<commit_message>
Slowly making progress on the report....
</commit_message>
<xml_diff>
--- a/documents/project5report.docx
+++ b/documents/project5report.docx
@@ -44,6 +44,7 @@
     <w:p>
       <w:pPr>
         <w:rPr>
+          <w:rFonts w:ascii="Calibri Light" w:hAnsi="Calibri Light" w:cs="Calibri Light"/>
           <w:sz w:val="56"/>
           <w:szCs w:val="56"/>
         </w:rPr>
@@ -53,12 +54,14 @@
       <w:pPr>
         <w:jc w:val="center"/>
         <w:rPr>
+          <w:rFonts w:ascii="Calibri Light" w:hAnsi="Calibri Light" w:cs="Calibri Light"/>
           <w:sz w:val="72"/>
           <w:szCs w:val="72"/>
         </w:rPr>
       </w:pPr>
       <w:r>
         <w:rPr>
+          <w:rFonts w:ascii="Calibri Light" w:hAnsi="Calibri Light" w:cs="Calibri Light"/>
           <w:sz w:val="72"/>
           <w:szCs w:val="72"/>
         </w:rPr>
@@ -66,6 +69,7 @@
       </w:r>
       <w:r>
         <w:rPr>
+          <w:rFonts w:ascii="Calibri Light" w:hAnsi="Calibri Light" w:cs="Calibri Light"/>
           <w:sz w:val="72"/>
           <w:szCs w:val="72"/>
         </w:rPr>
@@ -73,6 +77,7 @@
       </w:r>
       <w:r>
         <w:rPr>
+          <w:rFonts w:ascii="Calibri Light" w:hAnsi="Calibri Light" w:cs="Calibri Light"/>
           <w:sz w:val="72"/>
           <w:szCs w:val="72"/>
         </w:rPr>
@@ -83,6 +88,7 @@
       <w:pPr>
         <w:jc w:val="center"/>
         <w:rPr>
+          <w:rFonts w:ascii="Calibri Light" w:hAnsi="Calibri Light" w:cs="Calibri Light"/>
           <w:sz w:val="56"/>
           <w:szCs w:val="56"/>
         </w:rPr>
@@ -92,12 +98,14 @@
       <w:pPr>
         <w:jc w:val="center"/>
         <w:rPr>
+          <w:rFonts w:ascii="Calibri Light" w:hAnsi="Calibri Light" w:cs="Calibri Light"/>
           <w:sz w:val="56"/>
           <w:szCs w:val="56"/>
         </w:rPr>
       </w:pPr>
       <w:r>
         <w:rPr>
+          <w:rFonts w:ascii="Calibri Light" w:hAnsi="Calibri Light" w:cs="Calibri Light"/>
           <w:sz w:val="56"/>
           <w:szCs w:val="56"/>
         </w:rPr>
@@ -247,7 +255,31 @@
         <w:rPr>
           <w:rFonts w:ascii="Calibri Light" w:hAnsi="Calibri Light" w:cs="Calibri Light"/>
         </w:rPr>
-        <w:t>, two dimensions (width and height) instead of one are taken into calculation.</w:t>
+        <w:t xml:space="preserve">, </w:t>
+      </w:r>
+      <w:r>
+        <w:rPr>
+          <w:rFonts w:ascii="Calibri Light" w:hAnsi="Calibri Light" w:cs="Calibri Light"/>
+        </w:rPr>
+        <w:t>there are two parameters</w:t>
+      </w:r>
+      <w:r>
+        <w:rPr>
+          <w:rFonts w:ascii="Calibri Light" w:hAnsi="Calibri Light" w:cs="Calibri Light"/>
+        </w:rPr>
+        <w:t xml:space="preserve"> (width and height) instead of one</w:t>
+      </w:r>
+      <w:r>
+        <w:rPr>
+          <w:rFonts w:ascii="Calibri Light" w:hAnsi="Calibri Light" w:cs="Calibri Light"/>
+        </w:rPr>
+        <w:t xml:space="preserve"> (bin capacity)</w:t>
+      </w:r>
+      <w:r>
+        <w:rPr>
+          <w:rFonts w:ascii="Calibri Light" w:hAnsi="Calibri Light" w:cs="Calibri Light"/>
+        </w:rPr>
+        <w:t xml:space="preserve"> are taken into calculation.</w:t>
       </w:r>
     </w:p>
     <w:p>
@@ -375,7 +407,19 @@
         <w:rPr>
           <w:rFonts w:ascii="Calibri Light" w:hAnsi="Calibri Light" w:cs="Calibri Light"/>
         </w:rPr>
-        <w:t xml:space="preserve"> we are expected to pack them into a larger shape with pre-specified dimensions width </w:t>
+        <w:t xml:space="preserve"> we are expected to pack them into a larger shape with </w:t>
+      </w:r>
+      <w:r>
+        <w:rPr>
+          <w:rFonts w:ascii="Calibri Light" w:hAnsi="Calibri Light" w:cs="Calibri Light"/>
+        </w:rPr>
+        <w:t xml:space="preserve">a </w:t>
+      </w:r>
+      <w:r>
+        <w:rPr>
+          <w:rFonts w:ascii="Calibri Light" w:hAnsi="Calibri Light" w:cs="Calibri Light"/>
+        </w:rPr>
+        <w:t xml:space="preserve">pre-specified width </w:t>
       </w:r>
       <m:oMath>
         <m:r>
@@ -389,46 +433,235 @@
         <w:rPr>
           <w:rFonts w:ascii="Calibri Light" w:hAnsi="Calibri Light" w:cs="Calibri Light"/>
         </w:rPr>
-        <w:t xml:space="preserve"> and a minimum height </w:t>
+        <w:t xml:space="preserve">. </w:t>
+      </w:r>
+      <w:r>
+        <w:rPr>
+          <w:rFonts w:ascii="Calibri Light" w:hAnsi="Calibri Light" w:cs="Calibri Light"/>
+        </w:rPr>
+        <w:t xml:space="preserve">We want to pack as many rectangles as possible into the larger one with the objective of minimizing the </w:t>
+      </w:r>
+      <w:r>
+        <w:rPr>
+          <w:rFonts w:ascii="Calibri Light" w:hAnsi="Calibri Light" w:cs="Calibri Light"/>
+        </w:rPr>
+        <w:t>height</w:t>
+      </w:r>
+      <w:r>
+        <w:rPr>
+          <w:rFonts w:ascii="Calibri Light" w:hAnsi="Calibri Light" w:cs="Calibri Light"/>
+        </w:rPr>
+        <w:t xml:space="preserve">, </w:t>
+      </w:r>
+      <w:r>
+        <w:rPr>
+          <w:rFonts w:ascii="Calibri Light" w:hAnsi="Calibri Light" w:cs="Calibri Light"/>
+        </w:rPr>
+        <w:t xml:space="preserve">in polynomial time. </w:t>
+      </w:r>
+      <w:r>
+        <w:rPr>
+          <w:rFonts w:ascii="Calibri Light" w:hAnsi="Calibri Light" w:cs="Calibri Light"/>
+        </w:rPr>
+        <w:t xml:space="preserve">Here, we will demonstrate how this can accomplished by using a the </w:t>
+      </w:r>
+      <w:r>
+        <w:rPr>
+          <w:rFonts w:ascii="Calibri Light" w:hAnsi="Calibri Light" w:cs="Calibri Light"/>
+          <w:i/>
+          <w:iCs/>
+        </w:rPr>
+        <w:t>Next-Fit Decreasing Height (NFDH)</w:t>
+      </w:r>
+      <w:r>
+        <w:rPr>
+          <w:rFonts w:ascii="Calibri Light" w:hAnsi="Calibri Light" w:cs="Calibri Light"/>
+        </w:rPr>
+        <w:t xml:space="preserve"> approximation algorithm.</w:t>
+      </w:r>
+    </w:p>
+    <w:p>
+      <w:pPr>
+        <w:pStyle w:val="Heading3"/>
+        <w:numPr>
+          <w:ilvl w:val="1"/>
+          <w:numId w:val="2"/>
+        </w:numPr>
+        <w:rPr>
+          <w:color w:val="000000" w:themeColor="text1"/>
+        </w:rPr>
+      </w:pPr>
+      <w:r>
+        <w:rPr>
+          <w:color w:val="000000" w:themeColor="text1"/>
+        </w:rPr>
+        <w:t>Input and Output Specification</w:t>
+      </w:r>
+    </w:p>
+    <w:p>
+      <w:pPr>
+        <w:pStyle w:val="ListParagraph"/>
+        <w:numPr>
+          <w:ilvl w:val="0"/>
+          <w:numId w:val="10"/>
+        </w:numPr>
+        <w:spacing w:after="0"/>
+        <w:rPr>
+          <w:rFonts w:ascii="Calibri Light" w:hAnsi="Calibri Light" w:cs="Calibri Light"/>
+        </w:rPr>
+      </w:pPr>
+      <w:r>
+        <w:rPr>
+          <w:rFonts w:ascii="Calibri Light" w:hAnsi="Calibri Light" w:cs="Calibri Light"/>
+        </w:rPr>
+        <w:t>Input</w:t>
+      </w:r>
+    </w:p>
+    <w:p>
+      <w:pPr>
+        <w:spacing w:after="0"/>
+        <w:ind w:left="1440"/>
+        <w:rPr>
+          <w:rFonts w:ascii="Calibri Light" w:hAnsi="Calibri Light" w:cs="Calibri Light"/>
+        </w:rPr>
+      </w:pPr>
+      <w:r>
+        <w:rPr>
+          <w:rFonts w:ascii="Calibri Light" w:hAnsi="Calibri Light" w:cs="Calibri Light"/>
+        </w:rPr>
+        <w:t xml:space="preserve">The program first receives, in one line, two positive integers </w:t>
       </w:r>
       <m:oMath>
         <m:r>
           <w:rPr>
             <w:rFonts w:ascii="Cambria Math" w:hAnsi="Cambria Math" w:cs="Calibri Light"/>
           </w:rPr>
-          <m:t>H</m:t>
+          <m:t>W</m:t>
         </m:r>
       </m:oMath>
       <w:r>
         <w:rPr>
           <w:rFonts w:ascii="Calibri Light" w:hAnsi="Calibri Light" w:cs="Calibri Light"/>
         </w:rPr>
-        <w:t xml:space="preserve">. </w:t>
-      </w:r>
-      <w:r>
-        <w:rPr>
-          <w:rFonts w:ascii="Calibri Light" w:hAnsi="Calibri Light" w:cs="Calibri Light"/>
-        </w:rPr>
-        <w:t xml:space="preserve">We want to pack as many rectangles as possible into the larger one, but with the objective of minimizing the height and maximizing the total area. This can be accomplished in polynomial time, with the use of approximation algorithms. </w:t>
-      </w:r>
-    </w:p>
-    <w:p>
-      <w:pPr>
-        <w:pStyle w:val="Heading3"/>
-        <w:numPr>
-          <w:ilvl w:val="1"/>
-          <w:numId w:val="2"/>
-        </w:numPr>
-        <w:rPr>
-          <w:color w:val="000000" w:themeColor="text1"/>
-        </w:rPr>
-      </w:pPr>
-      <w:r>
-        <w:rPr>
-          <w:color w:val="000000" w:themeColor="text1"/>
-        </w:rPr>
-        <w:t>Input and Output Specification</w:t>
-      </w:r>
+        <w:t xml:space="preserve"> and </w:t>
+      </w:r>
+      <m:oMath>
+        <m:r>
+          <w:rPr>
+            <w:rFonts w:ascii="Cambria Math" w:hAnsi="Cambria Math" w:cs="Calibri Light"/>
+          </w:rPr>
+          <m:t>N</m:t>
+        </m:r>
+      </m:oMath>
+      <w:r>
+        <w:rPr>
+          <w:rFonts w:ascii="Calibri Light" w:hAnsi="Calibri Light" w:cs="Calibri Light"/>
+        </w:rPr>
+        <w:t xml:space="preserve">, where </w:t>
+      </w:r>
+      <m:oMath>
+        <m:r>
+          <w:rPr>
+            <w:rFonts w:ascii="Cambria Math" w:hAnsi="Cambria Math" w:cs="Calibri Light"/>
+          </w:rPr>
+          <m:t>W</m:t>
+        </m:r>
+      </m:oMath>
+      <w:r>
+        <w:rPr>
+          <w:rFonts w:ascii="Calibri Light" w:hAnsi="Calibri Light" w:cs="Calibri Light"/>
+        </w:rPr>
+        <w:t xml:space="preserve"> is the width of the </w:t>
+      </w:r>
+      <w:r>
+        <w:rPr>
+          <w:rFonts w:ascii="Calibri Light" w:hAnsi="Calibri Light" w:cs="Calibri Light"/>
+        </w:rPr>
+        <w:t>texture atlas</w:t>
+      </w:r>
+      <w:r>
+        <w:rPr>
+          <w:rFonts w:ascii="Calibri Light" w:hAnsi="Calibri Light" w:cs="Calibri Light"/>
+        </w:rPr>
+        <w:t xml:space="preserve"> that the images will be packed into and </w:t>
+      </w:r>
+      <m:oMath>
+        <m:r>
+          <w:rPr>
+            <w:rFonts w:ascii="Cambria Math" w:hAnsi="Cambria Math" w:cs="Calibri Light"/>
+          </w:rPr>
+          <m:t>N</m:t>
+        </m:r>
+      </m:oMath>
+      <w:r>
+        <w:rPr>
+          <w:rFonts w:ascii="Calibri Light" w:hAnsi="Calibri Light" w:cs="Calibri Light"/>
+        </w:rPr>
+        <w:t xml:space="preserve"> is the number of images to be packed.</w:t>
+      </w:r>
+      <w:r>
+        <w:rPr>
+          <w:rFonts w:ascii="Calibri Light" w:hAnsi="Calibri Light" w:cs="Calibri Light"/>
+        </w:rPr>
+        <w:t xml:space="preserve"> </w:t>
+      </w:r>
+      <w:r>
+        <w:rPr>
+          <w:rFonts w:ascii="Calibri Light" w:hAnsi="Calibri Light" w:cs="Calibri Light"/>
+        </w:rPr>
+        <w:t xml:space="preserve">The program then receives </w:t>
+      </w:r>
+      <m:oMath>
+        <m:r>
+          <w:rPr>
+            <w:rFonts w:ascii="Cambria Math" w:hAnsi="Cambria Math" w:cs="Calibri Light"/>
+          </w:rPr>
+          <m:t>N</m:t>
+        </m:r>
+      </m:oMath>
+      <w:r>
+        <w:rPr>
+          <w:rFonts w:ascii="Calibri Light" w:hAnsi="Calibri Light" w:cs="Calibri Light"/>
+        </w:rPr>
+        <w:t xml:space="preserve"> lines of input. Each line specifies an image and contains two positive integers </w:t>
+      </w:r>
+      <m:oMath>
+        <m:r>
+          <w:rPr>
+            <w:rFonts w:ascii="Cambria Math" w:hAnsi="Cambria Math" w:cs="Calibri Light"/>
+          </w:rPr>
+          <m:t>h</m:t>
+        </m:r>
+      </m:oMath>
+      <w:r>
+        <w:rPr>
+          <w:rFonts w:ascii="Calibri Light" w:hAnsi="Calibri Light" w:cs="Calibri Light"/>
+        </w:rPr>
+        <w:t xml:space="preserve"> and </w:t>
+      </w:r>
+      <m:oMath>
+        <m:r>
+          <w:rPr>
+            <w:rFonts w:ascii="Cambria Math" w:hAnsi="Cambria Math" w:cs="Calibri Light"/>
+          </w:rPr>
+          <m:t>w</m:t>
+        </m:r>
+      </m:oMath>
+      <w:r>
+        <w:rPr>
+          <w:rFonts w:ascii="Calibri Light" w:hAnsi="Calibri Light" w:cs="Calibri Light"/>
+        </w:rPr>
+        <w:t>, the pixel height and width of the image, respectively.</w:t>
+      </w:r>
+    </w:p>
+    <w:p>
+      <w:pPr>
+        <w:spacing w:after="0"/>
+        <w:ind w:left="1440"/>
+        <w:rPr>
+          <w:rFonts w:ascii="Calibri Light" w:hAnsi="Calibri Light" w:cs="Calibri Light"/>
+        </w:rPr>
+      </w:pPr>
     </w:p>
     <w:p>
       <w:pPr>
@@ -445,7 +678,7 @@
         <w:rPr>
           <w:rFonts w:ascii="Calibri Light" w:hAnsi="Calibri Light" w:cs="Calibri Light"/>
         </w:rPr>
-        <w:t>Input</w:t>
+        <w:t>Output</w:t>
       </w:r>
     </w:p>
     <w:p>
@@ -456,23 +689,173 @@
           <w:rFonts w:ascii="Calibri Light" w:hAnsi="Calibri Light" w:cs="Calibri Light"/>
         </w:rPr>
       </w:pPr>
-    </w:p>
-    <w:p>
-      <w:pPr>
-        <w:pStyle w:val="ListParagraph"/>
-        <w:numPr>
-          <w:ilvl w:val="0"/>
-          <w:numId w:val="10"/>
-        </w:numPr>
-        <w:rPr>
-          <w:rFonts w:ascii="Calibri Light" w:hAnsi="Calibri Light" w:cs="Calibri Light"/>
-        </w:rPr>
-      </w:pPr>
-      <w:r>
-        <w:rPr>
-          <w:rFonts w:ascii="Calibri Light" w:hAnsi="Calibri Light" w:cs="Calibri Light"/>
-        </w:rPr>
-        <w:t>Output</w:t>
+      <w:r>
+        <w:rPr>
+          <w:rFonts w:ascii="Calibri Light" w:hAnsi="Calibri Light" w:cs="Calibri Light"/>
+        </w:rPr>
+        <w:t xml:space="preserve">The program outputs </w:t>
+      </w:r>
+      <m:oMath>
+        <m:r>
+          <w:rPr>
+            <w:rFonts w:ascii="Cambria Math" w:hAnsi="Cambria Math" w:cs="Calibri Light"/>
+          </w:rPr>
+          <m:t>N</m:t>
+        </m:r>
+      </m:oMath>
+      <w:r>
+        <w:rPr>
+          <w:rFonts w:ascii="Calibri Light" w:hAnsi="Calibri Light" w:cs="Calibri Light"/>
+        </w:rPr>
+        <w:t xml:space="preserve"> lines, specifying the positions of the images in the texture atlas. Each line contains two non-negative integers </w:t>
+      </w:r>
+      <m:oMath>
+        <m:r>
+          <w:rPr>
+            <w:rFonts w:ascii="Cambria Math" w:hAnsi="Cambria Math" w:cs="Calibri Light"/>
+          </w:rPr>
+          <m:t>x</m:t>
+        </m:r>
+      </m:oMath>
+      <w:r>
+        <w:rPr>
+          <w:rFonts w:ascii="Calibri Light" w:hAnsi="Calibri Light" w:cs="Calibri Light"/>
+        </w:rPr>
+        <w:t xml:space="preserve"> and </w:t>
+      </w:r>
+      <m:oMath>
+        <m:r>
+          <w:rPr>
+            <w:rFonts w:ascii="Cambria Math" w:hAnsi="Cambria Math" w:cs="Calibri Light"/>
+          </w:rPr>
+          <m:t>y</m:t>
+        </m:r>
+      </m:oMath>
+      <w:r>
+        <w:rPr>
+          <w:rFonts w:ascii="Calibri Light" w:hAnsi="Calibri Light" w:cs="Calibri Light"/>
+        </w:rPr>
+        <w:t xml:space="preserve">, the </w:t>
+      </w:r>
+      <m:oMath>
+        <m:r>
+          <w:rPr>
+            <w:rFonts w:ascii="Cambria Math" w:hAnsi="Cambria Math" w:cs="Calibri Light"/>
+          </w:rPr>
+          <m:t>x</m:t>
+        </m:r>
+      </m:oMath>
+      <w:r>
+        <w:rPr>
+          <w:rFonts w:ascii="Calibri Light" w:hAnsi="Calibri Light" w:cs="Calibri Light"/>
+        </w:rPr>
+        <w:t xml:space="preserve"> and </w:t>
+      </w:r>
+      <m:oMath>
+        <m:r>
+          <w:rPr>
+            <w:rFonts w:ascii="Cambria Math" w:hAnsi="Cambria Math" w:cs="Calibri Light"/>
+          </w:rPr>
+          <m:t>y</m:t>
+        </m:r>
+      </m:oMath>
+      <w:r>
+        <w:rPr>
+          <w:rFonts w:ascii="Calibri Light" w:hAnsi="Calibri Light" w:cs="Calibri Light"/>
+        </w:rPr>
+        <w:t xml:space="preserve"> position of the bottom</w:t>
+      </w:r>
+      <w:r>
+        <w:rPr>
+          <w:rFonts w:ascii="Calibri Light" w:hAnsi="Calibri Light" w:cs="Calibri Light"/>
+        </w:rPr>
+        <w:t>-</w:t>
+      </w:r>
+      <w:r>
+        <w:rPr>
+          <w:rFonts w:ascii="Calibri Light" w:hAnsi="Calibri Light" w:cs="Calibri Light"/>
+        </w:rPr>
+        <w:t>left pixel of the image in the texture atlas, respectively. The positions are output</w:t>
+      </w:r>
+      <w:r>
+        <w:rPr>
+          <w:rFonts w:ascii="Calibri Light" w:hAnsi="Calibri Light" w:cs="Calibri Light"/>
+        </w:rPr>
+        <w:t xml:space="preserve">ted </w:t>
+      </w:r>
+      <w:r>
+        <w:rPr>
+          <w:rFonts w:ascii="Calibri Light" w:hAnsi="Calibri Light" w:cs="Calibri Light"/>
+        </w:rPr>
+        <w:t xml:space="preserve">in the same order as the input sizes are input; that is, the </w:t>
+      </w:r>
+      <m:oMath>
+        <m:sSup>
+          <m:sSupPr>
+            <m:ctrlPr>
+              <w:rPr>
+                <w:rFonts w:ascii="Cambria Math" w:hAnsi="Cambria Math" w:cs="Calibri Light"/>
+                <w:i/>
+              </w:rPr>
+            </m:ctrlPr>
+          </m:sSupPr>
+          <m:e>
+            <m:r>
+              <w:rPr>
+                <w:rFonts w:ascii="Cambria Math" w:hAnsi="Cambria Math" w:cs="Calibri Light"/>
+              </w:rPr>
+              <m:t>i</m:t>
+            </m:r>
+          </m:e>
+          <m:sup>
+            <m:r>
+              <w:rPr>
+                <w:rFonts w:ascii="Cambria Math" w:hAnsi="Cambria Math" w:cs="Calibri Light"/>
+              </w:rPr>
+              <m:t>th</m:t>
+            </m:r>
+          </m:sup>
+        </m:sSup>
+      </m:oMath>
+      <w:r>
+        <w:rPr>
+          <w:rFonts w:ascii="Calibri Light" w:hAnsi="Calibri Light" w:cs="Calibri Light"/>
+        </w:rPr>
+        <w:t xml:space="preserve"> position in output corresponds to the </w:t>
+      </w:r>
+      <m:oMath>
+        <m:sSup>
+          <m:sSupPr>
+            <m:ctrlPr>
+              <w:rPr>
+                <w:rFonts w:ascii="Cambria Math" w:hAnsi="Cambria Math" w:cs="Calibri Light"/>
+                <w:i/>
+              </w:rPr>
+            </m:ctrlPr>
+          </m:sSupPr>
+          <m:e>
+            <m:r>
+              <w:rPr>
+                <w:rFonts w:ascii="Cambria Math" w:hAnsi="Cambria Math" w:cs="Calibri Light"/>
+              </w:rPr>
+              <m:t>i</m:t>
+            </m:r>
+          </m:e>
+          <m:sup>
+            <m:r>
+              <w:rPr>
+                <w:rFonts w:ascii="Cambria Math" w:hAnsi="Cambria Math" w:cs="Calibri Light"/>
+              </w:rPr>
+              <m:t xml:space="preserve">th </m:t>
+            </m:r>
+          </m:sup>
+        </m:sSup>
+      </m:oMath>
+      <w:r>
+        <w:rPr>
+          <w:rFonts w:ascii="Calibri Light" w:hAnsi="Calibri Light" w:cs="Calibri Light"/>
+        </w:rPr>
+        <w:t>image in input.</w:t>
       </w:r>
     </w:p>
     <w:p>
@@ -493,28 +876,7 @@
           <w:rStyle w:val="Emphasis"/>
           <w:color w:val="000000" w:themeColor="text1"/>
         </w:rPr>
-        <w:t xml:space="preserve">Chapter </w:t>
-      </w:r>
-      <w:r>
-        <w:rPr>
-          <w:rStyle w:val="Emphasis"/>
-          <w:color w:val="000000" w:themeColor="text1"/>
-        </w:rPr>
-        <w:t>2</w:t>
-      </w:r>
-      <w:r>
-        <w:rPr>
-          <w:rStyle w:val="Emphasis"/>
-          <w:color w:val="000000" w:themeColor="text1"/>
-        </w:rPr>
-        <w:t xml:space="preserve">: </w:t>
-      </w:r>
-      <w:r>
-        <w:rPr>
-          <w:rStyle w:val="Emphasis"/>
-          <w:color w:val="000000" w:themeColor="text1"/>
-        </w:rPr>
-        <w:t>Algorithm Specification</w:t>
+        <w:t>Chapter 2: Algorithm Specification</w:t>
       </w:r>
     </w:p>
     <w:p>
@@ -542,11 +904,48 @@
     <w:p>
       <w:pPr>
         <w:pStyle w:val="ListParagraph"/>
-        <w:ind w:left="1080"/>
-        <w:rPr>
-          <w:rFonts w:asciiTheme="majorHAnsi" w:hAnsiTheme="majorHAnsi" w:cstheme="majorHAnsi"/>
-          <w:sz w:val="24"/>
-          <w:szCs w:val="24"/>
+        <w:numPr>
+          <w:ilvl w:val="0"/>
+          <w:numId w:val="10"/>
+        </w:numPr>
+        <w:rPr>
+          <w:rFonts w:ascii="Calibri Light" w:hAnsi="Calibri Light" w:cs="Calibri Light"/>
+        </w:rPr>
+      </w:pPr>
+      <w:r>
+        <w:rPr>
+          <w:rFonts w:ascii="Calibri Light" w:hAnsi="Calibri Light" w:cs="Calibri Light"/>
+        </w:rPr>
+        <w:t>Min Heap</w:t>
+      </w:r>
+    </w:p>
+    <w:p>
+      <w:pPr>
+        <w:pStyle w:val="ListParagraph"/>
+        <w:ind w:left="1440"/>
+        <w:rPr>
+          <w:rFonts w:ascii="Calibri Light" w:hAnsi="Calibri Light" w:cs="Calibri Light"/>
+        </w:rPr>
+      </w:pPr>
+      <w:r>
+        <w:rPr>
+          <w:rFonts w:ascii="Calibri Light" w:hAnsi="Calibri Light" w:cs="Calibri Light" w:hint="eastAsia"/>
+        </w:rPr>
+        <w:t>A</w:t>
+      </w:r>
+      <w:r>
+        <w:rPr>
+          <w:rFonts w:ascii="Calibri Light" w:hAnsi="Calibri Light" w:cs="Calibri Light"/>
+        </w:rPr>
+        <w:t xml:space="preserve"> min heap is used in the implementation of heap sort, and the resulting sequence is stored into an array.</w:t>
+      </w:r>
+    </w:p>
+    <w:p>
+      <w:pPr>
+        <w:pStyle w:val="ListParagraph"/>
+        <w:ind w:left="1440"/>
+        <w:rPr>
+          <w:rFonts w:ascii="Calibri Light" w:hAnsi="Calibri Light" w:cs="Calibri Light"/>
         </w:rPr>
       </w:pPr>
     </w:p>
@@ -571,6 +970,318 @@
         </w:rPr>
         <w:t>Algorithm Specifications</w:t>
       </w:r>
+    </w:p>
+    <w:p>
+      <w:pPr>
+        <w:pStyle w:val="ListParagraph"/>
+        <w:numPr>
+          <w:ilvl w:val="0"/>
+          <w:numId w:val="10"/>
+        </w:numPr>
+        <w:rPr>
+          <w:rFonts w:ascii="Calibri Light" w:hAnsi="Calibri Light" w:cs="Calibri Light"/>
+        </w:rPr>
+      </w:pPr>
+      <w:r>
+        <w:rPr>
+          <w:rFonts w:ascii="Calibri Light" w:hAnsi="Calibri Light" w:cs="Calibri Light"/>
+        </w:rPr>
+        <w:t>The Main Idea</w:t>
+      </w:r>
+    </w:p>
+    <w:p>
+      <w:pPr>
+        <w:pStyle w:val="ListParagraph"/>
+        <w:ind w:left="1440"/>
+        <w:rPr>
+          <w:rFonts w:ascii="Calibri Light" w:hAnsi="Calibri Light" w:cs="Calibri Light"/>
+        </w:rPr>
+      </w:pPr>
+      <w:r>
+        <w:rPr>
+          <w:rFonts w:ascii="Calibri Light" w:hAnsi="Calibri Light" w:cs="Calibri Light"/>
+        </w:rPr>
+        <w:t xml:space="preserve">The NFDH algorithm is an off-line algorithm, where all input is considered before an output is produced. </w:t>
+      </w:r>
+      <w:r>
+        <w:rPr>
+          <w:rFonts w:ascii="Calibri Light" w:hAnsi="Calibri Light" w:cs="Calibri Light"/>
+        </w:rPr>
+        <w:t>Every</w:t>
+      </w:r>
+      <w:r>
+        <w:rPr>
+          <w:rFonts w:ascii="Calibri Light" w:hAnsi="Calibri Light" w:cs="Calibri Light"/>
+        </w:rPr>
+        <w:t xml:space="preserve"> inputted </w:t>
+      </w:r>
+      <w:r>
+        <w:rPr>
+          <w:rFonts w:ascii="Calibri Light" w:hAnsi="Calibri Light" w:cs="Calibri Light"/>
+        </w:rPr>
+        <w:t>rectangle</w:t>
+      </w:r>
+      <w:r>
+        <w:rPr>
+          <w:rFonts w:ascii="Calibri Light" w:hAnsi="Calibri Light" w:cs="Calibri Light"/>
+        </w:rPr>
+        <w:t xml:space="preserve"> </w:t>
+      </w:r>
+      <w:r>
+        <w:rPr>
+          <w:rFonts w:ascii="Calibri Light" w:hAnsi="Calibri Light" w:cs="Calibri Light"/>
+        </w:rPr>
+        <w:t>is</w:t>
+      </w:r>
+      <w:r>
+        <w:rPr>
+          <w:rFonts w:ascii="Calibri Light" w:hAnsi="Calibri Light" w:cs="Calibri Light"/>
+        </w:rPr>
+        <w:t xml:space="preserve"> sorted by their height in decreasing order, where the tallest gets dealt with first</w:t>
+      </w:r>
+      <w:r>
+        <w:rPr>
+          <w:rFonts w:ascii="Calibri Light" w:hAnsi="Calibri Light" w:cs="Calibri Light"/>
+        </w:rPr>
+        <w:t xml:space="preserve"> and is placed in the left of the texture atlas</w:t>
+      </w:r>
+      <w:r>
+        <w:rPr>
+          <w:rFonts w:ascii="Calibri Light" w:hAnsi="Calibri Light" w:cs="Calibri Light"/>
+        </w:rPr>
+        <w:t xml:space="preserve">. </w:t>
+      </w:r>
+      <w:r>
+        <w:rPr>
+          <w:rFonts w:ascii="Calibri Light" w:hAnsi="Calibri Light" w:cs="Calibri Light"/>
+        </w:rPr>
+        <w:t xml:space="preserve">A </w:t>
+      </w:r>
+      <w:r>
+        <w:rPr>
+          <w:rFonts w:ascii="Calibri Light" w:hAnsi="Calibri Light" w:cs="Calibri Light" w:hint="eastAsia"/>
+          <w:i/>
+          <w:iCs/>
+        </w:rPr>
+        <w:t>next</w:t>
+      </w:r>
+      <w:r>
+        <w:rPr>
+          <w:rFonts w:ascii="Calibri Light" w:hAnsi="Calibri Light" w:cs="Calibri Light"/>
+          <w:i/>
+          <w:iCs/>
+        </w:rPr>
+        <w:t>-fit</w:t>
+      </w:r>
+      <w:r>
+        <w:rPr>
+          <w:rFonts w:ascii="Calibri Light" w:hAnsi="Calibri Light" w:cs="Calibri Light"/>
+        </w:rPr>
+        <w:t xml:space="preserve"> approach is used to pack the shapes, where a rectangle is packed in if and only if it does not exceed the width requirement. If the next rectangle to be packed goes over the width, </w:t>
+      </w:r>
+      <w:r>
+        <w:rPr>
+          <w:rFonts w:ascii="Calibri Light" w:hAnsi="Calibri Light" w:cs="Calibri Light"/>
+        </w:rPr>
+        <w:t>it will be placed above the previous shape and justified left. This algorithm tends to pack the rectangles level-by-level, and earlier levels cannot be accessed.</w:t>
+      </w:r>
+    </w:p>
+    <w:p>
+      <w:pPr>
+        <w:pStyle w:val="ListParagraph"/>
+        <w:ind w:left="1440"/>
+        <w:rPr>
+          <w:rFonts w:ascii="Calibri Light" w:hAnsi="Calibri Light" w:cs="Calibri Light"/>
+        </w:rPr>
+      </w:pPr>
+    </w:p>
+    <w:p>
+      <w:pPr>
+        <w:pStyle w:val="ListParagraph"/>
+        <w:numPr>
+          <w:ilvl w:val="0"/>
+          <w:numId w:val="10"/>
+        </w:numPr>
+        <w:rPr>
+          <w:rFonts w:ascii="Calibri Light" w:hAnsi="Calibri Light" w:cs="Calibri Light"/>
+        </w:rPr>
+      </w:pPr>
+      <w:r>
+        <w:rPr>
+          <w:rFonts w:ascii="Calibri Light" w:hAnsi="Calibri Light" w:cs="Calibri Light"/>
+        </w:rPr>
+        <w:t xml:space="preserve">Sorting the Input- </w:t>
+      </w:r>
+      <w:proofErr w:type="spellStart"/>
+      <w:proofErr w:type="gramStart"/>
+      <w:r>
+        <w:rPr>
+          <w:rFonts w:ascii="Consolas" w:hAnsi="Consolas" w:cs="Courier New"/>
+        </w:rPr>
+        <w:t>buildheap</w:t>
+      </w:r>
+      <w:proofErr w:type="spellEnd"/>
+      <w:r>
+        <w:rPr>
+          <w:rFonts w:ascii="Consolas" w:hAnsi="Consolas" w:cs="Courier New"/>
+        </w:rPr>
+        <w:t>(</w:t>
+      </w:r>
+      <w:proofErr w:type="gramEnd"/>
+      <w:r>
+        <w:rPr>
+          <w:rFonts w:ascii="Consolas" w:hAnsi="Consolas" w:cs="Courier New"/>
+        </w:rPr>
+        <w:t>)</w:t>
+      </w:r>
+      <w:r>
+        <w:rPr>
+          <w:rFonts w:ascii="Calibri Light" w:hAnsi="Calibri Light" w:cs="Calibri Light"/>
+        </w:rPr>
+        <w:t xml:space="preserve">, </w:t>
+      </w:r>
+      <w:r>
+        <w:rPr>
+          <w:rFonts w:ascii="Consolas" w:hAnsi="Consolas" w:cs="Courier New"/>
+        </w:rPr>
+        <w:t>sort()</w:t>
+      </w:r>
+      <w:r>
+        <w:rPr>
+          <w:rFonts w:ascii="Calibri Light" w:hAnsi="Calibri Light" w:cs="Calibri Light"/>
+        </w:rPr>
+        <w:t xml:space="preserve">, </w:t>
+      </w:r>
+      <w:r>
+        <w:rPr>
+          <w:rFonts w:ascii="Consolas" w:hAnsi="Consolas" w:cs="Courier New"/>
+        </w:rPr>
+        <w:t>pop()</w:t>
+      </w:r>
+    </w:p>
+    <w:p>
+      <w:pPr>
+        <w:ind w:left="1440"/>
+        <w:rPr>
+          <w:rFonts w:ascii="Calibri Light" w:hAnsi="Calibri Light" w:cs="Calibri Light"/>
+        </w:rPr>
+      </w:pPr>
+      <w:r>
+        <w:rPr>
+          <w:rFonts w:ascii="Calibri Light" w:hAnsi="Calibri Light" w:cs="Calibri Light"/>
+        </w:rPr>
+        <w:lastRenderedPageBreak/>
+        <w:t>To sort the inputted rectangles in decreasing order</w:t>
+      </w:r>
+      <w:r>
+        <w:rPr>
+          <w:rFonts w:ascii="Calibri Light" w:hAnsi="Calibri Light" w:cs="Calibri Light"/>
+        </w:rPr>
+        <w:t xml:space="preserve"> by their height</w:t>
+      </w:r>
+      <w:r>
+        <w:rPr>
+          <w:rFonts w:ascii="Calibri Light" w:hAnsi="Calibri Light" w:cs="Calibri Light"/>
+        </w:rPr>
+        <w:t xml:space="preserve">, we use heap sort. First, we build a </w:t>
+      </w:r>
+      <w:r>
+        <w:rPr>
+          <w:rFonts w:ascii="Calibri Light" w:hAnsi="Calibri Light" w:cs="Calibri Light"/>
+        </w:rPr>
+        <w:t>min</w:t>
+      </w:r>
+      <w:r>
+        <w:rPr>
+          <w:rFonts w:ascii="Calibri Light" w:hAnsi="Calibri Light" w:cs="Calibri Light"/>
+        </w:rPr>
+        <w:t>-</w:t>
+      </w:r>
+      <w:r>
+        <w:rPr>
+          <w:rFonts w:ascii="Calibri Light" w:hAnsi="Calibri Light" w:cs="Calibri Light"/>
+        </w:rPr>
+        <w:t xml:space="preserve">heap using the </w:t>
+      </w:r>
+      <w:r>
+        <w:rPr>
+          <w:rFonts w:ascii="Calibri Light" w:hAnsi="Calibri Light" w:cs="Calibri Light"/>
+        </w:rPr>
+        <w:t>address of each rectangle</w:t>
+      </w:r>
+      <w:r>
+        <w:rPr>
+          <w:rFonts w:ascii="Calibri Light" w:hAnsi="Calibri Light" w:cs="Calibri Light"/>
+        </w:rPr>
+        <w:t xml:space="preserve"> as the node’s key. W</w:t>
+      </w:r>
+      <w:r>
+        <w:rPr>
+          <w:rFonts w:ascii="Calibri Light" w:hAnsi="Calibri Light" w:cs="Calibri Light"/>
+        </w:rPr>
+        <w:t xml:space="preserve">e then </w:t>
+      </w:r>
+      <w:r>
+        <w:rPr>
+          <w:rFonts w:ascii="Calibri Light" w:hAnsi="Calibri Light" w:cs="Calibri Light"/>
+        </w:rPr>
+        <w:t>pop</w:t>
+      </w:r>
+      <w:r>
+        <w:rPr>
+          <w:rFonts w:ascii="Calibri Light" w:hAnsi="Calibri Light" w:cs="Calibri Light"/>
+        </w:rPr>
+        <w:t xml:space="preserve"> the root, place it int</w:t>
+      </w:r>
+      <w:r>
+        <w:rPr>
+          <w:rFonts w:ascii="Calibri Light" w:hAnsi="Calibri Light" w:cs="Calibri Light"/>
+        </w:rPr>
+        <w:t xml:space="preserve">o the array </w:t>
+      </w:r>
+      <w:proofErr w:type="gramStart"/>
+      <w:r>
+        <w:rPr>
+          <w:rFonts w:ascii="Consolas" w:hAnsi="Consolas" w:cs="Courier New"/>
+        </w:rPr>
+        <w:t>node[</w:t>
+      </w:r>
+      <w:proofErr w:type="gramEnd"/>
+      <w:r>
+        <w:rPr>
+          <w:rFonts w:ascii="Consolas" w:hAnsi="Consolas" w:cs="Courier New"/>
+        </w:rPr>
+        <w:t>]</w:t>
+      </w:r>
+      <w:r>
+        <w:rPr>
+          <w:rFonts w:ascii="Calibri Light" w:hAnsi="Calibri Light" w:cs="Calibri Light"/>
+        </w:rPr>
+        <w:t xml:space="preserve"> and </w:t>
+      </w:r>
+      <w:proofErr w:type="spellStart"/>
+      <w:r>
+        <w:rPr>
+          <w:rFonts w:ascii="Calibri Light" w:hAnsi="Calibri Light" w:cs="Calibri Light"/>
+        </w:rPr>
+        <w:t>heapify</w:t>
+      </w:r>
+      <w:proofErr w:type="spellEnd"/>
+      <w:r>
+        <w:rPr>
+          <w:rFonts w:ascii="Calibri Light" w:hAnsi="Calibri Light" w:cs="Calibri Light"/>
+        </w:rPr>
+        <w:t xml:space="preserve"> accordingly.</w:t>
+      </w:r>
+    </w:p>
+    <w:p>
+      <w:pPr>
+        <w:pStyle w:val="ListParagraph"/>
+        <w:ind w:left="1440"/>
+        <w:rPr>
+          <w:rFonts w:ascii="Calibri Light" w:hAnsi="Calibri Light" w:cs="Calibri Light"/>
+        </w:rPr>
+      </w:pPr>
     </w:p>
     <w:p>
       <w:pPr>
@@ -590,45 +1301,7 @@
           <w:rStyle w:val="Emphasis"/>
           <w:color w:val="000000" w:themeColor="text1"/>
         </w:rPr>
-        <w:t xml:space="preserve">Chapter </w:t>
-      </w:r>
-      <w:r>
-        <w:rPr>
-          <w:rStyle w:val="Emphasis"/>
-          <w:color w:val="000000" w:themeColor="text1"/>
-        </w:rPr>
-        <w:t>3</w:t>
-      </w:r>
-      <w:r>
-        <w:rPr>
-          <w:rStyle w:val="Emphasis"/>
-          <w:color w:val="000000" w:themeColor="text1"/>
-        </w:rPr>
-        <w:t xml:space="preserve">: </w:t>
-      </w:r>
-      <w:r>
-        <w:rPr>
-          <w:rStyle w:val="Emphasis"/>
-          <w:color w:val="000000" w:themeColor="text1"/>
-        </w:rPr>
-        <w:t xml:space="preserve">Testing </w:t>
-      </w:r>
-      <w:commentRangeStart w:id="0"/>
-      <w:r>
-        <w:rPr>
-          <w:rStyle w:val="Emphasis"/>
-          <w:color w:val="000000" w:themeColor="text1"/>
-        </w:rPr>
-        <w:t>Results</w:t>
-      </w:r>
-      <w:commentRangeEnd w:id="0"/>
-      <w:r>
-        <w:rPr>
-          <w:rStyle w:val="CommentReference"/>
-          <w:rFonts w:asciiTheme="minorHAnsi" w:eastAsiaTheme="minorEastAsia" w:hAnsiTheme="minorHAnsi" w:cstheme="minorBidi"/>
-          <w:color w:val="auto"/>
-        </w:rPr>
-        <w:commentReference w:id="0"/>
+        <w:t>Chapter 3: Testing Results</w:t>
       </w:r>
     </w:p>
     <w:p>
@@ -737,28 +1410,7 @@
           <w:rStyle w:val="Emphasis"/>
           <w:color w:val="000000" w:themeColor="text1"/>
         </w:rPr>
-        <w:t xml:space="preserve">Chapter </w:t>
-      </w:r>
-      <w:r>
-        <w:rPr>
-          <w:rStyle w:val="Emphasis"/>
-          <w:color w:val="000000" w:themeColor="text1"/>
-        </w:rPr>
-        <w:t>4</w:t>
-      </w:r>
-      <w:r>
-        <w:rPr>
-          <w:rStyle w:val="Emphasis"/>
-          <w:color w:val="000000" w:themeColor="text1"/>
-        </w:rPr>
-        <w:t xml:space="preserve">: </w:t>
-      </w:r>
-      <w:r>
-        <w:rPr>
-          <w:rStyle w:val="Emphasis"/>
-          <w:color w:val="000000" w:themeColor="text1"/>
-        </w:rPr>
-        <w:t>Analysis and Comments</w:t>
+        <w:t>Chapter 4: Analysis and Comments</w:t>
       </w:r>
     </w:p>
     <w:p>
@@ -917,13 +1569,15 @@
           <w:rStyle w:val="Emphasis"/>
           <w:color w:val="000000" w:themeColor="text1"/>
         </w:rPr>
-        <w:lastRenderedPageBreak/>
         <w:t>Declaration</w:t>
       </w:r>
     </w:p>
     <w:p>
       <w:pPr>
         <w:spacing w:after="0" w:line="240" w:lineRule="auto"/>
+        <w:rPr>
+          <w:rFonts w:ascii="Calibri Light" w:hAnsi="Calibri Light" w:cs="Calibri Light"/>
+        </w:rPr>
       </w:pPr>
     </w:p>
     <w:p>
@@ -931,34 +1585,18 @@
         <w:spacing w:after="0" w:line="240" w:lineRule="auto"/>
         <w:ind w:left="720"/>
         <w:rPr>
-          <w:rFonts w:ascii="Arial" w:hAnsi="Arial" w:cs="Arial"/>
+          <w:rFonts w:ascii="Calibri Light" w:hAnsi="Calibri Light" w:cs="Calibri Light"/>
           <w:i/>
           <w:iCs/>
         </w:rPr>
       </w:pPr>
       <w:r>
         <w:rPr>
-          <w:rFonts w:ascii="Arial" w:hAnsi="Arial" w:cs="Arial"/>
+          <w:rFonts w:ascii="Calibri Light" w:hAnsi="Calibri Light" w:cs="Calibri Light"/>
           <w:i/>
           <w:iCs/>
         </w:rPr>
-        <w:t xml:space="preserve">We hereby declare that all the work done in this project titled </w:t>
-      </w:r>
-      <w:r>
-        <w:rPr>
-          <w:rFonts w:ascii="Arial" w:hAnsi="Arial" w:cs="Arial"/>
-          <w:i/>
-          <w:iCs/>
-        </w:rPr>
-        <w:t>“Project Five: Texture Packing</w:t>
-      </w:r>
-      <w:r>
-        <w:rPr>
-          <w:rFonts w:ascii="Arial" w:hAnsi="Arial" w:cs="Arial"/>
-          <w:i/>
-          <w:iCs/>
-        </w:rPr>
-        <w:t>” is of our independent effort as a group.</w:t>
+        <w:t>We hereby declare that all the work done in this project titled “Project Five: Texture Packing” is of our independent effort as a group.</w:t>
       </w:r>
     </w:p>
     <w:p>
@@ -980,20 +1618,14 @@
           <w:rStyle w:val="Emphasis"/>
           <w:color w:val="000000" w:themeColor="text1"/>
         </w:rPr>
-        <w:t>D</w:t>
-      </w:r>
-      <w:r>
-        <w:rPr>
-          <w:rStyle w:val="Emphasis"/>
-          <w:color w:val="000000" w:themeColor="text1"/>
-        </w:rPr>
-        <w:t>uty Assignments</w:t>
+        <w:t>Duty Assignments</w:t>
       </w:r>
     </w:p>
     <w:p>
       <w:pPr>
         <w:spacing w:before="240" w:line="240" w:lineRule="auto"/>
         <w:rPr>
+          <w:rFonts w:ascii="Calibri Light" w:hAnsi="Calibri Light" w:cs="Calibri Light"/>
           <w:b/>
           <w:bCs/>
           <w:color w:val="000000" w:themeColor="text1"/>
@@ -1006,49 +1638,83 @@
           <w:color w:val="000000" w:themeColor="text1"/>
         </w:rPr>
         <w:tab/>
-        <w:t>Programmer:</w:t>
-      </w:r>
-    </w:p>
-    <w:p>
-      <w:pPr>
-        <w:spacing w:before="240" w:line="240" w:lineRule="auto"/>
-        <w:rPr>
+      </w:r>
+      <w:r>
+        <w:rPr>
+          <w:rFonts w:ascii="Calibri Light" w:hAnsi="Calibri Light" w:cs="Calibri Light"/>
           <w:b/>
           <w:bCs/>
           <w:color w:val="000000" w:themeColor="text1"/>
         </w:rPr>
-      </w:pPr>
-      <w:r>
-        <w:rPr>
+        <w:t>Programmer:</w:t>
+      </w:r>
+    </w:p>
+    <w:p>
+      <w:pPr>
+        <w:spacing w:before="240" w:line="240" w:lineRule="auto"/>
+        <w:rPr>
+          <w:rFonts w:ascii="Calibri Light" w:hAnsi="Calibri Light" w:cs="Calibri Light"/>
           <w:b/>
           <w:bCs/>
           <w:color w:val="000000" w:themeColor="text1"/>
         </w:rPr>
-        <w:tab/>
-        <w:t>Tester:</w:t>
-      </w:r>
-    </w:p>
-    <w:p>
-      <w:pPr>
-        <w:spacing w:before="240" w:line="240" w:lineRule="auto"/>
-        <w:rPr>
+      </w:pPr>
+      <w:r>
+        <w:rPr>
+          <w:rFonts w:ascii="Calibri Light" w:hAnsi="Calibri Light" w:cs="Calibri Light"/>
           <w:b/>
           <w:bCs/>
           <w:color w:val="000000" w:themeColor="text1"/>
         </w:rPr>
-      </w:pPr>
-      <w:r>
-        <w:rPr>
+        <w:tab/>
+        <w:t>Tester:</w:t>
+      </w:r>
+    </w:p>
+    <w:p>
+      <w:pPr>
+        <w:spacing w:before="240" w:line="240" w:lineRule="auto"/>
+        <w:rPr>
+          <w:rFonts w:ascii="Calibri Light" w:hAnsi="Calibri Light" w:cs="Calibri Light"/>
           <w:b/>
           <w:bCs/>
           <w:color w:val="000000" w:themeColor="text1"/>
         </w:rPr>
+      </w:pPr>
+      <w:r>
+        <w:rPr>
+          <w:rFonts w:ascii="Calibri Light" w:hAnsi="Calibri Light" w:cs="Calibri Light"/>
+          <w:b/>
+          <w:bCs/>
+          <w:color w:val="000000" w:themeColor="text1"/>
+        </w:rPr>
         <w:tab/>
         <w:t>Report Writer:</w:t>
       </w:r>
     </w:p>
     <w:p>
       <w:pPr>
+        <w:pStyle w:val="Heading1"/>
+        <w:numPr>
+          <w:ilvl w:val="0"/>
+          <w:numId w:val="0"/>
+        </w:numPr>
+        <w:ind w:left="432" w:hanging="432"/>
+        <w:rPr>
+          <w:i/>
+          <w:iCs/>
+          <w:color w:val="000000" w:themeColor="text1"/>
+        </w:rPr>
+      </w:pPr>
+      <w:r>
+        <w:rPr>
+          <w:rStyle w:val="Emphasis"/>
+          <w:color w:val="000000" w:themeColor="text1"/>
+        </w:rPr>
+        <w:t>References</w:t>
+      </w:r>
+    </w:p>
+    <w:p>
+      <w:pPr>
         <w:rPr>
           <w:color w:val="000000" w:themeColor="text1"/>
         </w:rPr>
@@ -1063,7 +1729,7 @@
     </w:p>
     <w:p/>
     <w:sectPr>
-      <w:footerReference w:type="default" r:id="rId11"/>
+      <w:footerReference w:type="default" r:id="rId8"/>
       <w:pgSz w:w="12240" w:h="15840"/>
       <w:pgMar w:top="1440" w:right="1440" w:bottom="1440" w:left="1440" w:header="708" w:footer="708" w:gutter="0"/>
       <w:pgNumType w:start="1"/>
@@ -1073,44 +1739,6 @@
     </w:sectPr>
   </w:body>
 </w:document>
-</file>
-
-<file path=word/comments.xml><?xml version="1.0" encoding="utf-8"?>
-<w:comments xmlns:wpc="http://schemas.microsoft.com/office/word/2010/wordprocessingCanvas" xmlns:cx="http://schemas.microsoft.com/office/drawing/2014/chartex" xmlns:cx1="http://schemas.microsoft.com/office/drawing/2015/9/8/chartex" xmlns:cx2="http://schemas.microsoft.com/office/drawing/2015/10/21/chartex" xmlns:cx3="http://schemas.microsoft.com/office/drawing/2016/5/9/chartex" xmlns:cx4="http://schemas.microsoft.com/office/drawing/2016/5/10/chartex" xmlns:cx5="http://schemas.microsoft.com/office/drawing/2016/5/11/chartex" xmlns:cx6="http://schemas.microsoft.com/office/drawing/2016/5/12/chartex" xmlns:cx7="http://schemas.microsoft.com/office/drawing/2016/5/13/chartex" xmlns:cx8="http://schemas.microsoft.com/office/drawing/2016/5/14/chartex" xmlns:mc="http://schemas.openxmlformats.org/markup-compatibility/2006" xmlns:aink="http://schemas.microsoft.com/office/drawing/2016/ink" xmlns:am3d="http://schemas.microsoft.com/office/drawing/2017/model3d" xmlns:o="urn:schemas-microsoft-com:office:office" xmlns:r="http://schemas.openxmlformats.org/officeDocument/2006/relationships" xmlns:m="http://schemas.openxmlformats.org/officeDocument/2006/math" xmlns:v="urn:schemas-microsoft-com:vml" xmlns:wp14="http://schemas.microsoft.com/office/word/2010/wordprocessingDrawing" xmlns:wp="http://schemas.openxmlformats.org/drawingml/2006/wordprocessingDrawing" xmlns:w10="urn:schemas-microsoft-com:office:word" xmlns:w="http://schemas.openxmlformats.org/wordprocessingml/2006/main" xmlns:w14="http://schemas.microsoft.com/office/word/2010/wordml" xmlns:w15="http://schemas.microsoft.com/office/word/2012/wordml" xmlns:w16cid="http://schemas.microsoft.com/office/word/2016/wordml/cid" xmlns:w16se="http://schemas.microsoft.com/office/word/2015/wordml/symex" xmlns:wpg="http://schemas.microsoft.com/office/word/2010/wordprocessingGroup" xmlns:wpi="http://schemas.microsoft.com/office/word/2010/wordprocessingInk" xmlns:wne="http://schemas.microsoft.com/office/word/2006/wordml" xmlns:wps="http://schemas.microsoft.com/office/word/2010/wordprocessingShape" mc:Ignorable="w14 w15 w16se w16cid wp14">
-  <w:comment w:id="0" w:author="Anna Tang" w:date="2020-04-30T12:24:00Z" w:initials="AT">
-    <w:p>
-      <w:pPr>
-        <w:pStyle w:val="CommentText"/>
-      </w:pPr>
-      <w:r>
-        <w:rPr>
-          <w:rStyle w:val="CommentReference"/>
-        </w:rPr>
-        <w:annotationRef/>
-      </w:r>
-      <w:r>
-        <w:t>Decide where to put algorithm comparison section later.</w:t>
-      </w:r>
-    </w:p>
-    <w:p>
-      <w:pPr>
-        <w:pStyle w:val="CommentText"/>
-      </w:pPr>
-    </w:p>
-  </w:comment>
-</w:comments>
-</file>
-
-<file path=word/commentsExtended.xml><?xml version="1.0" encoding="utf-8"?>
-<w15:commentsEx xmlns:wpc="http://schemas.microsoft.com/office/word/2010/wordprocessingCanvas" xmlns:cx="http://schemas.microsoft.com/office/drawing/2014/chartex" xmlns:cx1="http://schemas.microsoft.com/office/drawing/2015/9/8/chartex" xmlns:cx2="http://schemas.microsoft.com/office/drawing/2015/10/21/chartex" xmlns:cx3="http://schemas.microsoft.com/office/drawing/2016/5/9/chartex" xmlns:cx4="http://schemas.microsoft.com/office/drawing/2016/5/10/chartex" xmlns:cx5="http://schemas.microsoft.com/office/drawing/2016/5/11/chartex" xmlns:cx6="http://schemas.microsoft.com/office/drawing/2016/5/12/chartex" xmlns:cx7="http://schemas.microsoft.com/office/drawing/2016/5/13/chartex" xmlns:cx8="http://schemas.microsoft.com/office/drawing/2016/5/14/chartex" xmlns:mc="http://schemas.openxmlformats.org/markup-compatibility/2006" xmlns:aink="http://schemas.microsoft.com/office/drawing/2016/ink" xmlns:am3d="http://schemas.microsoft.com/office/drawing/2017/model3d" xmlns:o="urn:schemas-microsoft-com:office:office" xmlns:r="http://schemas.openxmlformats.org/officeDocument/2006/relationships" xmlns:m="http://schemas.openxmlformats.org/officeDocument/2006/math" xmlns:v="urn:schemas-microsoft-com:vml" xmlns:wp14="http://schemas.microsoft.com/office/word/2010/wordprocessingDrawing" xmlns:wp="http://schemas.openxmlformats.org/drawingml/2006/wordprocessingDrawing" xmlns:w10="urn:schemas-microsoft-com:office:word" xmlns:w="http://schemas.openxmlformats.org/wordprocessingml/2006/main" xmlns:w14="http://schemas.microsoft.com/office/word/2010/wordml" xmlns:w15="http://schemas.microsoft.com/office/word/2012/wordml" xmlns:w16cid="http://schemas.microsoft.com/office/word/2016/wordml/cid" xmlns:w16se="http://schemas.microsoft.com/office/word/2015/wordml/symex" xmlns:wpg="http://schemas.microsoft.com/office/word/2010/wordprocessingGroup" xmlns:wpi="http://schemas.microsoft.com/office/word/2010/wordprocessingInk" xmlns:wne="http://schemas.microsoft.com/office/word/2006/wordml" xmlns:wps="http://schemas.microsoft.com/office/word/2010/wordprocessingShape" mc:Ignorable="w14 w15 w16se w16cid wp14">
-  <w15:commentEx w15:paraId="3DDD71A1" w15:done="0"/>
-</w15:commentsEx>
-</file>
-
-<file path=word/commentsIds.xml><?xml version="1.0" encoding="utf-8"?>
-<w16cid:commentsIds xmlns:wpc="http://schemas.microsoft.com/office/word/2010/wordprocessingCanvas" xmlns:cx="http://schemas.microsoft.com/office/drawing/2014/chartex" xmlns:cx1="http://schemas.microsoft.com/office/drawing/2015/9/8/chartex" xmlns:cx2="http://schemas.microsoft.com/office/drawing/2015/10/21/chartex" xmlns:cx3="http://schemas.microsoft.com/office/drawing/2016/5/9/chartex" xmlns:cx4="http://schemas.microsoft.com/office/drawing/2016/5/10/chartex" xmlns:cx5="http://schemas.microsoft.com/office/drawing/2016/5/11/chartex" xmlns:cx6="http://schemas.microsoft.com/office/drawing/2016/5/12/chartex" xmlns:cx7="http://schemas.microsoft.com/office/drawing/2016/5/13/chartex" xmlns:cx8="http://schemas.microsoft.com/office/drawing/2016/5/14/chartex" xmlns:mc="http://schemas.openxmlformats.org/markup-compatibility/2006" xmlns:aink="http://schemas.microsoft.com/office/drawing/2016/ink" xmlns:am3d="http://schemas.microsoft.com/office/drawing/2017/model3d" xmlns:o="urn:schemas-microsoft-com:office:office" xmlns:r="http://schemas.openxmlformats.org/officeDocument/2006/relationships" xmlns:m="http://schemas.openxmlformats.org/officeDocument/2006/math" xmlns:v="urn:schemas-microsoft-com:vml" xmlns:wp14="http://schemas.microsoft.com/office/word/2010/wordprocessingDrawing" xmlns:wp="http://schemas.openxmlformats.org/drawingml/2006/wordprocessingDrawing" xmlns:w10="urn:schemas-microsoft-com:office:word" xmlns:w="http://schemas.openxmlformats.org/wordprocessingml/2006/main" xmlns:w14="http://schemas.microsoft.com/office/word/2010/wordml" xmlns:w15="http://schemas.microsoft.com/office/word/2012/wordml" xmlns:w16cid="http://schemas.microsoft.com/office/word/2016/wordml/cid" xmlns:w16se="http://schemas.microsoft.com/office/word/2015/wordml/symex" xmlns:wpg="http://schemas.microsoft.com/office/word/2010/wordprocessingGroup" xmlns:wpi="http://schemas.microsoft.com/office/word/2010/wordprocessingInk" xmlns:wne="http://schemas.microsoft.com/office/word/2006/wordml" xmlns:wps="http://schemas.microsoft.com/office/word/2010/wordprocessingShape" mc:Ignorable="w14 w15 w16se w16cid wp14">
-  <w16cid:commentId w16cid:paraId="3DDD71A1" w16cid:durableId="225541FA"/>
-</w16cid:commentsIds>
 </file>
 
 <file path=word/endnotes.xml><?xml version="1.0" encoding="utf-8"?>
@@ -1912,7 +2540,7 @@
         <w:rFonts w:ascii="Symbol" w:hAnsi="Symbol" w:cs="Symbol" w:hint="default"/>
       </w:rPr>
     </w:lvl>
-    <w:lvl w:ilvl="1" w:tplc="10090003" w:tentative="1">
+    <w:lvl w:ilvl="1" w:tplc="10090003">
       <w:start w:val="1"/>
       <w:numFmt w:val="bullet"/>
       <w:lvlText w:val="o"/>
@@ -2107,7 +2735,7 @@
   <w:abstractNum w:abstractNumId="8" w15:restartNumberingAfterBreak="0">
     <w:nsid w:val="7005389C"/>
     <w:multiLevelType w:val="multilevel"/>
-    <w:tmpl w:val="EDEAEFC4"/>
+    <w:tmpl w:val="4FE800F8"/>
     <w:lvl w:ilvl="0">
       <w:start w:val="2"/>
       <w:numFmt w:val="decimal"/>
@@ -2134,14 +2762,14 @@
     </w:lvl>
     <w:lvl w:ilvl="2">
       <w:start w:val="1"/>
-      <w:numFmt w:val="decimal"/>
-      <w:lvlText w:val="%1.%2.%3"/>
+      <w:numFmt w:val="bullet"/>
+      <w:lvlText w:val=""/>
       <w:lvlJc w:val="left"/>
       <w:pPr>
         <w:ind w:left="2160" w:hanging="720"/>
       </w:pPr>
       <w:rPr>
-        <w:rFonts w:hint="default"/>
+        <w:rFonts w:ascii="Symbol" w:hAnsi="Symbol" w:cs="Symbol" w:hint="default"/>
       </w:rPr>
     </w:lvl>
     <w:lvl w:ilvl="3">
@@ -2361,14 +2989,6 @@
     <w:abstractNumId w:val="6"/>
   </w:num>
 </w:numbering>
-</file>
-
-<file path=word/people.xml><?xml version="1.0" encoding="utf-8"?>
-<w15:people xmlns:wpc="http://schemas.microsoft.com/office/word/2010/wordprocessingCanvas" xmlns:cx="http://schemas.microsoft.com/office/drawing/2014/chartex" xmlns:cx1="http://schemas.microsoft.com/office/drawing/2015/9/8/chartex" xmlns:cx2="http://schemas.microsoft.com/office/drawing/2015/10/21/chartex" xmlns:cx3="http://schemas.microsoft.com/office/drawing/2016/5/9/chartex" xmlns:cx4="http://schemas.microsoft.com/office/drawing/2016/5/10/chartex" xmlns:cx5="http://schemas.microsoft.com/office/drawing/2016/5/11/chartex" xmlns:cx6="http://schemas.microsoft.com/office/drawing/2016/5/12/chartex" xmlns:cx7="http://schemas.microsoft.com/office/drawing/2016/5/13/chartex" xmlns:cx8="http://schemas.microsoft.com/office/drawing/2016/5/14/chartex" xmlns:mc="http://schemas.openxmlformats.org/markup-compatibility/2006" xmlns:aink="http://schemas.microsoft.com/office/drawing/2016/ink" xmlns:am3d="http://schemas.microsoft.com/office/drawing/2017/model3d" xmlns:o="urn:schemas-microsoft-com:office:office" xmlns:r="http://schemas.openxmlformats.org/officeDocument/2006/relationships" xmlns:m="http://schemas.openxmlformats.org/officeDocument/2006/math" xmlns:v="urn:schemas-microsoft-com:vml" xmlns:wp14="http://schemas.microsoft.com/office/word/2010/wordprocessingDrawing" xmlns:wp="http://schemas.openxmlformats.org/drawingml/2006/wordprocessingDrawing" xmlns:w10="urn:schemas-microsoft-com:office:word" xmlns:w="http://schemas.openxmlformats.org/wordprocessingml/2006/main" xmlns:w14="http://schemas.microsoft.com/office/word/2010/wordml" xmlns:w15="http://schemas.microsoft.com/office/word/2012/wordml" xmlns:w16cid="http://schemas.microsoft.com/office/word/2016/wordml/cid" xmlns:w16se="http://schemas.microsoft.com/office/word/2015/wordml/symex" xmlns:wpg="http://schemas.microsoft.com/office/word/2010/wordprocessingGroup" xmlns:wpi="http://schemas.microsoft.com/office/word/2010/wordprocessingInk" xmlns:wne="http://schemas.microsoft.com/office/word/2006/wordml" xmlns:wps="http://schemas.microsoft.com/office/word/2010/wordprocessingShape" mc:Ignorable="w14 w15 w16se w16cid wp14">
-  <w15:person w15:author="Anna Tang">
-    <w15:presenceInfo w15:providerId="Windows Live" w15:userId="bf9048f18cabba99"/>
-  </w15:person>
-</w15:people>
 </file>
 
 <file path=word/styles.xml><?xml version="1.0" encoding="utf-8"?>
@@ -3314,6 +3934,16 @@
       <w:szCs w:val="18"/>
     </w:rPr>
   </w:style>
+  <w:style w:type="character" w:styleId="PlaceholderText">
+    <w:name w:val="Placeholder Text"/>
+    <w:basedOn w:val="DefaultParagraphFont"/>
+    <w:uiPriority w:val="99"/>
+    <w:semiHidden/>
+    <w:rsid w:val="004676CD"/>
+    <w:rPr>
+      <w:color w:val="808080"/>
+    </w:rPr>
+  </w:style>
 </w:styles>
 </file>
 
@@ -3617,7 +4247,7 @@
 </file>
 
 <file path=customXml/itemProps1.xml><?xml version="1.0" encoding="utf-8"?>
-<ds:datastoreItem xmlns:ds="http://schemas.openxmlformats.org/officeDocument/2006/customXml" ds:itemID="{63666428-DF67-4ECE-ADD5-C712488EDB34}">
+<ds:datastoreItem xmlns:ds="http://schemas.openxmlformats.org/officeDocument/2006/customXml" ds:itemID="{04252B78-CD60-4ADC-9070-03E441CEB48C}">
   <ds:schemaRefs>
     <ds:schemaRef ds:uri="http://schemas.openxmlformats.org/officeDocument/2006/bibliography"/>
   </ds:schemaRefs>

</xml_diff>

<commit_message>
Random cases added, graph made, grapher program added, and word doc edited. Testing should be done
</commit_message>
<xml_diff>
--- a/documents/project5report.docx
+++ b/documents/project5report.docx
@@ -1336,6 +1336,752 @@
           <w:szCs w:val="24"/>
         </w:rPr>
       </w:pPr>
+      <w:r>
+        <w:rPr>
+          <w:rFonts w:asciiTheme="majorHAnsi" w:hAnsiTheme="majorHAnsi" w:cstheme="majorHAnsi"/>
+          <w:sz w:val="24"/>
+          <w:szCs w:val="24"/>
+        </w:rPr>
+        <w:t>Random Case:</w:t>
+      </w:r>
+    </w:p>
+    <w:p>
+      <w:pPr>
+        <w:pStyle w:val="ListParagraph"/>
+        <w:ind w:left="1080"/>
+        <w:rPr>
+          <w:rFonts w:asciiTheme="majorHAnsi" w:hAnsiTheme="majorHAnsi" w:cstheme="majorHAnsi"/>
+          <w:sz w:val="24"/>
+          <w:szCs w:val="24"/>
+        </w:rPr>
+      </w:pPr>
+      <w:r>
+        <w:rPr>
+          <w:rFonts w:asciiTheme="majorHAnsi" w:hAnsiTheme="majorHAnsi" w:cstheme="majorHAnsi"/>
+          <w:sz w:val="24"/>
+          <w:szCs w:val="24"/>
+        </w:rPr>
+        <w:tab/>
+        <w:t>-Random heights and widths, from [0, width of bin]</w:t>
+      </w:r>
+    </w:p>
+    <w:p>
+      <w:pPr>
+        <w:pStyle w:val="ListParagraph"/>
+        <w:ind w:left="1080"/>
+        <w:rPr>
+          <w:rFonts w:asciiTheme="majorHAnsi" w:hAnsiTheme="majorHAnsi" w:cstheme="majorHAnsi"/>
+          <w:sz w:val="24"/>
+          <w:szCs w:val="24"/>
+        </w:rPr>
+      </w:pPr>
+      <w:r>
+        <w:rPr>
+          <w:rFonts w:asciiTheme="majorHAnsi" w:hAnsiTheme="majorHAnsi" w:cstheme="majorHAnsi"/>
+          <w:sz w:val="24"/>
+          <w:szCs w:val="24"/>
+        </w:rPr>
+        <w:t xml:space="preserve">Diagonal Case: </w:t>
+      </w:r>
+    </w:p>
+    <w:p>
+      <w:pPr>
+        <w:pStyle w:val="ListParagraph"/>
+        <w:ind w:left="1080" w:firstLine="360"/>
+        <w:rPr>
+          <w:rFonts w:asciiTheme="majorHAnsi" w:hAnsiTheme="majorHAnsi" w:cstheme="majorHAnsi"/>
+          <w:sz w:val="24"/>
+          <w:szCs w:val="24"/>
+        </w:rPr>
+      </w:pPr>
+      <w:r>
+        <w:rPr>
+          <w:rFonts w:asciiTheme="majorHAnsi" w:hAnsiTheme="majorHAnsi" w:cstheme="majorHAnsi"/>
+          <w:sz w:val="24"/>
+          <w:szCs w:val="24"/>
+        </w:rPr>
+        <w:t>-Each item has Height == Width</w:t>
+      </w:r>
+    </w:p>
+    <w:p>
+      <w:pPr>
+        <w:pStyle w:val="ListParagraph"/>
+        <w:ind w:left="1080"/>
+        <w:rPr>
+          <w:rFonts w:asciiTheme="majorHAnsi" w:hAnsiTheme="majorHAnsi" w:cstheme="majorHAnsi"/>
+          <w:sz w:val="24"/>
+          <w:szCs w:val="24"/>
+        </w:rPr>
+      </w:pPr>
+      <w:r>
+        <w:rPr>
+          <w:rFonts w:asciiTheme="majorHAnsi" w:hAnsiTheme="majorHAnsi" w:cstheme="majorHAnsi"/>
+          <w:sz w:val="24"/>
+          <w:szCs w:val="24"/>
+        </w:rPr>
+        <w:t xml:space="preserve">Mismatched Diagonal Case: </w:t>
+      </w:r>
+    </w:p>
+    <w:p>
+      <w:pPr>
+        <w:pStyle w:val="ListParagraph"/>
+        <w:ind w:left="1080" w:firstLine="360"/>
+        <w:rPr>
+          <w:rFonts w:asciiTheme="majorHAnsi" w:hAnsiTheme="majorHAnsi" w:cstheme="majorHAnsi"/>
+          <w:sz w:val="24"/>
+          <w:szCs w:val="24"/>
+        </w:rPr>
+      </w:pPr>
+      <w:r>
+        <w:rPr>
+          <w:rFonts w:asciiTheme="majorHAnsi" w:hAnsiTheme="majorHAnsi" w:cstheme="majorHAnsi"/>
+          <w:sz w:val="24"/>
+          <w:szCs w:val="24"/>
+        </w:rPr>
+        <w:t>-Each item has Width of item = Width of Bin – Height of item</w:t>
+      </w:r>
+    </w:p>
+    <w:p>
+      <w:pPr>
+        <w:pStyle w:val="ListParagraph"/>
+        <w:ind w:left="1080"/>
+        <w:rPr>
+          <w:rFonts w:asciiTheme="majorHAnsi" w:hAnsiTheme="majorHAnsi" w:cstheme="majorHAnsi"/>
+          <w:sz w:val="24"/>
+          <w:szCs w:val="24"/>
+        </w:rPr>
+      </w:pPr>
+      <w:r>
+        <w:rPr>
+          <w:rFonts w:asciiTheme="majorHAnsi" w:hAnsiTheme="majorHAnsi" w:cstheme="majorHAnsi"/>
+          <w:sz w:val="24"/>
+          <w:szCs w:val="24"/>
+        </w:rPr>
+        <w:t>Best Case:</w:t>
+      </w:r>
+    </w:p>
+    <w:p>
+      <w:pPr>
+        <w:pStyle w:val="ListParagraph"/>
+        <w:ind w:left="1080"/>
+        <w:rPr>
+          <w:rFonts w:asciiTheme="majorHAnsi" w:hAnsiTheme="majorHAnsi" w:cstheme="majorHAnsi"/>
+          <w:sz w:val="24"/>
+          <w:szCs w:val="24"/>
+        </w:rPr>
+      </w:pPr>
+      <w:r>
+        <w:rPr>
+          <w:rFonts w:asciiTheme="majorHAnsi" w:hAnsiTheme="majorHAnsi" w:cstheme="majorHAnsi"/>
+          <w:sz w:val="24"/>
+          <w:szCs w:val="24"/>
+        </w:rPr>
+        <w:tab/>
+        <w:t>-</w:t>
+      </w:r>
+      <w:r>
+        <w:rPr>
+          <w:rFonts w:asciiTheme="majorHAnsi" w:hAnsiTheme="majorHAnsi" w:cstheme="majorHAnsi"/>
+          <w:sz w:val="24"/>
+          <w:szCs w:val="24"/>
+        </w:rPr>
+        <w:t>Smallest size: n == 10</w:t>
+      </w:r>
+    </w:p>
+    <w:p>
+      <w:pPr>
+        <w:pStyle w:val="ListParagraph"/>
+        <w:ind w:left="1080"/>
+        <w:rPr>
+          <w:rFonts w:asciiTheme="majorHAnsi" w:hAnsiTheme="majorHAnsi" w:cstheme="majorHAnsi"/>
+          <w:sz w:val="24"/>
+          <w:szCs w:val="24"/>
+        </w:rPr>
+      </w:pPr>
+      <w:r>
+        <w:rPr>
+          <w:rFonts w:asciiTheme="majorHAnsi" w:hAnsiTheme="majorHAnsi" w:cstheme="majorHAnsi"/>
+          <w:sz w:val="24"/>
+          <w:szCs w:val="24"/>
+        </w:rPr>
+        <w:tab/>
+        <w:t>-All items can fit together in the same bin</w:t>
+      </w:r>
+    </w:p>
+    <w:p>
+      <w:pPr>
+        <w:pStyle w:val="ListParagraph"/>
+        <w:ind w:left="1080"/>
+        <w:rPr>
+          <w:rFonts w:asciiTheme="majorHAnsi" w:hAnsiTheme="majorHAnsi" w:cstheme="majorHAnsi"/>
+          <w:sz w:val="24"/>
+          <w:szCs w:val="24"/>
+        </w:rPr>
+      </w:pPr>
+      <w:r>
+        <w:rPr>
+          <w:rFonts w:asciiTheme="majorHAnsi" w:hAnsiTheme="majorHAnsi" w:cstheme="majorHAnsi"/>
+          <w:sz w:val="24"/>
+          <w:szCs w:val="24"/>
+        </w:rPr>
+        <w:t>Worst Case:</w:t>
+      </w:r>
+    </w:p>
+    <w:p>
+      <w:pPr>
+        <w:pStyle w:val="ListParagraph"/>
+        <w:ind w:left="1080"/>
+        <w:rPr>
+          <w:rFonts w:asciiTheme="majorHAnsi" w:hAnsiTheme="majorHAnsi" w:cstheme="majorHAnsi"/>
+          <w:sz w:val="24"/>
+          <w:szCs w:val="24"/>
+        </w:rPr>
+      </w:pPr>
+      <w:r>
+        <w:rPr>
+          <w:rFonts w:asciiTheme="majorHAnsi" w:hAnsiTheme="majorHAnsi" w:cstheme="majorHAnsi"/>
+          <w:sz w:val="24"/>
+          <w:szCs w:val="24"/>
+        </w:rPr>
+        <w:tab/>
+        <w:t>-Largest size: n == 10000</w:t>
+      </w:r>
+    </w:p>
+    <w:p>
+      <w:pPr>
+        <w:pStyle w:val="ListParagraph"/>
+        <w:ind w:left="1080"/>
+        <w:rPr>
+          <w:rFonts w:asciiTheme="majorHAnsi" w:hAnsiTheme="majorHAnsi" w:cstheme="majorHAnsi"/>
+          <w:sz w:val="24"/>
+          <w:szCs w:val="24"/>
+        </w:rPr>
+      </w:pPr>
+      <w:r>
+        <w:rPr>
+          <w:rFonts w:asciiTheme="majorHAnsi" w:hAnsiTheme="majorHAnsi" w:cstheme="majorHAnsi"/>
+          <w:sz w:val="24"/>
+          <w:szCs w:val="24"/>
+        </w:rPr>
+        <w:tab/>
+        <w:t>-No items can fit together in the same bin</w:t>
+      </w:r>
+    </w:p>
+    <w:p>
+      <w:pPr>
+        <w:pStyle w:val="ListParagraph"/>
+        <w:ind w:left="1080"/>
+        <w:rPr>
+          <w:rFonts w:asciiTheme="majorHAnsi" w:hAnsiTheme="majorHAnsi" w:cstheme="majorHAnsi"/>
+          <w:sz w:val="24"/>
+          <w:szCs w:val="24"/>
+        </w:rPr>
+      </w:pPr>
+      <w:r>
+        <w:rPr>
+          <w:rFonts w:asciiTheme="majorHAnsi" w:hAnsiTheme="majorHAnsi" w:cstheme="majorHAnsi"/>
+          <w:sz w:val="24"/>
+          <w:szCs w:val="24"/>
+        </w:rPr>
+        <w:t>All-Pairs Case:</w:t>
+      </w:r>
+    </w:p>
+    <w:p>
+      <w:pPr>
+        <w:pStyle w:val="ListParagraph"/>
+        <w:ind w:left="1080"/>
+        <w:rPr>
+          <w:rFonts w:asciiTheme="majorHAnsi" w:hAnsiTheme="majorHAnsi" w:cstheme="majorHAnsi"/>
+          <w:sz w:val="24"/>
+          <w:szCs w:val="24"/>
+        </w:rPr>
+      </w:pPr>
+      <w:r>
+        <w:rPr>
+          <w:rFonts w:asciiTheme="majorHAnsi" w:hAnsiTheme="majorHAnsi" w:cstheme="majorHAnsi"/>
+          <w:sz w:val="24"/>
+          <w:szCs w:val="24"/>
+        </w:rPr>
+        <w:tab/>
+        <w:t xml:space="preserve">-All items are fixed height, </w:t>
+      </w:r>
+      <w:r>
+        <w:rPr>
+          <w:rFonts w:asciiTheme="majorHAnsi" w:hAnsiTheme="majorHAnsi" w:cstheme="majorHAnsi"/>
+          <w:sz w:val="24"/>
+          <w:szCs w:val="24"/>
+        </w:rPr>
+        <w:t xml:space="preserve">fixed </w:t>
+      </w:r>
+      <w:r>
+        <w:rPr>
+          <w:rFonts w:asciiTheme="majorHAnsi" w:hAnsiTheme="majorHAnsi" w:cstheme="majorHAnsi"/>
+          <w:sz w:val="24"/>
+          <w:szCs w:val="24"/>
+        </w:rPr>
+        <w:t>bin width=10</w:t>
+      </w:r>
+    </w:p>
+    <w:p>
+      <w:pPr>
+        <w:pStyle w:val="ListParagraph"/>
+        <w:ind w:left="1080"/>
+        <w:rPr>
+          <w:rFonts w:asciiTheme="majorHAnsi" w:hAnsiTheme="majorHAnsi" w:cstheme="majorHAnsi"/>
+          <w:sz w:val="24"/>
+          <w:szCs w:val="24"/>
+        </w:rPr>
+      </w:pPr>
+      <w:r>
+        <w:rPr>
+          <w:rFonts w:asciiTheme="majorHAnsi" w:hAnsiTheme="majorHAnsi" w:cstheme="majorHAnsi"/>
+          <w:sz w:val="24"/>
+          <w:szCs w:val="24"/>
+        </w:rPr>
+        <w:tab/>
+        <w:t>-1/3 of items are length 4, 1/3 are length 6, rest of items (1/3+1) are length 5</w:t>
+      </w:r>
+    </w:p>
+    <w:p>
+      <w:pPr>
+        <w:pStyle w:val="ListParagraph"/>
+        <w:ind w:left="1080"/>
+        <w:rPr>
+          <w:rFonts w:asciiTheme="majorHAnsi" w:hAnsiTheme="majorHAnsi" w:cstheme="majorHAnsi"/>
+          <w:sz w:val="24"/>
+          <w:szCs w:val="24"/>
+        </w:rPr>
+      </w:pPr>
+      <w:r>
+        <w:rPr>
+          <w:rFonts w:asciiTheme="majorHAnsi" w:hAnsiTheme="majorHAnsi" w:cstheme="majorHAnsi"/>
+          <w:sz w:val="24"/>
+          <w:szCs w:val="24"/>
+        </w:rPr>
+        <w:tab/>
+        <w:t>-The optimal solution would have no whitespace</w:t>
+      </w:r>
+    </w:p>
+    <w:p>
+      <w:pPr>
+        <w:pStyle w:val="ListParagraph"/>
+        <w:ind w:left="1080"/>
+        <w:rPr>
+          <w:rFonts w:asciiTheme="majorHAnsi" w:hAnsiTheme="majorHAnsi" w:cstheme="majorHAnsi"/>
+          <w:sz w:val="24"/>
+          <w:szCs w:val="24"/>
+        </w:rPr>
+      </w:pPr>
+      <w:r>
+        <w:rPr>
+          <w:rFonts w:asciiTheme="majorHAnsi" w:hAnsiTheme="majorHAnsi" w:cstheme="majorHAnsi"/>
+          <w:sz w:val="24"/>
+          <w:szCs w:val="24"/>
+        </w:rPr>
+        <w:tab/>
+        <w:t>-Every bin would look like one the bins below:</w:t>
+      </w:r>
+    </w:p>
+    <w:p>
+      <w:pPr>
+        <w:pStyle w:val="ListParagraph"/>
+        <w:ind w:left="1080" w:firstLine="360"/>
+        <w:rPr>
+          <w:rFonts w:asciiTheme="majorHAnsi" w:hAnsiTheme="majorHAnsi" w:cstheme="majorHAnsi"/>
+          <w:sz w:val="24"/>
+          <w:szCs w:val="24"/>
+        </w:rPr>
+      </w:pPr>
+      <w:r>
+        <w:rPr>
+          <w:rFonts w:asciiTheme="majorHAnsi" w:hAnsiTheme="majorHAnsi" w:cstheme="majorHAnsi"/>
+          <w:noProof/>
+          <w:sz w:val="24"/>
+          <w:szCs w:val="24"/>
+        </w:rPr>
+        <w:drawing>
+          <wp:inline distT="0" distB="0" distL="0" distR="0" wp14:anchorId="25E547CA" wp14:editId="7B82B277">
+            <wp:extent cx="5029200" cy="2562420"/>
+            <wp:effectExtent l="0" t="0" r="0" b="3175"/>
+            <wp:docPr id="4" name="Picture 4" descr="A screenshot of a cell phone&#10;&#10;Description automatically generated"/>
+            <wp:cNvGraphicFramePr>
+              <a:graphicFrameLocks xmlns:a="http://schemas.openxmlformats.org/drawingml/2006/main" noChangeAspect="1"/>
+            </wp:cNvGraphicFramePr>
+            <a:graphic xmlns:a="http://schemas.openxmlformats.org/drawingml/2006/main">
+              <a:graphicData uri="http://schemas.openxmlformats.org/drawingml/2006/picture">
+                <pic:pic xmlns:pic="http://schemas.openxmlformats.org/drawingml/2006/picture">
+                  <pic:nvPicPr>
+                    <pic:cNvPr id="4" name="IMG_3475.jpg"/>
+                    <pic:cNvPicPr/>
+                  </pic:nvPicPr>
+                  <pic:blipFill>
+                    <a:blip r:embed="rId8" cstate="print">
+                      <a:extLst>
+                        <a:ext uri="{28A0092B-C50C-407E-A947-70E740481C1C}">
+                          <a14:useLocalDpi xmlns:a14="http://schemas.microsoft.com/office/drawing/2010/main" val="0"/>
+                        </a:ext>
+                      </a:extLst>
+                    </a:blip>
+                    <a:stretch>
+                      <a:fillRect/>
+                    </a:stretch>
+                  </pic:blipFill>
+                  <pic:spPr>
+                    <a:xfrm>
+                      <a:off x="0" y="0"/>
+                      <a:ext cx="5054189" cy="2575152"/>
+                    </a:xfrm>
+                    <a:prstGeom prst="rect">
+                      <a:avLst/>
+                    </a:prstGeom>
+                  </pic:spPr>
+                </pic:pic>
+              </a:graphicData>
+            </a:graphic>
+          </wp:inline>
+        </w:drawing>
+      </w:r>
+    </w:p>
+    <w:p>
+      <w:pPr>
+        <w:pStyle w:val="ListParagraph"/>
+        <w:ind w:left="1080"/>
+        <w:rPr>
+          <w:rFonts w:asciiTheme="majorHAnsi" w:hAnsiTheme="majorHAnsi" w:cstheme="majorHAnsi"/>
+          <w:sz w:val="24"/>
+          <w:szCs w:val="24"/>
+        </w:rPr>
+      </w:pPr>
+      <w:r>
+        <w:rPr>
+          <w:rFonts w:asciiTheme="majorHAnsi" w:hAnsiTheme="majorHAnsi" w:cstheme="majorHAnsi"/>
+          <w:sz w:val="24"/>
+          <w:szCs w:val="24"/>
+        </w:rPr>
+        <w:t>Filled (No Gaps) Case:</w:t>
+      </w:r>
+    </w:p>
+    <w:p>
+      <w:pPr>
+        <w:pStyle w:val="ListParagraph"/>
+        <w:ind w:left="1080"/>
+        <w:rPr>
+          <w:rFonts w:asciiTheme="majorHAnsi" w:hAnsiTheme="majorHAnsi" w:cstheme="majorHAnsi"/>
+          <w:sz w:val="24"/>
+          <w:szCs w:val="24"/>
+        </w:rPr>
+      </w:pPr>
+      <w:r>
+        <w:rPr>
+          <w:rFonts w:asciiTheme="majorHAnsi" w:hAnsiTheme="majorHAnsi" w:cstheme="majorHAnsi"/>
+          <w:sz w:val="24"/>
+          <w:szCs w:val="24"/>
+        </w:rPr>
+        <w:tab/>
+        <w:t>-In an optimal solution, every bin would look like one of these 4:</w:t>
+      </w:r>
+    </w:p>
+    <w:p>
+      <w:pPr>
+        <w:pStyle w:val="ListParagraph"/>
+        <w:ind w:left="1080" w:firstLine="360"/>
+        <w:rPr>
+          <w:rFonts w:asciiTheme="majorHAnsi" w:hAnsiTheme="majorHAnsi" w:cstheme="majorHAnsi"/>
+          <w:sz w:val="24"/>
+          <w:szCs w:val="24"/>
+        </w:rPr>
+      </w:pPr>
+      <w:r>
+        <w:rPr>
+          <w:rFonts w:asciiTheme="majorHAnsi" w:hAnsiTheme="majorHAnsi" w:cstheme="majorHAnsi"/>
+          <w:noProof/>
+          <w:sz w:val="24"/>
+          <w:szCs w:val="24"/>
+        </w:rPr>
+        <w:lastRenderedPageBreak/>
+        <w:drawing>
+          <wp:inline distT="0" distB="0" distL="0" distR="0" wp14:anchorId="2F3A5507" wp14:editId="52C10F2F">
+            <wp:extent cx="4540696" cy="2354273"/>
+            <wp:effectExtent l="0" t="0" r="0" b="0"/>
+            <wp:docPr id="2" name="Picture 2" descr="A screenshot of a cell phone&#10;&#10;Description automatically generated"/>
+            <wp:cNvGraphicFramePr>
+              <a:graphicFrameLocks xmlns:a="http://schemas.openxmlformats.org/drawingml/2006/main" noChangeAspect="1"/>
+            </wp:cNvGraphicFramePr>
+            <a:graphic xmlns:a="http://schemas.openxmlformats.org/drawingml/2006/main">
+              <a:graphicData uri="http://schemas.openxmlformats.org/drawingml/2006/picture">
+                <pic:pic xmlns:pic="http://schemas.openxmlformats.org/drawingml/2006/picture">
+                  <pic:nvPicPr>
+                    <pic:cNvPr id="2" name="IMG_3473.jpg"/>
+                    <pic:cNvPicPr/>
+                  </pic:nvPicPr>
+                  <pic:blipFill>
+                    <a:blip r:embed="rId9" cstate="print">
+                      <a:extLst>
+                        <a:ext uri="{28A0092B-C50C-407E-A947-70E740481C1C}">
+                          <a14:useLocalDpi xmlns:a14="http://schemas.microsoft.com/office/drawing/2010/main" val="0"/>
+                        </a:ext>
+                      </a:extLst>
+                    </a:blip>
+                    <a:stretch>
+                      <a:fillRect/>
+                    </a:stretch>
+                  </pic:blipFill>
+                  <pic:spPr>
+                    <a:xfrm>
+                      <a:off x="0" y="0"/>
+                      <a:ext cx="4557167" cy="2362813"/>
+                    </a:xfrm>
+                    <a:prstGeom prst="rect">
+                      <a:avLst/>
+                    </a:prstGeom>
+                  </pic:spPr>
+                </pic:pic>
+              </a:graphicData>
+            </a:graphic>
+          </wp:inline>
+        </w:drawing>
+      </w:r>
+    </w:p>
+    <w:p>
+      <w:pPr>
+        <w:pStyle w:val="ListParagraph"/>
+        <w:ind w:left="1080"/>
+        <w:rPr>
+          <w:rFonts w:asciiTheme="majorHAnsi" w:hAnsiTheme="majorHAnsi" w:cstheme="majorHAnsi"/>
+          <w:sz w:val="24"/>
+          <w:szCs w:val="24"/>
+        </w:rPr>
+      </w:pPr>
+      <w:r>
+        <w:rPr>
+          <w:rFonts w:asciiTheme="majorHAnsi" w:hAnsiTheme="majorHAnsi" w:cstheme="majorHAnsi"/>
+          <w:sz w:val="24"/>
+          <w:szCs w:val="24"/>
+        </w:rPr>
+        <w:tab/>
+        <w:t>-</w:t>
+      </w:r>
+      <w:r>
+        <w:rPr>
+          <w:rFonts w:asciiTheme="majorHAnsi" w:hAnsiTheme="majorHAnsi" w:cstheme="majorHAnsi"/>
+          <w:sz w:val="24"/>
+          <w:szCs w:val="24"/>
+        </w:rPr>
+        <w:t xml:space="preserve">In an optimal solution no </w:t>
+      </w:r>
+      <w:r>
+        <w:rPr>
+          <w:rFonts w:asciiTheme="majorHAnsi" w:hAnsiTheme="majorHAnsi" w:cstheme="majorHAnsi"/>
+          <w:sz w:val="24"/>
+          <w:szCs w:val="24"/>
+        </w:rPr>
+        <w:t>bin would have any whitespace</w:t>
+      </w:r>
+    </w:p>
+    <w:p>
+      <w:pPr>
+        <w:pStyle w:val="ListParagraph"/>
+        <w:ind w:left="1080"/>
+        <w:rPr>
+          <w:rFonts w:asciiTheme="majorHAnsi" w:hAnsiTheme="majorHAnsi" w:cstheme="majorHAnsi"/>
+          <w:sz w:val="24"/>
+          <w:szCs w:val="24"/>
+        </w:rPr>
+      </w:pPr>
+      <w:r>
+        <w:rPr>
+          <w:rFonts w:asciiTheme="majorHAnsi" w:hAnsiTheme="majorHAnsi" w:cstheme="majorHAnsi"/>
+          <w:sz w:val="24"/>
+          <w:szCs w:val="24"/>
+        </w:rPr>
+        <w:t>Filled (With Gaps) Case</w:t>
+      </w:r>
+      <w:r>
+        <w:rPr>
+          <w:rFonts w:asciiTheme="majorHAnsi" w:hAnsiTheme="majorHAnsi" w:cstheme="majorHAnsi"/>
+          <w:sz w:val="24"/>
+          <w:szCs w:val="24"/>
+        </w:rPr>
+        <w:t>:</w:t>
+      </w:r>
+    </w:p>
+    <w:p>
+      <w:pPr>
+        <w:pStyle w:val="ListParagraph"/>
+        <w:ind w:left="1080"/>
+        <w:rPr>
+          <w:rFonts w:asciiTheme="majorHAnsi" w:hAnsiTheme="majorHAnsi" w:cstheme="majorHAnsi"/>
+          <w:sz w:val="24"/>
+          <w:szCs w:val="24"/>
+        </w:rPr>
+      </w:pPr>
+      <w:r>
+        <w:rPr>
+          <w:rFonts w:asciiTheme="majorHAnsi" w:hAnsiTheme="majorHAnsi" w:cstheme="majorHAnsi"/>
+          <w:sz w:val="24"/>
+          <w:szCs w:val="24"/>
+        </w:rPr>
+        <w:tab/>
+        <w:t>-In an optimal solution, every bin would look like this:</w:t>
+      </w:r>
+    </w:p>
+    <w:p>
+      <w:pPr>
+        <w:pStyle w:val="ListParagraph"/>
+        <w:ind w:left="1080"/>
+        <w:rPr>
+          <w:rFonts w:asciiTheme="majorHAnsi" w:hAnsiTheme="majorHAnsi" w:cstheme="majorHAnsi"/>
+          <w:sz w:val="24"/>
+          <w:szCs w:val="24"/>
+        </w:rPr>
+      </w:pPr>
+      <w:r>
+        <w:rPr>
+          <w:rFonts w:asciiTheme="majorHAnsi" w:hAnsiTheme="majorHAnsi" w:cstheme="majorHAnsi"/>
+          <w:sz w:val="24"/>
+          <w:szCs w:val="24"/>
+        </w:rPr>
+        <w:tab/>
+      </w:r>
+      <w:r>
+        <w:rPr>
+          <w:rFonts w:asciiTheme="majorHAnsi" w:hAnsiTheme="majorHAnsi" w:cstheme="majorHAnsi"/>
+          <w:noProof/>
+          <w:sz w:val="24"/>
+          <w:szCs w:val="24"/>
+        </w:rPr>
+        <w:drawing>
+          <wp:inline distT="0" distB="0" distL="0" distR="0" wp14:anchorId="6BC0122C" wp14:editId="70E4C3A2">
+            <wp:extent cx="4607690" cy="1828800"/>
+            <wp:effectExtent l="0" t="0" r="2540" b="0"/>
+            <wp:docPr id="3" name="Picture 3" descr="A close up of text on a white background&#10;&#10;Description automatically generated"/>
+            <wp:cNvGraphicFramePr>
+              <a:graphicFrameLocks xmlns:a="http://schemas.openxmlformats.org/drawingml/2006/main" noChangeAspect="1"/>
+            </wp:cNvGraphicFramePr>
+            <a:graphic xmlns:a="http://schemas.openxmlformats.org/drawingml/2006/main">
+              <a:graphicData uri="http://schemas.openxmlformats.org/drawingml/2006/picture">
+                <pic:pic xmlns:pic="http://schemas.openxmlformats.org/drawingml/2006/picture">
+                  <pic:nvPicPr>
+                    <pic:cNvPr id="3" name="IMG_3474.jpg"/>
+                    <pic:cNvPicPr/>
+                  </pic:nvPicPr>
+                  <pic:blipFill>
+                    <a:blip r:embed="rId10" cstate="print">
+                      <a:extLst>
+                        <a:ext uri="{28A0092B-C50C-407E-A947-70E740481C1C}">
+                          <a14:useLocalDpi xmlns:a14="http://schemas.microsoft.com/office/drawing/2010/main" val="0"/>
+                        </a:ext>
+                      </a:extLst>
+                    </a:blip>
+                    <a:stretch>
+                      <a:fillRect/>
+                    </a:stretch>
+                  </pic:blipFill>
+                  <pic:spPr>
+                    <a:xfrm>
+                      <a:off x="0" y="0"/>
+                      <a:ext cx="4630333" cy="1837787"/>
+                    </a:xfrm>
+                    <a:prstGeom prst="rect">
+                      <a:avLst/>
+                    </a:prstGeom>
+                  </pic:spPr>
+                </pic:pic>
+              </a:graphicData>
+            </a:graphic>
+          </wp:inline>
+        </w:drawing>
+      </w:r>
+    </w:p>
+    <w:p>
+      <w:pPr>
+        <w:pStyle w:val="ListParagraph"/>
+        <w:ind w:left="1080"/>
+        <w:rPr>
+          <w:rFonts w:asciiTheme="majorHAnsi" w:hAnsiTheme="majorHAnsi" w:cstheme="majorHAnsi"/>
+          <w:sz w:val="24"/>
+          <w:szCs w:val="24"/>
+        </w:rPr>
+      </w:pPr>
+      <w:r>
+        <w:rPr>
+          <w:rFonts w:asciiTheme="majorHAnsi" w:hAnsiTheme="majorHAnsi" w:cstheme="majorHAnsi"/>
+          <w:sz w:val="24"/>
+          <w:szCs w:val="24"/>
+        </w:rPr>
+        <w:tab/>
+        <w:t>-In an optimal solution every bin would have a 1x1 square of whitespace</w:t>
+      </w:r>
+    </w:p>
+    <w:p>
+      <w:pPr>
+        <w:pStyle w:val="ListParagraph"/>
+        <w:ind w:left="1080"/>
+        <w:rPr>
+          <w:rFonts w:asciiTheme="majorHAnsi" w:hAnsiTheme="majorHAnsi" w:cstheme="majorHAnsi"/>
+          <w:sz w:val="24"/>
+          <w:szCs w:val="24"/>
+        </w:rPr>
+      </w:pPr>
+      <w:r>
+        <w:rPr>
+          <w:rFonts w:asciiTheme="majorHAnsi" w:hAnsiTheme="majorHAnsi" w:cstheme="majorHAnsi"/>
+          <w:sz w:val="24"/>
+          <w:szCs w:val="24"/>
+        </w:rPr>
+        <w:t>Trivial Case:</w:t>
+      </w:r>
+    </w:p>
+    <w:p>
+      <w:pPr>
+        <w:pStyle w:val="ListParagraph"/>
+        <w:ind w:left="1080"/>
+        <w:rPr>
+          <w:rFonts w:asciiTheme="majorHAnsi" w:hAnsiTheme="majorHAnsi" w:cstheme="majorHAnsi"/>
+          <w:sz w:val="24"/>
+          <w:szCs w:val="24"/>
+        </w:rPr>
+      </w:pPr>
+      <w:r>
+        <w:rPr>
+          <w:rFonts w:asciiTheme="majorHAnsi" w:hAnsiTheme="majorHAnsi" w:cstheme="majorHAnsi"/>
+          <w:sz w:val="24"/>
+          <w:szCs w:val="24"/>
+        </w:rPr>
+        <w:tab/>
+        <w:t>-All items are the exact width of the bin</w:t>
+      </w:r>
+    </w:p>
+    <w:p>
+      <w:pPr>
+        <w:pStyle w:val="ListParagraph"/>
+        <w:ind w:left="1080"/>
+        <w:rPr>
+          <w:rFonts w:asciiTheme="majorHAnsi" w:hAnsiTheme="majorHAnsi" w:cstheme="majorHAnsi"/>
+          <w:sz w:val="24"/>
+          <w:szCs w:val="24"/>
+        </w:rPr>
+      </w:pPr>
+      <w:r>
+        <w:rPr>
+          <w:rFonts w:asciiTheme="majorHAnsi" w:hAnsiTheme="majorHAnsi" w:cstheme="majorHAnsi"/>
+          <w:sz w:val="24"/>
+          <w:szCs w:val="24"/>
+        </w:rPr>
+        <w:tab/>
+        <w:t>-Height==Width for every item</w:t>
+      </w:r>
+    </w:p>
+    <w:p>
+      <w:pPr>
+        <w:pStyle w:val="ListParagraph"/>
+        <w:ind w:left="1080"/>
+        <w:rPr>
+          <w:rFonts w:asciiTheme="majorHAnsi" w:hAnsiTheme="majorHAnsi" w:cstheme="majorHAnsi"/>
+          <w:sz w:val="24"/>
+          <w:szCs w:val="24"/>
+        </w:rPr>
+      </w:pPr>
     </w:p>
     <w:p>
       <w:pPr>
@@ -1356,7 +2102,15 @@
           <w:sz w:val="24"/>
           <w:szCs w:val="24"/>
         </w:rPr>
-        <w:t>Correctness Testing</w:t>
+        <w:t>Correctness</w:t>
+      </w:r>
+      <w:r>
+        <w:rPr>
+          <w:rFonts w:asciiTheme="majorHAnsi" w:hAnsiTheme="majorHAnsi" w:cstheme="majorHAnsi"/>
+          <w:sz w:val="24"/>
+          <w:szCs w:val="24"/>
+        </w:rPr>
+        <w:t xml:space="preserve"> Testing</w:t>
       </w:r>
     </w:p>
     <w:p>
@@ -1369,6 +2123,724 @@
           <w:szCs w:val="24"/>
         </w:rPr>
       </w:pPr>
+      <w:r>
+        <w:rPr>
+          <w:rFonts w:asciiTheme="majorHAnsi" w:hAnsiTheme="majorHAnsi" w:cstheme="majorHAnsi"/>
+          <w:sz w:val="24"/>
+          <w:szCs w:val="24"/>
+        </w:rPr>
+        <w:t xml:space="preserve">We know that for an optimal case, our filled, no gaps case should take up exactly 4 bins for every series of 12 items, and our filled, with gaps case should take up exactly 1 bin for every series of 4 items. We also know that our trivial case and worst case should take up exactly as many bins as the number of items in the case, and that our best case should take up exactly 1 bin. </w:t>
+      </w:r>
+      <w:r>
+        <w:rPr>
+          <w:rFonts w:asciiTheme="majorHAnsi" w:hAnsiTheme="majorHAnsi" w:cstheme="majorHAnsi"/>
+          <w:sz w:val="24"/>
+          <w:szCs w:val="24"/>
+        </w:rPr>
+        <w:t xml:space="preserve">As well, we know that our </w:t>
+      </w:r>
+      <w:r>
+        <w:rPr>
+          <w:rFonts w:asciiTheme="majorHAnsi" w:hAnsiTheme="majorHAnsi" w:cstheme="majorHAnsi"/>
+          <w:sz w:val="24"/>
+          <w:szCs w:val="24"/>
+        </w:rPr>
+        <w:t>a</w:t>
+      </w:r>
+      <w:r>
+        <w:rPr>
+          <w:rFonts w:asciiTheme="majorHAnsi" w:hAnsiTheme="majorHAnsi" w:cstheme="majorHAnsi"/>
+          <w:sz w:val="24"/>
+          <w:szCs w:val="24"/>
+        </w:rPr>
+        <w:t>ll-</w:t>
+      </w:r>
+      <w:r>
+        <w:rPr>
+          <w:rFonts w:asciiTheme="majorHAnsi" w:hAnsiTheme="majorHAnsi" w:cstheme="majorHAnsi"/>
+          <w:sz w:val="24"/>
+          <w:szCs w:val="24"/>
+        </w:rPr>
+        <w:t>p</w:t>
+      </w:r>
+      <w:r>
+        <w:rPr>
+          <w:rFonts w:asciiTheme="majorHAnsi" w:hAnsiTheme="majorHAnsi" w:cstheme="majorHAnsi"/>
+          <w:sz w:val="24"/>
+          <w:szCs w:val="24"/>
+        </w:rPr>
+        <w:t xml:space="preserve">airs case has an optimal solution in which there is no </w:t>
+      </w:r>
+      <w:proofErr w:type="gramStart"/>
+      <w:r>
+        <w:rPr>
+          <w:rFonts w:asciiTheme="majorHAnsi" w:hAnsiTheme="majorHAnsi" w:cstheme="majorHAnsi"/>
+          <w:sz w:val="24"/>
+          <w:szCs w:val="24"/>
+        </w:rPr>
+        <w:t>whitespace, and</w:t>
+      </w:r>
+      <w:proofErr w:type="gramEnd"/>
+      <w:r>
+        <w:rPr>
+          <w:rFonts w:asciiTheme="majorHAnsi" w:hAnsiTheme="majorHAnsi" w:cstheme="majorHAnsi"/>
+          <w:sz w:val="24"/>
+          <w:szCs w:val="24"/>
+        </w:rPr>
+        <w:t xml:space="preserve"> given an even n will have exactly floor(n/3) + ceil(n/3) bins, which for n=1000 will be 500 bins. </w:t>
+      </w:r>
+    </w:p>
+    <w:p>
+      <w:pPr>
+        <w:pStyle w:val="ListParagraph"/>
+        <w:ind w:left="1080"/>
+        <w:rPr>
+          <w:rFonts w:asciiTheme="majorHAnsi" w:hAnsiTheme="majorHAnsi" w:cstheme="majorHAnsi"/>
+          <w:sz w:val="24"/>
+          <w:szCs w:val="24"/>
+        </w:rPr>
+      </w:pPr>
+      <w:r>
+        <w:rPr>
+          <w:rFonts w:asciiTheme="majorHAnsi" w:hAnsiTheme="majorHAnsi" w:cstheme="majorHAnsi"/>
+          <w:sz w:val="24"/>
+          <w:szCs w:val="24"/>
+        </w:rPr>
+        <w:t>We test these in the table below:</w:t>
+      </w:r>
+    </w:p>
+    <w:tbl>
+      <w:tblPr>
+        <w:tblStyle w:val="TableGrid"/>
+        <w:tblW w:w="0" w:type="auto"/>
+        <w:tblInd w:w="535" w:type="dxa"/>
+        <w:tblLook w:val="04A0" w:firstRow="1" w:lastRow="0" w:firstColumn="1" w:lastColumn="0" w:noHBand="0" w:noVBand="1"/>
+      </w:tblPr>
+      <w:tblGrid>
+        <w:gridCol w:w="2340"/>
+        <w:gridCol w:w="2340"/>
+        <w:gridCol w:w="1620"/>
+        <w:gridCol w:w="2515"/>
+      </w:tblGrid>
+      <w:tr>
+        <w:tc>
+          <w:tcPr>
+            <w:tcW w:w="2340" w:type="dxa"/>
+          </w:tcPr>
+          <w:p>
+            <w:pPr>
+              <w:pStyle w:val="ListParagraph"/>
+              <w:ind w:left="0"/>
+              <w:rPr>
+                <w:rFonts w:asciiTheme="majorHAnsi" w:hAnsiTheme="majorHAnsi" w:cstheme="majorHAnsi"/>
+                <w:b/>
+                <w:bCs/>
+                <w:sz w:val="24"/>
+                <w:szCs w:val="24"/>
+              </w:rPr>
+            </w:pPr>
+            <w:r>
+              <w:rPr>
+                <w:rFonts w:asciiTheme="majorHAnsi" w:hAnsiTheme="majorHAnsi" w:cstheme="majorHAnsi"/>
+                <w:b/>
+                <w:bCs/>
+                <w:sz w:val="24"/>
+                <w:szCs w:val="24"/>
+              </w:rPr>
+              <w:t>Test case description</w:t>
+            </w:r>
+          </w:p>
+        </w:tc>
+        <w:tc>
+          <w:tcPr>
+            <w:tcW w:w="2340" w:type="dxa"/>
+          </w:tcPr>
+          <w:p>
+            <w:pPr>
+              <w:pStyle w:val="ListParagraph"/>
+              <w:ind w:left="0"/>
+              <w:rPr>
+                <w:rFonts w:asciiTheme="majorHAnsi" w:hAnsiTheme="majorHAnsi" w:cstheme="majorHAnsi"/>
+                <w:sz w:val="24"/>
+                <w:szCs w:val="24"/>
+              </w:rPr>
+            </w:pPr>
+            <w:r>
+              <w:rPr>
+                <w:rFonts w:asciiTheme="majorHAnsi" w:hAnsiTheme="majorHAnsi" w:cstheme="majorHAnsi"/>
+                <w:sz w:val="24"/>
+                <w:szCs w:val="24"/>
+              </w:rPr>
+              <w:t>Number of items (n)</w:t>
+            </w:r>
+          </w:p>
+        </w:tc>
+        <w:tc>
+          <w:tcPr>
+            <w:tcW w:w="1620" w:type="dxa"/>
+          </w:tcPr>
+          <w:p>
+            <w:pPr>
+              <w:pStyle w:val="ListParagraph"/>
+              <w:ind w:left="0"/>
+              <w:rPr>
+                <w:rFonts w:asciiTheme="majorHAnsi" w:hAnsiTheme="majorHAnsi" w:cstheme="majorHAnsi"/>
+                <w:sz w:val="24"/>
+                <w:szCs w:val="24"/>
+              </w:rPr>
+            </w:pPr>
+            <w:r>
+              <w:rPr>
+                <w:rFonts w:asciiTheme="majorHAnsi" w:hAnsiTheme="majorHAnsi" w:cstheme="majorHAnsi"/>
+                <w:sz w:val="24"/>
+                <w:szCs w:val="24"/>
+              </w:rPr>
+              <w:t># of bins used</w:t>
+            </w:r>
+          </w:p>
+        </w:tc>
+        <w:tc>
+          <w:tcPr>
+            <w:tcW w:w="2515" w:type="dxa"/>
+          </w:tcPr>
+          <w:p>
+            <w:pPr>
+              <w:pStyle w:val="ListParagraph"/>
+              <w:ind w:left="0"/>
+              <w:rPr>
+                <w:rFonts w:asciiTheme="majorHAnsi" w:hAnsiTheme="majorHAnsi" w:cstheme="majorHAnsi"/>
+                <w:sz w:val="24"/>
+                <w:szCs w:val="24"/>
+              </w:rPr>
+            </w:pPr>
+            <w:r>
+              <w:rPr>
+                <w:rFonts w:asciiTheme="majorHAnsi" w:hAnsiTheme="majorHAnsi" w:cstheme="majorHAnsi"/>
+                <w:sz w:val="24"/>
+                <w:szCs w:val="24"/>
+              </w:rPr>
+              <w:t>Expected # of bins used</w:t>
+            </w:r>
+          </w:p>
+        </w:tc>
+      </w:tr>
+      <w:tr>
+        <w:tc>
+          <w:tcPr>
+            <w:tcW w:w="2340" w:type="dxa"/>
+          </w:tcPr>
+          <w:p>
+            <w:pPr>
+              <w:pStyle w:val="ListParagraph"/>
+              <w:ind w:left="0"/>
+              <w:rPr>
+                <w:rFonts w:asciiTheme="majorHAnsi" w:hAnsiTheme="majorHAnsi" w:cstheme="majorHAnsi"/>
+                <w:sz w:val="24"/>
+                <w:szCs w:val="24"/>
+              </w:rPr>
+            </w:pPr>
+            <w:r>
+              <w:rPr>
+                <w:rFonts w:asciiTheme="majorHAnsi" w:hAnsiTheme="majorHAnsi" w:cstheme="majorHAnsi"/>
+                <w:sz w:val="24"/>
+                <w:szCs w:val="24"/>
+              </w:rPr>
+              <w:t>Filled (no gaps) case</w:t>
+            </w:r>
+          </w:p>
+        </w:tc>
+        <w:tc>
+          <w:tcPr>
+            <w:tcW w:w="2340" w:type="dxa"/>
+          </w:tcPr>
+          <w:p>
+            <w:pPr>
+              <w:pStyle w:val="ListParagraph"/>
+              <w:ind w:left="0"/>
+              <w:rPr>
+                <w:rFonts w:asciiTheme="majorHAnsi" w:hAnsiTheme="majorHAnsi" w:cstheme="majorHAnsi"/>
+                <w:sz w:val="24"/>
+                <w:szCs w:val="24"/>
+              </w:rPr>
+            </w:pPr>
+            <w:r>
+              <w:rPr>
+                <w:rFonts w:asciiTheme="majorHAnsi" w:hAnsiTheme="majorHAnsi" w:cstheme="majorHAnsi"/>
+                <w:sz w:val="24"/>
+                <w:szCs w:val="24"/>
+              </w:rPr>
+              <w:t>60</w:t>
+            </w:r>
+          </w:p>
+        </w:tc>
+        <w:tc>
+          <w:tcPr>
+            <w:tcW w:w="1620" w:type="dxa"/>
+          </w:tcPr>
+          <w:p>
+            <w:pPr>
+              <w:pStyle w:val="ListParagraph"/>
+              <w:ind w:left="0"/>
+              <w:rPr>
+                <w:rFonts w:asciiTheme="majorHAnsi" w:hAnsiTheme="majorHAnsi" w:cstheme="majorHAnsi"/>
+                <w:sz w:val="24"/>
+                <w:szCs w:val="24"/>
+              </w:rPr>
+            </w:pPr>
+            <w:r>
+              <w:rPr>
+                <w:rFonts w:asciiTheme="majorHAnsi" w:hAnsiTheme="majorHAnsi" w:cstheme="majorHAnsi"/>
+                <w:sz w:val="24"/>
+                <w:szCs w:val="24"/>
+              </w:rPr>
+              <w:t>22</w:t>
+            </w:r>
+          </w:p>
+        </w:tc>
+        <w:tc>
+          <w:tcPr>
+            <w:tcW w:w="2515" w:type="dxa"/>
+          </w:tcPr>
+          <w:p>
+            <w:pPr>
+              <w:pStyle w:val="ListParagraph"/>
+              <w:ind w:left="0"/>
+              <w:rPr>
+                <w:rFonts w:asciiTheme="majorHAnsi" w:hAnsiTheme="majorHAnsi" w:cstheme="majorHAnsi"/>
+                <w:sz w:val="24"/>
+                <w:szCs w:val="24"/>
+              </w:rPr>
+            </w:pPr>
+            <w:r>
+              <w:rPr>
+                <w:rFonts w:asciiTheme="majorHAnsi" w:hAnsiTheme="majorHAnsi" w:cstheme="majorHAnsi"/>
+                <w:sz w:val="24"/>
+                <w:szCs w:val="24"/>
+              </w:rPr>
+              <w:t>20</w:t>
+            </w:r>
+          </w:p>
+        </w:tc>
+      </w:tr>
+      <w:tr>
+        <w:tc>
+          <w:tcPr>
+            <w:tcW w:w="2340" w:type="dxa"/>
+          </w:tcPr>
+          <w:p>
+            <w:pPr>
+              <w:pStyle w:val="ListParagraph"/>
+              <w:ind w:left="0"/>
+              <w:rPr>
+                <w:rFonts w:asciiTheme="majorHAnsi" w:hAnsiTheme="majorHAnsi" w:cstheme="majorHAnsi"/>
+                <w:sz w:val="24"/>
+                <w:szCs w:val="24"/>
+              </w:rPr>
+            </w:pPr>
+            <w:r>
+              <w:rPr>
+                <w:rFonts w:asciiTheme="majorHAnsi" w:hAnsiTheme="majorHAnsi" w:cstheme="majorHAnsi"/>
+                <w:sz w:val="24"/>
+                <w:szCs w:val="24"/>
+              </w:rPr>
+              <w:t>Filled (with gaps) case</w:t>
+            </w:r>
+          </w:p>
+        </w:tc>
+        <w:tc>
+          <w:tcPr>
+            <w:tcW w:w="2340" w:type="dxa"/>
+          </w:tcPr>
+          <w:p>
+            <w:pPr>
+              <w:pStyle w:val="ListParagraph"/>
+              <w:ind w:left="0"/>
+              <w:rPr>
+                <w:rFonts w:asciiTheme="majorHAnsi" w:hAnsiTheme="majorHAnsi" w:cstheme="majorHAnsi"/>
+                <w:sz w:val="24"/>
+                <w:szCs w:val="24"/>
+              </w:rPr>
+            </w:pPr>
+            <w:r>
+              <w:rPr>
+                <w:rFonts w:asciiTheme="majorHAnsi" w:hAnsiTheme="majorHAnsi" w:cstheme="majorHAnsi"/>
+                <w:sz w:val="24"/>
+                <w:szCs w:val="24"/>
+              </w:rPr>
+              <w:t>20</w:t>
+            </w:r>
+          </w:p>
+        </w:tc>
+        <w:tc>
+          <w:tcPr>
+            <w:tcW w:w="1620" w:type="dxa"/>
+          </w:tcPr>
+          <w:p>
+            <w:pPr>
+              <w:pStyle w:val="ListParagraph"/>
+              <w:ind w:left="0"/>
+              <w:rPr>
+                <w:rFonts w:asciiTheme="majorHAnsi" w:hAnsiTheme="majorHAnsi" w:cstheme="majorHAnsi"/>
+                <w:sz w:val="24"/>
+                <w:szCs w:val="24"/>
+              </w:rPr>
+            </w:pPr>
+            <w:r>
+              <w:rPr>
+                <w:rFonts w:asciiTheme="majorHAnsi" w:hAnsiTheme="majorHAnsi" w:cstheme="majorHAnsi"/>
+                <w:sz w:val="24"/>
+                <w:szCs w:val="24"/>
+              </w:rPr>
+              <w:t>7</w:t>
+            </w:r>
+          </w:p>
+        </w:tc>
+        <w:tc>
+          <w:tcPr>
+            <w:tcW w:w="2515" w:type="dxa"/>
+          </w:tcPr>
+          <w:p>
+            <w:pPr>
+              <w:pStyle w:val="ListParagraph"/>
+              <w:ind w:left="0"/>
+              <w:rPr>
+                <w:rFonts w:asciiTheme="majorHAnsi" w:hAnsiTheme="majorHAnsi" w:cstheme="majorHAnsi"/>
+                <w:sz w:val="24"/>
+                <w:szCs w:val="24"/>
+              </w:rPr>
+            </w:pPr>
+            <w:r>
+              <w:rPr>
+                <w:rFonts w:asciiTheme="majorHAnsi" w:hAnsiTheme="majorHAnsi" w:cstheme="majorHAnsi"/>
+                <w:sz w:val="24"/>
+                <w:szCs w:val="24"/>
+              </w:rPr>
+              <w:t>5</w:t>
+            </w:r>
+          </w:p>
+        </w:tc>
+      </w:tr>
+      <w:tr>
+        <w:tc>
+          <w:tcPr>
+            <w:tcW w:w="2340" w:type="dxa"/>
+          </w:tcPr>
+          <w:p>
+            <w:pPr>
+              <w:pStyle w:val="ListParagraph"/>
+              <w:ind w:left="0"/>
+              <w:rPr>
+                <w:rFonts w:asciiTheme="majorHAnsi" w:hAnsiTheme="majorHAnsi" w:cstheme="majorHAnsi"/>
+                <w:sz w:val="24"/>
+                <w:szCs w:val="24"/>
+              </w:rPr>
+            </w:pPr>
+            <w:r>
+              <w:rPr>
+                <w:rFonts w:asciiTheme="majorHAnsi" w:hAnsiTheme="majorHAnsi" w:cstheme="majorHAnsi"/>
+                <w:sz w:val="24"/>
+                <w:szCs w:val="24"/>
+              </w:rPr>
+              <w:lastRenderedPageBreak/>
+              <w:t>Trivial Case</w:t>
+            </w:r>
+          </w:p>
+        </w:tc>
+        <w:tc>
+          <w:tcPr>
+            <w:tcW w:w="2340" w:type="dxa"/>
+          </w:tcPr>
+          <w:p>
+            <w:pPr>
+              <w:pStyle w:val="ListParagraph"/>
+              <w:ind w:left="0"/>
+              <w:rPr>
+                <w:rFonts w:asciiTheme="majorHAnsi" w:hAnsiTheme="majorHAnsi" w:cstheme="majorHAnsi"/>
+                <w:sz w:val="24"/>
+                <w:szCs w:val="24"/>
+              </w:rPr>
+            </w:pPr>
+            <w:r>
+              <w:rPr>
+                <w:rFonts w:asciiTheme="majorHAnsi" w:hAnsiTheme="majorHAnsi" w:cstheme="majorHAnsi"/>
+                <w:sz w:val="24"/>
+                <w:szCs w:val="24"/>
+              </w:rPr>
+              <w:t>100</w:t>
+            </w:r>
+          </w:p>
+        </w:tc>
+        <w:tc>
+          <w:tcPr>
+            <w:tcW w:w="1620" w:type="dxa"/>
+          </w:tcPr>
+          <w:p>
+            <w:pPr>
+              <w:pStyle w:val="ListParagraph"/>
+              <w:ind w:left="0"/>
+              <w:rPr>
+                <w:rFonts w:asciiTheme="majorHAnsi" w:hAnsiTheme="majorHAnsi" w:cstheme="majorHAnsi"/>
+                <w:sz w:val="24"/>
+                <w:szCs w:val="24"/>
+              </w:rPr>
+            </w:pPr>
+            <w:r>
+              <w:rPr>
+                <w:rFonts w:asciiTheme="majorHAnsi" w:hAnsiTheme="majorHAnsi" w:cstheme="majorHAnsi"/>
+                <w:sz w:val="24"/>
+                <w:szCs w:val="24"/>
+              </w:rPr>
+              <w:t>100</w:t>
+            </w:r>
+          </w:p>
+        </w:tc>
+        <w:tc>
+          <w:tcPr>
+            <w:tcW w:w="2515" w:type="dxa"/>
+          </w:tcPr>
+          <w:p>
+            <w:pPr>
+              <w:pStyle w:val="ListParagraph"/>
+              <w:ind w:left="0"/>
+              <w:rPr>
+                <w:rFonts w:asciiTheme="majorHAnsi" w:hAnsiTheme="majorHAnsi" w:cstheme="majorHAnsi"/>
+                <w:sz w:val="24"/>
+                <w:szCs w:val="24"/>
+              </w:rPr>
+            </w:pPr>
+            <w:r>
+              <w:rPr>
+                <w:rFonts w:asciiTheme="majorHAnsi" w:hAnsiTheme="majorHAnsi" w:cstheme="majorHAnsi"/>
+                <w:sz w:val="24"/>
+                <w:szCs w:val="24"/>
+              </w:rPr>
+              <w:t>100</w:t>
+            </w:r>
+          </w:p>
+        </w:tc>
+      </w:tr>
+      <w:tr>
+        <w:tc>
+          <w:tcPr>
+            <w:tcW w:w="2340" w:type="dxa"/>
+          </w:tcPr>
+          <w:p>
+            <w:pPr>
+              <w:pStyle w:val="ListParagraph"/>
+              <w:ind w:left="0"/>
+              <w:rPr>
+                <w:rFonts w:asciiTheme="majorHAnsi" w:hAnsiTheme="majorHAnsi" w:cstheme="majorHAnsi"/>
+                <w:sz w:val="24"/>
+                <w:szCs w:val="24"/>
+              </w:rPr>
+            </w:pPr>
+            <w:r>
+              <w:rPr>
+                <w:rFonts w:asciiTheme="majorHAnsi" w:hAnsiTheme="majorHAnsi" w:cstheme="majorHAnsi"/>
+                <w:sz w:val="24"/>
+                <w:szCs w:val="24"/>
+              </w:rPr>
+              <w:t>Worst Case</w:t>
+            </w:r>
+          </w:p>
+        </w:tc>
+        <w:tc>
+          <w:tcPr>
+            <w:tcW w:w="2340" w:type="dxa"/>
+          </w:tcPr>
+          <w:p>
+            <w:pPr>
+              <w:pStyle w:val="ListParagraph"/>
+              <w:ind w:left="0"/>
+              <w:rPr>
+                <w:rFonts w:asciiTheme="majorHAnsi" w:hAnsiTheme="majorHAnsi" w:cstheme="majorHAnsi"/>
+                <w:sz w:val="24"/>
+                <w:szCs w:val="24"/>
+              </w:rPr>
+            </w:pPr>
+            <w:r>
+              <w:rPr>
+                <w:rFonts w:asciiTheme="majorHAnsi" w:hAnsiTheme="majorHAnsi" w:cstheme="majorHAnsi"/>
+                <w:sz w:val="24"/>
+                <w:szCs w:val="24"/>
+              </w:rPr>
+              <w:t>10000</w:t>
+            </w:r>
+          </w:p>
+        </w:tc>
+        <w:tc>
+          <w:tcPr>
+            <w:tcW w:w="1620" w:type="dxa"/>
+          </w:tcPr>
+          <w:p>
+            <w:pPr>
+              <w:pStyle w:val="ListParagraph"/>
+              <w:ind w:left="0"/>
+              <w:rPr>
+                <w:rFonts w:asciiTheme="majorHAnsi" w:hAnsiTheme="majorHAnsi" w:cstheme="majorHAnsi"/>
+                <w:sz w:val="24"/>
+                <w:szCs w:val="24"/>
+              </w:rPr>
+            </w:pPr>
+            <w:r>
+              <w:rPr>
+                <w:rFonts w:asciiTheme="majorHAnsi" w:hAnsiTheme="majorHAnsi" w:cstheme="majorHAnsi"/>
+                <w:sz w:val="24"/>
+                <w:szCs w:val="24"/>
+              </w:rPr>
+              <w:t>10000</w:t>
+            </w:r>
+          </w:p>
+        </w:tc>
+        <w:tc>
+          <w:tcPr>
+            <w:tcW w:w="2515" w:type="dxa"/>
+          </w:tcPr>
+          <w:p>
+            <w:pPr>
+              <w:pStyle w:val="ListParagraph"/>
+              <w:ind w:left="0"/>
+              <w:rPr>
+                <w:rFonts w:asciiTheme="majorHAnsi" w:hAnsiTheme="majorHAnsi" w:cstheme="majorHAnsi"/>
+                <w:sz w:val="24"/>
+                <w:szCs w:val="24"/>
+              </w:rPr>
+            </w:pPr>
+            <w:r>
+              <w:rPr>
+                <w:rFonts w:asciiTheme="majorHAnsi" w:hAnsiTheme="majorHAnsi" w:cstheme="majorHAnsi"/>
+                <w:sz w:val="24"/>
+                <w:szCs w:val="24"/>
+              </w:rPr>
+              <w:t>10000</w:t>
+            </w:r>
+          </w:p>
+        </w:tc>
+      </w:tr>
+      <w:tr>
+        <w:tc>
+          <w:tcPr>
+            <w:tcW w:w="2340" w:type="dxa"/>
+          </w:tcPr>
+          <w:p>
+            <w:pPr>
+              <w:pStyle w:val="ListParagraph"/>
+              <w:ind w:left="0"/>
+              <w:rPr>
+                <w:rFonts w:asciiTheme="majorHAnsi" w:hAnsiTheme="majorHAnsi" w:cstheme="majorHAnsi"/>
+                <w:sz w:val="24"/>
+                <w:szCs w:val="24"/>
+              </w:rPr>
+            </w:pPr>
+            <w:r>
+              <w:rPr>
+                <w:rFonts w:asciiTheme="majorHAnsi" w:hAnsiTheme="majorHAnsi" w:cstheme="majorHAnsi"/>
+                <w:sz w:val="24"/>
+                <w:szCs w:val="24"/>
+              </w:rPr>
+              <w:t>All-Pairs Case</w:t>
+            </w:r>
+          </w:p>
+        </w:tc>
+        <w:tc>
+          <w:tcPr>
+            <w:tcW w:w="2340" w:type="dxa"/>
+          </w:tcPr>
+          <w:p>
+            <w:pPr>
+              <w:pStyle w:val="ListParagraph"/>
+              <w:ind w:left="0"/>
+              <w:rPr>
+                <w:rFonts w:asciiTheme="majorHAnsi" w:hAnsiTheme="majorHAnsi" w:cstheme="majorHAnsi"/>
+                <w:sz w:val="24"/>
+                <w:szCs w:val="24"/>
+              </w:rPr>
+            </w:pPr>
+            <w:r>
+              <w:rPr>
+                <w:rFonts w:asciiTheme="majorHAnsi" w:hAnsiTheme="majorHAnsi" w:cstheme="majorHAnsi"/>
+                <w:sz w:val="24"/>
+                <w:szCs w:val="24"/>
+              </w:rPr>
+              <w:t>1000</w:t>
+            </w:r>
+          </w:p>
+        </w:tc>
+        <w:tc>
+          <w:tcPr>
+            <w:tcW w:w="1620" w:type="dxa"/>
+          </w:tcPr>
+          <w:p>
+            <w:pPr>
+              <w:pStyle w:val="ListParagraph"/>
+              <w:ind w:left="0"/>
+              <w:rPr>
+                <w:rFonts w:asciiTheme="majorHAnsi" w:hAnsiTheme="majorHAnsi" w:cstheme="majorHAnsi"/>
+                <w:sz w:val="24"/>
+                <w:szCs w:val="24"/>
+              </w:rPr>
+            </w:pPr>
+            <w:r>
+              <w:rPr>
+                <w:rFonts w:asciiTheme="majorHAnsi" w:hAnsiTheme="majorHAnsi" w:cstheme="majorHAnsi"/>
+                <w:sz w:val="24"/>
+                <w:szCs w:val="24"/>
+              </w:rPr>
+              <w:t>500</w:t>
+            </w:r>
+          </w:p>
+        </w:tc>
+        <w:tc>
+          <w:tcPr>
+            <w:tcW w:w="2515" w:type="dxa"/>
+          </w:tcPr>
+          <w:p>
+            <w:pPr>
+              <w:pStyle w:val="ListParagraph"/>
+              <w:ind w:left="0"/>
+              <w:rPr>
+                <w:rFonts w:asciiTheme="majorHAnsi" w:hAnsiTheme="majorHAnsi" w:cstheme="majorHAnsi"/>
+                <w:sz w:val="24"/>
+                <w:szCs w:val="24"/>
+              </w:rPr>
+            </w:pPr>
+            <w:r>
+              <w:rPr>
+                <w:rFonts w:asciiTheme="majorHAnsi" w:hAnsiTheme="majorHAnsi" w:cstheme="majorHAnsi"/>
+                <w:sz w:val="24"/>
+                <w:szCs w:val="24"/>
+              </w:rPr>
+              <w:t>500</w:t>
+            </w:r>
+          </w:p>
+        </w:tc>
+      </w:tr>
+    </w:tbl>
+    <w:p>
+      <w:pPr>
+        <w:ind w:left="720"/>
+        <w:rPr>
+          <w:rFonts w:asciiTheme="majorHAnsi" w:hAnsiTheme="majorHAnsi" w:cstheme="majorHAnsi"/>
+          <w:sz w:val="24"/>
+          <w:szCs w:val="24"/>
+        </w:rPr>
+      </w:pPr>
+      <w:r>
+        <w:rPr>
+          <w:rFonts w:asciiTheme="majorHAnsi" w:hAnsiTheme="majorHAnsi" w:cstheme="majorHAnsi"/>
+          <w:sz w:val="24"/>
+          <w:szCs w:val="24"/>
+        </w:rPr>
+        <w:t xml:space="preserve">As we can see, all the </w:t>
+      </w:r>
+      <w:r>
+        <w:rPr>
+          <w:rFonts w:asciiTheme="majorHAnsi" w:hAnsiTheme="majorHAnsi" w:cstheme="majorHAnsi"/>
+          <w:sz w:val="24"/>
+          <w:szCs w:val="24"/>
+        </w:rPr>
+        <w:t>amounts of bins used are either the optimal case, or within the approximation ratio (2 for NFDH) of the optimal case. Therefore, we know our algorithm is correct!</w:t>
+      </w:r>
     </w:p>
     <w:p>
       <w:pPr>
@@ -1390,6 +2862,1331 @@
           <w:szCs w:val="24"/>
         </w:rPr>
         <w:t>Performance Testing</w:t>
+      </w:r>
+    </w:p>
+    <w:p>
+      <w:pPr>
+        <w:pStyle w:val="ListParagraph"/>
+        <w:ind w:left="1080"/>
+        <w:rPr>
+          <w:rFonts w:asciiTheme="majorHAnsi" w:hAnsiTheme="majorHAnsi" w:cstheme="majorHAnsi"/>
+          <w:sz w:val="24"/>
+          <w:szCs w:val="24"/>
+        </w:rPr>
+      </w:pPr>
+      <w:r>
+        <w:rPr>
+          <w:rFonts w:asciiTheme="majorHAnsi" w:hAnsiTheme="majorHAnsi" w:cstheme="majorHAnsi"/>
+          <w:sz w:val="24"/>
+          <w:szCs w:val="24"/>
+        </w:rPr>
+        <w:t>-Time taken is accurate to 4 decimal places</w:t>
+      </w:r>
+    </w:p>
+    <w:tbl>
+      <w:tblPr>
+        <w:tblStyle w:val="TableGrid"/>
+        <w:tblW w:w="0" w:type="auto"/>
+        <w:tblInd w:w="895" w:type="dxa"/>
+        <w:tblLayout w:type="fixed"/>
+        <w:tblLook w:val="04A0" w:firstRow="1" w:lastRow="0" w:firstColumn="1" w:lastColumn="0" w:noHBand="0" w:noVBand="1"/>
+      </w:tblPr>
+      <w:tblGrid>
+        <w:gridCol w:w="3240"/>
+        <w:gridCol w:w="2340"/>
+        <w:gridCol w:w="2160"/>
+      </w:tblGrid>
+      <w:tr>
+        <w:trPr>
+          <w:trHeight w:val="283"/>
+        </w:trPr>
+        <w:tc>
+          <w:tcPr>
+            <w:tcW w:w="3240" w:type="dxa"/>
+          </w:tcPr>
+          <w:p>
+            <w:pPr>
+              <w:pStyle w:val="ListParagraph"/>
+              <w:ind w:left="0"/>
+              <w:rPr>
+                <w:rFonts w:asciiTheme="majorHAnsi" w:hAnsiTheme="majorHAnsi" w:cstheme="majorHAnsi"/>
+                <w:b/>
+                <w:bCs/>
+                <w:sz w:val="24"/>
+                <w:szCs w:val="24"/>
+              </w:rPr>
+            </w:pPr>
+            <w:r>
+              <w:rPr>
+                <w:rFonts w:asciiTheme="majorHAnsi" w:hAnsiTheme="majorHAnsi" w:cstheme="majorHAnsi"/>
+                <w:b/>
+                <w:bCs/>
+                <w:sz w:val="24"/>
+                <w:szCs w:val="24"/>
+              </w:rPr>
+              <w:t>Test case description</w:t>
+            </w:r>
+          </w:p>
+        </w:tc>
+        <w:tc>
+          <w:tcPr>
+            <w:tcW w:w="2340" w:type="dxa"/>
+          </w:tcPr>
+          <w:p>
+            <w:pPr>
+              <w:pStyle w:val="ListParagraph"/>
+              <w:ind w:left="0"/>
+              <w:rPr>
+                <w:rFonts w:asciiTheme="majorHAnsi" w:hAnsiTheme="majorHAnsi" w:cstheme="majorHAnsi"/>
+                <w:b/>
+                <w:bCs/>
+                <w:sz w:val="24"/>
+                <w:szCs w:val="24"/>
+              </w:rPr>
+            </w:pPr>
+            <w:r>
+              <w:rPr>
+                <w:rFonts w:asciiTheme="majorHAnsi" w:hAnsiTheme="majorHAnsi" w:cstheme="majorHAnsi"/>
+                <w:b/>
+                <w:bCs/>
+                <w:sz w:val="24"/>
+                <w:szCs w:val="24"/>
+              </w:rPr>
+              <w:t>Number of items (n)</w:t>
+            </w:r>
+          </w:p>
+        </w:tc>
+        <w:tc>
+          <w:tcPr>
+            <w:tcW w:w="2160" w:type="dxa"/>
+          </w:tcPr>
+          <w:p>
+            <w:pPr>
+              <w:pStyle w:val="ListParagraph"/>
+              <w:ind w:left="0"/>
+              <w:rPr>
+                <w:rFonts w:asciiTheme="majorHAnsi" w:hAnsiTheme="majorHAnsi" w:cstheme="majorHAnsi"/>
+                <w:b/>
+                <w:bCs/>
+                <w:sz w:val="24"/>
+                <w:szCs w:val="24"/>
+              </w:rPr>
+            </w:pPr>
+            <w:r>
+              <w:rPr>
+                <w:rFonts w:asciiTheme="majorHAnsi" w:hAnsiTheme="majorHAnsi" w:cstheme="majorHAnsi"/>
+                <w:b/>
+                <w:bCs/>
+                <w:sz w:val="24"/>
+                <w:szCs w:val="24"/>
+              </w:rPr>
+              <w:t xml:space="preserve">Time taken (in </w:t>
+            </w:r>
+            <w:proofErr w:type="spellStart"/>
+            <w:r>
+              <w:rPr>
+                <w:rFonts w:asciiTheme="majorHAnsi" w:hAnsiTheme="majorHAnsi" w:cstheme="majorHAnsi"/>
+                <w:b/>
+                <w:bCs/>
+                <w:sz w:val="24"/>
+                <w:szCs w:val="24"/>
+              </w:rPr>
+              <w:t>ms</w:t>
+            </w:r>
+            <w:proofErr w:type="spellEnd"/>
+            <w:r>
+              <w:rPr>
+                <w:rFonts w:asciiTheme="majorHAnsi" w:hAnsiTheme="majorHAnsi" w:cstheme="majorHAnsi"/>
+                <w:b/>
+                <w:bCs/>
+                <w:sz w:val="24"/>
+                <w:szCs w:val="24"/>
+              </w:rPr>
+              <w:t>)</w:t>
+            </w:r>
+          </w:p>
+        </w:tc>
+      </w:tr>
+      <w:tr>
+        <w:trPr>
+          <w:trHeight w:val="293"/>
+        </w:trPr>
+        <w:tc>
+          <w:tcPr>
+            <w:tcW w:w="3240" w:type="dxa"/>
+          </w:tcPr>
+          <w:p>
+            <w:pPr>
+              <w:pStyle w:val="ListParagraph"/>
+              <w:ind w:left="0"/>
+              <w:rPr>
+                <w:rFonts w:asciiTheme="majorHAnsi" w:hAnsiTheme="majorHAnsi" w:cstheme="majorHAnsi"/>
+                <w:sz w:val="24"/>
+                <w:szCs w:val="24"/>
+              </w:rPr>
+            </w:pPr>
+            <w:r>
+              <w:rPr>
+                <w:rFonts w:asciiTheme="majorHAnsi" w:hAnsiTheme="majorHAnsi" w:cstheme="majorHAnsi"/>
+                <w:sz w:val="24"/>
+                <w:szCs w:val="24"/>
+              </w:rPr>
+              <w:t xml:space="preserve">Best </w:t>
+            </w:r>
+            <w:r>
+              <w:rPr>
+                <w:rFonts w:asciiTheme="majorHAnsi" w:hAnsiTheme="majorHAnsi" w:cstheme="majorHAnsi"/>
+                <w:sz w:val="24"/>
+                <w:szCs w:val="24"/>
+              </w:rPr>
+              <w:t>C</w:t>
+            </w:r>
+            <w:r>
+              <w:rPr>
+                <w:rFonts w:asciiTheme="majorHAnsi" w:hAnsiTheme="majorHAnsi" w:cstheme="majorHAnsi"/>
+                <w:sz w:val="24"/>
+                <w:szCs w:val="24"/>
+              </w:rPr>
+              <w:t>ase</w:t>
+            </w:r>
+          </w:p>
+        </w:tc>
+        <w:tc>
+          <w:tcPr>
+            <w:tcW w:w="2340" w:type="dxa"/>
+          </w:tcPr>
+          <w:p>
+            <w:pPr>
+              <w:pStyle w:val="ListParagraph"/>
+              <w:ind w:left="0"/>
+              <w:rPr>
+                <w:rFonts w:asciiTheme="majorHAnsi" w:hAnsiTheme="majorHAnsi" w:cstheme="majorHAnsi"/>
+                <w:sz w:val="24"/>
+                <w:szCs w:val="24"/>
+              </w:rPr>
+            </w:pPr>
+            <w:r>
+              <w:rPr>
+                <w:rFonts w:asciiTheme="majorHAnsi" w:hAnsiTheme="majorHAnsi" w:cstheme="majorHAnsi"/>
+                <w:sz w:val="24"/>
+                <w:szCs w:val="24"/>
+              </w:rPr>
+              <w:t>10</w:t>
+            </w:r>
+          </w:p>
+        </w:tc>
+        <w:tc>
+          <w:tcPr>
+            <w:tcW w:w="2160" w:type="dxa"/>
+          </w:tcPr>
+          <w:p>
+            <w:pPr>
+              <w:pStyle w:val="ListParagraph"/>
+              <w:ind w:left="0"/>
+              <w:rPr>
+                <w:rFonts w:asciiTheme="majorHAnsi" w:hAnsiTheme="majorHAnsi" w:cstheme="majorHAnsi"/>
+                <w:sz w:val="24"/>
+                <w:szCs w:val="24"/>
+              </w:rPr>
+            </w:pPr>
+            <w:r>
+              <w:rPr>
+                <w:rFonts w:asciiTheme="majorHAnsi" w:hAnsiTheme="majorHAnsi" w:cstheme="majorHAnsi"/>
+                <w:sz w:val="24"/>
+                <w:szCs w:val="24"/>
+              </w:rPr>
+              <w:t>0.088</w:t>
+            </w:r>
+          </w:p>
+        </w:tc>
+      </w:tr>
+      <w:tr>
+        <w:trPr>
+          <w:trHeight w:val="283"/>
+        </w:trPr>
+        <w:tc>
+          <w:tcPr>
+            <w:tcW w:w="3240" w:type="dxa"/>
+          </w:tcPr>
+          <w:p>
+            <w:pPr>
+              <w:pStyle w:val="ListParagraph"/>
+              <w:ind w:left="0"/>
+              <w:rPr>
+                <w:rFonts w:asciiTheme="majorHAnsi" w:hAnsiTheme="majorHAnsi" w:cstheme="majorHAnsi"/>
+                <w:sz w:val="24"/>
+                <w:szCs w:val="24"/>
+              </w:rPr>
+            </w:pPr>
+            <w:r>
+              <w:rPr>
+                <w:rFonts w:asciiTheme="majorHAnsi" w:hAnsiTheme="majorHAnsi" w:cstheme="majorHAnsi"/>
+                <w:sz w:val="24"/>
+                <w:szCs w:val="24"/>
+              </w:rPr>
+              <w:t>Filled (with gaps) Case</w:t>
+            </w:r>
+          </w:p>
+        </w:tc>
+        <w:tc>
+          <w:tcPr>
+            <w:tcW w:w="2340" w:type="dxa"/>
+          </w:tcPr>
+          <w:p>
+            <w:pPr>
+              <w:pStyle w:val="ListParagraph"/>
+              <w:ind w:left="0"/>
+              <w:rPr>
+                <w:rFonts w:asciiTheme="majorHAnsi" w:hAnsiTheme="majorHAnsi" w:cstheme="majorHAnsi"/>
+                <w:sz w:val="24"/>
+                <w:szCs w:val="24"/>
+              </w:rPr>
+            </w:pPr>
+            <w:r>
+              <w:rPr>
+                <w:rFonts w:asciiTheme="majorHAnsi" w:hAnsiTheme="majorHAnsi" w:cstheme="majorHAnsi"/>
+                <w:sz w:val="24"/>
+                <w:szCs w:val="24"/>
+              </w:rPr>
+              <w:t>20</w:t>
+            </w:r>
+          </w:p>
+        </w:tc>
+        <w:tc>
+          <w:tcPr>
+            <w:tcW w:w="2160" w:type="dxa"/>
+          </w:tcPr>
+          <w:p>
+            <w:pPr>
+              <w:pStyle w:val="ListParagraph"/>
+              <w:ind w:left="0"/>
+              <w:rPr>
+                <w:rFonts w:asciiTheme="majorHAnsi" w:hAnsiTheme="majorHAnsi" w:cstheme="majorHAnsi"/>
+                <w:sz w:val="24"/>
+                <w:szCs w:val="24"/>
+              </w:rPr>
+            </w:pPr>
+            <w:r>
+              <w:rPr>
+                <w:rFonts w:asciiTheme="majorHAnsi" w:hAnsiTheme="majorHAnsi" w:cstheme="majorHAnsi"/>
+                <w:sz w:val="24"/>
+                <w:szCs w:val="24"/>
+              </w:rPr>
+              <w:t>0.125</w:t>
+            </w:r>
+          </w:p>
+        </w:tc>
+      </w:tr>
+      <w:tr>
+        <w:trPr>
+          <w:trHeight w:val="283"/>
+        </w:trPr>
+        <w:tc>
+          <w:tcPr>
+            <w:tcW w:w="3240" w:type="dxa"/>
+          </w:tcPr>
+          <w:p>
+            <w:pPr>
+              <w:pStyle w:val="ListParagraph"/>
+              <w:ind w:left="0"/>
+              <w:rPr>
+                <w:rFonts w:asciiTheme="majorHAnsi" w:hAnsiTheme="majorHAnsi" w:cstheme="majorHAnsi"/>
+                <w:sz w:val="24"/>
+                <w:szCs w:val="24"/>
+              </w:rPr>
+            </w:pPr>
+            <w:r>
+              <w:rPr>
+                <w:rFonts w:asciiTheme="majorHAnsi" w:hAnsiTheme="majorHAnsi" w:cstheme="majorHAnsi"/>
+                <w:sz w:val="24"/>
+                <w:szCs w:val="24"/>
+              </w:rPr>
+              <w:t>Filled (w/ no gaps) Case</w:t>
+            </w:r>
+          </w:p>
+        </w:tc>
+        <w:tc>
+          <w:tcPr>
+            <w:tcW w:w="2340" w:type="dxa"/>
+          </w:tcPr>
+          <w:p>
+            <w:pPr>
+              <w:pStyle w:val="ListParagraph"/>
+              <w:ind w:left="0"/>
+              <w:rPr>
+                <w:rFonts w:asciiTheme="majorHAnsi" w:hAnsiTheme="majorHAnsi" w:cstheme="majorHAnsi"/>
+                <w:sz w:val="24"/>
+                <w:szCs w:val="24"/>
+              </w:rPr>
+            </w:pPr>
+            <w:r>
+              <w:rPr>
+                <w:rFonts w:asciiTheme="majorHAnsi" w:hAnsiTheme="majorHAnsi" w:cstheme="majorHAnsi"/>
+                <w:sz w:val="24"/>
+                <w:szCs w:val="24"/>
+              </w:rPr>
+              <w:t>60</w:t>
+            </w:r>
+          </w:p>
+        </w:tc>
+        <w:tc>
+          <w:tcPr>
+            <w:tcW w:w="2160" w:type="dxa"/>
+          </w:tcPr>
+          <w:p>
+            <w:pPr>
+              <w:pStyle w:val="ListParagraph"/>
+              <w:ind w:left="0"/>
+              <w:rPr>
+                <w:rFonts w:asciiTheme="majorHAnsi" w:hAnsiTheme="majorHAnsi" w:cstheme="majorHAnsi"/>
+                <w:sz w:val="24"/>
+                <w:szCs w:val="24"/>
+              </w:rPr>
+            </w:pPr>
+            <w:r>
+              <w:rPr>
+                <w:rFonts w:asciiTheme="majorHAnsi" w:hAnsiTheme="majorHAnsi" w:cstheme="majorHAnsi"/>
+                <w:sz w:val="24"/>
+                <w:szCs w:val="24"/>
+              </w:rPr>
+              <w:t>0.22</w:t>
+            </w:r>
+          </w:p>
+        </w:tc>
+      </w:tr>
+      <w:tr>
+        <w:trPr>
+          <w:trHeight w:val="293"/>
+        </w:trPr>
+        <w:tc>
+          <w:tcPr>
+            <w:tcW w:w="3240" w:type="dxa"/>
+          </w:tcPr>
+          <w:p>
+            <w:pPr>
+              <w:pStyle w:val="ListParagraph"/>
+              <w:ind w:left="0"/>
+              <w:rPr>
+                <w:rFonts w:asciiTheme="majorHAnsi" w:hAnsiTheme="majorHAnsi" w:cstheme="majorHAnsi"/>
+                <w:sz w:val="24"/>
+                <w:szCs w:val="24"/>
+              </w:rPr>
+            </w:pPr>
+            <w:r>
+              <w:rPr>
+                <w:rFonts w:asciiTheme="majorHAnsi" w:hAnsiTheme="majorHAnsi" w:cstheme="majorHAnsi"/>
+                <w:sz w:val="24"/>
+                <w:szCs w:val="24"/>
+              </w:rPr>
+              <w:t>Trivial Case</w:t>
+            </w:r>
+          </w:p>
+        </w:tc>
+        <w:tc>
+          <w:tcPr>
+            <w:tcW w:w="2340" w:type="dxa"/>
+          </w:tcPr>
+          <w:p>
+            <w:pPr>
+              <w:pStyle w:val="ListParagraph"/>
+              <w:ind w:left="0"/>
+              <w:rPr>
+                <w:rFonts w:asciiTheme="majorHAnsi" w:hAnsiTheme="majorHAnsi" w:cstheme="majorHAnsi"/>
+                <w:sz w:val="24"/>
+                <w:szCs w:val="24"/>
+              </w:rPr>
+            </w:pPr>
+            <w:r>
+              <w:rPr>
+                <w:rFonts w:asciiTheme="majorHAnsi" w:hAnsiTheme="majorHAnsi" w:cstheme="majorHAnsi"/>
+                <w:sz w:val="24"/>
+                <w:szCs w:val="24"/>
+              </w:rPr>
+              <w:t>100</w:t>
+            </w:r>
+          </w:p>
+        </w:tc>
+        <w:tc>
+          <w:tcPr>
+            <w:tcW w:w="2160" w:type="dxa"/>
+          </w:tcPr>
+          <w:p>
+            <w:pPr>
+              <w:pStyle w:val="ListParagraph"/>
+              <w:ind w:left="0"/>
+              <w:rPr>
+                <w:rFonts w:asciiTheme="majorHAnsi" w:hAnsiTheme="majorHAnsi" w:cstheme="majorHAnsi"/>
+                <w:sz w:val="24"/>
+                <w:szCs w:val="24"/>
+              </w:rPr>
+            </w:pPr>
+            <w:r>
+              <w:rPr>
+                <w:rFonts w:asciiTheme="majorHAnsi" w:hAnsiTheme="majorHAnsi" w:cstheme="majorHAnsi"/>
+                <w:sz w:val="24"/>
+                <w:szCs w:val="24"/>
+              </w:rPr>
+              <w:t>0.3287</w:t>
+            </w:r>
+          </w:p>
+        </w:tc>
+      </w:tr>
+      <w:tr>
+        <w:trPr>
+          <w:trHeight w:val="283"/>
+        </w:trPr>
+        <w:tc>
+          <w:tcPr>
+            <w:tcW w:w="3240" w:type="dxa"/>
+          </w:tcPr>
+          <w:p>
+            <w:pPr>
+              <w:pStyle w:val="ListParagraph"/>
+              <w:ind w:left="0"/>
+              <w:rPr>
+                <w:rFonts w:asciiTheme="majorHAnsi" w:hAnsiTheme="majorHAnsi" w:cstheme="majorHAnsi"/>
+                <w:sz w:val="24"/>
+                <w:szCs w:val="24"/>
+              </w:rPr>
+            </w:pPr>
+            <w:r>
+              <w:rPr>
+                <w:rFonts w:asciiTheme="majorHAnsi" w:hAnsiTheme="majorHAnsi" w:cstheme="majorHAnsi"/>
+                <w:sz w:val="24"/>
+                <w:szCs w:val="24"/>
+              </w:rPr>
+              <w:t>Random Case</w:t>
+            </w:r>
+          </w:p>
+        </w:tc>
+        <w:tc>
+          <w:tcPr>
+            <w:tcW w:w="2340" w:type="dxa"/>
+          </w:tcPr>
+          <w:p>
+            <w:pPr>
+              <w:pStyle w:val="ListParagraph"/>
+              <w:ind w:left="0"/>
+              <w:rPr>
+                <w:rFonts w:asciiTheme="majorHAnsi" w:hAnsiTheme="majorHAnsi" w:cstheme="majorHAnsi"/>
+                <w:sz w:val="24"/>
+                <w:szCs w:val="24"/>
+              </w:rPr>
+            </w:pPr>
+            <w:r>
+              <w:rPr>
+                <w:rFonts w:asciiTheme="majorHAnsi" w:hAnsiTheme="majorHAnsi" w:cstheme="majorHAnsi"/>
+                <w:sz w:val="24"/>
+                <w:szCs w:val="24"/>
+              </w:rPr>
+              <w:t>500</w:t>
+            </w:r>
+          </w:p>
+        </w:tc>
+        <w:tc>
+          <w:tcPr>
+            <w:tcW w:w="2160" w:type="dxa"/>
+          </w:tcPr>
+          <w:p>
+            <w:pPr>
+              <w:pStyle w:val="ListParagraph"/>
+              <w:ind w:left="0"/>
+              <w:rPr>
+                <w:rFonts w:asciiTheme="majorHAnsi" w:hAnsiTheme="majorHAnsi" w:cstheme="majorHAnsi"/>
+                <w:sz w:val="24"/>
+                <w:szCs w:val="24"/>
+              </w:rPr>
+            </w:pPr>
+            <w:r>
+              <w:rPr>
+                <w:rFonts w:asciiTheme="majorHAnsi" w:hAnsiTheme="majorHAnsi" w:cstheme="majorHAnsi"/>
+                <w:sz w:val="24"/>
+                <w:szCs w:val="24"/>
+              </w:rPr>
+              <w:t>1.4937</w:t>
+            </w:r>
+          </w:p>
+        </w:tc>
+      </w:tr>
+      <w:tr>
+        <w:trPr>
+          <w:trHeight w:val="283"/>
+        </w:trPr>
+        <w:tc>
+          <w:tcPr>
+            <w:tcW w:w="3240" w:type="dxa"/>
+          </w:tcPr>
+          <w:p>
+            <w:pPr>
+              <w:pStyle w:val="ListParagraph"/>
+              <w:ind w:left="0"/>
+              <w:rPr>
+                <w:rFonts w:asciiTheme="majorHAnsi" w:hAnsiTheme="majorHAnsi" w:cstheme="majorHAnsi"/>
+                <w:sz w:val="24"/>
+                <w:szCs w:val="24"/>
+              </w:rPr>
+            </w:pPr>
+            <w:r>
+              <w:rPr>
+                <w:rFonts w:asciiTheme="majorHAnsi" w:hAnsiTheme="majorHAnsi" w:cstheme="majorHAnsi"/>
+                <w:sz w:val="24"/>
+                <w:szCs w:val="24"/>
+              </w:rPr>
+              <w:t>All-Pairs Case</w:t>
+            </w:r>
+          </w:p>
+        </w:tc>
+        <w:tc>
+          <w:tcPr>
+            <w:tcW w:w="2340" w:type="dxa"/>
+          </w:tcPr>
+          <w:p>
+            <w:pPr>
+              <w:pStyle w:val="ListParagraph"/>
+              <w:ind w:left="0"/>
+              <w:rPr>
+                <w:rFonts w:asciiTheme="majorHAnsi" w:hAnsiTheme="majorHAnsi" w:cstheme="majorHAnsi"/>
+                <w:sz w:val="24"/>
+                <w:szCs w:val="24"/>
+              </w:rPr>
+            </w:pPr>
+            <w:r>
+              <w:rPr>
+                <w:rFonts w:asciiTheme="majorHAnsi" w:hAnsiTheme="majorHAnsi" w:cstheme="majorHAnsi"/>
+                <w:sz w:val="24"/>
+                <w:szCs w:val="24"/>
+              </w:rPr>
+              <w:t>1000</w:t>
+            </w:r>
+          </w:p>
+        </w:tc>
+        <w:tc>
+          <w:tcPr>
+            <w:tcW w:w="2160" w:type="dxa"/>
+          </w:tcPr>
+          <w:p>
+            <w:pPr>
+              <w:pStyle w:val="ListParagraph"/>
+              <w:ind w:left="0"/>
+              <w:rPr>
+                <w:rFonts w:asciiTheme="majorHAnsi" w:hAnsiTheme="majorHAnsi" w:cstheme="majorHAnsi"/>
+                <w:sz w:val="24"/>
+                <w:szCs w:val="24"/>
+              </w:rPr>
+            </w:pPr>
+            <w:r>
+              <w:rPr>
+                <w:rFonts w:asciiTheme="majorHAnsi" w:hAnsiTheme="majorHAnsi" w:cstheme="majorHAnsi"/>
+                <w:sz w:val="24"/>
+                <w:szCs w:val="24"/>
+              </w:rPr>
+              <w:t>2.491</w:t>
+            </w:r>
+          </w:p>
+        </w:tc>
+      </w:tr>
+      <w:tr>
+        <w:trPr>
+          <w:trHeight w:val="293"/>
+        </w:trPr>
+        <w:tc>
+          <w:tcPr>
+            <w:tcW w:w="3240" w:type="dxa"/>
+          </w:tcPr>
+          <w:p>
+            <w:pPr>
+              <w:pStyle w:val="ListParagraph"/>
+              <w:ind w:left="0"/>
+              <w:rPr>
+                <w:rFonts w:asciiTheme="majorHAnsi" w:hAnsiTheme="majorHAnsi" w:cstheme="majorHAnsi"/>
+                <w:sz w:val="24"/>
+                <w:szCs w:val="24"/>
+              </w:rPr>
+            </w:pPr>
+            <w:r>
+              <w:rPr>
+                <w:rFonts w:asciiTheme="majorHAnsi" w:hAnsiTheme="majorHAnsi" w:cstheme="majorHAnsi"/>
+                <w:sz w:val="24"/>
+                <w:szCs w:val="24"/>
+              </w:rPr>
+              <w:t>Diagonal Case</w:t>
+            </w:r>
+          </w:p>
+        </w:tc>
+        <w:tc>
+          <w:tcPr>
+            <w:tcW w:w="2340" w:type="dxa"/>
+          </w:tcPr>
+          <w:p>
+            <w:pPr>
+              <w:pStyle w:val="ListParagraph"/>
+              <w:ind w:left="0"/>
+              <w:rPr>
+                <w:rFonts w:asciiTheme="majorHAnsi" w:hAnsiTheme="majorHAnsi" w:cstheme="majorHAnsi"/>
+                <w:sz w:val="24"/>
+                <w:szCs w:val="24"/>
+              </w:rPr>
+            </w:pPr>
+            <w:r>
+              <w:rPr>
+                <w:rFonts w:asciiTheme="majorHAnsi" w:hAnsiTheme="majorHAnsi" w:cstheme="majorHAnsi"/>
+                <w:sz w:val="24"/>
+                <w:szCs w:val="24"/>
+              </w:rPr>
+              <w:t>3000</w:t>
+            </w:r>
+          </w:p>
+        </w:tc>
+        <w:tc>
+          <w:tcPr>
+            <w:tcW w:w="2160" w:type="dxa"/>
+          </w:tcPr>
+          <w:p>
+            <w:pPr>
+              <w:pStyle w:val="ListParagraph"/>
+              <w:ind w:left="0"/>
+              <w:rPr>
+                <w:rFonts w:asciiTheme="majorHAnsi" w:hAnsiTheme="majorHAnsi" w:cstheme="majorHAnsi"/>
+                <w:sz w:val="24"/>
+                <w:szCs w:val="24"/>
+              </w:rPr>
+            </w:pPr>
+            <w:r>
+              <w:rPr>
+                <w:rFonts w:asciiTheme="majorHAnsi" w:hAnsiTheme="majorHAnsi" w:cstheme="majorHAnsi"/>
+                <w:sz w:val="24"/>
+                <w:szCs w:val="24"/>
+              </w:rPr>
+              <w:t>9.7453</w:t>
+            </w:r>
+          </w:p>
+        </w:tc>
+      </w:tr>
+      <w:tr>
+        <w:trPr>
+          <w:trHeight w:val="293"/>
+        </w:trPr>
+        <w:tc>
+          <w:tcPr>
+            <w:tcW w:w="3240" w:type="dxa"/>
+          </w:tcPr>
+          <w:p>
+            <w:pPr>
+              <w:pStyle w:val="ListParagraph"/>
+              <w:ind w:left="0"/>
+              <w:rPr>
+                <w:rFonts w:asciiTheme="majorHAnsi" w:hAnsiTheme="majorHAnsi" w:cstheme="majorHAnsi"/>
+                <w:sz w:val="24"/>
+                <w:szCs w:val="24"/>
+              </w:rPr>
+            </w:pPr>
+            <w:r>
+              <w:rPr>
+                <w:rFonts w:asciiTheme="majorHAnsi" w:hAnsiTheme="majorHAnsi" w:cstheme="majorHAnsi"/>
+                <w:sz w:val="24"/>
+                <w:szCs w:val="24"/>
+              </w:rPr>
+              <w:t>Mismatched Diagonals Case</w:t>
+            </w:r>
+          </w:p>
+        </w:tc>
+        <w:tc>
+          <w:tcPr>
+            <w:tcW w:w="2340" w:type="dxa"/>
+          </w:tcPr>
+          <w:p>
+            <w:pPr>
+              <w:pStyle w:val="ListParagraph"/>
+              <w:ind w:left="0"/>
+              <w:rPr>
+                <w:rFonts w:asciiTheme="majorHAnsi" w:hAnsiTheme="majorHAnsi" w:cstheme="majorHAnsi"/>
+                <w:sz w:val="24"/>
+                <w:szCs w:val="24"/>
+              </w:rPr>
+            </w:pPr>
+            <w:r>
+              <w:rPr>
+                <w:rFonts w:asciiTheme="majorHAnsi" w:hAnsiTheme="majorHAnsi" w:cstheme="majorHAnsi"/>
+                <w:sz w:val="24"/>
+                <w:szCs w:val="24"/>
+              </w:rPr>
+              <w:t>4000</w:t>
+            </w:r>
+          </w:p>
+        </w:tc>
+        <w:tc>
+          <w:tcPr>
+            <w:tcW w:w="2160" w:type="dxa"/>
+          </w:tcPr>
+          <w:p>
+            <w:pPr>
+              <w:pStyle w:val="ListParagraph"/>
+              <w:ind w:left="0"/>
+              <w:rPr>
+                <w:rFonts w:asciiTheme="majorHAnsi" w:hAnsiTheme="majorHAnsi" w:cstheme="majorHAnsi"/>
+                <w:sz w:val="24"/>
+                <w:szCs w:val="24"/>
+              </w:rPr>
+            </w:pPr>
+            <w:r>
+              <w:rPr>
+                <w:rFonts w:asciiTheme="majorHAnsi" w:hAnsiTheme="majorHAnsi" w:cstheme="majorHAnsi"/>
+                <w:sz w:val="24"/>
+                <w:szCs w:val="24"/>
+              </w:rPr>
+              <w:t>13.167</w:t>
+            </w:r>
+          </w:p>
+        </w:tc>
+      </w:tr>
+      <w:tr>
+        <w:trPr>
+          <w:trHeight w:val="293"/>
+        </w:trPr>
+        <w:tc>
+          <w:tcPr>
+            <w:tcW w:w="3240" w:type="dxa"/>
+          </w:tcPr>
+          <w:p>
+            <w:pPr>
+              <w:pStyle w:val="ListParagraph"/>
+              <w:ind w:left="0"/>
+              <w:rPr>
+                <w:rFonts w:asciiTheme="majorHAnsi" w:hAnsiTheme="majorHAnsi" w:cstheme="majorHAnsi"/>
+                <w:sz w:val="24"/>
+                <w:szCs w:val="24"/>
+              </w:rPr>
+            </w:pPr>
+            <w:r>
+              <w:rPr>
+                <w:rFonts w:asciiTheme="majorHAnsi" w:hAnsiTheme="majorHAnsi" w:cstheme="majorHAnsi"/>
+                <w:sz w:val="24"/>
+                <w:szCs w:val="24"/>
+              </w:rPr>
+              <w:t>Random Case</w:t>
+            </w:r>
+          </w:p>
+        </w:tc>
+        <w:tc>
+          <w:tcPr>
+            <w:tcW w:w="2340" w:type="dxa"/>
+          </w:tcPr>
+          <w:p>
+            <w:pPr>
+              <w:pStyle w:val="ListParagraph"/>
+              <w:ind w:left="0"/>
+              <w:rPr>
+                <w:rFonts w:asciiTheme="majorHAnsi" w:hAnsiTheme="majorHAnsi" w:cstheme="majorHAnsi"/>
+                <w:sz w:val="24"/>
+                <w:szCs w:val="24"/>
+              </w:rPr>
+            </w:pPr>
+            <w:r>
+              <w:rPr>
+                <w:rFonts w:asciiTheme="majorHAnsi" w:hAnsiTheme="majorHAnsi" w:cstheme="majorHAnsi"/>
+                <w:sz w:val="24"/>
+                <w:szCs w:val="24"/>
+              </w:rPr>
+              <w:t>5000</w:t>
+            </w:r>
+          </w:p>
+        </w:tc>
+        <w:tc>
+          <w:tcPr>
+            <w:tcW w:w="2160" w:type="dxa"/>
+          </w:tcPr>
+          <w:p>
+            <w:pPr>
+              <w:pStyle w:val="ListParagraph"/>
+              <w:ind w:left="0"/>
+              <w:rPr>
+                <w:rFonts w:asciiTheme="majorHAnsi" w:hAnsiTheme="majorHAnsi" w:cstheme="majorHAnsi"/>
+                <w:sz w:val="24"/>
+                <w:szCs w:val="24"/>
+              </w:rPr>
+            </w:pPr>
+            <w:r>
+              <w:rPr>
+                <w:rFonts w:asciiTheme="majorHAnsi" w:hAnsiTheme="majorHAnsi" w:cstheme="majorHAnsi"/>
+                <w:sz w:val="24"/>
+                <w:szCs w:val="24"/>
+              </w:rPr>
+              <w:t>16.6687</w:t>
+            </w:r>
+          </w:p>
+        </w:tc>
+      </w:tr>
+      <w:tr>
+        <w:trPr>
+          <w:trHeight w:val="293"/>
+        </w:trPr>
+        <w:tc>
+          <w:tcPr>
+            <w:tcW w:w="3240" w:type="dxa"/>
+          </w:tcPr>
+          <w:p>
+            <w:pPr>
+              <w:pStyle w:val="ListParagraph"/>
+              <w:ind w:left="0"/>
+              <w:rPr>
+                <w:rFonts w:asciiTheme="majorHAnsi" w:hAnsiTheme="majorHAnsi" w:cstheme="majorHAnsi"/>
+                <w:sz w:val="24"/>
+                <w:szCs w:val="24"/>
+              </w:rPr>
+            </w:pPr>
+            <w:r>
+              <w:rPr>
+                <w:rFonts w:asciiTheme="majorHAnsi" w:hAnsiTheme="majorHAnsi" w:cstheme="majorHAnsi"/>
+                <w:sz w:val="24"/>
+                <w:szCs w:val="24"/>
+              </w:rPr>
+              <w:t>Random Case</w:t>
+            </w:r>
+          </w:p>
+        </w:tc>
+        <w:tc>
+          <w:tcPr>
+            <w:tcW w:w="2340" w:type="dxa"/>
+          </w:tcPr>
+          <w:p>
+            <w:pPr>
+              <w:pStyle w:val="ListParagraph"/>
+              <w:ind w:left="0"/>
+              <w:rPr>
+                <w:rFonts w:asciiTheme="majorHAnsi" w:hAnsiTheme="majorHAnsi" w:cstheme="majorHAnsi"/>
+                <w:sz w:val="24"/>
+                <w:szCs w:val="24"/>
+              </w:rPr>
+            </w:pPr>
+            <w:r>
+              <w:rPr>
+                <w:rFonts w:asciiTheme="majorHAnsi" w:hAnsiTheme="majorHAnsi" w:cstheme="majorHAnsi"/>
+                <w:sz w:val="24"/>
+                <w:szCs w:val="24"/>
+              </w:rPr>
+              <w:t>7000</w:t>
+            </w:r>
+          </w:p>
+        </w:tc>
+        <w:tc>
+          <w:tcPr>
+            <w:tcW w:w="2160" w:type="dxa"/>
+          </w:tcPr>
+          <w:p>
+            <w:pPr>
+              <w:pStyle w:val="ListParagraph"/>
+              <w:ind w:left="0"/>
+              <w:rPr>
+                <w:rFonts w:asciiTheme="majorHAnsi" w:hAnsiTheme="majorHAnsi" w:cstheme="majorHAnsi"/>
+                <w:sz w:val="24"/>
+                <w:szCs w:val="24"/>
+              </w:rPr>
+            </w:pPr>
+            <w:r>
+              <w:rPr>
+                <w:rFonts w:asciiTheme="majorHAnsi" w:hAnsiTheme="majorHAnsi" w:cstheme="majorHAnsi"/>
+                <w:sz w:val="24"/>
+                <w:szCs w:val="24"/>
+              </w:rPr>
+              <w:t>23.08</w:t>
+            </w:r>
+          </w:p>
+        </w:tc>
+      </w:tr>
+      <w:tr>
+        <w:trPr>
+          <w:trHeight w:val="293"/>
+        </w:trPr>
+        <w:tc>
+          <w:tcPr>
+            <w:tcW w:w="3240" w:type="dxa"/>
+          </w:tcPr>
+          <w:p>
+            <w:pPr>
+              <w:pStyle w:val="ListParagraph"/>
+              <w:ind w:left="0"/>
+              <w:rPr>
+                <w:rFonts w:asciiTheme="majorHAnsi" w:hAnsiTheme="majorHAnsi" w:cstheme="majorHAnsi"/>
+                <w:sz w:val="24"/>
+                <w:szCs w:val="24"/>
+              </w:rPr>
+            </w:pPr>
+            <w:r>
+              <w:rPr>
+                <w:rFonts w:asciiTheme="majorHAnsi" w:hAnsiTheme="majorHAnsi" w:cstheme="majorHAnsi"/>
+                <w:sz w:val="24"/>
+                <w:szCs w:val="24"/>
+              </w:rPr>
+              <w:t>Random Case</w:t>
+            </w:r>
+          </w:p>
+        </w:tc>
+        <w:tc>
+          <w:tcPr>
+            <w:tcW w:w="2340" w:type="dxa"/>
+          </w:tcPr>
+          <w:p>
+            <w:pPr>
+              <w:pStyle w:val="ListParagraph"/>
+              <w:ind w:left="0"/>
+              <w:rPr>
+                <w:rFonts w:asciiTheme="majorHAnsi" w:hAnsiTheme="majorHAnsi" w:cstheme="majorHAnsi"/>
+                <w:sz w:val="24"/>
+                <w:szCs w:val="24"/>
+              </w:rPr>
+            </w:pPr>
+            <w:r>
+              <w:rPr>
+                <w:rFonts w:asciiTheme="majorHAnsi" w:hAnsiTheme="majorHAnsi" w:cstheme="majorHAnsi"/>
+                <w:sz w:val="24"/>
+                <w:szCs w:val="24"/>
+              </w:rPr>
+              <w:t>9000</w:t>
+            </w:r>
+          </w:p>
+        </w:tc>
+        <w:tc>
+          <w:tcPr>
+            <w:tcW w:w="2160" w:type="dxa"/>
+          </w:tcPr>
+          <w:p>
+            <w:pPr>
+              <w:pStyle w:val="ListParagraph"/>
+              <w:ind w:left="0"/>
+              <w:rPr>
+                <w:rFonts w:asciiTheme="majorHAnsi" w:hAnsiTheme="majorHAnsi" w:cstheme="majorHAnsi"/>
+                <w:sz w:val="24"/>
+                <w:szCs w:val="24"/>
+              </w:rPr>
+            </w:pPr>
+            <w:r>
+              <w:rPr>
+                <w:rFonts w:asciiTheme="majorHAnsi" w:hAnsiTheme="majorHAnsi" w:cstheme="majorHAnsi"/>
+                <w:sz w:val="24"/>
+                <w:szCs w:val="24"/>
+              </w:rPr>
+              <w:t>29.8653</w:t>
+            </w:r>
+          </w:p>
+        </w:tc>
+      </w:tr>
+      <w:tr>
+        <w:trPr>
+          <w:trHeight w:val="293"/>
+        </w:trPr>
+        <w:tc>
+          <w:tcPr>
+            <w:tcW w:w="3240" w:type="dxa"/>
+          </w:tcPr>
+          <w:p>
+            <w:pPr>
+              <w:pStyle w:val="ListParagraph"/>
+              <w:ind w:left="0"/>
+              <w:rPr>
+                <w:rFonts w:asciiTheme="majorHAnsi" w:hAnsiTheme="majorHAnsi" w:cstheme="majorHAnsi"/>
+                <w:sz w:val="24"/>
+                <w:szCs w:val="24"/>
+              </w:rPr>
+            </w:pPr>
+            <w:r>
+              <w:rPr>
+                <w:rFonts w:asciiTheme="majorHAnsi" w:hAnsiTheme="majorHAnsi" w:cstheme="majorHAnsi"/>
+                <w:sz w:val="24"/>
+                <w:szCs w:val="24"/>
+              </w:rPr>
+              <w:t>Worst Case</w:t>
+            </w:r>
+          </w:p>
+        </w:tc>
+        <w:tc>
+          <w:tcPr>
+            <w:tcW w:w="2340" w:type="dxa"/>
+          </w:tcPr>
+          <w:p>
+            <w:pPr>
+              <w:pStyle w:val="ListParagraph"/>
+              <w:ind w:left="0"/>
+              <w:rPr>
+                <w:rFonts w:asciiTheme="majorHAnsi" w:hAnsiTheme="majorHAnsi" w:cstheme="majorHAnsi"/>
+                <w:sz w:val="24"/>
+                <w:szCs w:val="24"/>
+              </w:rPr>
+            </w:pPr>
+            <w:r>
+              <w:rPr>
+                <w:rFonts w:asciiTheme="majorHAnsi" w:hAnsiTheme="majorHAnsi" w:cstheme="majorHAnsi"/>
+                <w:sz w:val="24"/>
+                <w:szCs w:val="24"/>
+              </w:rPr>
+              <w:t>10000</w:t>
+            </w:r>
+          </w:p>
+        </w:tc>
+        <w:tc>
+          <w:tcPr>
+            <w:tcW w:w="2160" w:type="dxa"/>
+          </w:tcPr>
+          <w:p>
+            <w:pPr>
+              <w:pStyle w:val="ListParagraph"/>
+              <w:ind w:left="0"/>
+              <w:rPr>
+                <w:rFonts w:asciiTheme="majorHAnsi" w:hAnsiTheme="majorHAnsi" w:cstheme="majorHAnsi"/>
+                <w:sz w:val="24"/>
+                <w:szCs w:val="24"/>
+              </w:rPr>
+            </w:pPr>
+            <w:r>
+              <w:rPr>
+                <w:rFonts w:asciiTheme="majorHAnsi" w:hAnsiTheme="majorHAnsi" w:cstheme="majorHAnsi"/>
+                <w:sz w:val="24"/>
+                <w:szCs w:val="24"/>
+              </w:rPr>
+              <w:t>32.853</w:t>
+            </w:r>
+          </w:p>
+        </w:tc>
+      </w:tr>
+    </w:tbl>
+    <w:p>
+      <w:pPr>
+        <w:ind w:firstLine="720"/>
+        <w:rPr>
+          <w:rFonts w:asciiTheme="majorHAnsi" w:hAnsiTheme="majorHAnsi" w:cstheme="majorHAnsi"/>
+          <w:sz w:val="24"/>
+          <w:szCs w:val="24"/>
+        </w:rPr>
+      </w:pPr>
+      <w:r>
+        <w:rPr>
+          <w:rFonts w:asciiTheme="majorHAnsi" w:hAnsiTheme="majorHAnsi" w:cstheme="majorHAnsi"/>
+          <w:sz w:val="24"/>
+          <w:szCs w:val="24"/>
+        </w:rPr>
+        <w:t>The graph made from these test cases is show below:</w:t>
+      </w:r>
+    </w:p>
+    <w:p>
+      <w:pPr>
+        <w:rPr>
+          <w:rFonts w:asciiTheme="majorHAnsi" w:hAnsiTheme="majorHAnsi" w:cstheme="majorHAnsi"/>
+          <w:sz w:val="24"/>
+          <w:szCs w:val="24"/>
+        </w:rPr>
+      </w:pPr>
+      <w:r>
+        <w:rPr>
+          <w:rFonts w:asciiTheme="majorHAnsi" w:hAnsiTheme="majorHAnsi" w:cstheme="majorHAnsi"/>
+          <w:sz w:val="24"/>
+          <w:szCs w:val="24"/>
+        </w:rPr>
+        <w:tab/>
+      </w:r>
+      <w:r>
+        <w:rPr>
+          <w:rFonts w:asciiTheme="majorHAnsi" w:hAnsiTheme="majorHAnsi" w:cstheme="majorHAnsi"/>
+          <w:sz w:val="24"/>
+          <w:szCs w:val="24"/>
+        </w:rPr>
+        <w:drawing>
+          <wp:inline distT="0" distB="0" distL="0" distR="0" wp14:anchorId="78D86359" wp14:editId="08A95A9D">
+            <wp:extent cx="3791589" cy="2843692"/>
+            <wp:effectExtent l="0" t="0" r="5715" b="1270"/>
+            <wp:docPr id="1" name="Picture 1" descr="A screenshot of a cell phone&#10;&#10;Description automatically generated"/>
+            <wp:cNvGraphicFramePr>
+              <a:graphicFrameLocks xmlns:a="http://schemas.openxmlformats.org/drawingml/2006/main" noChangeAspect="1"/>
+            </wp:cNvGraphicFramePr>
+            <a:graphic xmlns:a="http://schemas.openxmlformats.org/drawingml/2006/main">
+              <a:graphicData uri="http://schemas.openxmlformats.org/drawingml/2006/picture">
+                <pic:pic xmlns:pic="http://schemas.openxmlformats.org/drawingml/2006/picture">
+                  <pic:nvPicPr>
+                    <pic:cNvPr id="1" name=""/>
+                    <pic:cNvPicPr/>
+                  </pic:nvPicPr>
+                  <pic:blipFill>
+                    <a:blip r:embed="rId11"/>
+                    <a:stretch>
+                      <a:fillRect/>
+                    </a:stretch>
+                  </pic:blipFill>
+                  <pic:spPr>
+                    <a:xfrm>
+                      <a:off x="0" y="0"/>
+                      <a:ext cx="3846220" cy="2884665"/>
+                    </a:xfrm>
+                    <a:prstGeom prst="rect">
+                      <a:avLst/>
+                    </a:prstGeom>
+                  </pic:spPr>
+                </pic:pic>
+              </a:graphicData>
+            </a:graphic>
+          </wp:inline>
+        </w:drawing>
+      </w:r>
+    </w:p>
+    <w:p>
+      <w:pPr>
+        <w:rPr>
+          <w:rFonts w:asciiTheme="majorHAnsi" w:hAnsiTheme="majorHAnsi" w:cstheme="majorHAnsi"/>
+          <w:sz w:val="24"/>
+          <w:szCs w:val="24"/>
+        </w:rPr>
+      </w:pPr>
+      <w:r>
+        <w:rPr>
+          <w:rFonts w:asciiTheme="majorHAnsi" w:hAnsiTheme="majorHAnsi" w:cstheme="majorHAnsi"/>
+          <w:sz w:val="24"/>
+          <w:szCs w:val="24"/>
+        </w:rPr>
+        <w:tab/>
+        <w:t xml:space="preserve">In this graph, the </w:t>
+      </w:r>
+      <w:r>
+        <w:rPr>
+          <w:rFonts w:asciiTheme="majorHAnsi" w:hAnsiTheme="majorHAnsi" w:cstheme="majorHAnsi"/>
+          <w:sz w:val="24"/>
+          <w:szCs w:val="24"/>
+        </w:rPr>
+        <w:t xml:space="preserve">black line (in the very back) shows the line of best fit, done via linear regression, the red dots are the points that we tested, and those points are connected with the dotted cyan line. As you can see the cyan line only differs slightly from the best fit line, while the </w:t>
+      </w:r>
+      <w:r>
+        <w:rPr>
+          <w:rFonts w:asciiTheme="majorHAnsi" w:hAnsiTheme="majorHAnsi" w:cstheme="majorHAnsi"/>
+          <w:sz w:val="24"/>
+          <w:szCs w:val="24"/>
+        </w:rPr>
+        <w:lastRenderedPageBreak/>
+        <w:t>best fit line is close or equal to O(n). This is because for smaller n, O(</w:t>
+      </w:r>
+      <w:proofErr w:type="spellStart"/>
+      <w:r>
+        <w:rPr>
+          <w:rFonts w:asciiTheme="majorHAnsi" w:hAnsiTheme="majorHAnsi" w:cstheme="majorHAnsi"/>
+          <w:sz w:val="24"/>
+          <w:szCs w:val="24"/>
+        </w:rPr>
+        <w:t>nlogn</w:t>
+      </w:r>
+      <w:proofErr w:type="spellEnd"/>
+      <w:r>
+        <w:rPr>
+          <w:rFonts w:asciiTheme="majorHAnsi" w:hAnsiTheme="majorHAnsi" w:cstheme="majorHAnsi"/>
+          <w:sz w:val="24"/>
+          <w:szCs w:val="24"/>
+        </w:rPr>
+        <w:t>) and O(n) are very close, and as seen in the dip at the beginning of the graph, for very small n O(</w:t>
+      </w:r>
+      <w:proofErr w:type="spellStart"/>
+      <w:r>
+        <w:rPr>
+          <w:rFonts w:asciiTheme="majorHAnsi" w:hAnsiTheme="majorHAnsi" w:cstheme="majorHAnsi"/>
+          <w:sz w:val="24"/>
+          <w:szCs w:val="24"/>
+        </w:rPr>
+        <w:t>nlogn</w:t>
+      </w:r>
+      <w:proofErr w:type="spellEnd"/>
+      <w:r>
+        <w:rPr>
+          <w:rFonts w:asciiTheme="majorHAnsi" w:hAnsiTheme="majorHAnsi" w:cstheme="majorHAnsi"/>
+          <w:sz w:val="24"/>
+          <w:szCs w:val="24"/>
+        </w:rPr>
+        <w:t xml:space="preserve">) can be even faster. As the number of items increase, however, the cyan line moves ever so slightly above the black line, showing that for larger n the program does indeed break the O(n) upper bound. We believe the reason we cannot see a significant breaking </w:t>
+      </w:r>
+      <w:r>
+        <w:rPr>
+          <w:rFonts w:asciiTheme="majorHAnsi" w:hAnsiTheme="majorHAnsi" w:cstheme="majorHAnsi"/>
+          <w:sz w:val="24"/>
+          <w:szCs w:val="24"/>
+        </w:rPr>
+        <w:t xml:space="preserve">of this </w:t>
+      </w:r>
+      <w:r>
+        <w:rPr>
+          <w:rFonts w:asciiTheme="majorHAnsi" w:hAnsiTheme="majorHAnsi" w:cstheme="majorHAnsi"/>
+          <w:sz w:val="24"/>
+          <w:szCs w:val="24"/>
+        </w:rPr>
+        <w:t xml:space="preserve">bound is </w:t>
+      </w:r>
+      <w:r>
+        <w:rPr>
+          <w:rFonts w:asciiTheme="majorHAnsi" w:hAnsiTheme="majorHAnsi" w:cstheme="majorHAnsi"/>
+          <w:sz w:val="24"/>
+          <w:szCs w:val="24"/>
+        </w:rPr>
+        <w:t xml:space="preserve">only </w:t>
+      </w:r>
+      <w:r>
+        <w:rPr>
+          <w:rFonts w:asciiTheme="majorHAnsi" w:hAnsiTheme="majorHAnsi" w:cstheme="majorHAnsi"/>
+          <w:sz w:val="24"/>
+          <w:szCs w:val="24"/>
+        </w:rPr>
+        <w:t>due to the upper limit of test case sizes given in the question, which is 10000.</w:t>
+      </w:r>
+      <w:r>
+        <w:rPr>
+          <w:rFonts w:asciiTheme="majorHAnsi" w:hAnsiTheme="majorHAnsi" w:cstheme="majorHAnsi"/>
+          <w:sz w:val="24"/>
+          <w:szCs w:val="24"/>
+        </w:rPr>
+        <w:t xml:space="preserve"> </w:t>
+      </w:r>
+    </w:p>
+    <w:p>
+      <w:pPr>
+        <w:rPr>
+          <w:rFonts w:asciiTheme="majorHAnsi" w:hAnsiTheme="majorHAnsi" w:cstheme="majorHAnsi"/>
+          <w:sz w:val="24"/>
+          <w:szCs w:val="24"/>
+        </w:rPr>
+      </w:pPr>
+      <w:r>
+        <w:rPr>
+          <w:rFonts w:asciiTheme="majorHAnsi" w:hAnsiTheme="majorHAnsi" w:cstheme="majorHAnsi"/>
+          <w:sz w:val="24"/>
+          <w:szCs w:val="24"/>
+        </w:rPr>
+        <w:t xml:space="preserve">Running the worst case on my personal computer, however, already takes up to ~35 seconds in real time, since the real bound of the program is more so </w:t>
+      </w:r>
+      <w:proofErr w:type="spellStart"/>
+      <w:r>
+        <w:rPr>
+          <w:rFonts w:asciiTheme="majorHAnsi" w:hAnsiTheme="majorHAnsi" w:cstheme="majorHAnsi"/>
+          <w:sz w:val="24"/>
+          <w:szCs w:val="24"/>
+        </w:rPr>
+        <w:t>gcc’s</w:t>
+      </w:r>
+      <w:proofErr w:type="spellEnd"/>
+      <w:r>
+        <w:rPr>
+          <w:rFonts w:asciiTheme="majorHAnsi" w:hAnsiTheme="majorHAnsi" w:cstheme="majorHAnsi"/>
+          <w:sz w:val="24"/>
+          <w:szCs w:val="24"/>
+        </w:rPr>
+        <w:t xml:space="preserve"> </w:t>
+      </w:r>
+      <w:proofErr w:type="spellStart"/>
+      <w:r>
+        <w:rPr>
+          <w:rFonts w:asciiTheme="majorHAnsi" w:hAnsiTheme="majorHAnsi" w:cstheme="majorHAnsi"/>
+          <w:sz w:val="24"/>
+          <w:szCs w:val="24"/>
+        </w:rPr>
+        <w:t>scanf</w:t>
+      </w:r>
+      <w:proofErr w:type="spellEnd"/>
+      <w:r>
+        <w:rPr>
+          <w:rFonts w:asciiTheme="majorHAnsi" w:hAnsiTheme="majorHAnsi" w:cstheme="majorHAnsi"/>
+          <w:sz w:val="24"/>
+          <w:szCs w:val="24"/>
+        </w:rPr>
+        <w:t xml:space="preserve"> implementation than any part of our algorithm (which was not counted for our tests), so trying to find the n for which the algorithm would more cleanly break an O(n) upper bound would be impractical.</w:t>
       </w:r>
     </w:p>
     <w:p>
@@ -1729,7 +4526,7 @@
     </w:p>
     <w:p/>
     <w:sectPr>
-      <w:footerReference w:type="default" r:id="rId8"/>
+      <w:footerReference w:type="default" r:id="rId12"/>
       <w:pgSz w:w="12240" w:h="15840"/>
       <w:pgMar w:top="1440" w:right="1440" w:bottom="1440" w:left="1440" w:header="708" w:footer="708" w:gutter="0"/>
       <w:pgNumType w:start="1"/>
@@ -3944,6 +6741,25 @@
       <w:color w:val="808080"/>
     </w:rPr>
   </w:style>
+  <w:style w:type="table" w:styleId="TableGrid">
+    <w:name w:val="Table Grid"/>
+    <w:basedOn w:val="TableNormal"/>
+    <w:uiPriority w:val="39"/>
+    <w:rsid w:val="000379B4"/>
+    <w:pPr>
+      <w:spacing w:after="0" w:line="240" w:lineRule="auto"/>
+    </w:pPr>
+    <w:tblPr>
+      <w:tblBorders>
+        <w:top w:val="single" w:sz="4" w:space="0" w:color="auto"/>
+        <w:left w:val="single" w:sz="4" w:space="0" w:color="auto"/>
+        <w:bottom w:val="single" w:sz="4" w:space="0" w:color="auto"/>
+        <w:right w:val="single" w:sz="4" w:space="0" w:color="auto"/>
+        <w:insideH w:val="single" w:sz="4" w:space="0" w:color="auto"/>
+        <w:insideV w:val="single" w:sz="4" w:space="0" w:color="auto"/>
+      </w:tblBorders>
+    </w:tblPr>
+  </w:style>
 </w:styles>
 </file>
 
@@ -4247,7 +7063,7 @@
 </file>
 
 <file path=customXml/itemProps1.xml><?xml version="1.0" encoding="utf-8"?>
-<ds:datastoreItem xmlns:ds="http://schemas.openxmlformats.org/officeDocument/2006/customXml" ds:itemID="{04252B78-CD60-4ADC-9070-03E441CEB48C}">
+<ds:datastoreItem xmlns:ds="http://schemas.openxmlformats.org/officeDocument/2006/customXml" ds:itemID="{263ACE18-A945-8A40-AE49-5CF5AD350F35}">
   <ds:schemaRefs>
     <ds:schemaRef ds:uri="http://schemas.openxmlformats.org/officeDocument/2006/bibliography"/>
   </ds:schemaRefs>

</xml_diff>

<commit_message>
Chapter 3: Modified best case, all pairs case description, changed grammar in conclusion paragraph. Report doc should be good. TODO: Readne
</commit_message>
<xml_diff>
--- a/documents/project5report.docx
+++ b/documents/project5report.docx
@@ -1,6 +1,6 @@
 
 <file path=word/document.xml><?xml version="1.0" encoding="utf-8"?>
-<w:document xmlns:wpc="http://schemas.microsoft.com/office/word/2010/wordprocessingCanvas" xmlns:cx="http://schemas.microsoft.com/office/drawing/2014/chartex" xmlns:cx1="http://schemas.microsoft.com/office/drawing/2015/9/8/chartex" xmlns:cx2="http://schemas.microsoft.com/office/drawing/2015/10/21/chartex" xmlns:cx3="http://schemas.microsoft.com/office/drawing/2016/5/9/chartex" xmlns:cx4="http://schemas.microsoft.com/office/drawing/2016/5/10/chartex" xmlns:cx5="http://schemas.microsoft.com/office/drawing/2016/5/11/chartex" xmlns:cx6="http://schemas.microsoft.com/office/drawing/2016/5/12/chartex" xmlns:cx7="http://schemas.microsoft.com/office/drawing/2016/5/13/chartex" xmlns:cx8="http://schemas.microsoft.com/office/drawing/2016/5/14/chartex" xmlns:mc="http://schemas.openxmlformats.org/markup-compatibility/2006" xmlns:aink="http://schemas.microsoft.com/office/drawing/2016/ink" xmlns:am3d="http://schemas.microsoft.com/office/drawing/2017/model3d" xmlns:o="urn:schemas-microsoft-com:office:office" xmlns:r="http://schemas.openxmlformats.org/officeDocument/2006/relationships" xmlns:m="http://schemas.openxmlformats.org/officeDocument/2006/math" xmlns:v="urn:schemas-microsoft-com:vml" xmlns:wp14="http://schemas.microsoft.com/office/word/2010/wordprocessingDrawing" xmlns:wp="http://schemas.openxmlformats.org/drawingml/2006/wordprocessingDrawing" xmlns:w10="urn:schemas-microsoft-com:office:word" xmlns:w="http://schemas.openxmlformats.org/wordprocessingml/2006/main" xmlns:w14="http://schemas.microsoft.com/office/word/2010/wordml" xmlns:w15="http://schemas.microsoft.com/office/word/2012/wordml" xmlns:w16cex="http://schemas.microsoft.com/office/word/2018/wordml/cex" xmlns:w16cid="http://schemas.microsoft.com/office/word/2016/wordml/cid" xmlns:w16="http://schemas.microsoft.com/office/word/2018/wordml" xmlns:w16se="http://schemas.microsoft.com/office/word/2015/wordml/symex" xmlns:wpg="http://schemas.microsoft.com/office/word/2010/wordprocessingGroup" xmlns:wpi="http://schemas.microsoft.com/office/word/2010/wordprocessingInk" xmlns:wne="http://schemas.microsoft.com/office/word/2006/wordml" xmlns:wps="http://schemas.microsoft.com/office/word/2010/wordprocessingShape" mc:Ignorable="w14 w15 w16se w16cid w16 w16cex wp14">
+<w:document xmlns:wpc="http://schemas.microsoft.com/office/word/2010/wordprocessingCanvas" xmlns:cx="http://schemas.microsoft.com/office/drawing/2014/chartex" xmlns:cx1="http://schemas.microsoft.com/office/drawing/2015/9/8/chartex" xmlns:cx2="http://schemas.microsoft.com/office/drawing/2015/10/21/chartex" xmlns:cx3="http://schemas.microsoft.com/office/drawing/2016/5/9/chartex" xmlns:cx4="http://schemas.microsoft.com/office/drawing/2016/5/10/chartex" xmlns:cx5="http://schemas.microsoft.com/office/drawing/2016/5/11/chartex" xmlns:cx6="http://schemas.microsoft.com/office/drawing/2016/5/12/chartex" xmlns:cx7="http://schemas.microsoft.com/office/drawing/2016/5/13/chartex" xmlns:cx8="http://schemas.microsoft.com/office/drawing/2016/5/14/chartex" xmlns:mc="http://schemas.openxmlformats.org/markup-compatibility/2006" xmlns:aink="http://schemas.microsoft.com/office/drawing/2016/ink" xmlns:am3d="http://schemas.microsoft.com/office/drawing/2017/model3d" xmlns:o="urn:schemas-microsoft-com:office:office" xmlns:r="http://schemas.openxmlformats.org/officeDocument/2006/relationships" xmlns:m="http://schemas.openxmlformats.org/officeDocument/2006/math" xmlns:v="urn:schemas-microsoft-com:vml" xmlns:wp14="http://schemas.microsoft.com/office/word/2010/wordprocessingDrawing" xmlns:wp="http://schemas.openxmlformats.org/drawingml/2006/wordprocessingDrawing" xmlns:w10="urn:schemas-microsoft-com:office:word" xmlns:w="http://schemas.openxmlformats.org/wordprocessingml/2006/main" xmlns:w14="http://schemas.microsoft.com/office/word/2010/wordml" xmlns:w15="http://schemas.microsoft.com/office/word/2012/wordml" xmlns:w16cid="http://schemas.microsoft.com/office/word/2016/wordml/cid" xmlns:w16se="http://schemas.microsoft.com/office/word/2015/wordml/symex" xmlns:wpg="http://schemas.microsoft.com/office/word/2010/wordprocessingGroup" xmlns:wpi="http://schemas.microsoft.com/office/word/2010/wordprocessingInk" xmlns:wne="http://schemas.microsoft.com/office/word/2006/wordml" xmlns:wps="http://schemas.microsoft.com/office/word/2010/wordprocessingShape" mc:Ignorable="w14 w15 w16se w16cid wp14">
   <w:body>
     <w:p>
       <w:pPr>
@@ -1556,8 +1556,9 @@
           <w:sz w:val="18"/>
           <w:szCs w:val="18"/>
         </w:rPr>
-        <w:t> minheap_struct</w:t>
-      </w:r>
+        <w:t> </w:t>
+      </w:r>
+      <w:proofErr w:type="spellStart"/>
       <w:r>
         <w:rPr>
           <w:rFonts w:ascii="Consolas" w:eastAsia="Times New Roman" w:hAnsi="Consolas" w:cs="Times New Roman"/>
@@ -1565,8 +1566,29 @@
           <w:sz w:val="18"/>
           <w:szCs w:val="18"/>
         </w:rPr>
+        <w:t>minheap_</w:t>
+      </w:r>
+      <w:proofErr w:type="gramStart"/>
+      <w:r>
+        <w:rPr>
+          <w:rFonts w:ascii="Consolas" w:eastAsia="Times New Roman" w:hAnsi="Consolas" w:cs="Times New Roman"/>
+          <w:color w:val="FFFFFF" w:themeColor="background1"/>
+          <w:sz w:val="18"/>
+          <w:szCs w:val="18"/>
+        </w:rPr>
+        <w:t>struct</w:t>
+      </w:r>
+      <w:proofErr w:type="spellEnd"/>
+      <w:r>
+        <w:rPr>
+          <w:rFonts w:ascii="Consolas" w:eastAsia="Times New Roman" w:hAnsi="Consolas" w:cs="Times New Roman"/>
+          <w:color w:val="FFFFFF" w:themeColor="background1"/>
+          <w:sz w:val="18"/>
+          <w:szCs w:val="18"/>
+        </w:rPr>
         <w:t>{</w:t>
       </w:r>
+      <w:proofErr w:type="gramEnd"/>
     </w:p>
     <w:p>
       <w:pPr>
@@ -1968,11 +1990,27 @@
         </w:rPr>
         <w:t xml:space="preserve"> </w:t>
       </w:r>
+      <w:proofErr w:type="spellStart"/>
+      <w:proofErr w:type="gramStart"/>
       <w:r>
         <w:rPr>
           <w:rFonts w:ascii="Consolas" w:hAnsi="Consolas" w:cs="Courier New"/>
         </w:rPr>
-        <w:t>buildheap()</w:t>
+        <w:t>buildheap</w:t>
+      </w:r>
+      <w:proofErr w:type="spellEnd"/>
+      <w:r>
+        <w:rPr>
+          <w:rFonts w:ascii="Consolas" w:hAnsi="Consolas" w:cs="Courier New"/>
+        </w:rPr>
+        <w:t>(</w:t>
+      </w:r>
+      <w:proofErr w:type="gramEnd"/>
+      <w:r>
+        <w:rPr>
+          <w:rFonts w:ascii="Consolas" w:hAnsi="Consolas" w:cs="Courier New"/>
+        </w:rPr>
+        <w:t>)</w:t>
       </w:r>
       <w:r>
         <w:rPr>
@@ -2078,17 +2116,39 @@
         </w:rPr>
         <w:t xml:space="preserve">o the array </w:t>
       </w:r>
+      <w:proofErr w:type="gramStart"/>
       <w:r>
         <w:rPr>
           <w:rFonts w:ascii="Consolas" w:hAnsi="Consolas" w:cs="Courier New"/>
         </w:rPr>
-        <w:t>node[]</w:t>
-      </w:r>
-      <w:r>
-        <w:rPr>
-          <w:rFonts w:ascii="Calibri Light" w:hAnsi="Calibri Light" w:cs="Calibri Light"/>
-        </w:rPr>
-        <w:t xml:space="preserve"> and heapify accordingly.</w:t>
+        <w:t>node[</w:t>
+      </w:r>
+      <w:proofErr w:type="gramEnd"/>
+      <w:r>
+        <w:rPr>
+          <w:rFonts w:ascii="Consolas" w:hAnsi="Consolas" w:cs="Courier New"/>
+        </w:rPr>
+        <w:t>]</w:t>
+      </w:r>
+      <w:r>
+        <w:rPr>
+          <w:rFonts w:ascii="Calibri Light" w:hAnsi="Calibri Light" w:cs="Calibri Light"/>
+        </w:rPr>
+        <w:t xml:space="preserve"> and </w:t>
+      </w:r>
+      <w:proofErr w:type="spellStart"/>
+      <w:r>
+        <w:rPr>
+          <w:rFonts w:ascii="Calibri Light" w:hAnsi="Calibri Light" w:cs="Calibri Light"/>
+        </w:rPr>
+        <w:t>heapify</w:t>
+      </w:r>
+      <w:proofErr w:type="spellEnd"/>
+      <w:r>
+        <w:rPr>
+          <w:rFonts w:ascii="Calibri Light" w:hAnsi="Calibri Light" w:cs="Calibri Light"/>
+        </w:rPr>
+        <w:t xml:space="preserve"> accordingly.</w:t>
       </w:r>
     </w:p>
     <w:p>
@@ -2117,11 +2177,27 @@
         </w:rPr>
         <w:t xml:space="preserve">Packing the Rectangles Together – </w:t>
       </w:r>
+      <w:proofErr w:type="spellStart"/>
+      <w:proofErr w:type="gramStart"/>
       <w:r>
         <w:rPr>
           <w:rFonts w:ascii="Consolas" w:hAnsi="Consolas" w:cs="Calibri Light"/>
         </w:rPr>
-        <w:t>nfdhPack()</w:t>
+        <w:t>nfdhPack</w:t>
+      </w:r>
+      <w:proofErr w:type="spellEnd"/>
+      <w:r>
+        <w:rPr>
+          <w:rFonts w:ascii="Consolas" w:hAnsi="Consolas" w:cs="Calibri Light"/>
+        </w:rPr>
+        <w:t>(</w:t>
+      </w:r>
+      <w:proofErr w:type="gramEnd"/>
+      <w:r>
+        <w:rPr>
+          <w:rFonts w:ascii="Consolas" w:hAnsi="Consolas" w:cs="Calibri Light"/>
+        </w:rPr>
+        <w:t>)</w:t>
       </w:r>
     </w:p>
     <w:p>
@@ -2168,7 +2244,38 @@
           <w:sz w:val="16"/>
           <w:szCs w:val="16"/>
         </w:rPr>
-        <w:t> nfdhPack(){</w:t>
+        <w:t> </w:t>
+      </w:r>
+      <w:proofErr w:type="spellStart"/>
+      <w:proofErr w:type="gramStart"/>
+      <w:r>
+        <w:rPr>
+          <w:rFonts w:ascii="Consolas" w:eastAsia="Times New Roman" w:hAnsi="Consolas" w:cs="Times New Roman"/>
+          <w:color w:val="FFFFFF" w:themeColor="background1"/>
+          <w:sz w:val="16"/>
+          <w:szCs w:val="16"/>
+        </w:rPr>
+        <w:t>nfdhPack</w:t>
+      </w:r>
+      <w:proofErr w:type="spellEnd"/>
+      <w:r>
+        <w:rPr>
+          <w:rFonts w:ascii="Consolas" w:eastAsia="Times New Roman" w:hAnsi="Consolas" w:cs="Times New Roman"/>
+          <w:color w:val="FFFFFF" w:themeColor="background1"/>
+          <w:sz w:val="16"/>
+          <w:szCs w:val="16"/>
+        </w:rPr>
+        <w:t>(</w:t>
+      </w:r>
+      <w:proofErr w:type="gramEnd"/>
+      <w:r>
+        <w:rPr>
+          <w:rFonts w:ascii="Consolas" w:eastAsia="Times New Roman" w:hAnsi="Consolas" w:cs="Times New Roman"/>
+          <w:color w:val="FFFFFF" w:themeColor="background1"/>
+          <w:sz w:val="16"/>
+          <w:szCs w:val="16"/>
+        </w:rPr>
+        <w:t>){</w:t>
       </w:r>
     </w:p>
     <w:p>
@@ -2210,8 +2317,19 @@
           <w:sz w:val="16"/>
           <w:szCs w:val="16"/>
         </w:rPr>
-        <w:t> lvl_height</w:t>
-      </w:r>
+        <w:t> </w:t>
+      </w:r>
+      <w:proofErr w:type="spellStart"/>
+      <w:r>
+        <w:rPr>
+          <w:rFonts w:ascii="Consolas" w:eastAsia="Times New Roman" w:hAnsi="Consolas" w:cs="Times New Roman"/>
+          <w:color w:val="FFFFFF" w:themeColor="background1"/>
+          <w:sz w:val="16"/>
+          <w:szCs w:val="16"/>
+        </w:rPr>
+        <w:t>lvl_height</w:t>
+      </w:r>
+      <w:proofErr w:type="spellEnd"/>
       <w:r>
         <w:rPr>
           <w:rFonts w:ascii="Consolas" w:eastAsia="Times New Roman" w:hAnsi="Consolas" w:cs="Times New Roman"/>
@@ -2228,7 +2346,27 @@
           <w:sz w:val="16"/>
           <w:szCs w:val="16"/>
         </w:rPr>
-        <w:t>//lvl_height stores the height of each level</w:t>
+        <w:t>//</w:t>
+      </w:r>
+      <w:proofErr w:type="spellStart"/>
+      <w:r>
+        <w:rPr>
+          <w:rFonts w:ascii="Consolas" w:eastAsia="Times New Roman" w:hAnsi="Consolas" w:cs="Times New Roman"/>
+          <w:color w:val="808080" w:themeColor="background1" w:themeShade="80"/>
+          <w:sz w:val="16"/>
+          <w:szCs w:val="16"/>
+        </w:rPr>
+        <w:t>lvl_height</w:t>
+      </w:r>
+      <w:proofErr w:type="spellEnd"/>
+      <w:r>
+        <w:rPr>
+          <w:rFonts w:ascii="Consolas" w:eastAsia="Times New Roman" w:hAnsi="Consolas" w:cs="Times New Roman"/>
+          <w:color w:val="808080" w:themeColor="background1" w:themeShade="80"/>
+          <w:sz w:val="16"/>
+          <w:szCs w:val="16"/>
+        </w:rPr>
+        <w:t xml:space="preserve"> stores the height of each level</w:t>
       </w:r>
     </w:p>
     <w:p>
@@ -2261,8 +2399,19 @@
           <w:sz w:val="16"/>
           <w:szCs w:val="16"/>
         </w:rPr>
-        <w:t> used_width</w:t>
-      </w:r>
+        <w:t> </w:t>
+      </w:r>
+      <w:proofErr w:type="spellStart"/>
+      <w:r>
+        <w:rPr>
+          <w:rFonts w:ascii="Consolas" w:eastAsia="Times New Roman" w:hAnsi="Consolas" w:cs="Times New Roman"/>
+          <w:color w:val="FFFFFF" w:themeColor="background1"/>
+          <w:sz w:val="16"/>
+          <w:szCs w:val="16"/>
+        </w:rPr>
+        <w:t>used_width</w:t>
+      </w:r>
+      <w:proofErr w:type="spellEnd"/>
       <w:r>
         <w:rPr>
           <w:rFonts w:ascii="Consolas" w:eastAsia="Times New Roman" w:hAnsi="Consolas" w:cs="Times New Roman"/>
@@ -2279,7 +2428,27 @@
           <w:sz w:val="16"/>
           <w:szCs w:val="16"/>
         </w:rPr>
-        <w:t>//used_width stores width of space already occupied in each level</w:t>
+        <w:t>//</w:t>
+      </w:r>
+      <w:proofErr w:type="spellStart"/>
+      <w:r>
+        <w:rPr>
+          <w:rFonts w:ascii="Consolas" w:eastAsia="Times New Roman" w:hAnsi="Consolas" w:cs="Times New Roman"/>
+          <w:color w:val="808080" w:themeColor="background1" w:themeShade="80"/>
+          <w:sz w:val="16"/>
+          <w:szCs w:val="16"/>
+        </w:rPr>
+        <w:t>used_width</w:t>
+      </w:r>
+      <w:proofErr w:type="spellEnd"/>
+      <w:r>
+        <w:rPr>
+          <w:rFonts w:ascii="Consolas" w:eastAsia="Times New Roman" w:hAnsi="Consolas" w:cs="Times New Roman"/>
+          <w:color w:val="808080" w:themeColor="background1" w:themeShade="80"/>
+          <w:sz w:val="16"/>
+          <w:szCs w:val="16"/>
+        </w:rPr>
+        <w:t xml:space="preserve"> stores width of space already occupied in each level</w:t>
       </w:r>
     </w:p>
     <w:p>
@@ -2314,7 +2483,67 @@
           <w:sz w:val="16"/>
           <w:szCs w:val="16"/>
         </w:rPr>
-        <w:t>/*empty level implies lvl_height = 0 and used_width = 0.*/</w:t>
+        <w:t xml:space="preserve">/*empty level implies </w:t>
+      </w:r>
+      <w:proofErr w:type="spellStart"/>
+      <w:r>
+        <w:rPr>
+          <w:rFonts w:ascii="Consolas" w:eastAsia="Times New Roman" w:hAnsi="Consolas" w:cs="Times New Roman"/>
+          <w:color w:val="808080" w:themeColor="background1" w:themeShade="80"/>
+          <w:sz w:val="16"/>
+          <w:szCs w:val="16"/>
+        </w:rPr>
+        <w:t>lvl_height</w:t>
+      </w:r>
+      <w:proofErr w:type="spellEnd"/>
+      <w:r>
+        <w:rPr>
+          <w:rFonts w:ascii="Consolas" w:eastAsia="Times New Roman" w:hAnsi="Consolas" w:cs="Times New Roman"/>
+          <w:color w:val="808080" w:themeColor="background1" w:themeShade="80"/>
+          <w:sz w:val="16"/>
+          <w:szCs w:val="16"/>
+        </w:rPr>
+        <w:t xml:space="preserve"> = 0 and </w:t>
+      </w:r>
+      <w:proofErr w:type="spellStart"/>
+      <w:r>
+        <w:rPr>
+          <w:rFonts w:ascii="Consolas" w:eastAsia="Times New Roman" w:hAnsi="Consolas" w:cs="Times New Roman"/>
+          <w:color w:val="808080" w:themeColor="background1" w:themeShade="80"/>
+          <w:sz w:val="16"/>
+          <w:szCs w:val="16"/>
+        </w:rPr>
+        <w:t>used_width</w:t>
+      </w:r>
+      <w:proofErr w:type="spellEnd"/>
+      <w:r>
+        <w:rPr>
+          <w:rFonts w:ascii="Consolas" w:eastAsia="Times New Roman" w:hAnsi="Consolas" w:cs="Times New Roman"/>
+          <w:color w:val="808080" w:themeColor="background1" w:themeShade="80"/>
+          <w:sz w:val="16"/>
+          <w:szCs w:val="16"/>
+        </w:rPr>
+        <w:t xml:space="preserve"> = </w:t>
+      </w:r>
+      <w:proofErr w:type="gramStart"/>
+      <w:r>
+        <w:rPr>
+          <w:rFonts w:ascii="Consolas" w:eastAsia="Times New Roman" w:hAnsi="Consolas" w:cs="Times New Roman"/>
+          <w:color w:val="808080" w:themeColor="background1" w:themeShade="80"/>
+          <w:sz w:val="16"/>
+          <w:szCs w:val="16"/>
+        </w:rPr>
+        <w:t>0.*</w:t>
+      </w:r>
+      <w:proofErr w:type="gramEnd"/>
+      <w:r>
+        <w:rPr>
+          <w:rFonts w:ascii="Consolas" w:eastAsia="Times New Roman" w:hAnsi="Consolas" w:cs="Times New Roman"/>
+          <w:color w:val="808080" w:themeColor="background1" w:themeShade="80"/>
+          <w:sz w:val="16"/>
+          <w:szCs w:val="16"/>
+        </w:rPr>
+        <w:t>/</w:t>
       </w:r>
     </w:p>
     <w:p>
@@ -2401,6 +2630,7 @@
           <w:szCs w:val="16"/>
         </w:rPr>
       </w:pPr>
+      <w:proofErr w:type="spellStart"/>
       <w:r>
         <w:rPr>
           <w:rFonts w:ascii="Consolas" w:eastAsia="Times New Roman" w:hAnsi="Consolas" w:cs="Times New Roman"/>
@@ -2408,7 +2638,17 @@
           <w:sz w:val="16"/>
           <w:szCs w:val="16"/>
         </w:rPr>
-        <w:t xml:space="preserve">current_image is initialized to the </w:t>
+        <w:t>current_image</w:t>
+      </w:r>
+      <w:proofErr w:type="spellEnd"/>
+      <w:r>
+        <w:rPr>
+          <w:rFonts w:ascii="Consolas" w:eastAsia="Times New Roman" w:hAnsi="Consolas" w:cs="Times New Roman"/>
+          <w:color w:val="808080" w:themeColor="background1" w:themeShade="80"/>
+          <w:sz w:val="16"/>
+          <w:szCs w:val="16"/>
+        </w:rPr>
+        <w:t xml:space="preserve"> is initialized to the </w:t>
       </w:r>
       <w:r>
         <w:rPr>
@@ -2457,8 +2697,29 @@
           <w:sz w:val="16"/>
           <w:szCs w:val="16"/>
         </w:rPr>
-        <w:t>    current_lvl</w:t>
-      </w:r>
+        <w:t>    </w:t>
+      </w:r>
+      <w:proofErr w:type="spellStart"/>
+      <w:r>
+        <w:rPr>
+          <w:rFonts w:ascii="Consolas" w:eastAsia="Times New Roman" w:hAnsi="Consolas" w:cs="Times New Roman"/>
+          <w:color w:val="FFFFFF" w:themeColor="background1"/>
+          <w:sz w:val="16"/>
+          <w:szCs w:val="16"/>
+        </w:rPr>
+        <w:t>current_</w:t>
+      </w:r>
+      <w:proofErr w:type="gramStart"/>
+      <w:r>
+        <w:rPr>
+          <w:rFonts w:ascii="Consolas" w:eastAsia="Times New Roman" w:hAnsi="Consolas" w:cs="Times New Roman"/>
+          <w:color w:val="FFFFFF" w:themeColor="background1"/>
+          <w:sz w:val="16"/>
+          <w:szCs w:val="16"/>
+        </w:rPr>
+        <w:t>lvl</w:t>
+      </w:r>
+      <w:proofErr w:type="spellEnd"/>
       <w:r>
         <w:rPr>
           <w:rFonts w:ascii="Consolas" w:eastAsia="Times New Roman" w:hAnsi="Consolas" w:cs="Times New Roman"/>
@@ -2468,6 +2729,7 @@
         </w:rPr>
         <w:t xml:space="preserve"> :</w:t>
       </w:r>
+      <w:proofErr w:type="gramEnd"/>
       <w:r>
         <w:rPr>
           <w:rFonts w:ascii="Consolas" w:eastAsia="Times New Roman" w:hAnsi="Consolas" w:cs="Times New Roman"/>
@@ -2551,8 +2813,29 @@
           <w:sz w:val="16"/>
           <w:szCs w:val="16"/>
         </w:rPr>
-        <w:t>    current_image</w:t>
-      </w:r>
+        <w:t>    </w:t>
+      </w:r>
+      <w:proofErr w:type="spellStart"/>
+      <w:r>
+        <w:rPr>
+          <w:rFonts w:ascii="Consolas" w:eastAsia="Times New Roman" w:hAnsi="Consolas" w:cs="Times New Roman"/>
+          <w:color w:val="FFFFFF" w:themeColor="background1"/>
+          <w:sz w:val="16"/>
+          <w:szCs w:val="16"/>
+        </w:rPr>
+        <w:t>current_</w:t>
+      </w:r>
+      <w:proofErr w:type="gramStart"/>
+      <w:r>
+        <w:rPr>
+          <w:rFonts w:ascii="Consolas" w:eastAsia="Times New Roman" w:hAnsi="Consolas" w:cs="Times New Roman"/>
+          <w:color w:val="FFFFFF" w:themeColor="background1"/>
+          <w:sz w:val="16"/>
+          <w:szCs w:val="16"/>
+        </w:rPr>
+        <w:t>image</w:t>
+      </w:r>
+      <w:proofErr w:type="spellEnd"/>
       <w:r>
         <w:rPr>
           <w:rFonts w:ascii="Consolas" w:eastAsia="Times New Roman" w:hAnsi="Consolas" w:cs="Times New Roman"/>
@@ -2562,6 +2845,7 @@
         </w:rPr>
         <w:t xml:space="preserve"> :</w:t>
       </w:r>
+      <w:proofErr w:type="gramEnd"/>
       <w:r>
         <w:rPr>
           <w:rFonts w:ascii="Consolas" w:eastAsia="Times New Roman" w:hAnsi="Consolas" w:cs="Times New Roman"/>
@@ -2636,8 +2920,29 @@
           <w:sz w:val="16"/>
           <w:szCs w:val="16"/>
         </w:rPr>
-        <w:t>    current_y</w:t>
-      </w:r>
+        <w:t>    </w:t>
+      </w:r>
+      <w:proofErr w:type="spellStart"/>
+      <w:r>
+        <w:rPr>
+          <w:rFonts w:ascii="Consolas" w:eastAsia="Times New Roman" w:hAnsi="Consolas" w:cs="Times New Roman"/>
+          <w:color w:val="FFFFFF" w:themeColor="background1"/>
+          <w:sz w:val="16"/>
+          <w:szCs w:val="16"/>
+        </w:rPr>
+        <w:t>current_</w:t>
+      </w:r>
+      <w:proofErr w:type="gramStart"/>
+      <w:r>
+        <w:rPr>
+          <w:rFonts w:ascii="Consolas" w:eastAsia="Times New Roman" w:hAnsi="Consolas" w:cs="Times New Roman"/>
+          <w:color w:val="FFFFFF" w:themeColor="background1"/>
+          <w:sz w:val="16"/>
+          <w:szCs w:val="16"/>
+        </w:rPr>
+        <w:t>y</w:t>
+      </w:r>
+      <w:proofErr w:type="spellEnd"/>
       <w:r>
         <w:rPr>
           <w:rFonts w:ascii="Consolas" w:eastAsia="Times New Roman" w:hAnsi="Consolas" w:cs="Times New Roman"/>
@@ -2647,6 +2952,7 @@
         </w:rPr>
         <w:t xml:space="preserve"> :</w:t>
       </w:r>
+      <w:proofErr w:type="gramEnd"/>
       <w:r>
         <w:rPr>
           <w:rFonts w:ascii="Consolas" w:eastAsia="Times New Roman" w:hAnsi="Consolas" w:cs="Times New Roman"/>
@@ -2838,8 +3144,19 @@
           <w:szCs w:val="16"/>
         </w:rPr>
         <w:tab/>
-        <w:t>The coordinates are defaulted to the bottom left (0,0)*</w:t>
-      </w:r>
+        <w:t>The coordinates are defaulted to the bottom left (0,</w:t>
+      </w:r>
+      <w:proofErr w:type="gramStart"/>
+      <w:r>
+        <w:rPr>
+          <w:rFonts w:ascii="Consolas" w:eastAsia="Times New Roman" w:hAnsi="Consolas" w:cs="Times New Roman"/>
+          <w:color w:val="808080" w:themeColor="background1" w:themeShade="80"/>
+          <w:sz w:val="16"/>
+          <w:szCs w:val="16"/>
+        </w:rPr>
+        <w:t>0)*</w:t>
+      </w:r>
+      <w:proofErr w:type="gramEnd"/>
       <w:r>
         <w:rPr>
           <w:rFonts w:ascii="Consolas" w:eastAsia="Times New Roman" w:hAnsi="Consolas" w:cs="Times New Roman"/>
@@ -2862,14 +3179,46 @@
           <w:szCs w:val="16"/>
         </w:rPr>
       </w:pPr>
-      <w:r>
-        <w:rPr>
-          <w:rFonts w:ascii="Consolas" w:eastAsia="Times New Roman" w:hAnsi="Consolas" w:cs="Times New Roman"/>
-          <w:color w:val="FFFFFF" w:themeColor="background1"/>
-          <w:sz w:val="16"/>
-          <w:szCs w:val="16"/>
-        </w:rPr>
-        <w:t>x_pos[current_image]</w:t>
+      <w:proofErr w:type="spellStart"/>
+      <w:r>
+        <w:rPr>
+          <w:rFonts w:ascii="Consolas" w:eastAsia="Times New Roman" w:hAnsi="Consolas" w:cs="Times New Roman"/>
+          <w:color w:val="FFFFFF" w:themeColor="background1"/>
+          <w:sz w:val="16"/>
+          <w:szCs w:val="16"/>
+        </w:rPr>
+        <w:t>x_pos</w:t>
+      </w:r>
+      <w:proofErr w:type="spellEnd"/>
+      <w:r>
+        <w:rPr>
+          <w:rFonts w:ascii="Consolas" w:eastAsia="Times New Roman" w:hAnsi="Consolas" w:cs="Times New Roman"/>
+          <w:color w:val="FFFFFF" w:themeColor="background1"/>
+          <w:sz w:val="16"/>
+          <w:szCs w:val="16"/>
+        </w:rPr>
+        <w:t>[</w:t>
+      </w:r>
+      <w:proofErr w:type="spellStart"/>
+      <w:r>
+        <w:rPr>
+          <w:rFonts w:ascii="Consolas" w:eastAsia="Times New Roman" w:hAnsi="Consolas" w:cs="Times New Roman"/>
+          <w:color w:val="FFFFFF" w:themeColor="background1"/>
+          <w:sz w:val="16"/>
+          <w:szCs w:val="16"/>
+        </w:rPr>
+        <w:t>current_image</w:t>
+      </w:r>
+      <w:proofErr w:type="spellEnd"/>
+      <w:proofErr w:type="gramStart"/>
+      <w:r>
+        <w:rPr>
+          <w:rFonts w:ascii="Consolas" w:eastAsia="Times New Roman" w:hAnsi="Consolas" w:cs="Times New Roman"/>
+          <w:color w:val="FFFFFF" w:themeColor="background1"/>
+          <w:sz w:val="16"/>
+          <w:szCs w:val="16"/>
+        </w:rPr>
+        <w:t>]</w:t>
       </w:r>
       <w:r>
         <w:rPr>
@@ -2880,6 +3229,7 @@
         </w:rPr>
         <w:t xml:space="preserve"> :</w:t>
       </w:r>
+      <w:proofErr w:type="gramEnd"/>
       <w:r>
         <w:rPr>
           <w:rFonts w:ascii="Consolas" w:eastAsia="Times New Roman" w:hAnsi="Consolas" w:cs="Times New Roman"/>
@@ -2920,14 +3270,46 @@
           <w:szCs w:val="16"/>
         </w:rPr>
       </w:pPr>
-      <w:r>
-        <w:rPr>
-          <w:rFonts w:ascii="Consolas" w:eastAsia="Times New Roman" w:hAnsi="Consolas" w:cs="Times New Roman"/>
-          <w:color w:val="FFFFFF" w:themeColor="background1"/>
-          <w:sz w:val="16"/>
-          <w:szCs w:val="16"/>
-        </w:rPr>
-        <w:t>y_pos[current_image]</w:t>
+      <w:proofErr w:type="spellStart"/>
+      <w:r>
+        <w:rPr>
+          <w:rFonts w:ascii="Consolas" w:eastAsia="Times New Roman" w:hAnsi="Consolas" w:cs="Times New Roman"/>
+          <w:color w:val="FFFFFF" w:themeColor="background1"/>
+          <w:sz w:val="16"/>
+          <w:szCs w:val="16"/>
+        </w:rPr>
+        <w:t>y_pos</w:t>
+      </w:r>
+      <w:proofErr w:type="spellEnd"/>
+      <w:r>
+        <w:rPr>
+          <w:rFonts w:ascii="Consolas" w:eastAsia="Times New Roman" w:hAnsi="Consolas" w:cs="Times New Roman"/>
+          <w:color w:val="FFFFFF" w:themeColor="background1"/>
+          <w:sz w:val="16"/>
+          <w:szCs w:val="16"/>
+        </w:rPr>
+        <w:t>[</w:t>
+      </w:r>
+      <w:proofErr w:type="spellStart"/>
+      <w:r>
+        <w:rPr>
+          <w:rFonts w:ascii="Consolas" w:eastAsia="Times New Roman" w:hAnsi="Consolas" w:cs="Times New Roman"/>
+          <w:color w:val="FFFFFF" w:themeColor="background1"/>
+          <w:sz w:val="16"/>
+          <w:szCs w:val="16"/>
+        </w:rPr>
+        <w:t>current_image</w:t>
+      </w:r>
+      <w:proofErr w:type="spellEnd"/>
+      <w:proofErr w:type="gramStart"/>
+      <w:r>
+        <w:rPr>
+          <w:rFonts w:ascii="Consolas" w:eastAsia="Times New Roman" w:hAnsi="Consolas" w:cs="Times New Roman"/>
+          <w:color w:val="FFFFFF" w:themeColor="background1"/>
+          <w:sz w:val="16"/>
+          <w:szCs w:val="16"/>
+        </w:rPr>
+        <w:t>]</w:t>
       </w:r>
       <w:r>
         <w:rPr>
@@ -2938,6 +3320,7 @@
         </w:rPr>
         <w:t xml:space="preserve"> :</w:t>
       </w:r>
+      <w:proofErr w:type="gramEnd"/>
       <w:r>
         <w:rPr>
           <w:rFonts w:ascii="Consolas" w:eastAsia="Times New Roman" w:hAnsi="Consolas" w:cs="Times New Roman"/>
@@ -3060,7 +3443,47 @@
           <w:sz w:val="16"/>
           <w:szCs w:val="16"/>
         </w:rPr>
-        <w:t>    lvl_height[0]</w:t>
+        <w:t>    </w:t>
+      </w:r>
+      <w:proofErr w:type="spellStart"/>
+      <w:r>
+        <w:rPr>
+          <w:rFonts w:ascii="Consolas" w:eastAsia="Times New Roman" w:hAnsi="Consolas" w:cs="Times New Roman"/>
+          <w:color w:val="FFFFFF" w:themeColor="background1"/>
+          <w:sz w:val="16"/>
+          <w:szCs w:val="16"/>
+        </w:rPr>
+        <w:t>lvl_</w:t>
+      </w:r>
+      <w:proofErr w:type="gramStart"/>
+      <w:r>
+        <w:rPr>
+          <w:rFonts w:ascii="Consolas" w:eastAsia="Times New Roman" w:hAnsi="Consolas" w:cs="Times New Roman"/>
+          <w:color w:val="FFFFFF" w:themeColor="background1"/>
+          <w:sz w:val="16"/>
+          <w:szCs w:val="16"/>
+        </w:rPr>
+        <w:t>height</w:t>
+      </w:r>
+      <w:proofErr w:type="spellEnd"/>
+      <w:r>
+        <w:rPr>
+          <w:rFonts w:ascii="Consolas" w:eastAsia="Times New Roman" w:hAnsi="Consolas" w:cs="Times New Roman"/>
+          <w:color w:val="FFFFFF" w:themeColor="background1"/>
+          <w:sz w:val="16"/>
+          <w:szCs w:val="16"/>
+        </w:rPr>
+        <w:t>[</w:t>
+      </w:r>
+      <w:proofErr w:type="gramEnd"/>
+      <w:r>
+        <w:rPr>
+          <w:rFonts w:ascii="Consolas" w:eastAsia="Times New Roman" w:hAnsi="Consolas" w:cs="Times New Roman"/>
+          <w:color w:val="FFFFFF" w:themeColor="background1"/>
+          <w:sz w:val="16"/>
+          <w:szCs w:val="16"/>
+        </w:rPr>
+        <w:t>0]</w:t>
       </w:r>
       <w:r>
         <w:rPr>
@@ -3089,15 +3512,37 @@
         </w:rPr>
         <w:t xml:space="preserve"> </w:t>
       </w:r>
-      <w:r>
-        <w:rPr>
-          <w:rFonts w:ascii="Consolas" w:eastAsia="Times New Roman" w:hAnsi="Consolas" w:cs="Times New Roman"/>
-          <w:color w:val="FFFFFF" w:themeColor="background1"/>
-          <w:sz w:val="16"/>
-          <w:szCs w:val="16"/>
-        </w:rPr>
-        <w:t>image_height[current_image</w:t>
-      </w:r>
+      <w:proofErr w:type="spellStart"/>
+      <w:r>
+        <w:rPr>
+          <w:rFonts w:ascii="Consolas" w:eastAsia="Times New Roman" w:hAnsi="Consolas" w:cs="Times New Roman"/>
+          <w:color w:val="FFFFFF" w:themeColor="background1"/>
+          <w:sz w:val="16"/>
+          <w:szCs w:val="16"/>
+        </w:rPr>
+        <w:t>image_height</w:t>
+      </w:r>
+      <w:proofErr w:type="spellEnd"/>
+      <w:r>
+        <w:rPr>
+          <w:rFonts w:ascii="Consolas" w:eastAsia="Times New Roman" w:hAnsi="Consolas" w:cs="Times New Roman"/>
+          <w:color w:val="FFFFFF" w:themeColor="background1"/>
+          <w:sz w:val="16"/>
+          <w:szCs w:val="16"/>
+        </w:rPr>
+        <w:t>[</w:t>
+      </w:r>
+      <w:proofErr w:type="spellStart"/>
+      <w:r>
+        <w:rPr>
+          <w:rFonts w:ascii="Consolas" w:eastAsia="Times New Roman" w:hAnsi="Consolas" w:cs="Times New Roman"/>
+          <w:color w:val="FFFFFF" w:themeColor="background1"/>
+          <w:sz w:val="16"/>
+          <w:szCs w:val="16"/>
+        </w:rPr>
+        <w:t>current_image</w:t>
+      </w:r>
+      <w:proofErr w:type="spellEnd"/>
       <w:r>
         <w:rPr>
           <w:rFonts w:ascii="Consolas" w:eastAsia="Times New Roman" w:hAnsi="Consolas" w:cs="Times New Roman"/>
@@ -3154,7 +3599,47 @@
           <w:sz w:val="16"/>
           <w:szCs w:val="16"/>
         </w:rPr>
-        <w:t>    used_width[0]</w:t>
+        <w:t>    </w:t>
+      </w:r>
+      <w:proofErr w:type="spellStart"/>
+      <w:r>
+        <w:rPr>
+          <w:rFonts w:ascii="Consolas" w:eastAsia="Times New Roman" w:hAnsi="Consolas" w:cs="Times New Roman"/>
+          <w:color w:val="FFFFFF" w:themeColor="background1"/>
+          <w:sz w:val="16"/>
+          <w:szCs w:val="16"/>
+        </w:rPr>
+        <w:t>used_</w:t>
+      </w:r>
+      <w:proofErr w:type="gramStart"/>
+      <w:r>
+        <w:rPr>
+          <w:rFonts w:ascii="Consolas" w:eastAsia="Times New Roman" w:hAnsi="Consolas" w:cs="Times New Roman"/>
+          <w:color w:val="FFFFFF" w:themeColor="background1"/>
+          <w:sz w:val="16"/>
+          <w:szCs w:val="16"/>
+        </w:rPr>
+        <w:t>width</w:t>
+      </w:r>
+      <w:proofErr w:type="spellEnd"/>
+      <w:r>
+        <w:rPr>
+          <w:rFonts w:ascii="Consolas" w:eastAsia="Times New Roman" w:hAnsi="Consolas" w:cs="Times New Roman"/>
+          <w:color w:val="FFFFFF" w:themeColor="background1"/>
+          <w:sz w:val="16"/>
+          <w:szCs w:val="16"/>
+        </w:rPr>
+        <w:t>[</w:t>
+      </w:r>
+      <w:proofErr w:type="gramEnd"/>
+      <w:r>
+        <w:rPr>
+          <w:rFonts w:ascii="Consolas" w:eastAsia="Times New Roman" w:hAnsi="Consolas" w:cs="Times New Roman"/>
+          <w:color w:val="FFFFFF" w:themeColor="background1"/>
+          <w:sz w:val="16"/>
+          <w:szCs w:val="16"/>
+        </w:rPr>
+        <w:t>0]</w:t>
       </w:r>
       <w:r>
         <w:rPr>
@@ -3183,15 +3668,37 @@
         </w:rPr>
         <w:t xml:space="preserve"> </w:t>
       </w:r>
-      <w:r>
-        <w:rPr>
-          <w:rFonts w:ascii="Consolas" w:eastAsia="Times New Roman" w:hAnsi="Consolas" w:cs="Times New Roman"/>
-          <w:color w:val="FFFFFF" w:themeColor="background1"/>
-          <w:sz w:val="16"/>
-          <w:szCs w:val="16"/>
-        </w:rPr>
-        <w:t>image_width[current_image</w:t>
-      </w:r>
+      <w:proofErr w:type="spellStart"/>
+      <w:r>
+        <w:rPr>
+          <w:rFonts w:ascii="Consolas" w:eastAsia="Times New Roman" w:hAnsi="Consolas" w:cs="Times New Roman"/>
+          <w:color w:val="FFFFFF" w:themeColor="background1"/>
+          <w:sz w:val="16"/>
+          <w:szCs w:val="16"/>
+        </w:rPr>
+        <w:t>image_width</w:t>
+      </w:r>
+      <w:proofErr w:type="spellEnd"/>
+      <w:r>
+        <w:rPr>
+          <w:rFonts w:ascii="Consolas" w:eastAsia="Times New Roman" w:hAnsi="Consolas" w:cs="Times New Roman"/>
+          <w:color w:val="FFFFFF" w:themeColor="background1"/>
+          <w:sz w:val="16"/>
+          <w:szCs w:val="16"/>
+        </w:rPr>
+        <w:t>[</w:t>
+      </w:r>
+      <w:proofErr w:type="spellStart"/>
+      <w:r>
+        <w:rPr>
+          <w:rFonts w:ascii="Consolas" w:eastAsia="Times New Roman" w:hAnsi="Consolas" w:cs="Times New Roman"/>
+          <w:color w:val="FFFFFF" w:themeColor="background1"/>
+          <w:sz w:val="16"/>
+          <w:szCs w:val="16"/>
+        </w:rPr>
+        <w:t>current_image</w:t>
+      </w:r>
+      <w:proofErr w:type="spellEnd"/>
       <w:r>
         <w:rPr>
           <w:rFonts w:ascii="Consolas" w:eastAsia="Times New Roman" w:hAnsi="Consolas" w:cs="Times New Roman"/>
@@ -3292,16 +3799,47 @@
           <w:sz w:val="16"/>
           <w:szCs w:val="16"/>
         </w:rPr>
-        <w:t>        current_image</w:t>
-      </w:r>
-      <w:r>
-        <w:rPr>
-          <w:rFonts w:ascii="Consolas" w:eastAsia="Times New Roman" w:hAnsi="Consolas" w:cs="Times New Roman"/>
-          <w:color w:val="FFFFFF" w:themeColor="background1"/>
-          <w:sz w:val="16"/>
-          <w:szCs w:val="16"/>
-        </w:rPr>
-        <w:t xml:space="preserve"> := current rectangle to be packed</w:t>
+        <w:t>        </w:t>
+      </w:r>
+      <w:proofErr w:type="spellStart"/>
+      <w:r>
+        <w:rPr>
+          <w:rFonts w:ascii="Consolas" w:eastAsia="Times New Roman" w:hAnsi="Consolas" w:cs="Times New Roman"/>
+          <w:color w:val="FFFFFF" w:themeColor="background1"/>
+          <w:sz w:val="16"/>
+          <w:szCs w:val="16"/>
+        </w:rPr>
+        <w:t>current_</w:t>
+      </w:r>
+      <w:proofErr w:type="gramStart"/>
+      <w:r>
+        <w:rPr>
+          <w:rFonts w:ascii="Consolas" w:eastAsia="Times New Roman" w:hAnsi="Consolas" w:cs="Times New Roman"/>
+          <w:color w:val="FFFFFF" w:themeColor="background1"/>
+          <w:sz w:val="16"/>
+          <w:szCs w:val="16"/>
+        </w:rPr>
+        <w:t>image</w:t>
+      </w:r>
+      <w:proofErr w:type="spellEnd"/>
+      <w:r>
+        <w:rPr>
+          <w:rFonts w:ascii="Consolas" w:eastAsia="Times New Roman" w:hAnsi="Consolas" w:cs="Times New Roman"/>
+          <w:color w:val="FFFFFF" w:themeColor="background1"/>
+          <w:sz w:val="16"/>
+          <w:szCs w:val="16"/>
+        </w:rPr>
+        <w:t xml:space="preserve"> :</w:t>
+      </w:r>
+      <w:proofErr w:type="gramEnd"/>
+      <w:r>
+        <w:rPr>
+          <w:rFonts w:ascii="Consolas" w:eastAsia="Times New Roman" w:hAnsi="Consolas" w:cs="Times New Roman"/>
+          <w:color w:val="FFFFFF" w:themeColor="background1"/>
+          <w:sz w:val="16"/>
+          <w:szCs w:val="16"/>
+        </w:rPr>
+        <w:t>= current rectangle to be packed</w:t>
       </w:r>
       <w:r>
         <w:rPr>
@@ -3412,7 +3950,27 @@
           <w:sz w:val="16"/>
           <w:szCs w:val="16"/>
         </w:rPr>
-        <w:t>width of the level of current_image &gt; remaining width of texture atlas</w:t>
+        <w:t xml:space="preserve">width of the level of </w:t>
+      </w:r>
+      <w:proofErr w:type="spellStart"/>
+      <w:r>
+        <w:rPr>
+          <w:rFonts w:ascii="Consolas" w:eastAsia="Times New Roman" w:hAnsi="Consolas" w:cs="Times New Roman"/>
+          <w:color w:val="FFFFFF" w:themeColor="background1"/>
+          <w:sz w:val="16"/>
+          <w:szCs w:val="16"/>
+        </w:rPr>
+        <w:t>current_image</w:t>
+      </w:r>
+      <w:proofErr w:type="spellEnd"/>
+      <w:r>
+        <w:rPr>
+          <w:rFonts w:ascii="Consolas" w:eastAsia="Times New Roman" w:hAnsi="Consolas" w:cs="Times New Roman"/>
+          <w:color w:val="FFFFFF" w:themeColor="background1"/>
+          <w:sz w:val="16"/>
+          <w:szCs w:val="16"/>
+        </w:rPr>
+        <w:t xml:space="preserve"> &gt; remaining width of texture atlas</w:t>
       </w:r>
     </w:p>
     <w:p>
@@ -3501,8 +4059,19 @@
           <w:sz w:val="16"/>
           <w:szCs w:val="16"/>
         </w:rPr>
-        <w:t>            current_y</w:t>
-      </w:r>
+        <w:t>            </w:t>
+      </w:r>
+      <w:proofErr w:type="spellStart"/>
+      <w:r>
+        <w:rPr>
+          <w:rFonts w:ascii="Consolas" w:eastAsia="Times New Roman" w:hAnsi="Consolas" w:cs="Times New Roman"/>
+          <w:color w:val="FFFFFF" w:themeColor="background1"/>
+          <w:sz w:val="16"/>
+          <w:szCs w:val="16"/>
+        </w:rPr>
+        <w:t>current_y</w:t>
+      </w:r>
+      <w:proofErr w:type="spellEnd"/>
       <w:r>
         <w:rPr>
           <w:rFonts w:ascii="Consolas" w:eastAsia="Times New Roman" w:hAnsi="Consolas" w:cs="Times New Roman"/>
@@ -3570,6 +4139,7 @@
         </w:rPr>
         <w:t xml:space="preserve">set </w:t>
       </w:r>
+      <w:proofErr w:type="spellStart"/>
       <w:r>
         <w:rPr>
           <w:rFonts w:ascii="Consolas" w:eastAsia="Times New Roman" w:hAnsi="Consolas" w:cs="Times New Roman"/>
@@ -3579,6 +4149,7 @@
         </w:rPr>
         <w:t>current_lvl</w:t>
       </w:r>
+      <w:proofErr w:type="spellEnd"/>
       <w:r>
         <w:rPr>
           <w:rFonts w:ascii="Consolas" w:eastAsia="Times New Roman" w:hAnsi="Consolas" w:cs="Times New Roman"/>
@@ -3617,7 +4188,48 @@
           <w:sz w:val="16"/>
           <w:szCs w:val="16"/>
         </w:rPr>
-        <w:t>            lvl_height[current_lvl]</w:t>
+        <w:t>            </w:t>
+      </w:r>
+      <w:proofErr w:type="spellStart"/>
+      <w:r>
+        <w:rPr>
+          <w:rFonts w:ascii="Consolas" w:eastAsia="Times New Roman" w:hAnsi="Consolas" w:cs="Times New Roman"/>
+          <w:color w:val="FFFFFF" w:themeColor="background1"/>
+          <w:sz w:val="16"/>
+          <w:szCs w:val="16"/>
+        </w:rPr>
+        <w:t>lvl_height</w:t>
+      </w:r>
+      <w:proofErr w:type="spellEnd"/>
+      <w:r>
+        <w:rPr>
+          <w:rFonts w:ascii="Consolas" w:eastAsia="Times New Roman" w:hAnsi="Consolas" w:cs="Times New Roman"/>
+          <w:color w:val="FFFFFF" w:themeColor="background1"/>
+          <w:sz w:val="16"/>
+          <w:szCs w:val="16"/>
+        </w:rPr>
+        <w:t>[</w:t>
+      </w:r>
+      <w:proofErr w:type="spellStart"/>
+      <w:r>
+        <w:rPr>
+          <w:rFonts w:ascii="Consolas" w:eastAsia="Times New Roman" w:hAnsi="Consolas" w:cs="Times New Roman"/>
+          <w:color w:val="FFFFFF" w:themeColor="background1"/>
+          <w:sz w:val="16"/>
+          <w:szCs w:val="16"/>
+        </w:rPr>
+        <w:t>current_lvl</w:t>
+      </w:r>
+      <w:proofErr w:type="spellEnd"/>
+      <w:proofErr w:type="gramStart"/>
+      <w:r>
+        <w:rPr>
+          <w:rFonts w:ascii="Consolas" w:eastAsia="Times New Roman" w:hAnsi="Consolas" w:cs="Times New Roman"/>
+          <w:color w:val="FFFFFF" w:themeColor="background1"/>
+          <w:sz w:val="16"/>
+          <w:szCs w:val="16"/>
+        </w:rPr>
+        <w:t>]</w:t>
       </w:r>
       <w:r>
         <w:rPr>
@@ -3628,6 +4240,7 @@
         </w:rPr>
         <w:t xml:space="preserve"> :</w:t>
       </w:r>
+      <w:proofErr w:type="gramEnd"/>
       <w:r>
         <w:rPr>
           <w:rFonts w:ascii="Consolas" w:eastAsia="Times New Roman" w:hAnsi="Consolas" w:cs="Times New Roman"/>
@@ -3737,7 +4350,48 @@
           <w:sz w:val="16"/>
           <w:szCs w:val="16"/>
         </w:rPr>
-        <w:t>            x_pos[current_image]</w:t>
+        <w:t>            </w:t>
+      </w:r>
+      <w:proofErr w:type="spellStart"/>
+      <w:r>
+        <w:rPr>
+          <w:rFonts w:ascii="Consolas" w:eastAsia="Times New Roman" w:hAnsi="Consolas" w:cs="Times New Roman"/>
+          <w:color w:val="FFFFFF" w:themeColor="background1"/>
+          <w:sz w:val="16"/>
+          <w:szCs w:val="16"/>
+        </w:rPr>
+        <w:t>x_pos</w:t>
+      </w:r>
+      <w:proofErr w:type="spellEnd"/>
+      <w:r>
+        <w:rPr>
+          <w:rFonts w:ascii="Consolas" w:eastAsia="Times New Roman" w:hAnsi="Consolas" w:cs="Times New Roman"/>
+          <w:color w:val="FFFFFF" w:themeColor="background1"/>
+          <w:sz w:val="16"/>
+          <w:szCs w:val="16"/>
+        </w:rPr>
+        <w:t>[</w:t>
+      </w:r>
+      <w:proofErr w:type="spellStart"/>
+      <w:r>
+        <w:rPr>
+          <w:rFonts w:ascii="Consolas" w:eastAsia="Times New Roman" w:hAnsi="Consolas" w:cs="Times New Roman"/>
+          <w:color w:val="FFFFFF" w:themeColor="background1"/>
+          <w:sz w:val="16"/>
+          <w:szCs w:val="16"/>
+        </w:rPr>
+        <w:t>current_image</w:t>
+      </w:r>
+      <w:proofErr w:type="spellEnd"/>
+      <w:proofErr w:type="gramStart"/>
+      <w:r>
+        <w:rPr>
+          <w:rFonts w:ascii="Consolas" w:eastAsia="Times New Roman" w:hAnsi="Consolas" w:cs="Times New Roman"/>
+          <w:color w:val="FFFFFF" w:themeColor="background1"/>
+          <w:sz w:val="16"/>
+          <w:szCs w:val="16"/>
+        </w:rPr>
+        <w:t>]</w:t>
       </w:r>
       <w:r>
         <w:rPr>
@@ -3748,6 +4402,7 @@
         </w:rPr>
         <w:t xml:space="preserve"> :</w:t>
       </w:r>
+      <w:proofErr w:type="gramEnd"/>
       <w:r>
         <w:rPr>
           <w:rFonts w:ascii="Consolas" w:eastAsia="Times New Roman" w:hAnsi="Consolas" w:cs="Times New Roman"/>
@@ -3795,7 +4450,48 @@
           <w:sz w:val="16"/>
           <w:szCs w:val="16"/>
         </w:rPr>
-        <w:t>            y_pos[current_image]</w:t>
+        <w:t>            </w:t>
+      </w:r>
+      <w:proofErr w:type="spellStart"/>
+      <w:r>
+        <w:rPr>
+          <w:rFonts w:ascii="Consolas" w:eastAsia="Times New Roman" w:hAnsi="Consolas" w:cs="Times New Roman"/>
+          <w:color w:val="FFFFFF" w:themeColor="background1"/>
+          <w:sz w:val="16"/>
+          <w:szCs w:val="16"/>
+        </w:rPr>
+        <w:t>y_pos</w:t>
+      </w:r>
+      <w:proofErr w:type="spellEnd"/>
+      <w:r>
+        <w:rPr>
+          <w:rFonts w:ascii="Consolas" w:eastAsia="Times New Roman" w:hAnsi="Consolas" w:cs="Times New Roman"/>
+          <w:color w:val="FFFFFF" w:themeColor="background1"/>
+          <w:sz w:val="16"/>
+          <w:szCs w:val="16"/>
+        </w:rPr>
+        <w:t>[</w:t>
+      </w:r>
+      <w:proofErr w:type="spellStart"/>
+      <w:r>
+        <w:rPr>
+          <w:rFonts w:ascii="Consolas" w:eastAsia="Times New Roman" w:hAnsi="Consolas" w:cs="Times New Roman"/>
+          <w:color w:val="FFFFFF" w:themeColor="background1"/>
+          <w:sz w:val="16"/>
+          <w:szCs w:val="16"/>
+        </w:rPr>
+        <w:t>current_image</w:t>
+      </w:r>
+      <w:proofErr w:type="spellEnd"/>
+      <w:proofErr w:type="gramStart"/>
+      <w:r>
+        <w:rPr>
+          <w:rFonts w:ascii="Consolas" w:eastAsia="Times New Roman" w:hAnsi="Consolas" w:cs="Times New Roman"/>
+          <w:color w:val="FFFFFF" w:themeColor="background1"/>
+          <w:sz w:val="16"/>
+          <w:szCs w:val="16"/>
+        </w:rPr>
+        <w:t>]</w:t>
       </w:r>
       <w:r>
         <w:rPr>
@@ -3806,6 +4502,7 @@
         </w:rPr>
         <w:t xml:space="preserve"> :</w:t>
       </w:r>
+      <w:proofErr w:type="gramEnd"/>
       <w:r>
         <w:rPr>
           <w:rFonts w:ascii="Consolas" w:eastAsia="Times New Roman" w:hAnsi="Consolas" w:cs="Times New Roman"/>
@@ -3924,8 +4621,29 @@
           <w:sz w:val="16"/>
           <w:szCs w:val="16"/>
         </w:rPr>
-        <w:t>    current_y</w:t>
-      </w:r>
+        <w:t>    </w:t>
+      </w:r>
+      <w:proofErr w:type="spellStart"/>
+      <w:r>
+        <w:rPr>
+          <w:rFonts w:ascii="Consolas" w:eastAsia="Times New Roman" w:hAnsi="Consolas" w:cs="Times New Roman"/>
+          <w:color w:val="FFFFFF" w:themeColor="background1"/>
+          <w:sz w:val="16"/>
+          <w:szCs w:val="16"/>
+        </w:rPr>
+        <w:t>current_</w:t>
+      </w:r>
+      <w:proofErr w:type="gramStart"/>
+      <w:r>
+        <w:rPr>
+          <w:rFonts w:ascii="Consolas" w:eastAsia="Times New Roman" w:hAnsi="Consolas" w:cs="Times New Roman"/>
+          <w:color w:val="FFFFFF" w:themeColor="background1"/>
+          <w:sz w:val="16"/>
+          <w:szCs w:val="16"/>
+        </w:rPr>
+        <w:t>y</w:t>
+      </w:r>
+      <w:proofErr w:type="spellEnd"/>
       <w:r>
         <w:rPr>
           <w:rFonts w:ascii="Consolas" w:eastAsia="Times New Roman" w:hAnsi="Consolas" w:cs="Times New Roman"/>
@@ -3935,6 +4653,7 @@
         </w:rPr>
         <w:t xml:space="preserve"> :</w:t>
       </w:r>
+      <w:proofErr w:type="gramEnd"/>
       <w:r>
         <w:rPr>
           <w:rFonts w:ascii="Consolas" w:eastAsia="Times New Roman" w:hAnsi="Consolas" w:cs="Times New Roman"/>
@@ -3982,8 +4701,29 @@
           <w:sz w:val="16"/>
           <w:szCs w:val="16"/>
         </w:rPr>
-        <w:t>    return current_y</w:t>
-      </w:r>
+        <w:t>    return </w:t>
+      </w:r>
+      <w:proofErr w:type="spellStart"/>
+      <w:r>
+        <w:rPr>
+          <w:rFonts w:ascii="Consolas" w:eastAsia="Times New Roman" w:hAnsi="Consolas" w:cs="Times New Roman"/>
+          <w:color w:val="FFFFFF" w:themeColor="background1"/>
+          <w:sz w:val="16"/>
+          <w:szCs w:val="16"/>
+        </w:rPr>
+        <w:t>current_</w:t>
+      </w:r>
+      <w:proofErr w:type="gramStart"/>
+      <w:r>
+        <w:rPr>
+          <w:rFonts w:ascii="Consolas" w:eastAsia="Times New Roman" w:hAnsi="Consolas" w:cs="Times New Roman"/>
+          <w:color w:val="FFFFFF" w:themeColor="background1"/>
+          <w:sz w:val="16"/>
+          <w:szCs w:val="16"/>
+        </w:rPr>
+        <w:t>y</w:t>
+      </w:r>
+      <w:proofErr w:type="spellEnd"/>
       <w:r>
         <w:rPr>
           <w:rFonts w:ascii="Consolas" w:eastAsia="Times New Roman" w:hAnsi="Consolas" w:cs="Times New Roman"/>
@@ -3993,6 +4733,7 @@
         </w:rPr>
         <w:t>;   </w:t>
       </w:r>
+      <w:proofErr w:type="gramEnd"/>
       <w:r>
         <w:rPr>
           <w:rFonts w:ascii="Consolas" w:eastAsia="Times New Roman" w:hAnsi="Consolas" w:cs="Times New Roman"/>
@@ -4956,7 +5697,19 @@
         <w:rPr>
           <w:rFonts w:ascii="Calibri Light" w:hAnsi="Calibri Light" w:cs="Calibri Light"/>
         </w:rPr>
-        <w:t xml:space="preserve">, where all 10 rectangles can fit together in the same </w:t>
+        <w:t xml:space="preserve">, where all 10 rectangles </w:t>
+      </w:r>
+      <w:r>
+        <w:rPr>
+          <w:rFonts w:ascii="Calibri Light" w:hAnsi="Calibri Light" w:cs="Calibri Light"/>
+        </w:rPr>
+        <w:t>must</w:t>
+      </w:r>
+      <w:r>
+        <w:rPr>
+          <w:rFonts w:ascii="Calibri Light" w:hAnsi="Calibri Light" w:cs="Calibri Light"/>
+        </w:rPr>
+        <w:t xml:space="preserve"> fit together in the same </w:t>
       </w:r>
       <w:r>
         <w:rPr>
@@ -5211,7 +5964,99 @@
         <w:rPr>
           <w:rFonts w:ascii="Calibri Light" w:hAnsi="Calibri Light" w:cs="Calibri Light"/>
         </w:rPr>
-        <w:t xml:space="preserve"> and a </w:t>
+        <w:t xml:space="preserve"> </w:t>
+      </w:r>
+      <w:r>
+        <w:rPr>
+          <w:rFonts w:ascii="Calibri Light" w:hAnsi="Calibri Light" w:cs="Calibri Light"/>
+        </w:rPr>
+        <w:t xml:space="preserve">,  </w:t>
+      </w:r>
+      <m:oMath>
+        <m:sSub>
+          <m:sSubPr>
+            <m:ctrlPr>
+              <w:rPr>
+                <w:rFonts w:ascii="Cambria Math" w:hAnsi="Cambria Math" w:cs="Calibri Light"/>
+                <w:i/>
+              </w:rPr>
+            </m:ctrlPr>
+          </m:sSubPr>
+          <m:e>
+            <m:r>
+              <w:rPr>
+                <w:rFonts w:ascii="Cambria Math" w:hAnsi="Cambria Math" w:cs="Calibri Light"/>
+              </w:rPr>
+              <m:t>w</m:t>
+            </m:r>
+          </m:e>
+          <m:sub>
+            <m:r>
+              <w:rPr>
+                <w:rFonts w:ascii="Cambria Math" w:hAnsi="Cambria Math" w:cs="Calibri Light"/>
+              </w:rPr>
+              <m:t>i</m:t>
+            </m:r>
+          </m:sub>
+        </m:sSub>
+      </m:oMath>
+      <w:r>
+        <w:rPr>
+          <w:rFonts w:ascii="Calibri Light" w:hAnsi="Calibri Light" w:cs="Calibri Light"/>
+        </w:rPr>
+        <w:t xml:space="preserve"> such that </w:t>
+      </w:r>
+      <m:oMath>
+        <m:sSub>
+          <m:sSubPr>
+            <m:ctrlPr>
+              <w:rPr>
+                <w:rFonts w:ascii="Cambria Math" w:hAnsi="Cambria Math" w:cs="Calibri Light"/>
+                <w:i/>
+              </w:rPr>
+            </m:ctrlPr>
+          </m:sSubPr>
+          <m:e>
+            <m:r>
+              <w:rPr>
+                <w:rFonts w:ascii="Cambria Math" w:hAnsi="Cambria Math" w:cs="Calibri Light"/>
+              </w:rPr>
+              <m:t>w</m:t>
+            </m:r>
+          </m:e>
+          <m:sub>
+            <m:r>
+              <w:rPr>
+                <w:rFonts w:ascii="Cambria Math" w:hAnsi="Cambria Math" w:cs="Calibri Light"/>
+              </w:rPr>
+              <m:t>i</m:t>
+            </m:r>
+          </m:sub>
+        </m:sSub>
+        <m:r>
+          <w:rPr>
+            <w:rFonts w:ascii="Cambria Math" w:hAnsi="Cambria Math" w:cs="Calibri Light"/>
+          </w:rPr>
+          <m:t>∈</m:t>
+        </m:r>
+        <m:r>
+          <w:rPr>
+            <w:rFonts w:ascii="Cambria Math" w:hAnsi="Cambria Math" w:cs="Calibri Light"/>
+          </w:rPr>
+          <m:t>{4,5,6}</m:t>
+        </m:r>
+      </m:oMath>
+      <w:r>
+        <w:rPr>
+          <w:rFonts w:ascii="Calibri Light" w:hAnsi="Calibri Light" w:cs="Calibri Light"/>
+        </w:rPr>
+        <w:t xml:space="preserve">, </w:t>
+      </w:r>
+      <w:r>
+        <w:rPr>
+          <w:rFonts w:ascii="Calibri Light" w:hAnsi="Calibri Light" w:cs="Calibri Light"/>
+        </w:rPr>
+        <w:t xml:space="preserve">and a </w:t>
       </w:r>
       <w:r>
         <w:rPr>
@@ -6966,7 +7811,25 @@
                 <w:b/>
                 <w:bCs/>
               </w:rPr>
-              <w:t>Time taken (in ms)</w:t>
+              <w:t xml:space="preserve">Time taken (in </w:t>
+            </w:r>
+            <w:proofErr w:type="spellStart"/>
+            <w:r>
+              <w:rPr>
+                <w:rFonts w:asciiTheme="majorHAnsi" w:hAnsiTheme="majorHAnsi" w:cstheme="majorHAnsi"/>
+                <w:b/>
+                <w:bCs/>
+              </w:rPr>
+              <w:t>ms</w:t>
+            </w:r>
+            <w:proofErr w:type="spellEnd"/>
+            <w:r>
+              <w:rPr>
+                <w:rFonts w:asciiTheme="majorHAnsi" w:hAnsiTheme="majorHAnsi" w:cstheme="majorHAnsi"/>
+                <w:b/>
+                <w:bCs/>
+              </w:rPr>
+              <w:t>)</w:t>
             </w:r>
           </w:p>
         </w:tc>
@@ -8073,31 +8936,71 @@
           <w:rFonts w:asciiTheme="majorHAnsi" w:hAnsiTheme="majorHAnsi" w:cstheme="majorHAnsi"/>
         </w:rPr>
         <w:lastRenderedPageBreak/>
-        <w:t>Running the worst case on my personal computer, takes up to 35 seconds in real time</w:t>
+        <w:t>Running the worst case on my personal computer</w:t>
       </w:r>
       <w:r>
         <w:rPr>
           <w:rFonts w:asciiTheme="majorHAnsi" w:hAnsiTheme="majorHAnsi" w:cstheme="majorHAnsi"/>
         </w:rPr>
-        <w:t xml:space="preserve"> and</w:t>
+        <w:t xml:space="preserve"> </w:t>
       </w:r>
       <w:r>
         <w:rPr>
           <w:rFonts w:asciiTheme="majorHAnsi" w:hAnsiTheme="majorHAnsi" w:cstheme="majorHAnsi"/>
         </w:rPr>
-        <w:t xml:space="preserve"> since the real bound of the program is more so gcc’s </w:t>
-      </w:r>
+        <w:t>takes up to 35 seconds in real time</w:t>
+      </w:r>
+      <w:r>
+        <w:rPr>
+          <w:rFonts w:asciiTheme="majorHAnsi" w:hAnsiTheme="majorHAnsi" w:cstheme="majorHAnsi"/>
+        </w:rPr>
+        <w:t xml:space="preserve">, and </w:t>
+      </w:r>
+      <w:r>
+        <w:rPr>
+          <w:rFonts w:asciiTheme="majorHAnsi" w:hAnsiTheme="majorHAnsi" w:cstheme="majorHAnsi"/>
+        </w:rPr>
+        <w:t xml:space="preserve">since the real bound of the program is more so </w:t>
+      </w:r>
+      <w:proofErr w:type="spellStart"/>
+      <w:r>
+        <w:rPr>
+          <w:rFonts w:asciiTheme="majorHAnsi" w:hAnsiTheme="majorHAnsi" w:cstheme="majorHAnsi"/>
+        </w:rPr>
+        <w:t>gcc’s</w:t>
+      </w:r>
+      <w:proofErr w:type="spellEnd"/>
+      <w:r>
+        <w:rPr>
+          <w:rFonts w:asciiTheme="majorHAnsi" w:hAnsiTheme="majorHAnsi" w:cstheme="majorHAnsi"/>
+        </w:rPr>
+        <w:t xml:space="preserve"> </w:t>
+      </w:r>
+      <w:proofErr w:type="spellStart"/>
       <w:r>
         <w:rPr>
           <w:rFonts w:ascii="Consolas" w:hAnsi="Consolas" w:cstheme="majorHAnsi"/>
         </w:rPr>
         <w:t>scanf</w:t>
       </w:r>
+      <w:proofErr w:type="spellEnd"/>
       <w:r>
         <w:rPr>
           <w:rFonts w:asciiTheme="majorHAnsi" w:hAnsiTheme="majorHAnsi" w:cstheme="majorHAnsi"/>
         </w:rPr>
-        <w:t xml:space="preserve"> implementation than any part of our algorithm (which was not counted for our tests), so trying to find the </w:t>
+        <w:t xml:space="preserve"> implementation than any part of our algorithm (which was not counted for our tests),</w:t>
+      </w:r>
+      <w:r>
+        <w:rPr>
+          <w:rFonts w:asciiTheme="majorHAnsi" w:hAnsiTheme="majorHAnsi" w:cstheme="majorHAnsi"/>
+        </w:rPr>
+        <w:t xml:space="preserve"> </w:t>
+      </w:r>
+      <w:r>
+        <w:rPr>
+          <w:rFonts w:asciiTheme="majorHAnsi" w:hAnsiTheme="majorHAnsi" w:cstheme="majorHAnsi"/>
+        </w:rPr>
+        <w:t xml:space="preserve">trying to find the </w:t>
       </w:r>
       <m:oMath>
         <m:r>
@@ -8219,11 +9122,27 @@
         </w:rPr>
         <w:t xml:space="preserve">alized analysis, we break apart our algorithm into three key components – </w:t>
       </w:r>
+      <w:proofErr w:type="spellStart"/>
+      <w:proofErr w:type="gramStart"/>
       <w:r>
         <w:rPr>
           <w:rFonts w:ascii="Consolas" w:hAnsi="Consolas" w:cstheme="majorHAnsi"/>
         </w:rPr>
-        <w:t>buildHeap()</w:t>
+        <w:t>buildHeap</w:t>
+      </w:r>
+      <w:proofErr w:type="spellEnd"/>
+      <w:r>
+        <w:rPr>
+          <w:rFonts w:ascii="Consolas" w:hAnsi="Consolas" w:cstheme="majorHAnsi"/>
+        </w:rPr>
+        <w:t>(</w:t>
+      </w:r>
+      <w:proofErr w:type="gramEnd"/>
+      <w:r>
+        <w:rPr>
+          <w:rFonts w:ascii="Consolas" w:hAnsi="Consolas" w:cstheme="majorHAnsi"/>
+        </w:rPr>
+        <w:t>)</w:t>
       </w:r>
       <w:r>
         <w:rPr>
@@ -8243,11 +9162,19 @@
         </w:rPr>
         <w:t xml:space="preserve"> and </w:t>
       </w:r>
+      <w:proofErr w:type="spellStart"/>
       <w:r>
         <w:rPr>
           <w:rFonts w:ascii="Consolas" w:hAnsi="Consolas" w:cstheme="majorHAnsi"/>
         </w:rPr>
-        <w:t>nfdhPack()</w:t>
+        <w:t>nfdhPack</w:t>
+      </w:r>
+      <w:proofErr w:type="spellEnd"/>
+      <w:r>
+        <w:rPr>
+          <w:rFonts w:ascii="Consolas" w:hAnsi="Consolas" w:cstheme="majorHAnsi"/>
+        </w:rPr>
+        <w:t>()</w:t>
       </w:r>
       <w:r>
         <w:rPr>
@@ -8259,7 +9186,21 @@
         <w:rPr>
           <w:rFonts w:asciiTheme="majorHAnsi" w:hAnsiTheme="majorHAnsi" w:cstheme="majorHAnsi"/>
         </w:rPr>
-        <w:t xml:space="preserve"> The cost of pointers and malloc/calloc calls are omitted in this calculation.</w:t>
+        <w:t xml:space="preserve"> The cost of pointers and malloc/</w:t>
+      </w:r>
+      <w:proofErr w:type="spellStart"/>
+      <w:r>
+        <w:rPr>
+          <w:rFonts w:asciiTheme="majorHAnsi" w:hAnsiTheme="majorHAnsi" w:cstheme="majorHAnsi"/>
+        </w:rPr>
+        <w:t>calloc</w:t>
+      </w:r>
+      <w:proofErr w:type="spellEnd"/>
+      <w:r>
+        <w:rPr>
+          <w:rFonts w:asciiTheme="majorHAnsi" w:hAnsiTheme="majorHAnsi" w:cstheme="majorHAnsi"/>
+        </w:rPr>
+        <w:t xml:space="preserve"> calls are omitted in this calculation.</w:t>
       </w:r>
     </w:p>
     <w:p>
@@ -8291,11 +9232,27 @@
         </w:rPr>
         <w:t xml:space="preserve">of the rectangles according to their heights, </w:t>
       </w:r>
+      <w:proofErr w:type="spellStart"/>
+      <w:proofErr w:type="gramStart"/>
       <w:r>
         <w:rPr>
           <w:rFonts w:ascii="Consolas" w:hAnsi="Consolas" w:cstheme="majorHAnsi"/>
         </w:rPr>
-        <w:t>buildHeap()</w:t>
+        <w:t>buildHeap</w:t>
+      </w:r>
+      <w:proofErr w:type="spellEnd"/>
+      <w:r>
+        <w:rPr>
+          <w:rFonts w:ascii="Consolas" w:hAnsi="Consolas" w:cstheme="majorHAnsi"/>
+        </w:rPr>
+        <w:t>(</w:t>
+      </w:r>
+      <w:proofErr w:type="gramEnd"/>
+      <w:r>
+        <w:rPr>
+          <w:rFonts w:ascii="Consolas" w:hAnsi="Consolas" w:cstheme="majorHAnsi"/>
+        </w:rPr>
+        <w:t>)</w:t>
       </w:r>
       <w:r>
         <w:rPr>
@@ -8317,11 +9274,19 @@
         </w:rPr>
         <w:t xml:space="preserve"> time to do so. To sort the heap in decreasing order by their heights, heap sort (</w:t>
       </w:r>
+      <w:proofErr w:type="gramStart"/>
       <w:r>
         <w:rPr>
           <w:rFonts w:ascii="Consolas" w:hAnsi="Consolas" w:cstheme="majorHAnsi"/>
         </w:rPr>
-        <w:t>sort()</w:t>
+        <w:t>sort(</w:t>
+      </w:r>
+      <w:proofErr w:type="gramEnd"/>
+      <w:r>
+        <w:rPr>
+          <w:rFonts w:ascii="Consolas" w:hAnsi="Consolas" w:cstheme="majorHAnsi"/>
+        </w:rPr>
+        <w:t>)</w:t>
       </w:r>
       <w:r>
         <w:rPr>
@@ -8349,11 +9314,27 @@
         </w:rPr>
         <w:t>(</w:t>
       </w:r>
+      <w:proofErr w:type="spellStart"/>
+      <w:proofErr w:type="gramStart"/>
       <w:r>
         <w:rPr>
           <w:rFonts w:ascii="Consolas" w:hAnsi="Consolas" w:cstheme="majorHAnsi"/>
         </w:rPr>
-        <w:t>nfdhPack()</w:t>
+        <w:t>nfdhPack</w:t>
+      </w:r>
+      <w:proofErr w:type="spellEnd"/>
+      <w:r>
+        <w:rPr>
+          <w:rFonts w:ascii="Consolas" w:hAnsi="Consolas" w:cstheme="majorHAnsi"/>
+        </w:rPr>
+        <w:t>(</w:t>
+      </w:r>
+      <w:proofErr w:type="gramEnd"/>
+      <w:r>
+        <w:rPr>
+          <w:rFonts w:ascii="Consolas" w:hAnsi="Consolas" w:cstheme="majorHAnsi"/>
+        </w:rPr>
+        <w:t>)</w:t>
       </w:r>
       <w:r>
         <w:rPr>
@@ -8911,7 +9892,7 @@
 </file>
 
 <file path=word/endnotes.xml><?xml version="1.0" encoding="utf-8"?>
-<w:endnotes xmlns:wpc="http://schemas.microsoft.com/office/word/2010/wordprocessingCanvas" xmlns:cx="http://schemas.microsoft.com/office/drawing/2014/chartex" xmlns:cx1="http://schemas.microsoft.com/office/drawing/2015/9/8/chartex" xmlns:cx2="http://schemas.microsoft.com/office/drawing/2015/10/21/chartex" xmlns:cx3="http://schemas.microsoft.com/office/drawing/2016/5/9/chartex" xmlns:cx4="http://schemas.microsoft.com/office/drawing/2016/5/10/chartex" xmlns:cx5="http://schemas.microsoft.com/office/drawing/2016/5/11/chartex" xmlns:cx6="http://schemas.microsoft.com/office/drawing/2016/5/12/chartex" xmlns:cx7="http://schemas.microsoft.com/office/drawing/2016/5/13/chartex" xmlns:cx8="http://schemas.microsoft.com/office/drawing/2016/5/14/chartex" xmlns:mc="http://schemas.openxmlformats.org/markup-compatibility/2006" xmlns:aink="http://schemas.microsoft.com/office/drawing/2016/ink" xmlns:am3d="http://schemas.microsoft.com/office/drawing/2017/model3d" xmlns:o="urn:schemas-microsoft-com:office:office" xmlns:r="http://schemas.openxmlformats.org/officeDocument/2006/relationships" xmlns:m="http://schemas.openxmlformats.org/officeDocument/2006/math" xmlns:v="urn:schemas-microsoft-com:vml" xmlns:wp14="http://schemas.microsoft.com/office/word/2010/wordprocessingDrawing" xmlns:wp="http://schemas.openxmlformats.org/drawingml/2006/wordprocessingDrawing" xmlns:w10="urn:schemas-microsoft-com:office:word" xmlns:w="http://schemas.openxmlformats.org/wordprocessingml/2006/main" xmlns:w14="http://schemas.microsoft.com/office/word/2010/wordml" xmlns:w15="http://schemas.microsoft.com/office/word/2012/wordml" xmlns:w16cex="http://schemas.microsoft.com/office/word/2018/wordml/cex" xmlns:w16cid="http://schemas.microsoft.com/office/word/2016/wordml/cid" xmlns:w16="http://schemas.microsoft.com/office/word/2018/wordml" xmlns:w16se="http://schemas.microsoft.com/office/word/2015/wordml/symex" xmlns:wpg="http://schemas.microsoft.com/office/word/2010/wordprocessingGroup" xmlns:wpi="http://schemas.microsoft.com/office/word/2010/wordprocessingInk" xmlns:wne="http://schemas.microsoft.com/office/word/2006/wordml" xmlns:wps="http://schemas.microsoft.com/office/word/2010/wordprocessingShape" mc:Ignorable="w14 w15 w16se w16cid w16 w16cex wp14">
+<w:endnotes xmlns:wpc="http://schemas.microsoft.com/office/word/2010/wordprocessingCanvas" xmlns:cx="http://schemas.microsoft.com/office/drawing/2014/chartex" xmlns:cx1="http://schemas.microsoft.com/office/drawing/2015/9/8/chartex" xmlns:cx2="http://schemas.microsoft.com/office/drawing/2015/10/21/chartex" xmlns:cx3="http://schemas.microsoft.com/office/drawing/2016/5/9/chartex" xmlns:cx4="http://schemas.microsoft.com/office/drawing/2016/5/10/chartex" xmlns:cx5="http://schemas.microsoft.com/office/drawing/2016/5/11/chartex" xmlns:cx6="http://schemas.microsoft.com/office/drawing/2016/5/12/chartex" xmlns:cx7="http://schemas.microsoft.com/office/drawing/2016/5/13/chartex" xmlns:cx8="http://schemas.microsoft.com/office/drawing/2016/5/14/chartex" xmlns:mc="http://schemas.openxmlformats.org/markup-compatibility/2006" xmlns:aink="http://schemas.microsoft.com/office/drawing/2016/ink" xmlns:am3d="http://schemas.microsoft.com/office/drawing/2017/model3d" xmlns:o="urn:schemas-microsoft-com:office:office" xmlns:r="http://schemas.openxmlformats.org/officeDocument/2006/relationships" xmlns:m="http://schemas.openxmlformats.org/officeDocument/2006/math" xmlns:v="urn:schemas-microsoft-com:vml" xmlns:wp14="http://schemas.microsoft.com/office/word/2010/wordprocessingDrawing" xmlns:wp="http://schemas.openxmlformats.org/drawingml/2006/wordprocessingDrawing" xmlns:w10="urn:schemas-microsoft-com:office:word" xmlns:w="http://schemas.openxmlformats.org/wordprocessingml/2006/main" xmlns:w14="http://schemas.microsoft.com/office/word/2010/wordml" xmlns:w15="http://schemas.microsoft.com/office/word/2012/wordml" xmlns:w16cid="http://schemas.microsoft.com/office/word/2016/wordml/cid" xmlns:w16se="http://schemas.microsoft.com/office/word/2015/wordml/symex" xmlns:wpg="http://schemas.microsoft.com/office/word/2010/wordprocessingGroup" xmlns:wpi="http://schemas.microsoft.com/office/word/2010/wordprocessingInk" xmlns:wne="http://schemas.microsoft.com/office/word/2006/wordml" xmlns:wps="http://schemas.microsoft.com/office/word/2010/wordprocessingShape" mc:Ignorable="w14 w15 w16se w16cid wp14">
   <w:endnote w:type="separator" w:id="-1">
     <w:p>
       <w:pPr>
@@ -8936,7 +9917,7 @@
 </file>
 
 <file path=word/footer1.xml><?xml version="1.0" encoding="utf-8"?>
-<w:ftr xmlns:wpc="http://schemas.microsoft.com/office/word/2010/wordprocessingCanvas" xmlns:cx="http://schemas.microsoft.com/office/drawing/2014/chartex" xmlns:cx1="http://schemas.microsoft.com/office/drawing/2015/9/8/chartex" xmlns:cx2="http://schemas.microsoft.com/office/drawing/2015/10/21/chartex" xmlns:cx3="http://schemas.microsoft.com/office/drawing/2016/5/9/chartex" xmlns:cx4="http://schemas.microsoft.com/office/drawing/2016/5/10/chartex" xmlns:cx5="http://schemas.microsoft.com/office/drawing/2016/5/11/chartex" xmlns:cx6="http://schemas.microsoft.com/office/drawing/2016/5/12/chartex" xmlns:cx7="http://schemas.microsoft.com/office/drawing/2016/5/13/chartex" xmlns:cx8="http://schemas.microsoft.com/office/drawing/2016/5/14/chartex" xmlns:mc="http://schemas.openxmlformats.org/markup-compatibility/2006" xmlns:aink="http://schemas.microsoft.com/office/drawing/2016/ink" xmlns:am3d="http://schemas.microsoft.com/office/drawing/2017/model3d" xmlns:o="urn:schemas-microsoft-com:office:office" xmlns:r="http://schemas.openxmlformats.org/officeDocument/2006/relationships" xmlns:m="http://schemas.openxmlformats.org/officeDocument/2006/math" xmlns:v="urn:schemas-microsoft-com:vml" xmlns:wp14="http://schemas.microsoft.com/office/word/2010/wordprocessingDrawing" xmlns:wp="http://schemas.openxmlformats.org/drawingml/2006/wordprocessingDrawing" xmlns:w10="urn:schemas-microsoft-com:office:word" xmlns:w="http://schemas.openxmlformats.org/wordprocessingml/2006/main" xmlns:w14="http://schemas.microsoft.com/office/word/2010/wordml" xmlns:w15="http://schemas.microsoft.com/office/word/2012/wordml" xmlns:w16cex="http://schemas.microsoft.com/office/word/2018/wordml/cex" xmlns:w16cid="http://schemas.microsoft.com/office/word/2016/wordml/cid" xmlns:w16="http://schemas.microsoft.com/office/word/2018/wordml" xmlns:w16se="http://schemas.microsoft.com/office/word/2015/wordml/symex" xmlns:wpg="http://schemas.microsoft.com/office/word/2010/wordprocessingGroup" xmlns:wpi="http://schemas.microsoft.com/office/word/2010/wordprocessingInk" xmlns:wne="http://schemas.microsoft.com/office/word/2006/wordml" xmlns:wps="http://schemas.microsoft.com/office/word/2010/wordprocessingShape" mc:Ignorable="w14 w15 w16se w16cid w16 w16cex wp14">
+<w:ftr xmlns:wpc="http://schemas.microsoft.com/office/word/2010/wordprocessingCanvas" xmlns:cx="http://schemas.microsoft.com/office/drawing/2014/chartex" xmlns:cx1="http://schemas.microsoft.com/office/drawing/2015/9/8/chartex" xmlns:cx2="http://schemas.microsoft.com/office/drawing/2015/10/21/chartex" xmlns:cx3="http://schemas.microsoft.com/office/drawing/2016/5/9/chartex" xmlns:cx4="http://schemas.microsoft.com/office/drawing/2016/5/10/chartex" xmlns:cx5="http://schemas.microsoft.com/office/drawing/2016/5/11/chartex" xmlns:cx6="http://schemas.microsoft.com/office/drawing/2016/5/12/chartex" xmlns:cx7="http://schemas.microsoft.com/office/drawing/2016/5/13/chartex" xmlns:cx8="http://schemas.microsoft.com/office/drawing/2016/5/14/chartex" xmlns:mc="http://schemas.openxmlformats.org/markup-compatibility/2006" xmlns:aink="http://schemas.microsoft.com/office/drawing/2016/ink" xmlns:am3d="http://schemas.microsoft.com/office/drawing/2017/model3d" xmlns:o="urn:schemas-microsoft-com:office:office" xmlns:r="http://schemas.openxmlformats.org/officeDocument/2006/relationships" xmlns:m="http://schemas.openxmlformats.org/officeDocument/2006/math" xmlns:v="urn:schemas-microsoft-com:vml" xmlns:wp14="http://schemas.microsoft.com/office/word/2010/wordprocessingDrawing" xmlns:wp="http://schemas.openxmlformats.org/drawingml/2006/wordprocessingDrawing" xmlns:w10="urn:schemas-microsoft-com:office:word" xmlns:w="http://schemas.openxmlformats.org/wordprocessingml/2006/main" xmlns:w14="http://schemas.microsoft.com/office/word/2010/wordml" xmlns:w15="http://schemas.microsoft.com/office/word/2012/wordml" xmlns:w16cid="http://schemas.microsoft.com/office/word/2016/wordml/cid" xmlns:w16se="http://schemas.microsoft.com/office/word/2015/wordml/symex" xmlns:wpg="http://schemas.microsoft.com/office/word/2010/wordprocessingGroup" xmlns:wpi="http://schemas.microsoft.com/office/word/2010/wordprocessingInk" xmlns:wne="http://schemas.microsoft.com/office/word/2006/wordml" xmlns:wps="http://schemas.microsoft.com/office/word/2010/wordprocessingShape" mc:Ignorable="w14 w15 w16se w16cid wp14">
   <w:sdt>
     <w:sdtPr>
       <w:id w:val="2007325490"/>
@@ -8989,7 +9970,7 @@
 </file>
 
 <file path=word/footnotes.xml><?xml version="1.0" encoding="utf-8"?>
-<w:footnotes xmlns:wpc="http://schemas.microsoft.com/office/word/2010/wordprocessingCanvas" xmlns:cx="http://schemas.microsoft.com/office/drawing/2014/chartex" xmlns:cx1="http://schemas.microsoft.com/office/drawing/2015/9/8/chartex" xmlns:cx2="http://schemas.microsoft.com/office/drawing/2015/10/21/chartex" xmlns:cx3="http://schemas.microsoft.com/office/drawing/2016/5/9/chartex" xmlns:cx4="http://schemas.microsoft.com/office/drawing/2016/5/10/chartex" xmlns:cx5="http://schemas.microsoft.com/office/drawing/2016/5/11/chartex" xmlns:cx6="http://schemas.microsoft.com/office/drawing/2016/5/12/chartex" xmlns:cx7="http://schemas.microsoft.com/office/drawing/2016/5/13/chartex" xmlns:cx8="http://schemas.microsoft.com/office/drawing/2016/5/14/chartex" xmlns:mc="http://schemas.openxmlformats.org/markup-compatibility/2006" xmlns:aink="http://schemas.microsoft.com/office/drawing/2016/ink" xmlns:am3d="http://schemas.microsoft.com/office/drawing/2017/model3d" xmlns:o="urn:schemas-microsoft-com:office:office" xmlns:r="http://schemas.openxmlformats.org/officeDocument/2006/relationships" xmlns:m="http://schemas.openxmlformats.org/officeDocument/2006/math" xmlns:v="urn:schemas-microsoft-com:vml" xmlns:wp14="http://schemas.microsoft.com/office/word/2010/wordprocessingDrawing" xmlns:wp="http://schemas.openxmlformats.org/drawingml/2006/wordprocessingDrawing" xmlns:w10="urn:schemas-microsoft-com:office:word" xmlns:w="http://schemas.openxmlformats.org/wordprocessingml/2006/main" xmlns:w14="http://schemas.microsoft.com/office/word/2010/wordml" xmlns:w15="http://schemas.microsoft.com/office/word/2012/wordml" xmlns:w16cex="http://schemas.microsoft.com/office/word/2018/wordml/cex" xmlns:w16cid="http://schemas.microsoft.com/office/word/2016/wordml/cid" xmlns:w16="http://schemas.microsoft.com/office/word/2018/wordml" xmlns:w16se="http://schemas.microsoft.com/office/word/2015/wordml/symex" xmlns:wpg="http://schemas.microsoft.com/office/word/2010/wordprocessingGroup" xmlns:wpi="http://schemas.microsoft.com/office/word/2010/wordprocessingInk" xmlns:wne="http://schemas.microsoft.com/office/word/2006/wordml" xmlns:wps="http://schemas.microsoft.com/office/word/2010/wordprocessingShape" mc:Ignorable="w14 w15 w16se w16cid w16 w16cex wp14">
+<w:footnotes xmlns:wpc="http://schemas.microsoft.com/office/word/2010/wordprocessingCanvas" xmlns:cx="http://schemas.microsoft.com/office/drawing/2014/chartex" xmlns:cx1="http://schemas.microsoft.com/office/drawing/2015/9/8/chartex" xmlns:cx2="http://schemas.microsoft.com/office/drawing/2015/10/21/chartex" xmlns:cx3="http://schemas.microsoft.com/office/drawing/2016/5/9/chartex" xmlns:cx4="http://schemas.microsoft.com/office/drawing/2016/5/10/chartex" xmlns:cx5="http://schemas.microsoft.com/office/drawing/2016/5/11/chartex" xmlns:cx6="http://schemas.microsoft.com/office/drawing/2016/5/12/chartex" xmlns:cx7="http://schemas.microsoft.com/office/drawing/2016/5/13/chartex" xmlns:cx8="http://schemas.microsoft.com/office/drawing/2016/5/14/chartex" xmlns:mc="http://schemas.openxmlformats.org/markup-compatibility/2006" xmlns:aink="http://schemas.microsoft.com/office/drawing/2016/ink" xmlns:am3d="http://schemas.microsoft.com/office/drawing/2017/model3d" xmlns:o="urn:schemas-microsoft-com:office:office" xmlns:r="http://schemas.openxmlformats.org/officeDocument/2006/relationships" xmlns:m="http://schemas.openxmlformats.org/officeDocument/2006/math" xmlns:v="urn:schemas-microsoft-com:vml" xmlns:wp14="http://schemas.microsoft.com/office/word/2010/wordprocessingDrawing" xmlns:wp="http://schemas.openxmlformats.org/drawingml/2006/wordprocessingDrawing" xmlns:w10="urn:schemas-microsoft-com:office:word" xmlns:w="http://schemas.openxmlformats.org/wordprocessingml/2006/main" xmlns:w14="http://schemas.microsoft.com/office/word/2010/wordml" xmlns:w15="http://schemas.microsoft.com/office/word/2012/wordml" xmlns:w16cid="http://schemas.microsoft.com/office/word/2016/wordml/cid" xmlns:w16se="http://schemas.microsoft.com/office/word/2015/wordml/symex" xmlns:wpg="http://schemas.microsoft.com/office/word/2010/wordprocessingGroup" xmlns:wpi="http://schemas.microsoft.com/office/word/2010/wordprocessingInk" xmlns:wne="http://schemas.microsoft.com/office/word/2006/wordml" xmlns:wps="http://schemas.microsoft.com/office/word/2010/wordprocessingShape" mc:Ignorable="w14 w15 w16se w16cid wp14">
   <w:footnote w:type="separator" w:id="-1">
     <w:p>
       <w:pPr>
@@ -9014,7 +9995,7 @@
 </file>
 
 <file path=word/numbering.xml><?xml version="1.0" encoding="utf-8"?>
-<w:numbering xmlns:wpc="http://schemas.microsoft.com/office/word/2010/wordprocessingCanvas" xmlns:cx="http://schemas.microsoft.com/office/drawing/2014/chartex" xmlns:cx1="http://schemas.microsoft.com/office/drawing/2015/9/8/chartex" xmlns:cx2="http://schemas.microsoft.com/office/drawing/2015/10/21/chartex" xmlns:cx3="http://schemas.microsoft.com/office/drawing/2016/5/9/chartex" xmlns:cx4="http://schemas.microsoft.com/office/drawing/2016/5/10/chartex" xmlns:cx5="http://schemas.microsoft.com/office/drawing/2016/5/11/chartex" xmlns:cx6="http://schemas.microsoft.com/office/drawing/2016/5/12/chartex" xmlns:cx7="http://schemas.microsoft.com/office/drawing/2016/5/13/chartex" xmlns:cx8="http://schemas.microsoft.com/office/drawing/2016/5/14/chartex" xmlns:mc="http://schemas.openxmlformats.org/markup-compatibility/2006" xmlns:aink="http://schemas.microsoft.com/office/drawing/2016/ink" xmlns:am3d="http://schemas.microsoft.com/office/drawing/2017/model3d" xmlns:o="urn:schemas-microsoft-com:office:office" xmlns:r="http://schemas.openxmlformats.org/officeDocument/2006/relationships" xmlns:m="http://schemas.openxmlformats.org/officeDocument/2006/math" xmlns:v="urn:schemas-microsoft-com:vml" xmlns:wp14="http://schemas.microsoft.com/office/word/2010/wordprocessingDrawing" xmlns:wp="http://schemas.openxmlformats.org/drawingml/2006/wordprocessingDrawing" xmlns:w10="urn:schemas-microsoft-com:office:word" xmlns:w="http://schemas.openxmlformats.org/wordprocessingml/2006/main" xmlns:w14="http://schemas.microsoft.com/office/word/2010/wordml" xmlns:w15="http://schemas.microsoft.com/office/word/2012/wordml" xmlns:w16cex="http://schemas.microsoft.com/office/word/2018/wordml/cex" xmlns:w16cid="http://schemas.microsoft.com/office/word/2016/wordml/cid" xmlns:w16="http://schemas.microsoft.com/office/word/2018/wordml" xmlns:w16se="http://schemas.microsoft.com/office/word/2015/wordml/symex" xmlns:wpg="http://schemas.microsoft.com/office/word/2010/wordprocessingGroup" xmlns:wpi="http://schemas.microsoft.com/office/word/2010/wordprocessingInk" xmlns:wne="http://schemas.microsoft.com/office/word/2006/wordml" xmlns:wps="http://schemas.microsoft.com/office/word/2010/wordprocessingShape" mc:Ignorable="w14 w15 w16se w16cid w16 w16cex wp14">
+<w:numbering xmlns:wpc="http://schemas.microsoft.com/office/word/2010/wordprocessingCanvas" xmlns:cx="http://schemas.microsoft.com/office/drawing/2014/chartex" xmlns:cx1="http://schemas.microsoft.com/office/drawing/2015/9/8/chartex" xmlns:cx2="http://schemas.microsoft.com/office/drawing/2015/10/21/chartex" xmlns:cx3="http://schemas.microsoft.com/office/drawing/2016/5/9/chartex" xmlns:cx4="http://schemas.microsoft.com/office/drawing/2016/5/10/chartex" xmlns:cx5="http://schemas.microsoft.com/office/drawing/2016/5/11/chartex" xmlns:cx6="http://schemas.microsoft.com/office/drawing/2016/5/12/chartex" xmlns:cx7="http://schemas.microsoft.com/office/drawing/2016/5/13/chartex" xmlns:cx8="http://schemas.microsoft.com/office/drawing/2016/5/14/chartex" xmlns:mc="http://schemas.openxmlformats.org/markup-compatibility/2006" xmlns:aink="http://schemas.microsoft.com/office/drawing/2016/ink" xmlns:am3d="http://schemas.microsoft.com/office/drawing/2017/model3d" xmlns:o="urn:schemas-microsoft-com:office:office" xmlns:r="http://schemas.openxmlformats.org/officeDocument/2006/relationships" xmlns:m="http://schemas.openxmlformats.org/officeDocument/2006/math" xmlns:v="urn:schemas-microsoft-com:vml" xmlns:wp14="http://schemas.microsoft.com/office/word/2010/wordprocessingDrawing" xmlns:wp="http://schemas.openxmlformats.org/drawingml/2006/wordprocessingDrawing" xmlns:w10="urn:schemas-microsoft-com:office:word" xmlns:w="http://schemas.openxmlformats.org/wordprocessingml/2006/main" xmlns:w14="http://schemas.microsoft.com/office/word/2010/wordml" xmlns:w15="http://schemas.microsoft.com/office/word/2012/wordml" xmlns:w16cid="http://schemas.microsoft.com/office/word/2016/wordml/cid" xmlns:w16se="http://schemas.microsoft.com/office/word/2015/wordml/symex" xmlns:wpg="http://schemas.microsoft.com/office/word/2010/wordprocessingGroup" xmlns:wpi="http://schemas.microsoft.com/office/word/2010/wordprocessingInk" xmlns:wne="http://schemas.microsoft.com/office/word/2006/wordml" xmlns:wps="http://schemas.microsoft.com/office/word/2010/wordprocessingShape" mc:Ignorable="w14 w15 w16se w16cid wp14">
   <w:abstractNum w:abstractNumId="0" w15:restartNumberingAfterBreak="0">
     <w:nsid w:val="1B92552E"/>
     <w:multiLevelType w:val="multilevel"/>
@@ -10625,7 +11606,7 @@
 </file>
 
 <file path=word/styles.xml><?xml version="1.0" encoding="utf-8"?>
-<w:styles xmlns:mc="http://schemas.openxmlformats.org/markup-compatibility/2006" xmlns:r="http://schemas.openxmlformats.org/officeDocument/2006/relationships" xmlns:w="http://schemas.openxmlformats.org/wordprocessingml/2006/main" xmlns:w14="http://schemas.microsoft.com/office/word/2010/wordml" xmlns:w15="http://schemas.microsoft.com/office/word/2012/wordml" xmlns:w16cex="http://schemas.microsoft.com/office/word/2018/wordml/cex" xmlns:w16cid="http://schemas.microsoft.com/office/word/2016/wordml/cid" xmlns:w16="http://schemas.microsoft.com/office/word/2018/wordml" xmlns:w16se="http://schemas.microsoft.com/office/word/2015/wordml/symex" mc:Ignorable="w14 w15 w16se w16cid w16 w16cex">
+<w:styles xmlns:mc="http://schemas.openxmlformats.org/markup-compatibility/2006" xmlns:r="http://schemas.openxmlformats.org/officeDocument/2006/relationships" xmlns:w="http://schemas.openxmlformats.org/wordprocessingml/2006/main" xmlns:w14="http://schemas.microsoft.com/office/word/2010/wordml" xmlns:w15="http://schemas.microsoft.com/office/word/2012/wordml" xmlns:w16cid="http://schemas.microsoft.com/office/word/2016/wordml/cid" xmlns:w16se="http://schemas.microsoft.com/office/word/2015/wordml/symex" mc:Ignorable="w14 w15 w16se w16cid">
   <w:docDefaults>
     <w:rPrDefault>
       <w:rPr>
@@ -11899,7 +12880,7 @@
 </file>
 
 <file path=customXml/itemProps1.xml><?xml version="1.0" encoding="utf-8"?>
-<ds:datastoreItem xmlns:ds="http://schemas.openxmlformats.org/officeDocument/2006/customXml" ds:itemID="{0560C66D-86DF-4939-8C72-24D097E176E9}">
+<ds:datastoreItem xmlns:ds="http://schemas.openxmlformats.org/officeDocument/2006/customXml" ds:itemID="{44888691-D17E-F34F-BBD2-5B7BB6E54573}">
   <ds:schemaRefs>
     <ds:schemaRef ds:uri="http://schemas.openxmlformats.org/officeDocument/2006/bibliography"/>
   </ds:schemaRefs>

</xml_diff>

<commit_message>
Updated conclusion of report.
</commit_message>
<xml_diff>
--- a/documents/project5report.docx
+++ b/documents/project5report.docx
@@ -1,6 +1,6 @@
 
 <file path=word/document.xml><?xml version="1.0" encoding="utf-8"?>
-<w:document xmlns:wpc="http://schemas.microsoft.com/office/word/2010/wordprocessingCanvas" xmlns:cx="http://schemas.microsoft.com/office/drawing/2014/chartex" xmlns:cx1="http://schemas.microsoft.com/office/drawing/2015/9/8/chartex" xmlns:cx2="http://schemas.microsoft.com/office/drawing/2015/10/21/chartex" xmlns:cx3="http://schemas.microsoft.com/office/drawing/2016/5/9/chartex" xmlns:cx4="http://schemas.microsoft.com/office/drawing/2016/5/10/chartex" xmlns:cx5="http://schemas.microsoft.com/office/drawing/2016/5/11/chartex" xmlns:cx6="http://schemas.microsoft.com/office/drawing/2016/5/12/chartex" xmlns:cx7="http://schemas.microsoft.com/office/drawing/2016/5/13/chartex" xmlns:cx8="http://schemas.microsoft.com/office/drawing/2016/5/14/chartex" xmlns:mc="http://schemas.openxmlformats.org/markup-compatibility/2006" xmlns:aink="http://schemas.microsoft.com/office/drawing/2016/ink" xmlns:am3d="http://schemas.microsoft.com/office/drawing/2017/model3d" xmlns:o="urn:schemas-microsoft-com:office:office" xmlns:r="http://schemas.openxmlformats.org/officeDocument/2006/relationships" xmlns:m="http://schemas.openxmlformats.org/officeDocument/2006/math" xmlns:v="urn:schemas-microsoft-com:vml" xmlns:wp14="http://schemas.microsoft.com/office/word/2010/wordprocessingDrawing" xmlns:wp="http://schemas.openxmlformats.org/drawingml/2006/wordprocessingDrawing" xmlns:w10="urn:schemas-microsoft-com:office:word" xmlns:w="http://schemas.openxmlformats.org/wordprocessingml/2006/main" xmlns:w14="http://schemas.microsoft.com/office/word/2010/wordml" xmlns:w15="http://schemas.microsoft.com/office/word/2012/wordml" xmlns:w16cid="http://schemas.microsoft.com/office/word/2016/wordml/cid" xmlns:w16se="http://schemas.microsoft.com/office/word/2015/wordml/symex" xmlns:wpg="http://schemas.microsoft.com/office/word/2010/wordprocessingGroup" xmlns:wpi="http://schemas.microsoft.com/office/word/2010/wordprocessingInk" xmlns:wne="http://schemas.microsoft.com/office/word/2006/wordml" xmlns:wps="http://schemas.microsoft.com/office/word/2010/wordprocessingShape" mc:Ignorable="w14 w15 w16se w16cid wp14">
+<w:document xmlns:wpc="http://schemas.microsoft.com/office/word/2010/wordprocessingCanvas" xmlns:cx="http://schemas.microsoft.com/office/drawing/2014/chartex" xmlns:cx1="http://schemas.microsoft.com/office/drawing/2015/9/8/chartex" xmlns:cx2="http://schemas.microsoft.com/office/drawing/2015/10/21/chartex" xmlns:cx3="http://schemas.microsoft.com/office/drawing/2016/5/9/chartex" xmlns:cx4="http://schemas.microsoft.com/office/drawing/2016/5/10/chartex" xmlns:cx5="http://schemas.microsoft.com/office/drawing/2016/5/11/chartex" xmlns:cx6="http://schemas.microsoft.com/office/drawing/2016/5/12/chartex" xmlns:cx7="http://schemas.microsoft.com/office/drawing/2016/5/13/chartex" xmlns:cx8="http://schemas.microsoft.com/office/drawing/2016/5/14/chartex" xmlns:mc="http://schemas.openxmlformats.org/markup-compatibility/2006" xmlns:aink="http://schemas.microsoft.com/office/drawing/2016/ink" xmlns:am3d="http://schemas.microsoft.com/office/drawing/2017/model3d" xmlns:o="urn:schemas-microsoft-com:office:office" xmlns:r="http://schemas.openxmlformats.org/officeDocument/2006/relationships" xmlns:m="http://schemas.openxmlformats.org/officeDocument/2006/math" xmlns:v="urn:schemas-microsoft-com:vml" xmlns:wp14="http://schemas.microsoft.com/office/word/2010/wordprocessingDrawing" xmlns:wp="http://schemas.openxmlformats.org/drawingml/2006/wordprocessingDrawing" xmlns:w10="urn:schemas-microsoft-com:office:word" xmlns:w="http://schemas.openxmlformats.org/wordprocessingml/2006/main" xmlns:w14="http://schemas.microsoft.com/office/word/2010/wordml" xmlns:w15="http://schemas.microsoft.com/office/word/2012/wordml" xmlns:w16cex="http://schemas.microsoft.com/office/word/2018/wordml/cex" xmlns:w16cid="http://schemas.microsoft.com/office/word/2016/wordml/cid" xmlns:w16="http://schemas.microsoft.com/office/word/2018/wordml" xmlns:w16se="http://schemas.microsoft.com/office/word/2015/wordml/symex" xmlns:wpg="http://schemas.microsoft.com/office/word/2010/wordprocessingGroup" xmlns:wpi="http://schemas.microsoft.com/office/word/2010/wordprocessingInk" xmlns:wne="http://schemas.microsoft.com/office/word/2006/wordml" xmlns:wps="http://schemas.microsoft.com/office/word/2010/wordprocessingShape" mc:Ignorable="w14 w15 w16se w16cid w16 w16cex wp14">
   <w:body>
     <w:p>
       <w:pPr>
@@ -1556,9 +1556,8 @@
           <w:sz w:val="18"/>
           <w:szCs w:val="18"/>
         </w:rPr>
-        <w:t> </w:t>
-      </w:r>
-      <w:proofErr w:type="spellStart"/>
+        <w:t> minheap_struct</w:t>
+      </w:r>
       <w:r>
         <w:rPr>
           <w:rFonts w:ascii="Consolas" w:eastAsia="Times New Roman" w:hAnsi="Consolas" w:cs="Times New Roman"/>
@@ -1566,29 +1565,8 @@
           <w:sz w:val="18"/>
           <w:szCs w:val="18"/>
         </w:rPr>
-        <w:t>minheap_</w:t>
-      </w:r>
-      <w:proofErr w:type="gramStart"/>
-      <w:r>
-        <w:rPr>
-          <w:rFonts w:ascii="Consolas" w:eastAsia="Times New Roman" w:hAnsi="Consolas" w:cs="Times New Roman"/>
-          <w:color w:val="FFFFFF" w:themeColor="background1"/>
-          <w:sz w:val="18"/>
-          <w:szCs w:val="18"/>
-        </w:rPr>
-        <w:t>struct</w:t>
-      </w:r>
-      <w:proofErr w:type="spellEnd"/>
-      <w:r>
-        <w:rPr>
-          <w:rFonts w:ascii="Consolas" w:eastAsia="Times New Roman" w:hAnsi="Consolas" w:cs="Times New Roman"/>
-          <w:color w:val="FFFFFF" w:themeColor="background1"/>
-          <w:sz w:val="18"/>
-          <w:szCs w:val="18"/>
-        </w:rPr>
         <w:t>{</w:t>
       </w:r>
-      <w:proofErr w:type="gramEnd"/>
     </w:p>
     <w:p>
       <w:pPr>
@@ -1629,27 +1607,7 @@
           <w:sz w:val="18"/>
           <w:szCs w:val="18"/>
         </w:rPr>
-        <w:t> *</w:t>
-      </w:r>
-      <w:proofErr w:type="gramStart"/>
-      <w:r>
-        <w:rPr>
-          <w:rFonts w:ascii="Consolas" w:eastAsia="Times New Roman" w:hAnsi="Consolas" w:cs="Times New Roman"/>
-          <w:color w:val="FFFFFF" w:themeColor="background1"/>
-          <w:sz w:val="18"/>
-          <w:szCs w:val="18"/>
-        </w:rPr>
-        <w:t>nodes;</w:t>
-      </w:r>
-      <w:proofErr w:type="gramEnd"/>
-      <w:r>
-        <w:rPr>
-          <w:rFonts w:ascii="Consolas" w:eastAsia="Times New Roman" w:hAnsi="Consolas" w:cs="Times New Roman"/>
-          <w:color w:val="FFFFFF" w:themeColor="background1"/>
-          <w:sz w:val="18"/>
-          <w:szCs w:val="18"/>
-        </w:rPr>
-        <w:t> </w:t>
+        <w:t> *nodes; </w:t>
       </w:r>
     </w:p>
     <w:p>
@@ -1691,9 +1649,8 @@
           <w:sz w:val="18"/>
           <w:szCs w:val="18"/>
         </w:rPr>
-        <w:t> </w:t>
-      </w:r>
-      <w:proofErr w:type="gramStart"/>
+        <w:t> size</w:t>
+      </w:r>
       <w:r>
         <w:rPr>
           <w:rFonts w:ascii="Consolas" w:eastAsia="Times New Roman" w:hAnsi="Consolas" w:cs="Times New Roman"/>
@@ -1701,18 +1658,8 @@
           <w:sz w:val="18"/>
           <w:szCs w:val="18"/>
         </w:rPr>
-        <w:t>size</w:t>
-      </w:r>
-      <w:r>
-        <w:rPr>
-          <w:rFonts w:ascii="Consolas" w:eastAsia="Times New Roman" w:hAnsi="Consolas" w:cs="Times New Roman"/>
-          <w:color w:val="FFFFFF" w:themeColor="background1"/>
-          <w:sz w:val="18"/>
-          <w:szCs w:val="18"/>
-        </w:rPr>
         <w:t>;</w:t>
       </w:r>
-      <w:proofErr w:type="gramEnd"/>
     </w:p>
     <w:p>
       <w:pPr>
@@ -2021,165 +1968,127 @@
         </w:rPr>
         <w:t xml:space="preserve"> </w:t>
       </w:r>
-      <w:proofErr w:type="spellStart"/>
-      <w:proofErr w:type="gramStart"/>
       <w:r>
         <w:rPr>
           <w:rFonts w:ascii="Consolas" w:hAnsi="Consolas" w:cs="Courier New"/>
         </w:rPr>
-        <w:t>buildheap</w:t>
-      </w:r>
-      <w:proofErr w:type="spellEnd"/>
+        <w:t>buildheap()</w:t>
+      </w:r>
+      <w:r>
+        <w:rPr>
+          <w:rFonts w:ascii="Calibri Light" w:hAnsi="Calibri Light" w:cs="Calibri Light"/>
+        </w:rPr>
+        <w:t xml:space="preserve">, </w:t>
+      </w:r>
       <w:r>
         <w:rPr>
           <w:rFonts w:ascii="Consolas" w:hAnsi="Consolas" w:cs="Courier New"/>
         </w:rPr>
-        <w:t>(</w:t>
-      </w:r>
-      <w:proofErr w:type="gramEnd"/>
+        <w:t>sort()</w:t>
+      </w:r>
+      <w:r>
+        <w:rPr>
+          <w:rFonts w:ascii="Calibri Light" w:hAnsi="Calibri Light" w:cs="Calibri Light"/>
+        </w:rPr>
+        <w:t xml:space="preserve">, </w:t>
+      </w:r>
       <w:r>
         <w:rPr>
           <w:rFonts w:ascii="Consolas" w:hAnsi="Consolas" w:cs="Courier New"/>
         </w:rPr>
-        <w:t>)</w:t>
-      </w:r>
-      <w:r>
-        <w:rPr>
-          <w:rFonts w:ascii="Calibri Light" w:hAnsi="Calibri Light" w:cs="Calibri Light"/>
-        </w:rPr>
-        <w:t xml:space="preserve">, </w:t>
+        <w:t>pop()</w:t>
+      </w:r>
+    </w:p>
+    <w:p>
+      <w:pPr>
+        <w:pStyle w:val="ListParagraph"/>
+        <w:rPr>
+          <w:rFonts w:ascii="Calibri Light" w:hAnsi="Calibri Light" w:cs="Calibri Light"/>
+        </w:rPr>
+      </w:pPr>
+      <w:r>
+        <w:rPr>
+          <w:rFonts w:ascii="Calibri Light" w:hAnsi="Calibri Light" w:cs="Calibri Light"/>
+        </w:rPr>
+        <w:t>To sort the inputted rectangles in decreasing order</w:t>
+      </w:r>
+      <w:r>
+        <w:rPr>
+          <w:rFonts w:ascii="Calibri Light" w:hAnsi="Calibri Light" w:cs="Calibri Light"/>
+        </w:rPr>
+        <w:t xml:space="preserve"> by their height</w:t>
+      </w:r>
+      <w:r>
+        <w:rPr>
+          <w:rFonts w:ascii="Calibri Light" w:hAnsi="Calibri Light" w:cs="Calibri Light"/>
+        </w:rPr>
+        <w:t xml:space="preserve">, we use heap sort. First, we build a </w:t>
+      </w:r>
+      <w:r>
+        <w:rPr>
+          <w:rFonts w:ascii="Calibri Light" w:hAnsi="Calibri Light" w:cs="Calibri Light"/>
+        </w:rPr>
+        <w:t>min</w:t>
+      </w:r>
+      <w:r>
+        <w:rPr>
+          <w:rFonts w:ascii="Calibri Light" w:hAnsi="Calibri Light" w:cs="Calibri Light"/>
+        </w:rPr>
+        <w:t>-</w:t>
+      </w:r>
+      <w:r>
+        <w:rPr>
+          <w:rFonts w:ascii="Calibri Light" w:hAnsi="Calibri Light" w:cs="Calibri Light"/>
+        </w:rPr>
+        <w:t xml:space="preserve">heap using the </w:t>
+      </w:r>
+      <w:r>
+        <w:rPr>
+          <w:rFonts w:ascii="Calibri Light" w:hAnsi="Calibri Light" w:cs="Calibri Light"/>
+        </w:rPr>
+        <w:t>address of each rectangle</w:t>
+      </w:r>
+      <w:r>
+        <w:rPr>
+          <w:rFonts w:ascii="Calibri Light" w:hAnsi="Calibri Light" w:cs="Calibri Light"/>
+        </w:rPr>
+        <w:t xml:space="preserve"> as the node’s key. W</w:t>
+      </w:r>
+      <w:r>
+        <w:rPr>
+          <w:rFonts w:ascii="Calibri Light" w:hAnsi="Calibri Light" w:cs="Calibri Light"/>
+        </w:rPr>
+        <w:t xml:space="preserve">e then </w:t>
+      </w:r>
+      <w:r>
+        <w:rPr>
+          <w:rFonts w:ascii="Calibri Light" w:hAnsi="Calibri Light" w:cs="Calibri Light"/>
+        </w:rPr>
+        <w:t>pop</w:t>
+      </w:r>
+      <w:r>
+        <w:rPr>
+          <w:rFonts w:ascii="Calibri Light" w:hAnsi="Calibri Light" w:cs="Calibri Light"/>
+        </w:rPr>
+        <w:t xml:space="preserve"> the root, place it int</w:t>
+      </w:r>
+      <w:r>
+        <w:rPr>
+          <w:rFonts w:ascii="Calibri Light" w:hAnsi="Calibri Light" w:cs="Calibri Light"/>
+        </w:rPr>
+        <w:t xml:space="preserve">o the array </w:t>
       </w:r>
       <w:r>
         <w:rPr>
           <w:rFonts w:ascii="Consolas" w:hAnsi="Consolas" w:cs="Courier New"/>
         </w:rPr>
-        <w:t>sort()</w:t>
-      </w:r>
-      <w:r>
-        <w:rPr>
-          <w:rFonts w:ascii="Calibri Light" w:hAnsi="Calibri Light" w:cs="Calibri Light"/>
-        </w:rPr>
-        <w:t xml:space="preserve">, </w:t>
-      </w:r>
-      <w:r>
-        <w:rPr>
-          <w:rFonts w:ascii="Consolas" w:hAnsi="Consolas" w:cs="Courier New"/>
-        </w:rPr>
-        <w:t>pop()</w:t>
-      </w:r>
-    </w:p>
-    <w:p>
-      <w:pPr>
-        <w:pStyle w:val="ListParagraph"/>
-        <w:rPr>
-          <w:rFonts w:ascii="Calibri Light" w:hAnsi="Calibri Light" w:cs="Calibri Light"/>
-        </w:rPr>
-      </w:pPr>
-      <w:r>
-        <w:rPr>
-          <w:rFonts w:ascii="Calibri Light" w:hAnsi="Calibri Light" w:cs="Calibri Light"/>
-        </w:rPr>
-        <w:t>To sort the inputted rectangles in decreasing order</w:t>
-      </w:r>
-      <w:r>
-        <w:rPr>
-          <w:rFonts w:ascii="Calibri Light" w:hAnsi="Calibri Light" w:cs="Calibri Light"/>
-        </w:rPr>
-        <w:t xml:space="preserve"> by their height</w:t>
-      </w:r>
-      <w:r>
-        <w:rPr>
-          <w:rFonts w:ascii="Calibri Light" w:hAnsi="Calibri Light" w:cs="Calibri Light"/>
-        </w:rPr>
-        <w:t xml:space="preserve">, we use heap sort. First, we build a </w:t>
-      </w:r>
-      <w:r>
-        <w:rPr>
-          <w:rFonts w:ascii="Calibri Light" w:hAnsi="Calibri Light" w:cs="Calibri Light"/>
-        </w:rPr>
-        <w:t>min</w:t>
-      </w:r>
-      <w:r>
-        <w:rPr>
-          <w:rFonts w:ascii="Calibri Light" w:hAnsi="Calibri Light" w:cs="Calibri Light"/>
-        </w:rPr>
-        <w:t>-</w:t>
-      </w:r>
-      <w:r>
-        <w:rPr>
-          <w:rFonts w:ascii="Calibri Light" w:hAnsi="Calibri Light" w:cs="Calibri Light"/>
-        </w:rPr>
-        <w:t xml:space="preserve">heap using the </w:t>
-      </w:r>
-      <w:r>
-        <w:rPr>
-          <w:rFonts w:ascii="Calibri Light" w:hAnsi="Calibri Light" w:cs="Calibri Light"/>
-        </w:rPr>
-        <w:t>address of each rectangle</w:t>
-      </w:r>
-      <w:r>
-        <w:rPr>
-          <w:rFonts w:ascii="Calibri Light" w:hAnsi="Calibri Light" w:cs="Calibri Light"/>
-        </w:rPr>
-        <w:t xml:space="preserve"> as the node’s key. W</w:t>
-      </w:r>
-      <w:r>
-        <w:rPr>
-          <w:rFonts w:ascii="Calibri Light" w:hAnsi="Calibri Light" w:cs="Calibri Light"/>
-        </w:rPr>
-        <w:t xml:space="preserve">e then </w:t>
-      </w:r>
-      <w:r>
-        <w:rPr>
-          <w:rFonts w:ascii="Calibri Light" w:hAnsi="Calibri Light" w:cs="Calibri Light"/>
-        </w:rPr>
-        <w:t>pop</w:t>
-      </w:r>
-      <w:r>
-        <w:rPr>
-          <w:rFonts w:ascii="Calibri Light" w:hAnsi="Calibri Light" w:cs="Calibri Light"/>
-        </w:rPr>
-        <w:t xml:space="preserve"> the root, place it int</w:t>
-      </w:r>
-      <w:r>
-        <w:rPr>
-          <w:rFonts w:ascii="Calibri Light" w:hAnsi="Calibri Light" w:cs="Calibri Light"/>
-        </w:rPr>
-        <w:t xml:space="preserve">o the array </w:t>
-      </w:r>
-      <w:proofErr w:type="gramStart"/>
-      <w:r>
-        <w:rPr>
-          <w:rFonts w:ascii="Consolas" w:hAnsi="Consolas" w:cs="Courier New"/>
-        </w:rPr>
-        <w:t>node[</w:t>
-      </w:r>
-      <w:proofErr w:type="gramEnd"/>
-      <w:r>
-        <w:rPr>
-          <w:rFonts w:ascii="Consolas" w:hAnsi="Consolas" w:cs="Courier New"/>
-        </w:rPr>
-        <w:t>]</w:t>
-      </w:r>
-      <w:r>
-        <w:rPr>
-          <w:rFonts w:ascii="Calibri Light" w:hAnsi="Calibri Light" w:cs="Calibri Light"/>
-        </w:rPr>
-        <w:t xml:space="preserve"> and </w:t>
-      </w:r>
-      <w:proofErr w:type="spellStart"/>
-      <w:r>
-        <w:rPr>
-          <w:rFonts w:ascii="Calibri Light" w:hAnsi="Calibri Light" w:cs="Calibri Light"/>
-        </w:rPr>
-        <w:t>heapify</w:t>
-      </w:r>
-      <w:proofErr w:type="spellEnd"/>
-      <w:r>
-        <w:rPr>
-          <w:rFonts w:ascii="Calibri Light" w:hAnsi="Calibri Light" w:cs="Calibri Light"/>
-        </w:rPr>
-        <w:t xml:space="preserve"> accordingly.</w:t>
+        <w:t>node[]</w:t>
+      </w:r>
+      <w:r>
+        <w:rPr>
+          <w:rFonts w:ascii="Calibri Light" w:hAnsi="Calibri Light" w:cs="Calibri Light"/>
+        </w:rPr>
+        <w:t xml:space="preserve"> and heapify accordingly.</w:t>
       </w:r>
     </w:p>
     <w:p>
@@ -2208,27 +2117,11 @@
         </w:rPr>
         <w:t xml:space="preserve">Packing the Rectangles Together – </w:t>
       </w:r>
-      <w:proofErr w:type="spellStart"/>
-      <w:proofErr w:type="gramStart"/>
       <w:r>
         <w:rPr>
           <w:rFonts w:ascii="Consolas" w:hAnsi="Consolas" w:cs="Calibri Light"/>
         </w:rPr>
-        <w:t>nfdhPack</w:t>
-      </w:r>
-      <w:proofErr w:type="spellEnd"/>
-      <w:r>
-        <w:rPr>
-          <w:rFonts w:ascii="Consolas" w:hAnsi="Consolas" w:cs="Calibri Light"/>
-        </w:rPr>
-        <w:t>(</w:t>
-      </w:r>
-      <w:proofErr w:type="gramEnd"/>
-      <w:r>
-        <w:rPr>
-          <w:rFonts w:ascii="Consolas" w:hAnsi="Consolas" w:cs="Calibri Light"/>
-        </w:rPr>
-        <w:t>)</w:t>
+        <w:t>nfdhPack()</w:t>
       </w:r>
     </w:p>
     <w:p>
@@ -2275,38 +2168,7 @@
           <w:sz w:val="16"/>
           <w:szCs w:val="16"/>
         </w:rPr>
-        <w:t> </w:t>
-      </w:r>
-      <w:proofErr w:type="spellStart"/>
-      <w:proofErr w:type="gramStart"/>
-      <w:r>
-        <w:rPr>
-          <w:rFonts w:ascii="Consolas" w:eastAsia="Times New Roman" w:hAnsi="Consolas" w:cs="Times New Roman"/>
-          <w:color w:val="FFFFFF" w:themeColor="background1"/>
-          <w:sz w:val="16"/>
-          <w:szCs w:val="16"/>
-        </w:rPr>
-        <w:t>nfdhPack</w:t>
-      </w:r>
-      <w:proofErr w:type="spellEnd"/>
-      <w:r>
-        <w:rPr>
-          <w:rFonts w:ascii="Consolas" w:eastAsia="Times New Roman" w:hAnsi="Consolas" w:cs="Times New Roman"/>
-          <w:color w:val="FFFFFF" w:themeColor="background1"/>
-          <w:sz w:val="16"/>
-          <w:szCs w:val="16"/>
-        </w:rPr>
-        <w:t>(</w:t>
-      </w:r>
-      <w:proofErr w:type="gramEnd"/>
-      <w:r>
-        <w:rPr>
-          <w:rFonts w:ascii="Consolas" w:eastAsia="Times New Roman" w:hAnsi="Consolas" w:cs="Times New Roman"/>
-          <w:color w:val="FFFFFF" w:themeColor="background1"/>
-          <w:sz w:val="16"/>
-          <w:szCs w:val="16"/>
-        </w:rPr>
-        <w:t>){</w:t>
+        <w:t> nfdhPack(){</w:t>
       </w:r>
     </w:p>
     <w:p>
@@ -2348,19 +2210,8 @@
           <w:sz w:val="16"/>
           <w:szCs w:val="16"/>
         </w:rPr>
-        <w:t> </w:t>
-      </w:r>
-      <w:proofErr w:type="spellStart"/>
-      <w:r>
-        <w:rPr>
-          <w:rFonts w:ascii="Consolas" w:eastAsia="Times New Roman" w:hAnsi="Consolas" w:cs="Times New Roman"/>
-          <w:color w:val="FFFFFF" w:themeColor="background1"/>
-          <w:sz w:val="16"/>
-          <w:szCs w:val="16"/>
-        </w:rPr>
-        <w:t>lvl_height</w:t>
-      </w:r>
-      <w:proofErr w:type="spellEnd"/>
+        <w:t> lvl_height</w:t>
+      </w:r>
       <w:r>
         <w:rPr>
           <w:rFonts w:ascii="Consolas" w:eastAsia="Times New Roman" w:hAnsi="Consolas" w:cs="Times New Roman"/>
@@ -2377,27 +2228,7 @@
           <w:sz w:val="16"/>
           <w:szCs w:val="16"/>
         </w:rPr>
-        <w:t>//</w:t>
-      </w:r>
-      <w:proofErr w:type="spellStart"/>
-      <w:r>
-        <w:rPr>
-          <w:rFonts w:ascii="Consolas" w:eastAsia="Times New Roman" w:hAnsi="Consolas" w:cs="Times New Roman"/>
-          <w:color w:val="808080" w:themeColor="background1" w:themeShade="80"/>
-          <w:sz w:val="16"/>
-          <w:szCs w:val="16"/>
-        </w:rPr>
-        <w:t>lvl_height</w:t>
-      </w:r>
-      <w:proofErr w:type="spellEnd"/>
-      <w:r>
-        <w:rPr>
-          <w:rFonts w:ascii="Consolas" w:eastAsia="Times New Roman" w:hAnsi="Consolas" w:cs="Times New Roman"/>
-          <w:color w:val="808080" w:themeColor="background1" w:themeShade="80"/>
-          <w:sz w:val="16"/>
-          <w:szCs w:val="16"/>
-        </w:rPr>
-        <w:t xml:space="preserve"> stores the height of each level</w:t>
+        <w:t>//lvl_height stores the height of each level</w:t>
       </w:r>
     </w:p>
     <w:p>
@@ -2430,19 +2261,8 @@
           <w:sz w:val="16"/>
           <w:szCs w:val="16"/>
         </w:rPr>
-        <w:t> </w:t>
-      </w:r>
-      <w:proofErr w:type="spellStart"/>
-      <w:r>
-        <w:rPr>
-          <w:rFonts w:ascii="Consolas" w:eastAsia="Times New Roman" w:hAnsi="Consolas" w:cs="Times New Roman"/>
-          <w:color w:val="FFFFFF" w:themeColor="background1"/>
-          <w:sz w:val="16"/>
-          <w:szCs w:val="16"/>
-        </w:rPr>
-        <w:t>used_width</w:t>
-      </w:r>
-      <w:proofErr w:type="spellEnd"/>
+        <w:t> used_width</w:t>
+      </w:r>
       <w:r>
         <w:rPr>
           <w:rFonts w:ascii="Consolas" w:eastAsia="Times New Roman" w:hAnsi="Consolas" w:cs="Times New Roman"/>
@@ -2459,27 +2279,7 @@
           <w:sz w:val="16"/>
           <w:szCs w:val="16"/>
         </w:rPr>
-        <w:t>//</w:t>
-      </w:r>
-      <w:proofErr w:type="spellStart"/>
-      <w:r>
-        <w:rPr>
-          <w:rFonts w:ascii="Consolas" w:eastAsia="Times New Roman" w:hAnsi="Consolas" w:cs="Times New Roman"/>
-          <w:color w:val="808080" w:themeColor="background1" w:themeShade="80"/>
-          <w:sz w:val="16"/>
-          <w:szCs w:val="16"/>
-        </w:rPr>
-        <w:t>used_width</w:t>
-      </w:r>
-      <w:proofErr w:type="spellEnd"/>
-      <w:r>
-        <w:rPr>
-          <w:rFonts w:ascii="Consolas" w:eastAsia="Times New Roman" w:hAnsi="Consolas" w:cs="Times New Roman"/>
-          <w:color w:val="808080" w:themeColor="background1" w:themeShade="80"/>
-          <w:sz w:val="16"/>
-          <w:szCs w:val="16"/>
-        </w:rPr>
-        <w:t xml:space="preserve"> stores width of space already occupied in each level</w:t>
+        <w:t>//used_width stores width of space already occupied in each level</w:t>
       </w:r>
     </w:p>
     <w:p>
@@ -2514,67 +2314,7 @@
           <w:sz w:val="16"/>
           <w:szCs w:val="16"/>
         </w:rPr>
-        <w:t xml:space="preserve">/*empty level implies </w:t>
-      </w:r>
-      <w:proofErr w:type="spellStart"/>
-      <w:r>
-        <w:rPr>
-          <w:rFonts w:ascii="Consolas" w:eastAsia="Times New Roman" w:hAnsi="Consolas" w:cs="Times New Roman"/>
-          <w:color w:val="808080" w:themeColor="background1" w:themeShade="80"/>
-          <w:sz w:val="16"/>
-          <w:szCs w:val="16"/>
-        </w:rPr>
-        <w:t>lvl_height</w:t>
-      </w:r>
-      <w:proofErr w:type="spellEnd"/>
-      <w:r>
-        <w:rPr>
-          <w:rFonts w:ascii="Consolas" w:eastAsia="Times New Roman" w:hAnsi="Consolas" w:cs="Times New Roman"/>
-          <w:color w:val="808080" w:themeColor="background1" w:themeShade="80"/>
-          <w:sz w:val="16"/>
-          <w:szCs w:val="16"/>
-        </w:rPr>
-        <w:t xml:space="preserve"> = 0 and </w:t>
-      </w:r>
-      <w:proofErr w:type="spellStart"/>
-      <w:r>
-        <w:rPr>
-          <w:rFonts w:ascii="Consolas" w:eastAsia="Times New Roman" w:hAnsi="Consolas" w:cs="Times New Roman"/>
-          <w:color w:val="808080" w:themeColor="background1" w:themeShade="80"/>
-          <w:sz w:val="16"/>
-          <w:szCs w:val="16"/>
-        </w:rPr>
-        <w:t>used_width</w:t>
-      </w:r>
-      <w:proofErr w:type="spellEnd"/>
-      <w:r>
-        <w:rPr>
-          <w:rFonts w:ascii="Consolas" w:eastAsia="Times New Roman" w:hAnsi="Consolas" w:cs="Times New Roman"/>
-          <w:color w:val="808080" w:themeColor="background1" w:themeShade="80"/>
-          <w:sz w:val="16"/>
-          <w:szCs w:val="16"/>
-        </w:rPr>
-        <w:t xml:space="preserve"> = </w:t>
-      </w:r>
-      <w:proofErr w:type="gramStart"/>
-      <w:r>
-        <w:rPr>
-          <w:rFonts w:ascii="Consolas" w:eastAsia="Times New Roman" w:hAnsi="Consolas" w:cs="Times New Roman"/>
-          <w:color w:val="808080" w:themeColor="background1" w:themeShade="80"/>
-          <w:sz w:val="16"/>
-          <w:szCs w:val="16"/>
-        </w:rPr>
-        <w:t>0.*</w:t>
-      </w:r>
-      <w:proofErr w:type="gramEnd"/>
-      <w:r>
-        <w:rPr>
-          <w:rFonts w:ascii="Consolas" w:eastAsia="Times New Roman" w:hAnsi="Consolas" w:cs="Times New Roman"/>
-          <w:color w:val="808080" w:themeColor="background1" w:themeShade="80"/>
-          <w:sz w:val="16"/>
-          <w:szCs w:val="16"/>
-        </w:rPr>
-        <w:t>/</w:t>
+        <w:t>/*empty level implies lvl_height = 0 and used_width = 0.*/</w:t>
       </w:r>
     </w:p>
     <w:p>
@@ -2637,9 +2377,8 @@
           <w:sz w:val="16"/>
           <w:szCs w:val="16"/>
         </w:rPr>
-        <w:t xml:space="preserve">pointer </w:t>
-      </w:r>
-      <w:proofErr w:type="gramStart"/>
+        <w:t>pointer variables</w:t>
+      </w:r>
       <w:r>
         <w:rPr>
           <w:rFonts w:ascii="Consolas" w:eastAsia="Times New Roman" w:hAnsi="Consolas" w:cs="Times New Roman"/>
@@ -2647,18 +2386,8 @@
           <w:sz w:val="16"/>
           <w:szCs w:val="16"/>
         </w:rPr>
-        <w:t>variables</w:t>
-      </w:r>
-      <w:r>
-        <w:rPr>
-          <w:rFonts w:ascii="Consolas" w:eastAsia="Times New Roman" w:hAnsi="Consolas" w:cs="Times New Roman"/>
-          <w:color w:val="808080" w:themeColor="background1" w:themeShade="80"/>
-          <w:sz w:val="16"/>
-          <w:szCs w:val="16"/>
-        </w:rPr>
         <w:t>;</w:t>
       </w:r>
-      <w:proofErr w:type="gramEnd"/>
     </w:p>
     <w:p>
       <w:pPr>
@@ -2672,7 +2401,6 @@
           <w:szCs w:val="16"/>
         </w:rPr>
       </w:pPr>
-      <w:proofErr w:type="spellStart"/>
       <w:r>
         <w:rPr>
           <w:rFonts w:ascii="Consolas" w:eastAsia="Times New Roman" w:hAnsi="Consolas" w:cs="Times New Roman"/>
@@ -2680,17 +2408,7 @@
           <w:sz w:val="16"/>
           <w:szCs w:val="16"/>
         </w:rPr>
-        <w:t>current_image</w:t>
-      </w:r>
-      <w:proofErr w:type="spellEnd"/>
-      <w:r>
-        <w:rPr>
-          <w:rFonts w:ascii="Consolas" w:eastAsia="Times New Roman" w:hAnsi="Consolas" w:cs="Times New Roman"/>
-          <w:color w:val="808080" w:themeColor="background1" w:themeShade="80"/>
-          <w:sz w:val="16"/>
-          <w:szCs w:val="16"/>
-        </w:rPr>
-        <w:t xml:space="preserve"> is initialized to the </w:t>
+        <w:t xml:space="preserve">current_image is initialized to the </w:t>
       </w:r>
       <w:r>
         <w:rPr>
@@ -2739,29 +2457,8 @@
           <w:sz w:val="16"/>
           <w:szCs w:val="16"/>
         </w:rPr>
-        <w:t>    </w:t>
-      </w:r>
-      <w:proofErr w:type="spellStart"/>
-      <w:r>
-        <w:rPr>
-          <w:rFonts w:ascii="Consolas" w:eastAsia="Times New Roman" w:hAnsi="Consolas" w:cs="Times New Roman"/>
-          <w:color w:val="FFFFFF" w:themeColor="background1"/>
-          <w:sz w:val="16"/>
-          <w:szCs w:val="16"/>
-        </w:rPr>
-        <w:t>current_</w:t>
-      </w:r>
-      <w:proofErr w:type="gramStart"/>
-      <w:r>
-        <w:rPr>
-          <w:rFonts w:ascii="Consolas" w:eastAsia="Times New Roman" w:hAnsi="Consolas" w:cs="Times New Roman"/>
-          <w:color w:val="FFFFFF" w:themeColor="background1"/>
-          <w:sz w:val="16"/>
-          <w:szCs w:val="16"/>
-        </w:rPr>
-        <w:t>lvl</w:t>
-      </w:r>
-      <w:proofErr w:type="spellEnd"/>
+        <w:t>    current_lvl</w:t>
+      </w:r>
       <w:r>
         <w:rPr>
           <w:rFonts w:ascii="Consolas" w:eastAsia="Times New Roman" w:hAnsi="Consolas" w:cs="Times New Roman"/>
@@ -2771,7 +2468,6 @@
         </w:rPr>
         <w:t xml:space="preserve"> :</w:t>
       </w:r>
-      <w:proofErr w:type="gramEnd"/>
       <w:r>
         <w:rPr>
           <w:rFonts w:ascii="Consolas" w:eastAsia="Times New Roman" w:hAnsi="Consolas" w:cs="Times New Roman"/>
@@ -2855,29 +2551,8 @@
           <w:sz w:val="16"/>
           <w:szCs w:val="16"/>
         </w:rPr>
-        <w:t>    </w:t>
-      </w:r>
-      <w:proofErr w:type="spellStart"/>
-      <w:r>
-        <w:rPr>
-          <w:rFonts w:ascii="Consolas" w:eastAsia="Times New Roman" w:hAnsi="Consolas" w:cs="Times New Roman"/>
-          <w:color w:val="FFFFFF" w:themeColor="background1"/>
-          <w:sz w:val="16"/>
-          <w:szCs w:val="16"/>
-        </w:rPr>
-        <w:t>current_</w:t>
-      </w:r>
-      <w:proofErr w:type="gramStart"/>
-      <w:r>
-        <w:rPr>
-          <w:rFonts w:ascii="Consolas" w:eastAsia="Times New Roman" w:hAnsi="Consolas" w:cs="Times New Roman"/>
-          <w:color w:val="FFFFFF" w:themeColor="background1"/>
-          <w:sz w:val="16"/>
-          <w:szCs w:val="16"/>
-        </w:rPr>
-        <w:t>image</w:t>
-      </w:r>
-      <w:proofErr w:type="spellEnd"/>
+        <w:t>    current_image</w:t>
+      </w:r>
       <w:r>
         <w:rPr>
           <w:rFonts w:ascii="Consolas" w:eastAsia="Times New Roman" w:hAnsi="Consolas" w:cs="Times New Roman"/>
@@ -2887,7 +2562,6 @@
         </w:rPr>
         <w:t xml:space="preserve"> :</w:t>
       </w:r>
-      <w:proofErr w:type="gramEnd"/>
       <w:r>
         <w:rPr>
           <w:rFonts w:ascii="Consolas" w:eastAsia="Times New Roman" w:hAnsi="Consolas" w:cs="Times New Roman"/>
@@ -2962,29 +2636,8 @@
           <w:sz w:val="16"/>
           <w:szCs w:val="16"/>
         </w:rPr>
-        <w:t>    </w:t>
-      </w:r>
-      <w:proofErr w:type="spellStart"/>
-      <w:r>
-        <w:rPr>
-          <w:rFonts w:ascii="Consolas" w:eastAsia="Times New Roman" w:hAnsi="Consolas" w:cs="Times New Roman"/>
-          <w:color w:val="FFFFFF" w:themeColor="background1"/>
-          <w:sz w:val="16"/>
-          <w:szCs w:val="16"/>
-        </w:rPr>
-        <w:t>current_</w:t>
-      </w:r>
-      <w:proofErr w:type="gramStart"/>
-      <w:r>
-        <w:rPr>
-          <w:rFonts w:ascii="Consolas" w:eastAsia="Times New Roman" w:hAnsi="Consolas" w:cs="Times New Roman"/>
-          <w:color w:val="FFFFFF" w:themeColor="background1"/>
-          <w:sz w:val="16"/>
-          <w:szCs w:val="16"/>
-        </w:rPr>
-        <w:t>y</w:t>
-      </w:r>
-      <w:proofErr w:type="spellEnd"/>
+        <w:t>    current_y</w:t>
+      </w:r>
       <w:r>
         <w:rPr>
           <w:rFonts w:ascii="Consolas" w:eastAsia="Times New Roman" w:hAnsi="Consolas" w:cs="Times New Roman"/>
@@ -2994,7 +2647,6 @@
         </w:rPr>
         <w:t xml:space="preserve"> :</w:t>
       </w:r>
-      <w:proofErr w:type="gramEnd"/>
       <w:r>
         <w:rPr>
           <w:rFonts w:ascii="Consolas" w:eastAsia="Times New Roman" w:hAnsi="Consolas" w:cs="Times New Roman"/>
@@ -3163,19 +2815,8 @@
           <w:sz w:val="16"/>
           <w:szCs w:val="16"/>
         </w:rPr>
-        <w:t xml:space="preserve"> variables to hold coordinates of the current rectangle being worked </w:t>
-      </w:r>
-      <w:proofErr w:type="gramStart"/>
-      <w:r>
-        <w:rPr>
-          <w:rFonts w:ascii="Consolas" w:eastAsia="Times New Roman" w:hAnsi="Consolas" w:cs="Times New Roman"/>
-          <w:color w:val="808080" w:themeColor="background1" w:themeShade="80"/>
-          <w:sz w:val="16"/>
-          <w:szCs w:val="16"/>
-        </w:rPr>
-        <w:t>with;</w:t>
-      </w:r>
-      <w:proofErr w:type="gramEnd"/>
+        <w:t xml:space="preserve"> variables to hold coordinates of the current rectangle being worked with;</w:t>
+      </w:r>
     </w:p>
     <w:p>
       <w:pPr>
@@ -3197,19 +2838,8 @@
           <w:szCs w:val="16"/>
         </w:rPr>
         <w:tab/>
-        <w:t>The coordinates are defaulted to the bottom left (0,</w:t>
-      </w:r>
-      <w:proofErr w:type="gramStart"/>
-      <w:r>
-        <w:rPr>
-          <w:rFonts w:ascii="Consolas" w:eastAsia="Times New Roman" w:hAnsi="Consolas" w:cs="Times New Roman"/>
-          <w:color w:val="808080" w:themeColor="background1" w:themeShade="80"/>
-          <w:sz w:val="16"/>
-          <w:szCs w:val="16"/>
-        </w:rPr>
-        <w:t>0)*</w:t>
-      </w:r>
-      <w:proofErr w:type="gramEnd"/>
+        <w:t>The coordinates are defaulted to the bottom left (0,0)*</w:t>
+      </w:r>
       <w:r>
         <w:rPr>
           <w:rFonts w:ascii="Consolas" w:eastAsia="Times New Roman" w:hAnsi="Consolas" w:cs="Times New Roman"/>
@@ -3232,46 +2862,14 @@
           <w:szCs w:val="16"/>
         </w:rPr>
       </w:pPr>
-      <w:proofErr w:type="spellStart"/>
-      <w:r>
-        <w:rPr>
-          <w:rFonts w:ascii="Consolas" w:eastAsia="Times New Roman" w:hAnsi="Consolas" w:cs="Times New Roman"/>
-          <w:color w:val="FFFFFF" w:themeColor="background1"/>
-          <w:sz w:val="16"/>
-          <w:szCs w:val="16"/>
-        </w:rPr>
-        <w:t>x_pos</w:t>
-      </w:r>
-      <w:proofErr w:type="spellEnd"/>
-      <w:r>
-        <w:rPr>
-          <w:rFonts w:ascii="Consolas" w:eastAsia="Times New Roman" w:hAnsi="Consolas" w:cs="Times New Roman"/>
-          <w:color w:val="FFFFFF" w:themeColor="background1"/>
-          <w:sz w:val="16"/>
-          <w:szCs w:val="16"/>
-        </w:rPr>
-        <w:t>[</w:t>
-      </w:r>
-      <w:proofErr w:type="spellStart"/>
-      <w:r>
-        <w:rPr>
-          <w:rFonts w:ascii="Consolas" w:eastAsia="Times New Roman" w:hAnsi="Consolas" w:cs="Times New Roman"/>
-          <w:color w:val="FFFFFF" w:themeColor="background1"/>
-          <w:sz w:val="16"/>
-          <w:szCs w:val="16"/>
-        </w:rPr>
-        <w:t>current_image</w:t>
-      </w:r>
-      <w:proofErr w:type="spellEnd"/>
-      <w:proofErr w:type="gramStart"/>
-      <w:r>
-        <w:rPr>
-          <w:rFonts w:ascii="Consolas" w:eastAsia="Times New Roman" w:hAnsi="Consolas" w:cs="Times New Roman"/>
-          <w:color w:val="FFFFFF" w:themeColor="background1"/>
-          <w:sz w:val="16"/>
-          <w:szCs w:val="16"/>
-        </w:rPr>
-        <w:t>]</w:t>
+      <w:r>
+        <w:rPr>
+          <w:rFonts w:ascii="Consolas" w:eastAsia="Times New Roman" w:hAnsi="Consolas" w:cs="Times New Roman"/>
+          <w:color w:val="FFFFFF" w:themeColor="background1"/>
+          <w:sz w:val="16"/>
+          <w:szCs w:val="16"/>
+        </w:rPr>
+        <w:t>x_pos[current_image]</w:t>
       </w:r>
       <w:r>
         <w:rPr>
@@ -3282,7 +2880,6 @@
         </w:rPr>
         <w:t xml:space="preserve"> :</w:t>
       </w:r>
-      <w:proofErr w:type="gramEnd"/>
       <w:r>
         <w:rPr>
           <w:rFonts w:ascii="Consolas" w:eastAsia="Times New Roman" w:hAnsi="Consolas" w:cs="Times New Roman"/>
@@ -3323,46 +2920,14 @@
           <w:szCs w:val="16"/>
         </w:rPr>
       </w:pPr>
-      <w:proofErr w:type="spellStart"/>
-      <w:r>
-        <w:rPr>
-          <w:rFonts w:ascii="Consolas" w:eastAsia="Times New Roman" w:hAnsi="Consolas" w:cs="Times New Roman"/>
-          <w:color w:val="FFFFFF" w:themeColor="background1"/>
-          <w:sz w:val="16"/>
-          <w:szCs w:val="16"/>
-        </w:rPr>
-        <w:t>y_pos</w:t>
-      </w:r>
-      <w:proofErr w:type="spellEnd"/>
-      <w:r>
-        <w:rPr>
-          <w:rFonts w:ascii="Consolas" w:eastAsia="Times New Roman" w:hAnsi="Consolas" w:cs="Times New Roman"/>
-          <w:color w:val="FFFFFF" w:themeColor="background1"/>
-          <w:sz w:val="16"/>
-          <w:szCs w:val="16"/>
-        </w:rPr>
-        <w:t>[</w:t>
-      </w:r>
-      <w:proofErr w:type="spellStart"/>
-      <w:r>
-        <w:rPr>
-          <w:rFonts w:ascii="Consolas" w:eastAsia="Times New Roman" w:hAnsi="Consolas" w:cs="Times New Roman"/>
-          <w:color w:val="FFFFFF" w:themeColor="background1"/>
-          <w:sz w:val="16"/>
-          <w:szCs w:val="16"/>
-        </w:rPr>
-        <w:t>current_image</w:t>
-      </w:r>
-      <w:proofErr w:type="spellEnd"/>
-      <w:proofErr w:type="gramStart"/>
-      <w:r>
-        <w:rPr>
-          <w:rFonts w:ascii="Consolas" w:eastAsia="Times New Roman" w:hAnsi="Consolas" w:cs="Times New Roman"/>
-          <w:color w:val="FFFFFF" w:themeColor="background1"/>
-          <w:sz w:val="16"/>
-          <w:szCs w:val="16"/>
-        </w:rPr>
-        <w:t>]</w:t>
+      <w:r>
+        <w:rPr>
+          <w:rFonts w:ascii="Consolas" w:eastAsia="Times New Roman" w:hAnsi="Consolas" w:cs="Times New Roman"/>
+          <w:color w:val="FFFFFF" w:themeColor="background1"/>
+          <w:sz w:val="16"/>
+          <w:szCs w:val="16"/>
+        </w:rPr>
+        <w:t>y_pos[current_image]</w:t>
       </w:r>
       <w:r>
         <w:rPr>
@@ -3373,7 +2938,6 @@
         </w:rPr>
         <w:t xml:space="preserve"> :</w:t>
       </w:r>
-      <w:proofErr w:type="gramEnd"/>
       <w:r>
         <w:rPr>
           <w:rFonts w:ascii="Consolas" w:eastAsia="Times New Roman" w:hAnsi="Consolas" w:cs="Times New Roman"/>
@@ -3496,47 +3060,7 @@
           <w:sz w:val="16"/>
           <w:szCs w:val="16"/>
         </w:rPr>
-        <w:t>    </w:t>
-      </w:r>
-      <w:proofErr w:type="spellStart"/>
-      <w:r>
-        <w:rPr>
-          <w:rFonts w:ascii="Consolas" w:eastAsia="Times New Roman" w:hAnsi="Consolas" w:cs="Times New Roman"/>
-          <w:color w:val="FFFFFF" w:themeColor="background1"/>
-          <w:sz w:val="16"/>
-          <w:szCs w:val="16"/>
-        </w:rPr>
-        <w:t>lvl_</w:t>
-      </w:r>
-      <w:proofErr w:type="gramStart"/>
-      <w:r>
-        <w:rPr>
-          <w:rFonts w:ascii="Consolas" w:eastAsia="Times New Roman" w:hAnsi="Consolas" w:cs="Times New Roman"/>
-          <w:color w:val="FFFFFF" w:themeColor="background1"/>
-          <w:sz w:val="16"/>
-          <w:szCs w:val="16"/>
-        </w:rPr>
-        <w:t>height</w:t>
-      </w:r>
-      <w:proofErr w:type="spellEnd"/>
-      <w:r>
-        <w:rPr>
-          <w:rFonts w:ascii="Consolas" w:eastAsia="Times New Roman" w:hAnsi="Consolas" w:cs="Times New Roman"/>
-          <w:color w:val="FFFFFF" w:themeColor="background1"/>
-          <w:sz w:val="16"/>
-          <w:szCs w:val="16"/>
-        </w:rPr>
-        <w:t>[</w:t>
-      </w:r>
-      <w:proofErr w:type="gramEnd"/>
-      <w:r>
-        <w:rPr>
-          <w:rFonts w:ascii="Consolas" w:eastAsia="Times New Roman" w:hAnsi="Consolas" w:cs="Times New Roman"/>
-          <w:color w:val="FFFFFF" w:themeColor="background1"/>
-          <w:sz w:val="16"/>
-          <w:szCs w:val="16"/>
-        </w:rPr>
-        <w:t>0]</w:t>
+        <w:t>    lvl_height[0]</w:t>
       </w:r>
       <w:r>
         <w:rPr>
@@ -3565,37 +3089,15 @@
         </w:rPr>
         <w:t xml:space="preserve"> </w:t>
       </w:r>
-      <w:proofErr w:type="spellStart"/>
-      <w:r>
-        <w:rPr>
-          <w:rFonts w:ascii="Consolas" w:eastAsia="Times New Roman" w:hAnsi="Consolas" w:cs="Times New Roman"/>
-          <w:color w:val="FFFFFF" w:themeColor="background1"/>
-          <w:sz w:val="16"/>
-          <w:szCs w:val="16"/>
-        </w:rPr>
-        <w:t>image_height</w:t>
-      </w:r>
-      <w:proofErr w:type="spellEnd"/>
-      <w:r>
-        <w:rPr>
-          <w:rFonts w:ascii="Consolas" w:eastAsia="Times New Roman" w:hAnsi="Consolas" w:cs="Times New Roman"/>
-          <w:color w:val="FFFFFF" w:themeColor="background1"/>
-          <w:sz w:val="16"/>
-          <w:szCs w:val="16"/>
-        </w:rPr>
-        <w:t>[</w:t>
-      </w:r>
-      <w:proofErr w:type="spellStart"/>
-      <w:r>
-        <w:rPr>
-          <w:rFonts w:ascii="Consolas" w:eastAsia="Times New Roman" w:hAnsi="Consolas" w:cs="Times New Roman"/>
-          <w:color w:val="FFFFFF" w:themeColor="background1"/>
-          <w:sz w:val="16"/>
-          <w:szCs w:val="16"/>
-        </w:rPr>
-        <w:t>current_image</w:t>
-      </w:r>
-      <w:proofErr w:type="spellEnd"/>
+      <w:r>
+        <w:rPr>
+          <w:rFonts w:ascii="Consolas" w:eastAsia="Times New Roman" w:hAnsi="Consolas" w:cs="Times New Roman"/>
+          <w:color w:val="FFFFFF" w:themeColor="background1"/>
+          <w:sz w:val="16"/>
+          <w:szCs w:val="16"/>
+        </w:rPr>
+        <w:t>image_height[current_image</w:t>
+      </w:r>
       <w:r>
         <w:rPr>
           <w:rFonts w:ascii="Consolas" w:eastAsia="Times New Roman" w:hAnsi="Consolas" w:cs="Times New Roman"/>
@@ -3652,47 +3154,7 @@
           <w:sz w:val="16"/>
           <w:szCs w:val="16"/>
         </w:rPr>
-        <w:t>    </w:t>
-      </w:r>
-      <w:proofErr w:type="spellStart"/>
-      <w:r>
-        <w:rPr>
-          <w:rFonts w:ascii="Consolas" w:eastAsia="Times New Roman" w:hAnsi="Consolas" w:cs="Times New Roman"/>
-          <w:color w:val="FFFFFF" w:themeColor="background1"/>
-          <w:sz w:val="16"/>
-          <w:szCs w:val="16"/>
-        </w:rPr>
-        <w:t>used_</w:t>
-      </w:r>
-      <w:proofErr w:type="gramStart"/>
-      <w:r>
-        <w:rPr>
-          <w:rFonts w:ascii="Consolas" w:eastAsia="Times New Roman" w:hAnsi="Consolas" w:cs="Times New Roman"/>
-          <w:color w:val="FFFFFF" w:themeColor="background1"/>
-          <w:sz w:val="16"/>
-          <w:szCs w:val="16"/>
-        </w:rPr>
-        <w:t>width</w:t>
-      </w:r>
-      <w:proofErr w:type="spellEnd"/>
-      <w:r>
-        <w:rPr>
-          <w:rFonts w:ascii="Consolas" w:eastAsia="Times New Roman" w:hAnsi="Consolas" w:cs="Times New Roman"/>
-          <w:color w:val="FFFFFF" w:themeColor="background1"/>
-          <w:sz w:val="16"/>
-          <w:szCs w:val="16"/>
-        </w:rPr>
-        <w:t>[</w:t>
-      </w:r>
-      <w:proofErr w:type="gramEnd"/>
-      <w:r>
-        <w:rPr>
-          <w:rFonts w:ascii="Consolas" w:eastAsia="Times New Roman" w:hAnsi="Consolas" w:cs="Times New Roman"/>
-          <w:color w:val="FFFFFF" w:themeColor="background1"/>
-          <w:sz w:val="16"/>
-          <w:szCs w:val="16"/>
-        </w:rPr>
-        <w:t>0]</w:t>
+        <w:t>    used_width[0]</w:t>
       </w:r>
       <w:r>
         <w:rPr>
@@ -3721,37 +3183,15 @@
         </w:rPr>
         <w:t xml:space="preserve"> </w:t>
       </w:r>
-      <w:proofErr w:type="spellStart"/>
-      <w:r>
-        <w:rPr>
-          <w:rFonts w:ascii="Consolas" w:eastAsia="Times New Roman" w:hAnsi="Consolas" w:cs="Times New Roman"/>
-          <w:color w:val="FFFFFF" w:themeColor="background1"/>
-          <w:sz w:val="16"/>
-          <w:szCs w:val="16"/>
-        </w:rPr>
-        <w:t>image_width</w:t>
-      </w:r>
-      <w:proofErr w:type="spellEnd"/>
-      <w:r>
-        <w:rPr>
-          <w:rFonts w:ascii="Consolas" w:eastAsia="Times New Roman" w:hAnsi="Consolas" w:cs="Times New Roman"/>
-          <w:color w:val="FFFFFF" w:themeColor="background1"/>
-          <w:sz w:val="16"/>
-          <w:szCs w:val="16"/>
-        </w:rPr>
-        <w:t>[</w:t>
-      </w:r>
-      <w:proofErr w:type="spellStart"/>
-      <w:r>
-        <w:rPr>
-          <w:rFonts w:ascii="Consolas" w:eastAsia="Times New Roman" w:hAnsi="Consolas" w:cs="Times New Roman"/>
-          <w:color w:val="FFFFFF" w:themeColor="background1"/>
-          <w:sz w:val="16"/>
-          <w:szCs w:val="16"/>
-        </w:rPr>
-        <w:t>current_image</w:t>
-      </w:r>
-      <w:proofErr w:type="spellEnd"/>
+      <w:r>
+        <w:rPr>
+          <w:rFonts w:ascii="Consolas" w:eastAsia="Times New Roman" w:hAnsi="Consolas" w:cs="Times New Roman"/>
+          <w:color w:val="FFFFFF" w:themeColor="background1"/>
+          <w:sz w:val="16"/>
+          <w:szCs w:val="16"/>
+        </w:rPr>
+        <w:t>image_width[current_image</w:t>
+      </w:r>
       <w:r>
         <w:rPr>
           <w:rFonts w:ascii="Consolas" w:eastAsia="Times New Roman" w:hAnsi="Consolas" w:cs="Times New Roman"/>
@@ -3852,47 +3292,16 @@
           <w:sz w:val="16"/>
           <w:szCs w:val="16"/>
         </w:rPr>
-        <w:t>        </w:t>
-      </w:r>
-      <w:proofErr w:type="spellStart"/>
-      <w:r>
-        <w:rPr>
-          <w:rFonts w:ascii="Consolas" w:eastAsia="Times New Roman" w:hAnsi="Consolas" w:cs="Times New Roman"/>
-          <w:color w:val="FFFFFF" w:themeColor="background1"/>
-          <w:sz w:val="16"/>
-          <w:szCs w:val="16"/>
-        </w:rPr>
-        <w:t>current_</w:t>
-      </w:r>
-      <w:proofErr w:type="gramStart"/>
-      <w:r>
-        <w:rPr>
-          <w:rFonts w:ascii="Consolas" w:eastAsia="Times New Roman" w:hAnsi="Consolas" w:cs="Times New Roman"/>
-          <w:color w:val="FFFFFF" w:themeColor="background1"/>
-          <w:sz w:val="16"/>
-          <w:szCs w:val="16"/>
-        </w:rPr>
-        <w:t>image</w:t>
-      </w:r>
-      <w:proofErr w:type="spellEnd"/>
-      <w:r>
-        <w:rPr>
-          <w:rFonts w:ascii="Consolas" w:eastAsia="Times New Roman" w:hAnsi="Consolas" w:cs="Times New Roman"/>
-          <w:color w:val="FFFFFF" w:themeColor="background1"/>
-          <w:sz w:val="16"/>
-          <w:szCs w:val="16"/>
-        </w:rPr>
-        <w:t xml:space="preserve"> :</w:t>
-      </w:r>
-      <w:proofErr w:type="gramEnd"/>
-      <w:r>
-        <w:rPr>
-          <w:rFonts w:ascii="Consolas" w:eastAsia="Times New Roman" w:hAnsi="Consolas" w:cs="Times New Roman"/>
-          <w:color w:val="FFFFFF" w:themeColor="background1"/>
-          <w:sz w:val="16"/>
-          <w:szCs w:val="16"/>
-        </w:rPr>
-        <w:t>= current rectangle to be packed</w:t>
+        <w:t>        current_image</w:t>
+      </w:r>
+      <w:r>
+        <w:rPr>
+          <w:rFonts w:ascii="Consolas" w:eastAsia="Times New Roman" w:hAnsi="Consolas" w:cs="Times New Roman"/>
+          <w:color w:val="FFFFFF" w:themeColor="background1"/>
+          <w:sz w:val="16"/>
+          <w:szCs w:val="16"/>
+        </w:rPr>
+        <w:t xml:space="preserve"> := current rectangle to be packed</w:t>
       </w:r>
       <w:r>
         <w:rPr>
@@ -4003,27 +3412,7 @@
           <w:sz w:val="16"/>
           <w:szCs w:val="16"/>
         </w:rPr>
-        <w:t xml:space="preserve">width of the level of </w:t>
-      </w:r>
-      <w:proofErr w:type="spellStart"/>
-      <w:r>
-        <w:rPr>
-          <w:rFonts w:ascii="Consolas" w:eastAsia="Times New Roman" w:hAnsi="Consolas" w:cs="Times New Roman"/>
-          <w:color w:val="FFFFFF" w:themeColor="background1"/>
-          <w:sz w:val="16"/>
-          <w:szCs w:val="16"/>
-        </w:rPr>
-        <w:t>current_image</w:t>
-      </w:r>
-      <w:proofErr w:type="spellEnd"/>
-      <w:r>
-        <w:rPr>
-          <w:rFonts w:ascii="Consolas" w:eastAsia="Times New Roman" w:hAnsi="Consolas" w:cs="Times New Roman"/>
-          <w:color w:val="FFFFFF" w:themeColor="background1"/>
-          <w:sz w:val="16"/>
-          <w:szCs w:val="16"/>
-        </w:rPr>
-        <w:t xml:space="preserve"> &gt; remaining width of texture atlas</w:t>
+        <w:t>width of the level of current_image &gt; remaining width of texture atlas</w:t>
       </w:r>
     </w:p>
     <w:p>
@@ -4112,19 +3501,8 @@
           <w:sz w:val="16"/>
           <w:szCs w:val="16"/>
         </w:rPr>
-        <w:t>            </w:t>
-      </w:r>
-      <w:proofErr w:type="spellStart"/>
-      <w:r>
-        <w:rPr>
-          <w:rFonts w:ascii="Consolas" w:eastAsia="Times New Roman" w:hAnsi="Consolas" w:cs="Times New Roman"/>
-          <w:color w:val="FFFFFF" w:themeColor="background1"/>
-          <w:sz w:val="16"/>
-          <w:szCs w:val="16"/>
-        </w:rPr>
-        <w:t>current_y</w:t>
-      </w:r>
-      <w:proofErr w:type="spellEnd"/>
+        <w:t>            current_y</w:t>
+      </w:r>
       <w:r>
         <w:rPr>
           <w:rFonts w:ascii="Consolas" w:eastAsia="Times New Roman" w:hAnsi="Consolas" w:cs="Times New Roman"/>
@@ -4192,7 +3570,6 @@
         </w:rPr>
         <w:t xml:space="preserve">set </w:t>
       </w:r>
-      <w:proofErr w:type="spellStart"/>
       <w:r>
         <w:rPr>
           <w:rFonts w:ascii="Consolas" w:eastAsia="Times New Roman" w:hAnsi="Consolas" w:cs="Times New Roman"/>
@@ -4202,44 +3579,23 @@
         </w:rPr>
         <w:t>current_lvl</w:t>
       </w:r>
-      <w:proofErr w:type="spellEnd"/>
-      <w:r>
-        <w:rPr>
-          <w:rFonts w:ascii="Consolas" w:eastAsia="Times New Roman" w:hAnsi="Consolas" w:cs="Times New Roman"/>
-          <w:color w:val="FFFFFF" w:themeColor="background1"/>
-          <w:sz w:val="16"/>
-          <w:szCs w:val="16"/>
-        </w:rPr>
-        <w:t xml:space="preserve"> to the next </w:t>
-      </w:r>
-      <w:proofErr w:type="gramStart"/>
-      <w:r>
-        <w:rPr>
-          <w:rFonts w:ascii="Consolas" w:eastAsia="Times New Roman" w:hAnsi="Consolas" w:cs="Times New Roman"/>
-          <w:color w:val="FFFFFF" w:themeColor="background1"/>
-          <w:sz w:val="16"/>
-          <w:szCs w:val="16"/>
-        </w:rPr>
-        <w:t>level</w:t>
-      </w:r>
-      <w:r>
-        <w:rPr>
-          <w:rFonts w:ascii="Consolas" w:eastAsia="Times New Roman" w:hAnsi="Consolas" w:cs="Times New Roman"/>
-          <w:color w:val="FFFFFF" w:themeColor="background1"/>
-          <w:sz w:val="16"/>
-          <w:szCs w:val="16"/>
-        </w:rPr>
-        <w:t>;</w:t>
-      </w:r>
-      <w:proofErr w:type="gramEnd"/>
-      <w:r>
-        <w:rPr>
-          <w:rFonts w:ascii="Consolas" w:eastAsia="Times New Roman" w:hAnsi="Consolas" w:cs="Times New Roman"/>
-          <w:color w:val="FFFFFF" w:themeColor="background1"/>
-          <w:sz w:val="16"/>
-          <w:szCs w:val="16"/>
-        </w:rPr>
-        <w:t>  </w:t>
+      <w:r>
+        <w:rPr>
+          <w:rFonts w:ascii="Consolas" w:eastAsia="Times New Roman" w:hAnsi="Consolas" w:cs="Times New Roman"/>
+          <w:color w:val="FFFFFF" w:themeColor="background1"/>
+          <w:sz w:val="16"/>
+          <w:szCs w:val="16"/>
+        </w:rPr>
+        <w:t xml:space="preserve"> to the next level</w:t>
+      </w:r>
+      <w:r>
+        <w:rPr>
+          <w:rFonts w:ascii="Consolas" w:eastAsia="Times New Roman" w:hAnsi="Consolas" w:cs="Times New Roman"/>
+          <w:color w:val="FFFFFF" w:themeColor="background1"/>
+          <w:sz w:val="16"/>
+          <w:szCs w:val="16"/>
+        </w:rPr>
+        <w:t>;  </w:t>
       </w:r>
     </w:p>
     <w:p>
@@ -4261,48 +3617,7 @@
           <w:sz w:val="16"/>
           <w:szCs w:val="16"/>
         </w:rPr>
-        <w:t>            </w:t>
-      </w:r>
-      <w:proofErr w:type="spellStart"/>
-      <w:r>
-        <w:rPr>
-          <w:rFonts w:ascii="Consolas" w:eastAsia="Times New Roman" w:hAnsi="Consolas" w:cs="Times New Roman"/>
-          <w:color w:val="FFFFFF" w:themeColor="background1"/>
-          <w:sz w:val="16"/>
-          <w:szCs w:val="16"/>
-        </w:rPr>
-        <w:t>lvl_height</w:t>
-      </w:r>
-      <w:proofErr w:type="spellEnd"/>
-      <w:r>
-        <w:rPr>
-          <w:rFonts w:ascii="Consolas" w:eastAsia="Times New Roman" w:hAnsi="Consolas" w:cs="Times New Roman"/>
-          <w:color w:val="FFFFFF" w:themeColor="background1"/>
-          <w:sz w:val="16"/>
-          <w:szCs w:val="16"/>
-        </w:rPr>
-        <w:t>[</w:t>
-      </w:r>
-      <w:proofErr w:type="spellStart"/>
-      <w:r>
-        <w:rPr>
-          <w:rFonts w:ascii="Consolas" w:eastAsia="Times New Roman" w:hAnsi="Consolas" w:cs="Times New Roman"/>
-          <w:color w:val="FFFFFF" w:themeColor="background1"/>
-          <w:sz w:val="16"/>
-          <w:szCs w:val="16"/>
-        </w:rPr>
-        <w:t>current_lvl</w:t>
-      </w:r>
-      <w:proofErr w:type="spellEnd"/>
-      <w:proofErr w:type="gramStart"/>
-      <w:r>
-        <w:rPr>
-          <w:rFonts w:ascii="Consolas" w:eastAsia="Times New Roman" w:hAnsi="Consolas" w:cs="Times New Roman"/>
-          <w:color w:val="FFFFFF" w:themeColor="background1"/>
-          <w:sz w:val="16"/>
-          <w:szCs w:val="16"/>
-        </w:rPr>
-        <w:t>]</w:t>
+        <w:t>            lvl_height[current_lvl]</w:t>
       </w:r>
       <w:r>
         <w:rPr>
@@ -4313,7 +3628,6 @@
         </w:rPr>
         <w:t xml:space="preserve"> :</w:t>
       </w:r>
-      <w:proofErr w:type="gramEnd"/>
       <w:r>
         <w:rPr>
           <w:rFonts w:ascii="Consolas" w:eastAsia="Times New Roman" w:hAnsi="Consolas" w:cs="Times New Roman"/>
@@ -4423,48 +3737,7 @@
           <w:sz w:val="16"/>
           <w:szCs w:val="16"/>
         </w:rPr>
-        <w:t>            </w:t>
-      </w:r>
-      <w:proofErr w:type="spellStart"/>
-      <w:r>
-        <w:rPr>
-          <w:rFonts w:ascii="Consolas" w:eastAsia="Times New Roman" w:hAnsi="Consolas" w:cs="Times New Roman"/>
-          <w:color w:val="FFFFFF" w:themeColor="background1"/>
-          <w:sz w:val="16"/>
-          <w:szCs w:val="16"/>
-        </w:rPr>
-        <w:t>x_pos</w:t>
-      </w:r>
-      <w:proofErr w:type="spellEnd"/>
-      <w:r>
-        <w:rPr>
-          <w:rFonts w:ascii="Consolas" w:eastAsia="Times New Roman" w:hAnsi="Consolas" w:cs="Times New Roman"/>
-          <w:color w:val="FFFFFF" w:themeColor="background1"/>
-          <w:sz w:val="16"/>
-          <w:szCs w:val="16"/>
-        </w:rPr>
-        <w:t>[</w:t>
-      </w:r>
-      <w:proofErr w:type="spellStart"/>
-      <w:r>
-        <w:rPr>
-          <w:rFonts w:ascii="Consolas" w:eastAsia="Times New Roman" w:hAnsi="Consolas" w:cs="Times New Roman"/>
-          <w:color w:val="FFFFFF" w:themeColor="background1"/>
-          <w:sz w:val="16"/>
-          <w:szCs w:val="16"/>
-        </w:rPr>
-        <w:t>current_image</w:t>
-      </w:r>
-      <w:proofErr w:type="spellEnd"/>
-      <w:proofErr w:type="gramStart"/>
-      <w:r>
-        <w:rPr>
-          <w:rFonts w:ascii="Consolas" w:eastAsia="Times New Roman" w:hAnsi="Consolas" w:cs="Times New Roman"/>
-          <w:color w:val="FFFFFF" w:themeColor="background1"/>
-          <w:sz w:val="16"/>
-          <w:szCs w:val="16"/>
-        </w:rPr>
-        <w:t>]</w:t>
+        <w:t>            x_pos[current_image]</w:t>
       </w:r>
       <w:r>
         <w:rPr>
@@ -4475,7 +3748,6 @@
         </w:rPr>
         <w:t xml:space="preserve"> :</w:t>
       </w:r>
-      <w:proofErr w:type="gramEnd"/>
       <w:r>
         <w:rPr>
           <w:rFonts w:ascii="Consolas" w:eastAsia="Times New Roman" w:hAnsi="Consolas" w:cs="Times New Roman"/>
@@ -4523,48 +3795,7 @@
           <w:sz w:val="16"/>
           <w:szCs w:val="16"/>
         </w:rPr>
-        <w:t>            </w:t>
-      </w:r>
-      <w:proofErr w:type="spellStart"/>
-      <w:r>
-        <w:rPr>
-          <w:rFonts w:ascii="Consolas" w:eastAsia="Times New Roman" w:hAnsi="Consolas" w:cs="Times New Roman"/>
-          <w:color w:val="FFFFFF" w:themeColor="background1"/>
-          <w:sz w:val="16"/>
-          <w:szCs w:val="16"/>
-        </w:rPr>
-        <w:t>y_pos</w:t>
-      </w:r>
-      <w:proofErr w:type="spellEnd"/>
-      <w:r>
-        <w:rPr>
-          <w:rFonts w:ascii="Consolas" w:eastAsia="Times New Roman" w:hAnsi="Consolas" w:cs="Times New Roman"/>
-          <w:color w:val="FFFFFF" w:themeColor="background1"/>
-          <w:sz w:val="16"/>
-          <w:szCs w:val="16"/>
-        </w:rPr>
-        <w:t>[</w:t>
-      </w:r>
-      <w:proofErr w:type="spellStart"/>
-      <w:r>
-        <w:rPr>
-          <w:rFonts w:ascii="Consolas" w:eastAsia="Times New Roman" w:hAnsi="Consolas" w:cs="Times New Roman"/>
-          <w:color w:val="FFFFFF" w:themeColor="background1"/>
-          <w:sz w:val="16"/>
-          <w:szCs w:val="16"/>
-        </w:rPr>
-        <w:t>current_image</w:t>
-      </w:r>
-      <w:proofErr w:type="spellEnd"/>
-      <w:proofErr w:type="gramStart"/>
-      <w:r>
-        <w:rPr>
-          <w:rFonts w:ascii="Consolas" w:eastAsia="Times New Roman" w:hAnsi="Consolas" w:cs="Times New Roman"/>
-          <w:color w:val="FFFFFF" w:themeColor="background1"/>
-          <w:sz w:val="16"/>
-          <w:szCs w:val="16"/>
-        </w:rPr>
-        <w:t>]</w:t>
+        <w:t>            y_pos[current_image]</w:t>
       </w:r>
       <w:r>
         <w:rPr>
@@ -4575,7 +3806,6 @@
         </w:rPr>
         <w:t xml:space="preserve"> :</w:t>
       </w:r>
-      <w:proofErr w:type="gramEnd"/>
       <w:r>
         <w:rPr>
           <w:rFonts w:ascii="Consolas" w:eastAsia="Times New Roman" w:hAnsi="Consolas" w:cs="Times New Roman"/>
@@ -4641,17 +3871,7 @@
           <w:sz w:val="16"/>
           <w:szCs w:val="16"/>
         </w:rPr>
-        <w:t xml:space="preserve">current </w:t>
-      </w:r>
-      <w:proofErr w:type="gramStart"/>
-      <w:r>
-        <w:rPr>
-          <w:rFonts w:ascii="Consolas" w:eastAsia="Times New Roman" w:hAnsi="Consolas" w:cs="Times New Roman"/>
-          <w:color w:val="FFFFFF" w:themeColor="background1"/>
-          <w:sz w:val="16"/>
-          <w:szCs w:val="16"/>
-        </w:rPr>
-        <w:t>level</w:t>
+        <w:t>current level</w:t>
       </w:r>
       <w:r>
         <w:rPr>
@@ -4662,7 +3882,6 @@
         </w:rPr>
         <w:t>;</w:t>
       </w:r>
-      <w:proofErr w:type="gramEnd"/>
     </w:p>
     <w:p>
       <w:pPr>
@@ -4705,29 +3924,8 @@
           <w:sz w:val="16"/>
           <w:szCs w:val="16"/>
         </w:rPr>
-        <w:t>    </w:t>
-      </w:r>
-      <w:proofErr w:type="spellStart"/>
-      <w:r>
-        <w:rPr>
-          <w:rFonts w:ascii="Consolas" w:eastAsia="Times New Roman" w:hAnsi="Consolas" w:cs="Times New Roman"/>
-          <w:color w:val="FFFFFF" w:themeColor="background1"/>
-          <w:sz w:val="16"/>
-          <w:szCs w:val="16"/>
-        </w:rPr>
-        <w:t>current_</w:t>
-      </w:r>
-      <w:proofErr w:type="gramStart"/>
-      <w:r>
-        <w:rPr>
-          <w:rFonts w:ascii="Consolas" w:eastAsia="Times New Roman" w:hAnsi="Consolas" w:cs="Times New Roman"/>
-          <w:color w:val="FFFFFF" w:themeColor="background1"/>
-          <w:sz w:val="16"/>
-          <w:szCs w:val="16"/>
-        </w:rPr>
-        <w:t>y</w:t>
-      </w:r>
-      <w:proofErr w:type="spellEnd"/>
+        <w:t>    current_y</w:t>
+      </w:r>
       <w:r>
         <w:rPr>
           <w:rFonts w:ascii="Consolas" w:eastAsia="Times New Roman" w:hAnsi="Consolas" w:cs="Times New Roman"/>
@@ -4737,7 +3935,6 @@
         </w:rPr>
         <w:t xml:space="preserve"> :</w:t>
       </w:r>
-      <w:proofErr w:type="gramEnd"/>
       <w:r>
         <w:rPr>
           <w:rFonts w:ascii="Consolas" w:eastAsia="Times New Roman" w:hAnsi="Consolas" w:cs="Times New Roman"/>
@@ -4785,29 +3982,8 @@
           <w:sz w:val="16"/>
           <w:szCs w:val="16"/>
         </w:rPr>
-        <w:t>    return </w:t>
-      </w:r>
-      <w:proofErr w:type="spellStart"/>
-      <w:r>
-        <w:rPr>
-          <w:rFonts w:ascii="Consolas" w:eastAsia="Times New Roman" w:hAnsi="Consolas" w:cs="Times New Roman"/>
-          <w:color w:val="FFFFFF" w:themeColor="background1"/>
-          <w:sz w:val="16"/>
-          <w:szCs w:val="16"/>
-        </w:rPr>
-        <w:t>current_</w:t>
-      </w:r>
-      <w:proofErr w:type="gramStart"/>
-      <w:r>
-        <w:rPr>
-          <w:rFonts w:ascii="Consolas" w:eastAsia="Times New Roman" w:hAnsi="Consolas" w:cs="Times New Roman"/>
-          <w:color w:val="FFFFFF" w:themeColor="background1"/>
-          <w:sz w:val="16"/>
-          <w:szCs w:val="16"/>
-        </w:rPr>
-        <w:t>y</w:t>
-      </w:r>
-      <w:proofErr w:type="spellEnd"/>
+        <w:t>    return current_y</w:t>
+      </w:r>
       <w:r>
         <w:rPr>
           <w:rFonts w:ascii="Consolas" w:eastAsia="Times New Roman" w:hAnsi="Consolas" w:cs="Times New Roman"/>
@@ -4817,7 +3993,6 @@
         </w:rPr>
         <w:t>;   </w:t>
       </w:r>
-      <w:proofErr w:type="gramEnd"/>
       <w:r>
         <w:rPr>
           <w:rFonts w:ascii="Consolas" w:eastAsia="Times New Roman" w:hAnsi="Consolas" w:cs="Times New Roman"/>
@@ -5243,13 +4418,7 @@
           <w:rPr>
             <w:rFonts w:ascii="Cambria Math" w:hAnsi="Cambria Math" w:cs="Calibri Light"/>
           </w:rPr>
-          <m:t xml:space="preserve"> </m:t>
-        </m:r>
-        <m:r>
-          <w:rPr>
-            <w:rFonts w:ascii="Cambria Math" w:hAnsi="Cambria Math" w:cs="Calibri Light"/>
-          </w:rPr>
-          <m:t>]</m:t>
+          <m:t xml:space="preserve"> ]</m:t>
         </m:r>
       </m:oMath>
     </w:p>
@@ -5466,13 +4635,7 @@
             <w:rPr>
               <w:rFonts w:ascii="Cambria Math" w:hAnsi="Cambria Math" w:cs="Calibri Light"/>
             </w:rPr>
-            <m:t xml:space="preserve"> </m:t>
-          </m:r>
-          <m:r>
-            <w:rPr>
-              <w:rFonts w:ascii="Cambria Math" w:hAnsi="Cambria Math" w:cs="Calibri Light"/>
-            </w:rPr>
-            <m:t xml:space="preserve"> , i = 1, 2, …, N</m:t>
+            <m:t xml:space="preserve">  , i = 1, 2, …, N</m:t>
           </m:r>
         </m:oMath>
       </m:oMathPara>
@@ -5701,13 +4864,7 @@
           <w:rPr>
             <w:rFonts w:ascii="Cambria Math" w:hAnsi="Cambria Math" w:cs="Calibri Light"/>
           </w:rPr>
-          <m:t xml:space="preserve"> </m:t>
-        </m:r>
-        <m:r>
-          <w:rPr>
-            <w:rFonts w:ascii="Cambria Math" w:hAnsi="Cambria Math" w:cs="Calibri Light"/>
-          </w:rPr>
-          <m:t xml:space="preserve"> - </m:t>
+          <m:t xml:space="preserve">  - </m:t>
         </m:r>
         <m:sSub>
           <m:sSubPr>
@@ -6093,13 +5250,7 @@
           <w:rPr>
             <w:rFonts w:ascii="Cambria Math" w:hAnsi="Cambria Math" w:cs="Calibri Light"/>
           </w:rPr>
-          <m:t xml:space="preserve"> </m:t>
-        </m:r>
-        <m:r>
-          <w:rPr>
-            <w:rFonts w:ascii="Cambria Math" w:hAnsi="Cambria Math" w:cs="Calibri Light"/>
-          </w:rPr>
-          <m:t xml:space="preserve"> = 10</m:t>
+          <m:t xml:space="preserve">  = 10</m:t>
         </m:r>
       </m:oMath>
       <w:r>
@@ -6972,13 +6123,7 @@
           <w:rPr>
             <w:rFonts w:ascii="Cambria Math" w:hAnsi="Cambria Math" w:cs="Calibri Light"/>
           </w:rPr>
-          <m:t>N</m:t>
-        </m:r>
-        <m:r>
-          <w:rPr>
-            <w:rFonts w:ascii="Cambria Math" w:hAnsi="Cambria Math" w:cs="Calibri Light"/>
-          </w:rPr>
-          <m:t xml:space="preserve"> = 1000</m:t>
+          <m:t>N = 1000</m:t>
         </m:r>
       </m:oMath>
       <w:r>
@@ -7821,25 +6966,7 @@
                 <w:b/>
                 <w:bCs/>
               </w:rPr>
-              <w:t xml:space="preserve">Time taken (in </w:t>
-            </w:r>
-            <w:proofErr w:type="spellStart"/>
-            <w:r>
-              <w:rPr>
-                <w:rFonts w:asciiTheme="majorHAnsi" w:hAnsiTheme="majorHAnsi" w:cstheme="majorHAnsi"/>
-                <w:b/>
-                <w:bCs/>
-              </w:rPr>
-              <w:t>ms</w:t>
-            </w:r>
-            <w:proofErr w:type="spellEnd"/>
-            <w:r>
-              <w:rPr>
-                <w:rFonts w:asciiTheme="majorHAnsi" w:hAnsiTheme="majorHAnsi" w:cstheme="majorHAnsi"/>
-                <w:b/>
-                <w:bCs/>
-              </w:rPr>
-              <w:t>)</w:t>
+              <w:t>Time taken (in ms)</w:t>
             </w:r>
           </w:p>
         </w:tc>
@@ -8652,15 +7779,7 @@
           <w:sz w:val="18"/>
           <w:szCs w:val="18"/>
         </w:rPr>
-        <w:t>*</w:t>
-      </w:r>
-      <w:r>
-        <w:rPr>
-          <w:rFonts w:asciiTheme="majorHAnsi" w:hAnsiTheme="majorHAnsi" w:cstheme="majorHAnsi"/>
-          <w:sz w:val="18"/>
-          <w:szCs w:val="18"/>
-        </w:rPr>
-        <w:t>Time taken is accurate to 4 decimal places.</w:t>
+        <w:t>*Time taken is accurate to 4 decimal places.</w:t>
       </w:r>
     </w:p>
     <w:p>
@@ -8755,21 +7874,7 @@
         <w:rPr>
           <w:rFonts w:asciiTheme="majorHAnsi" w:hAnsiTheme="majorHAnsi" w:cstheme="majorHAnsi"/>
         </w:rPr>
-        <w:t xml:space="preserve"> the line of best fit, done via linear regression, the red dots are the points that we tested, and those points </w:t>
-      </w:r>
-      <w:proofErr w:type="gramStart"/>
-      <w:r>
-        <w:rPr>
-          <w:rFonts w:asciiTheme="majorHAnsi" w:hAnsiTheme="majorHAnsi" w:cstheme="majorHAnsi"/>
-        </w:rPr>
-        <w:t>are connected with</w:t>
-      </w:r>
-      <w:proofErr w:type="gramEnd"/>
-      <w:r>
-        <w:rPr>
-          <w:rFonts w:asciiTheme="majorHAnsi" w:hAnsiTheme="majorHAnsi" w:cstheme="majorHAnsi"/>
-        </w:rPr>
-        <w:t xml:space="preserve"> </w:t>
+        <w:t xml:space="preserve"> the line of best fit, done via linear regression, the red dots are the points that we tested, and those points are connected with </w:t>
       </w:r>
       <w:r>
         <w:rPr>
@@ -8828,13 +7933,7 @@
           <w:rPr>
             <w:rFonts w:ascii="Cambria Math" w:hAnsi="Cambria Math" w:cstheme="majorHAnsi"/>
           </w:rPr>
-          <m:t>O(NlogN)</m:t>
-        </m:r>
-        <m:r>
-          <w:rPr>
-            <w:rFonts w:ascii="Cambria Math" w:hAnsi="Cambria Math" w:cstheme="majorHAnsi"/>
-          </w:rPr>
-          <m:t xml:space="preserve"> </m:t>
+          <m:t xml:space="preserve">O(NlogN) </m:t>
         </m:r>
       </m:oMath>
       <w:r>
@@ -8848,13 +7947,7 @@
           <w:rPr>
             <w:rFonts w:ascii="Cambria Math" w:hAnsi="Cambria Math" w:cstheme="majorHAnsi"/>
           </w:rPr>
-          <m:t>O(N)</m:t>
-        </m:r>
-        <m:r>
-          <w:rPr>
-            <w:rFonts w:ascii="Cambria Math" w:hAnsi="Cambria Math" w:cstheme="majorHAnsi"/>
-          </w:rPr>
-          <m:t xml:space="preserve"> </m:t>
+          <m:t xml:space="preserve">O(N) </m:t>
         </m:r>
       </m:oMath>
       <w:r>
@@ -8888,13 +7981,7 @@
           <w:rPr>
             <w:rFonts w:ascii="Cambria Math" w:hAnsi="Cambria Math" w:cstheme="majorHAnsi"/>
           </w:rPr>
-          <m:t>O(NlogN)</m:t>
-        </m:r>
-        <m:r>
-          <w:rPr>
-            <w:rFonts w:ascii="Cambria Math" w:hAnsi="Cambria Math" w:cstheme="majorHAnsi"/>
-          </w:rPr>
-          <m:t xml:space="preserve"> </m:t>
+          <m:t xml:space="preserve">O(NlogN) </m:t>
         </m:r>
       </m:oMath>
       <w:r>
@@ -8998,30 +8085,14 @@
         <w:rPr>
           <w:rFonts w:asciiTheme="majorHAnsi" w:hAnsiTheme="majorHAnsi" w:cstheme="majorHAnsi"/>
         </w:rPr>
-        <w:t xml:space="preserve"> since the real bound of the program is more so </w:t>
-      </w:r>
-      <w:proofErr w:type="spellStart"/>
-      <w:r>
-        <w:rPr>
-          <w:rFonts w:asciiTheme="majorHAnsi" w:hAnsiTheme="majorHAnsi" w:cstheme="majorHAnsi"/>
-        </w:rPr>
-        <w:t>gcc’s</w:t>
-      </w:r>
-      <w:proofErr w:type="spellEnd"/>
-      <w:r>
-        <w:rPr>
-          <w:rFonts w:asciiTheme="majorHAnsi" w:hAnsiTheme="majorHAnsi" w:cstheme="majorHAnsi"/>
-        </w:rPr>
-        <w:t xml:space="preserve"> </w:t>
-      </w:r>
-      <w:proofErr w:type="spellStart"/>
+        <w:t xml:space="preserve"> since the real bound of the program is more so gcc’s </w:t>
+      </w:r>
       <w:r>
         <w:rPr>
           <w:rFonts w:ascii="Consolas" w:hAnsi="Consolas" w:cstheme="majorHAnsi"/>
         </w:rPr>
         <w:t>scanf</w:t>
       </w:r>
-      <w:proofErr w:type="spellEnd"/>
       <w:r>
         <w:rPr>
           <w:rFonts w:asciiTheme="majorHAnsi" w:hAnsiTheme="majorHAnsi" w:cstheme="majorHAnsi"/>
@@ -9040,34 +8111,14 @@
         <w:rPr>
           <w:rFonts w:asciiTheme="majorHAnsi" w:hAnsiTheme="majorHAnsi" w:cstheme="majorHAnsi"/>
         </w:rPr>
-        <w:t xml:space="preserve"> for w</w:t>
-      </w:r>
-      <w:proofErr w:type="spellStart"/>
-      <w:r>
-        <w:rPr>
-          <w:rFonts w:asciiTheme="majorHAnsi" w:hAnsiTheme="majorHAnsi" w:cstheme="majorHAnsi"/>
-        </w:rPr>
-        <w:t>hich</w:t>
-      </w:r>
-      <w:proofErr w:type="spellEnd"/>
-      <w:r>
-        <w:rPr>
-          <w:rFonts w:asciiTheme="majorHAnsi" w:hAnsiTheme="majorHAnsi" w:cstheme="majorHAnsi"/>
-        </w:rPr>
-        <w:t xml:space="preserve"> the algorithm would more cleanly break an </w:t>
+        <w:t xml:space="preserve"> for which the algorithm would more cleanly break an </w:t>
       </w:r>
       <m:oMath>
         <m:r>
           <w:rPr>
             <w:rFonts w:ascii="Cambria Math" w:hAnsi="Cambria Math" w:cstheme="majorHAnsi"/>
           </w:rPr>
-          <m:t>O(N)</m:t>
-        </m:r>
-        <m:r>
-          <w:rPr>
-            <w:rFonts w:ascii="Cambria Math" w:hAnsi="Cambria Math" w:cstheme="majorHAnsi"/>
-          </w:rPr>
-          <m:t xml:space="preserve"> </m:t>
+          <m:t xml:space="preserve">O(N) </m:t>
         </m:r>
       </m:oMath>
       <w:r>
@@ -9168,85 +8219,47 @@
         </w:rPr>
         <w:t xml:space="preserve">alized analysis, we break apart our algorithm into three key components – </w:t>
       </w:r>
-      <w:proofErr w:type="spellStart"/>
-      <w:proofErr w:type="gramStart"/>
       <w:r>
         <w:rPr>
           <w:rFonts w:ascii="Consolas" w:hAnsi="Consolas" w:cstheme="majorHAnsi"/>
         </w:rPr>
-        <w:t>buildHeap</w:t>
-      </w:r>
-      <w:proofErr w:type="spellEnd"/>
+        <w:t>buildHeap()</w:t>
+      </w:r>
+      <w:r>
+        <w:rPr>
+          <w:rFonts w:asciiTheme="majorHAnsi" w:hAnsiTheme="majorHAnsi" w:cstheme="majorHAnsi"/>
+        </w:rPr>
+        <w:t xml:space="preserve">, </w:t>
+      </w:r>
       <w:r>
         <w:rPr>
           <w:rFonts w:ascii="Consolas" w:hAnsi="Consolas" w:cstheme="majorHAnsi"/>
         </w:rPr>
-        <w:t>(</w:t>
-      </w:r>
-      <w:proofErr w:type="gramEnd"/>
+        <w:t>sort()</w:t>
+      </w:r>
+      <w:r>
+        <w:rPr>
+          <w:rFonts w:asciiTheme="majorHAnsi" w:hAnsiTheme="majorHAnsi" w:cstheme="majorHAnsi"/>
+        </w:rPr>
+        <w:t xml:space="preserve"> and </w:t>
+      </w:r>
       <w:r>
         <w:rPr>
           <w:rFonts w:ascii="Consolas" w:hAnsi="Consolas" w:cstheme="majorHAnsi"/>
         </w:rPr>
-        <w:t>)</w:t>
+        <w:t>nfdhPack()</w:t>
       </w:r>
       <w:r>
         <w:rPr>
           <w:rFonts w:asciiTheme="majorHAnsi" w:hAnsiTheme="majorHAnsi" w:cstheme="majorHAnsi"/>
         </w:rPr>
-        <w:t xml:space="preserve">, </w:t>
-      </w:r>
-      <w:r>
-        <w:rPr>
-          <w:rFonts w:ascii="Consolas" w:hAnsi="Consolas" w:cstheme="majorHAnsi"/>
-        </w:rPr>
-        <w:t>sort()</w:t>
+        <w:t>.</w:t>
       </w:r>
       <w:r>
         <w:rPr>
           <w:rFonts w:asciiTheme="majorHAnsi" w:hAnsiTheme="majorHAnsi" w:cstheme="majorHAnsi"/>
         </w:rPr>
-        <w:t xml:space="preserve"> and </w:t>
-      </w:r>
-      <w:proofErr w:type="spellStart"/>
-      <w:r>
-        <w:rPr>
-          <w:rFonts w:ascii="Consolas" w:hAnsi="Consolas" w:cstheme="majorHAnsi"/>
-        </w:rPr>
-        <w:t>nfdhPack</w:t>
-      </w:r>
-      <w:proofErr w:type="spellEnd"/>
-      <w:r>
-        <w:rPr>
-          <w:rFonts w:ascii="Consolas" w:hAnsi="Consolas" w:cstheme="majorHAnsi"/>
-        </w:rPr>
-        <w:t>()</w:t>
-      </w:r>
-      <w:r>
-        <w:rPr>
-          <w:rFonts w:asciiTheme="majorHAnsi" w:hAnsiTheme="majorHAnsi" w:cstheme="majorHAnsi"/>
-        </w:rPr>
-        <w:t>.</w:t>
-      </w:r>
-      <w:r>
-        <w:rPr>
-          <w:rFonts w:asciiTheme="majorHAnsi" w:hAnsiTheme="majorHAnsi" w:cstheme="majorHAnsi"/>
-        </w:rPr>
-        <w:t xml:space="preserve"> The cost of pointers and malloc/</w:t>
-      </w:r>
-      <w:proofErr w:type="spellStart"/>
-      <w:r>
-        <w:rPr>
-          <w:rFonts w:asciiTheme="majorHAnsi" w:hAnsiTheme="majorHAnsi" w:cstheme="majorHAnsi"/>
-        </w:rPr>
-        <w:t>calloc</w:t>
-      </w:r>
-      <w:proofErr w:type="spellEnd"/>
-      <w:r>
-        <w:rPr>
-          <w:rFonts w:asciiTheme="majorHAnsi" w:hAnsiTheme="majorHAnsi" w:cstheme="majorHAnsi"/>
-        </w:rPr>
-        <w:t xml:space="preserve"> calls are omitted in this calculation.</w:t>
+        <w:t xml:space="preserve"> The cost of pointers and malloc/calloc calls are omitted in this calculation.</w:t>
       </w:r>
     </w:p>
     <w:p>
@@ -9278,27 +8291,11 @@
         </w:rPr>
         <w:t xml:space="preserve">of the rectangles according to their heights, </w:t>
       </w:r>
-      <w:proofErr w:type="spellStart"/>
-      <w:proofErr w:type="gramStart"/>
       <w:r>
         <w:rPr>
           <w:rFonts w:ascii="Consolas" w:hAnsi="Consolas" w:cstheme="majorHAnsi"/>
         </w:rPr>
-        <w:t>buildHeap</w:t>
-      </w:r>
-      <w:proofErr w:type="spellEnd"/>
-      <w:r>
-        <w:rPr>
-          <w:rFonts w:ascii="Consolas" w:hAnsi="Consolas" w:cstheme="majorHAnsi"/>
-        </w:rPr>
-        <w:t>(</w:t>
-      </w:r>
-      <w:proofErr w:type="gramEnd"/>
-      <w:r>
-        <w:rPr>
-          <w:rFonts w:ascii="Consolas" w:hAnsi="Consolas" w:cstheme="majorHAnsi"/>
-        </w:rPr>
-        <w:t>)</w:t>
+        <w:t>buildHeap()</w:t>
       </w:r>
       <w:r>
         <w:rPr>
@@ -9320,19 +8317,11 @@
         </w:rPr>
         <w:t xml:space="preserve"> time to do so. To sort the heap in decreasing order by their heights, heap sort (</w:t>
       </w:r>
-      <w:proofErr w:type="gramStart"/>
       <w:r>
         <w:rPr>
           <w:rFonts w:ascii="Consolas" w:hAnsi="Consolas" w:cstheme="majorHAnsi"/>
         </w:rPr>
-        <w:t>sort(</w:t>
-      </w:r>
-      <w:proofErr w:type="gramEnd"/>
-      <w:r>
-        <w:rPr>
-          <w:rFonts w:ascii="Consolas" w:hAnsi="Consolas" w:cstheme="majorHAnsi"/>
-        </w:rPr>
-        <w:t>)</w:t>
+        <w:t>sort()</w:t>
       </w:r>
       <w:r>
         <w:rPr>
@@ -9360,27 +8349,11 @@
         </w:rPr>
         <w:t>(</w:t>
       </w:r>
-      <w:proofErr w:type="spellStart"/>
-      <w:proofErr w:type="gramStart"/>
       <w:r>
         <w:rPr>
           <w:rFonts w:ascii="Consolas" w:hAnsi="Consolas" w:cstheme="majorHAnsi"/>
         </w:rPr>
-        <w:t>nfdhPack</w:t>
-      </w:r>
-      <w:proofErr w:type="spellEnd"/>
-      <w:r>
-        <w:rPr>
-          <w:rFonts w:ascii="Consolas" w:hAnsi="Consolas" w:cstheme="majorHAnsi"/>
-        </w:rPr>
-        <w:t>(</w:t>
-      </w:r>
-      <w:proofErr w:type="gramEnd"/>
-      <w:r>
-        <w:rPr>
-          <w:rFonts w:ascii="Consolas" w:hAnsi="Consolas" w:cstheme="majorHAnsi"/>
-        </w:rPr>
-        <w:t>)</w:t>
+        <w:t>nfdhPack()</w:t>
       </w:r>
       <w:r>
         <w:rPr>
@@ -9433,61 +8406,13 @@
             <w:rPr>
               <w:rFonts w:ascii="Cambria Math" w:hAnsi="Cambria Math" w:cs="Calibri Light"/>
             </w:rPr>
-            <m:t xml:space="preserve">∴ </m:t>
-          </m:r>
-          <m:r>
-            <w:rPr>
-              <w:rFonts w:ascii="Cambria Math" w:hAnsi="Cambria Math" w:cs="Calibri Light"/>
-            </w:rPr>
-            <m:t>T(N)</m:t>
-          </m:r>
-          <m:r>
-            <w:rPr>
-              <w:rFonts w:ascii="Cambria Math" w:hAnsi="Cambria Math" w:cs="Calibri Light"/>
-            </w:rPr>
-            <m:t xml:space="preserve"> = </m:t>
+            <m:t xml:space="preserve">∴ T(N) = </m:t>
           </m:r>
           <m:r>
             <w:rPr>
               <w:rFonts w:ascii="Cambria Math" w:hAnsi="Cambria Math" w:cstheme="majorHAnsi"/>
             </w:rPr>
-            <m:t>O(N)</m:t>
-          </m:r>
-          <m:r>
-            <w:rPr>
-              <w:rFonts w:ascii="Cambria Math" w:hAnsi="Cambria Math" w:cstheme="majorHAnsi"/>
-            </w:rPr>
-            <m:t xml:space="preserve"> + </m:t>
-          </m:r>
-          <m:r>
-            <w:rPr>
-              <w:rFonts w:ascii="Cambria Math" w:hAnsi="Cambria Math" w:cstheme="majorHAnsi"/>
-            </w:rPr>
-            <m:t>O(NlogN)</m:t>
-          </m:r>
-          <m:r>
-            <w:rPr>
-              <w:rFonts w:ascii="Cambria Math" w:hAnsi="Cambria Math" w:cstheme="majorHAnsi"/>
-            </w:rPr>
-            <m:t xml:space="preserve"> + </m:t>
-          </m:r>
-          <m:r>
-            <w:rPr>
-              <w:rFonts w:ascii="Cambria Math" w:hAnsi="Cambria Math" w:cstheme="majorHAnsi"/>
-            </w:rPr>
-            <m:t>O(N)</m:t>
-          </m:r>
-          <m:r>
-            <w:rPr>
-              <w:rFonts w:ascii="Cambria Math" w:hAnsi="Cambria Math" w:cstheme="majorHAnsi"/>
-            </w:rPr>
-            <m:t xml:space="preserve"> = </m:t>
-          </m:r>
-          <m:r>
-            <w:rPr>
-              <w:rFonts w:ascii="Cambria Math" w:hAnsi="Cambria Math" w:cstheme="majorHAnsi"/>
-            </w:rPr>
-            <m:t>O(NlogN)</m:t>
+            <m:t>O(N) + O(NlogN) + O(N) = O(NlogN)</m:t>
           </m:r>
         </m:oMath>
       </m:oMathPara>
@@ -9521,13 +8446,7 @@
           <w:rPr>
             <w:rFonts w:ascii="Cambria Math" w:hAnsi="Cambria Math" w:cstheme="majorHAnsi"/>
           </w:rPr>
-          <m:t>O(NlogN)</m:t>
-        </m:r>
-        <m:r>
-          <w:rPr>
-            <w:rFonts w:ascii="Cambria Math" w:hAnsi="Cambria Math" w:cstheme="majorHAnsi"/>
-          </w:rPr>
-          <m:t>.</m:t>
+          <m:t>O(NlogN).</m:t>
         </m:r>
       </m:oMath>
     </w:p>
@@ -9621,25 +8540,7 @@
             <w:rPr>
               <w:rFonts w:ascii="Cambria Math" w:hAnsi="Cambria Math" w:cs="Calibri Light"/>
             </w:rPr>
-            <m:t xml:space="preserve">∴ </m:t>
-          </m:r>
-          <m:r>
-            <w:rPr>
-              <w:rFonts w:ascii="Cambria Math" w:hAnsi="Cambria Math" w:cs="Calibri Light"/>
-            </w:rPr>
-            <m:t>S</m:t>
-          </m:r>
-          <m:r>
-            <w:rPr>
-              <w:rFonts w:ascii="Cambria Math" w:hAnsi="Cambria Math" w:cs="Calibri Light"/>
-            </w:rPr>
-            <m:t>(N)</m:t>
-          </m:r>
-          <m:r>
-            <w:rPr>
-              <w:rFonts w:ascii="Cambria Math" w:hAnsi="Cambria Math" w:cs="Calibri Light"/>
-            </w:rPr>
-            <m:t xml:space="preserve"> = </m:t>
+            <m:t xml:space="preserve">∴ S(N) = </m:t>
           </m:r>
           <m:r>
             <w:rPr>
@@ -9735,7 +8636,66 @@
         <w:rPr>
           <w:rFonts w:ascii="Calibri Light" w:hAnsi="Calibri Light" w:cs="Calibri Light"/>
         </w:rPr>
-        <w:t>algorithm to other strip-packing algorithms, it does not necessarily have the best performance or approximation ratio. Despite it being relatively naïve, it is robust and efficient.</w:t>
+        <w:t xml:space="preserve">algorithm to other strip-packing algorithms, it does not necessarily have the best performance or approximation ratio. Despite it being relatively naïve, it </w:t>
+      </w:r>
+      <w:r>
+        <w:rPr>
+          <w:rFonts w:ascii="Calibri Light" w:hAnsi="Calibri Light" w:cs="Calibri Light"/>
+        </w:rPr>
+        <w:t>efficiently generates usable packings for almost all cases. However, the algorithm has clear flaws.</w:t>
+      </w:r>
+    </w:p>
+    <w:p>
+      <w:pPr>
+        <w:rPr>
+          <w:rFonts w:ascii="Calibri Light" w:hAnsi="Calibri Light" w:cs="Calibri Light"/>
+        </w:rPr>
+      </w:pPr>
+      <w:r>
+        <w:rPr>
+          <w:rFonts w:ascii="Calibri Light" w:hAnsi="Calibri Light" w:cs="Calibri Light"/>
+        </w:rPr>
+        <w:tab/>
+        <w:t>The algorithm tends to leave a large amount of empty space on the right side of each level. Algorithms exist which capitalize on this flaw, such as Baker’s Up-Down algorithm</w:t>
+      </w:r>
+      <w:r>
+        <w:rPr>
+          <w:rFonts w:ascii="Calibri Light" w:hAnsi="Calibri Light" w:cs="Calibri Light"/>
+        </w:rPr>
+        <w:t>. Furthermore, in the case where one image is significantly taller than all the others, the level sorting approach leads to wasted space because a single image cannot span multiple levels. This problem can be solved by a wholistic packing algorithm</w:t>
+      </w:r>
+      <w:r>
+        <w:rPr>
+          <w:rFonts w:ascii="Calibri Light" w:hAnsi="Calibri Light" w:cs="Calibri Light"/>
+        </w:rPr>
+        <w:t>, one that does not pack into levels.</w:t>
+      </w:r>
+    </w:p>
+    <w:p>
+      <w:pPr>
+        <w:rPr>
+          <w:rFonts w:ascii="Calibri Light" w:hAnsi="Calibri Light" w:cs="Calibri Light"/>
+        </w:rPr>
+      </w:pPr>
+      <w:r>
+        <w:rPr>
+          <w:rFonts w:ascii="Calibri Light" w:hAnsi="Calibri Light" w:cs="Calibri Light"/>
+        </w:rPr>
+        <w:tab/>
+        <w:t xml:space="preserve">When seeking a packing of images that reduces area, the problem as posed in this project is not sufficient. The width of the final packing is restricted to the value given in the input. It is possible that no </w:t>
+      </w:r>
+      <w:r>
+        <w:rPr>
+          <w:rFonts w:ascii="Calibri Light" w:hAnsi="Calibri Light" w:cs="Calibri Light"/>
+        </w:rPr>
+        <w:lastRenderedPageBreak/>
+        <w:t>truly efficient packing using this width can exist for a given set of images</w:t>
+      </w:r>
+      <w:r>
+        <w:rPr>
+          <w:rFonts w:ascii="Calibri Light" w:hAnsi="Calibri Light" w:cs="Calibri Light"/>
+        </w:rPr>
+        <w:t>. In future research, 2-dimensional packing algorithms that can produce packings with a range of widths must be considered.</w:t>
       </w:r>
     </w:p>
     <w:p>
@@ -9827,7 +8787,6 @@
           <w:rStyle w:val="Emphasis"/>
           <w:color w:val="000000" w:themeColor="text1"/>
         </w:rPr>
-        <w:lastRenderedPageBreak/>
         <w:t>Duty Assignments</w:t>
       </w:r>
     </w:p>
@@ -9952,7 +8911,7 @@
 </file>
 
 <file path=word/endnotes.xml><?xml version="1.0" encoding="utf-8"?>
-<w:endnotes xmlns:wpc="http://schemas.microsoft.com/office/word/2010/wordprocessingCanvas" xmlns:cx="http://schemas.microsoft.com/office/drawing/2014/chartex" xmlns:cx1="http://schemas.microsoft.com/office/drawing/2015/9/8/chartex" xmlns:cx2="http://schemas.microsoft.com/office/drawing/2015/10/21/chartex" xmlns:cx3="http://schemas.microsoft.com/office/drawing/2016/5/9/chartex" xmlns:cx4="http://schemas.microsoft.com/office/drawing/2016/5/10/chartex" xmlns:cx5="http://schemas.microsoft.com/office/drawing/2016/5/11/chartex" xmlns:cx6="http://schemas.microsoft.com/office/drawing/2016/5/12/chartex" xmlns:cx7="http://schemas.microsoft.com/office/drawing/2016/5/13/chartex" xmlns:cx8="http://schemas.microsoft.com/office/drawing/2016/5/14/chartex" xmlns:mc="http://schemas.openxmlformats.org/markup-compatibility/2006" xmlns:aink="http://schemas.microsoft.com/office/drawing/2016/ink" xmlns:am3d="http://schemas.microsoft.com/office/drawing/2017/model3d" xmlns:o="urn:schemas-microsoft-com:office:office" xmlns:r="http://schemas.openxmlformats.org/officeDocument/2006/relationships" xmlns:m="http://schemas.openxmlformats.org/officeDocument/2006/math" xmlns:v="urn:schemas-microsoft-com:vml" xmlns:wp14="http://schemas.microsoft.com/office/word/2010/wordprocessingDrawing" xmlns:wp="http://schemas.openxmlformats.org/drawingml/2006/wordprocessingDrawing" xmlns:w10="urn:schemas-microsoft-com:office:word" xmlns:w="http://schemas.openxmlformats.org/wordprocessingml/2006/main" xmlns:w14="http://schemas.microsoft.com/office/word/2010/wordml" xmlns:w15="http://schemas.microsoft.com/office/word/2012/wordml" xmlns:w16cid="http://schemas.microsoft.com/office/word/2016/wordml/cid" xmlns:w16se="http://schemas.microsoft.com/office/word/2015/wordml/symex" xmlns:wpg="http://schemas.microsoft.com/office/word/2010/wordprocessingGroup" xmlns:wpi="http://schemas.microsoft.com/office/word/2010/wordprocessingInk" xmlns:wne="http://schemas.microsoft.com/office/word/2006/wordml" xmlns:wps="http://schemas.microsoft.com/office/word/2010/wordprocessingShape" mc:Ignorable="w14 w15 w16se w16cid wp14">
+<w:endnotes xmlns:wpc="http://schemas.microsoft.com/office/word/2010/wordprocessingCanvas" xmlns:cx="http://schemas.microsoft.com/office/drawing/2014/chartex" xmlns:cx1="http://schemas.microsoft.com/office/drawing/2015/9/8/chartex" xmlns:cx2="http://schemas.microsoft.com/office/drawing/2015/10/21/chartex" xmlns:cx3="http://schemas.microsoft.com/office/drawing/2016/5/9/chartex" xmlns:cx4="http://schemas.microsoft.com/office/drawing/2016/5/10/chartex" xmlns:cx5="http://schemas.microsoft.com/office/drawing/2016/5/11/chartex" xmlns:cx6="http://schemas.microsoft.com/office/drawing/2016/5/12/chartex" xmlns:cx7="http://schemas.microsoft.com/office/drawing/2016/5/13/chartex" xmlns:cx8="http://schemas.microsoft.com/office/drawing/2016/5/14/chartex" xmlns:mc="http://schemas.openxmlformats.org/markup-compatibility/2006" xmlns:aink="http://schemas.microsoft.com/office/drawing/2016/ink" xmlns:am3d="http://schemas.microsoft.com/office/drawing/2017/model3d" xmlns:o="urn:schemas-microsoft-com:office:office" xmlns:r="http://schemas.openxmlformats.org/officeDocument/2006/relationships" xmlns:m="http://schemas.openxmlformats.org/officeDocument/2006/math" xmlns:v="urn:schemas-microsoft-com:vml" xmlns:wp14="http://schemas.microsoft.com/office/word/2010/wordprocessingDrawing" xmlns:wp="http://schemas.openxmlformats.org/drawingml/2006/wordprocessingDrawing" xmlns:w10="urn:schemas-microsoft-com:office:word" xmlns:w="http://schemas.openxmlformats.org/wordprocessingml/2006/main" xmlns:w14="http://schemas.microsoft.com/office/word/2010/wordml" xmlns:w15="http://schemas.microsoft.com/office/word/2012/wordml" xmlns:w16cex="http://schemas.microsoft.com/office/word/2018/wordml/cex" xmlns:w16cid="http://schemas.microsoft.com/office/word/2016/wordml/cid" xmlns:w16="http://schemas.microsoft.com/office/word/2018/wordml" xmlns:w16se="http://schemas.microsoft.com/office/word/2015/wordml/symex" xmlns:wpg="http://schemas.microsoft.com/office/word/2010/wordprocessingGroup" xmlns:wpi="http://schemas.microsoft.com/office/word/2010/wordprocessingInk" xmlns:wne="http://schemas.microsoft.com/office/word/2006/wordml" xmlns:wps="http://schemas.microsoft.com/office/word/2010/wordprocessingShape" mc:Ignorable="w14 w15 w16se w16cid w16 w16cex wp14">
   <w:endnote w:type="separator" w:id="-1">
     <w:p>
       <w:pPr>
@@ -9977,7 +8936,7 @@
 </file>
 
 <file path=word/footer1.xml><?xml version="1.0" encoding="utf-8"?>
-<w:ftr xmlns:wpc="http://schemas.microsoft.com/office/word/2010/wordprocessingCanvas" xmlns:cx="http://schemas.microsoft.com/office/drawing/2014/chartex" xmlns:cx1="http://schemas.microsoft.com/office/drawing/2015/9/8/chartex" xmlns:cx2="http://schemas.microsoft.com/office/drawing/2015/10/21/chartex" xmlns:cx3="http://schemas.microsoft.com/office/drawing/2016/5/9/chartex" xmlns:cx4="http://schemas.microsoft.com/office/drawing/2016/5/10/chartex" xmlns:cx5="http://schemas.microsoft.com/office/drawing/2016/5/11/chartex" xmlns:cx6="http://schemas.microsoft.com/office/drawing/2016/5/12/chartex" xmlns:cx7="http://schemas.microsoft.com/office/drawing/2016/5/13/chartex" xmlns:cx8="http://schemas.microsoft.com/office/drawing/2016/5/14/chartex" xmlns:mc="http://schemas.openxmlformats.org/markup-compatibility/2006" xmlns:aink="http://schemas.microsoft.com/office/drawing/2016/ink" xmlns:am3d="http://schemas.microsoft.com/office/drawing/2017/model3d" xmlns:o="urn:schemas-microsoft-com:office:office" xmlns:r="http://schemas.openxmlformats.org/officeDocument/2006/relationships" xmlns:m="http://schemas.openxmlformats.org/officeDocument/2006/math" xmlns:v="urn:schemas-microsoft-com:vml" xmlns:wp14="http://schemas.microsoft.com/office/word/2010/wordprocessingDrawing" xmlns:wp="http://schemas.openxmlformats.org/drawingml/2006/wordprocessingDrawing" xmlns:w10="urn:schemas-microsoft-com:office:word" xmlns:w="http://schemas.openxmlformats.org/wordprocessingml/2006/main" xmlns:w14="http://schemas.microsoft.com/office/word/2010/wordml" xmlns:w15="http://schemas.microsoft.com/office/word/2012/wordml" xmlns:w16cid="http://schemas.microsoft.com/office/word/2016/wordml/cid" xmlns:w16se="http://schemas.microsoft.com/office/word/2015/wordml/symex" xmlns:wpg="http://schemas.microsoft.com/office/word/2010/wordprocessingGroup" xmlns:wpi="http://schemas.microsoft.com/office/word/2010/wordprocessingInk" xmlns:wne="http://schemas.microsoft.com/office/word/2006/wordml" xmlns:wps="http://schemas.microsoft.com/office/word/2010/wordprocessingShape" mc:Ignorable="w14 w15 w16se w16cid wp14">
+<w:ftr xmlns:wpc="http://schemas.microsoft.com/office/word/2010/wordprocessingCanvas" xmlns:cx="http://schemas.microsoft.com/office/drawing/2014/chartex" xmlns:cx1="http://schemas.microsoft.com/office/drawing/2015/9/8/chartex" xmlns:cx2="http://schemas.microsoft.com/office/drawing/2015/10/21/chartex" xmlns:cx3="http://schemas.microsoft.com/office/drawing/2016/5/9/chartex" xmlns:cx4="http://schemas.microsoft.com/office/drawing/2016/5/10/chartex" xmlns:cx5="http://schemas.microsoft.com/office/drawing/2016/5/11/chartex" xmlns:cx6="http://schemas.microsoft.com/office/drawing/2016/5/12/chartex" xmlns:cx7="http://schemas.microsoft.com/office/drawing/2016/5/13/chartex" xmlns:cx8="http://schemas.microsoft.com/office/drawing/2016/5/14/chartex" xmlns:mc="http://schemas.openxmlformats.org/markup-compatibility/2006" xmlns:aink="http://schemas.microsoft.com/office/drawing/2016/ink" xmlns:am3d="http://schemas.microsoft.com/office/drawing/2017/model3d" xmlns:o="urn:schemas-microsoft-com:office:office" xmlns:r="http://schemas.openxmlformats.org/officeDocument/2006/relationships" xmlns:m="http://schemas.openxmlformats.org/officeDocument/2006/math" xmlns:v="urn:schemas-microsoft-com:vml" xmlns:wp14="http://schemas.microsoft.com/office/word/2010/wordprocessingDrawing" xmlns:wp="http://schemas.openxmlformats.org/drawingml/2006/wordprocessingDrawing" xmlns:w10="urn:schemas-microsoft-com:office:word" xmlns:w="http://schemas.openxmlformats.org/wordprocessingml/2006/main" xmlns:w14="http://schemas.microsoft.com/office/word/2010/wordml" xmlns:w15="http://schemas.microsoft.com/office/word/2012/wordml" xmlns:w16cex="http://schemas.microsoft.com/office/word/2018/wordml/cex" xmlns:w16cid="http://schemas.microsoft.com/office/word/2016/wordml/cid" xmlns:w16="http://schemas.microsoft.com/office/word/2018/wordml" xmlns:w16se="http://schemas.microsoft.com/office/word/2015/wordml/symex" xmlns:wpg="http://schemas.microsoft.com/office/word/2010/wordprocessingGroup" xmlns:wpi="http://schemas.microsoft.com/office/word/2010/wordprocessingInk" xmlns:wne="http://schemas.microsoft.com/office/word/2006/wordml" xmlns:wps="http://schemas.microsoft.com/office/word/2010/wordprocessingShape" mc:Ignorable="w14 w15 w16se w16cid w16 w16cex wp14">
   <w:sdt>
     <w:sdtPr>
       <w:id w:val="2007325490"/>
@@ -10030,7 +8989,7 @@
 </file>
 
 <file path=word/footnotes.xml><?xml version="1.0" encoding="utf-8"?>
-<w:footnotes xmlns:wpc="http://schemas.microsoft.com/office/word/2010/wordprocessingCanvas" xmlns:cx="http://schemas.microsoft.com/office/drawing/2014/chartex" xmlns:cx1="http://schemas.microsoft.com/office/drawing/2015/9/8/chartex" xmlns:cx2="http://schemas.microsoft.com/office/drawing/2015/10/21/chartex" xmlns:cx3="http://schemas.microsoft.com/office/drawing/2016/5/9/chartex" xmlns:cx4="http://schemas.microsoft.com/office/drawing/2016/5/10/chartex" xmlns:cx5="http://schemas.microsoft.com/office/drawing/2016/5/11/chartex" xmlns:cx6="http://schemas.microsoft.com/office/drawing/2016/5/12/chartex" xmlns:cx7="http://schemas.microsoft.com/office/drawing/2016/5/13/chartex" xmlns:cx8="http://schemas.microsoft.com/office/drawing/2016/5/14/chartex" xmlns:mc="http://schemas.openxmlformats.org/markup-compatibility/2006" xmlns:aink="http://schemas.microsoft.com/office/drawing/2016/ink" xmlns:am3d="http://schemas.microsoft.com/office/drawing/2017/model3d" xmlns:o="urn:schemas-microsoft-com:office:office" xmlns:r="http://schemas.openxmlformats.org/officeDocument/2006/relationships" xmlns:m="http://schemas.openxmlformats.org/officeDocument/2006/math" xmlns:v="urn:schemas-microsoft-com:vml" xmlns:wp14="http://schemas.microsoft.com/office/word/2010/wordprocessingDrawing" xmlns:wp="http://schemas.openxmlformats.org/drawingml/2006/wordprocessingDrawing" xmlns:w10="urn:schemas-microsoft-com:office:word" xmlns:w="http://schemas.openxmlformats.org/wordprocessingml/2006/main" xmlns:w14="http://schemas.microsoft.com/office/word/2010/wordml" xmlns:w15="http://schemas.microsoft.com/office/word/2012/wordml" xmlns:w16cid="http://schemas.microsoft.com/office/word/2016/wordml/cid" xmlns:w16se="http://schemas.microsoft.com/office/word/2015/wordml/symex" xmlns:wpg="http://schemas.microsoft.com/office/word/2010/wordprocessingGroup" xmlns:wpi="http://schemas.microsoft.com/office/word/2010/wordprocessingInk" xmlns:wne="http://schemas.microsoft.com/office/word/2006/wordml" xmlns:wps="http://schemas.microsoft.com/office/word/2010/wordprocessingShape" mc:Ignorable="w14 w15 w16se w16cid wp14">
+<w:footnotes xmlns:wpc="http://schemas.microsoft.com/office/word/2010/wordprocessingCanvas" xmlns:cx="http://schemas.microsoft.com/office/drawing/2014/chartex" xmlns:cx1="http://schemas.microsoft.com/office/drawing/2015/9/8/chartex" xmlns:cx2="http://schemas.microsoft.com/office/drawing/2015/10/21/chartex" xmlns:cx3="http://schemas.microsoft.com/office/drawing/2016/5/9/chartex" xmlns:cx4="http://schemas.microsoft.com/office/drawing/2016/5/10/chartex" xmlns:cx5="http://schemas.microsoft.com/office/drawing/2016/5/11/chartex" xmlns:cx6="http://schemas.microsoft.com/office/drawing/2016/5/12/chartex" xmlns:cx7="http://schemas.microsoft.com/office/drawing/2016/5/13/chartex" xmlns:cx8="http://schemas.microsoft.com/office/drawing/2016/5/14/chartex" xmlns:mc="http://schemas.openxmlformats.org/markup-compatibility/2006" xmlns:aink="http://schemas.microsoft.com/office/drawing/2016/ink" xmlns:am3d="http://schemas.microsoft.com/office/drawing/2017/model3d" xmlns:o="urn:schemas-microsoft-com:office:office" xmlns:r="http://schemas.openxmlformats.org/officeDocument/2006/relationships" xmlns:m="http://schemas.openxmlformats.org/officeDocument/2006/math" xmlns:v="urn:schemas-microsoft-com:vml" xmlns:wp14="http://schemas.microsoft.com/office/word/2010/wordprocessingDrawing" xmlns:wp="http://schemas.openxmlformats.org/drawingml/2006/wordprocessingDrawing" xmlns:w10="urn:schemas-microsoft-com:office:word" xmlns:w="http://schemas.openxmlformats.org/wordprocessingml/2006/main" xmlns:w14="http://schemas.microsoft.com/office/word/2010/wordml" xmlns:w15="http://schemas.microsoft.com/office/word/2012/wordml" xmlns:w16cex="http://schemas.microsoft.com/office/word/2018/wordml/cex" xmlns:w16cid="http://schemas.microsoft.com/office/word/2016/wordml/cid" xmlns:w16="http://schemas.microsoft.com/office/word/2018/wordml" xmlns:w16se="http://schemas.microsoft.com/office/word/2015/wordml/symex" xmlns:wpg="http://schemas.microsoft.com/office/word/2010/wordprocessingGroup" xmlns:wpi="http://schemas.microsoft.com/office/word/2010/wordprocessingInk" xmlns:wne="http://schemas.microsoft.com/office/word/2006/wordml" xmlns:wps="http://schemas.microsoft.com/office/word/2010/wordprocessingShape" mc:Ignorable="w14 w15 w16se w16cid w16 w16cex wp14">
   <w:footnote w:type="separator" w:id="-1">
     <w:p>
       <w:pPr>
@@ -10055,7 +9014,7 @@
 </file>
 
 <file path=word/numbering.xml><?xml version="1.0" encoding="utf-8"?>
-<w:numbering xmlns:wpc="http://schemas.microsoft.com/office/word/2010/wordprocessingCanvas" xmlns:cx="http://schemas.microsoft.com/office/drawing/2014/chartex" xmlns:cx1="http://schemas.microsoft.com/office/drawing/2015/9/8/chartex" xmlns:cx2="http://schemas.microsoft.com/office/drawing/2015/10/21/chartex" xmlns:cx3="http://schemas.microsoft.com/office/drawing/2016/5/9/chartex" xmlns:cx4="http://schemas.microsoft.com/office/drawing/2016/5/10/chartex" xmlns:cx5="http://schemas.microsoft.com/office/drawing/2016/5/11/chartex" xmlns:cx6="http://schemas.microsoft.com/office/drawing/2016/5/12/chartex" xmlns:cx7="http://schemas.microsoft.com/office/drawing/2016/5/13/chartex" xmlns:cx8="http://schemas.microsoft.com/office/drawing/2016/5/14/chartex" xmlns:mc="http://schemas.openxmlformats.org/markup-compatibility/2006" xmlns:aink="http://schemas.microsoft.com/office/drawing/2016/ink" xmlns:am3d="http://schemas.microsoft.com/office/drawing/2017/model3d" xmlns:o="urn:schemas-microsoft-com:office:office" xmlns:r="http://schemas.openxmlformats.org/officeDocument/2006/relationships" xmlns:m="http://schemas.openxmlformats.org/officeDocument/2006/math" xmlns:v="urn:schemas-microsoft-com:vml" xmlns:wp14="http://schemas.microsoft.com/office/word/2010/wordprocessingDrawing" xmlns:wp="http://schemas.openxmlformats.org/drawingml/2006/wordprocessingDrawing" xmlns:w10="urn:schemas-microsoft-com:office:word" xmlns:w="http://schemas.openxmlformats.org/wordprocessingml/2006/main" xmlns:w14="http://schemas.microsoft.com/office/word/2010/wordml" xmlns:w15="http://schemas.microsoft.com/office/word/2012/wordml" xmlns:w16cid="http://schemas.microsoft.com/office/word/2016/wordml/cid" xmlns:w16se="http://schemas.microsoft.com/office/word/2015/wordml/symex" xmlns:wpg="http://schemas.microsoft.com/office/word/2010/wordprocessingGroup" xmlns:wpi="http://schemas.microsoft.com/office/word/2010/wordprocessingInk" xmlns:wne="http://schemas.microsoft.com/office/word/2006/wordml" xmlns:wps="http://schemas.microsoft.com/office/word/2010/wordprocessingShape" mc:Ignorable="w14 w15 w16se w16cid wp14">
+<w:numbering xmlns:wpc="http://schemas.microsoft.com/office/word/2010/wordprocessingCanvas" xmlns:cx="http://schemas.microsoft.com/office/drawing/2014/chartex" xmlns:cx1="http://schemas.microsoft.com/office/drawing/2015/9/8/chartex" xmlns:cx2="http://schemas.microsoft.com/office/drawing/2015/10/21/chartex" xmlns:cx3="http://schemas.microsoft.com/office/drawing/2016/5/9/chartex" xmlns:cx4="http://schemas.microsoft.com/office/drawing/2016/5/10/chartex" xmlns:cx5="http://schemas.microsoft.com/office/drawing/2016/5/11/chartex" xmlns:cx6="http://schemas.microsoft.com/office/drawing/2016/5/12/chartex" xmlns:cx7="http://schemas.microsoft.com/office/drawing/2016/5/13/chartex" xmlns:cx8="http://schemas.microsoft.com/office/drawing/2016/5/14/chartex" xmlns:mc="http://schemas.openxmlformats.org/markup-compatibility/2006" xmlns:aink="http://schemas.microsoft.com/office/drawing/2016/ink" xmlns:am3d="http://schemas.microsoft.com/office/drawing/2017/model3d" xmlns:o="urn:schemas-microsoft-com:office:office" xmlns:r="http://schemas.openxmlformats.org/officeDocument/2006/relationships" xmlns:m="http://schemas.openxmlformats.org/officeDocument/2006/math" xmlns:v="urn:schemas-microsoft-com:vml" xmlns:wp14="http://schemas.microsoft.com/office/word/2010/wordprocessingDrawing" xmlns:wp="http://schemas.openxmlformats.org/drawingml/2006/wordprocessingDrawing" xmlns:w10="urn:schemas-microsoft-com:office:word" xmlns:w="http://schemas.openxmlformats.org/wordprocessingml/2006/main" xmlns:w14="http://schemas.microsoft.com/office/word/2010/wordml" xmlns:w15="http://schemas.microsoft.com/office/word/2012/wordml" xmlns:w16cex="http://schemas.microsoft.com/office/word/2018/wordml/cex" xmlns:w16cid="http://schemas.microsoft.com/office/word/2016/wordml/cid" xmlns:w16="http://schemas.microsoft.com/office/word/2018/wordml" xmlns:w16se="http://schemas.microsoft.com/office/word/2015/wordml/symex" xmlns:wpg="http://schemas.microsoft.com/office/word/2010/wordprocessingGroup" xmlns:wpi="http://schemas.microsoft.com/office/word/2010/wordprocessingInk" xmlns:wne="http://schemas.microsoft.com/office/word/2006/wordml" xmlns:wps="http://schemas.microsoft.com/office/word/2010/wordprocessingShape" mc:Ignorable="w14 w15 w16se w16cid w16 w16cex wp14">
   <w:abstractNum w:abstractNumId="0" w15:restartNumberingAfterBreak="0">
     <w:nsid w:val="1B92552E"/>
     <w:multiLevelType w:val="multilevel"/>
@@ -11666,7 +10625,7 @@
 </file>
 
 <file path=word/styles.xml><?xml version="1.0" encoding="utf-8"?>
-<w:styles xmlns:mc="http://schemas.openxmlformats.org/markup-compatibility/2006" xmlns:r="http://schemas.openxmlformats.org/officeDocument/2006/relationships" xmlns:w="http://schemas.openxmlformats.org/wordprocessingml/2006/main" xmlns:w14="http://schemas.microsoft.com/office/word/2010/wordml" xmlns:w15="http://schemas.microsoft.com/office/word/2012/wordml" xmlns:w16cid="http://schemas.microsoft.com/office/word/2016/wordml/cid" xmlns:w16se="http://schemas.microsoft.com/office/word/2015/wordml/symex" mc:Ignorable="w14 w15 w16se w16cid">
+<w:styles xmlns:mc="http://schemas.openxmlformats.org/markup-compatibility/2006" xmlns:r="http://schemas.openxmlformats.org/officeDocument/2006/relationships" xmlns:w="http://schemas.openxmlformats.org/wordprocessingml/2006/main" xmlns:w14="http://schemas.microsoft.com/office/word/2010/wordml" xmlns:w15="http://schemas.microsoft.com/office/word/2012/wordml" xmlns:w16cex="http://schemas.microsoft.com/office/word/2018/wordml/cex" xmlns:w16cid="http://schemas.microsoft.com/office/word/2016/wordml/cid" xmlns:w16="http://schemas.microsoft.com/office/word/2018/wordml" xmlns:w16se="http://schemas.microsoft.com/office/word/2015/wordml/symex" mc:Ignorable="w14 w15 w16se w16cid w16 w16cex">
   <w:docDefaults>
     <w:rPrDefault>
       <w:rPr>
@@ -12940,7 +11899,7 @@
 </file>
 
 <file path=customXml/itemProps1.xml><?xml version="1.0" encoding="utf-8"?>
-<ds:datastoreItem xmlns:ds="http://schemas.openxmlformats.org/officeDocument/2006/customXml" ds:itemID="{A9645AEF-5AC3-4DF7-84DE-49AD04C42ACB}">
+<ds:datastoreItem xmlns:ds="http://schemas.openxmlformats.org/officeDocument/2006/customXml" ds:itemID="{0560C66D-86DF-4939-8C72-24D097E176E9}">
   <ds:schemaRefs>
     <ds:schemaRef ds:uri="http://schemas.openxmlformats.org/officeDocument/2006/bibliography"/>
   </ds:schemaRefs>

</xml_diff>